<commit_message>
se agrego JS y fuentes
</commit_message>
<xml_diff>
--- a/Teoria/Curso_Git&GitHub.docx
+++ b/Teoria/Curso_Git&GitHub.docx
@@ -10,6 +10,7 @@
           <w:docPartUnique/>
         </w:docPartObj>
       </w:sdtPr>
+      <w:sdtEndPr/>
       <w:sdtContent>
         <w:p/>
         <w:p>
@@ -170,6 +171,7 @@
                                     <w:calendar w:val="gregorian"/>
                                   </w:date>
                                 </w:sdtPr>
+                                <w:sdtEndPr/>
                                 <w:sdtContent>
                                   <w:p>
                                     <w:pPr>
@@ -241,6 +243,7 @@
                               <w:calendar w:val="gregorian"/>
                             </w:date>
                           </w:sdtPr>
+                          <w:sdtEndPr/>
                           <w:sdtContent>
                             <w:p>
                               <w:pPr>
@@ -358,6 +361,7 @@
                                   <w:dataBinding w:prefixMappings="xmlns:ns0='http://purl.org/dc/elements/1.1/' xmlns:ns1='http://schemas.openxmlformats.org/package/2006/metadata/core-properties' " w:xpath="/ns1:coreProperties[1]/ns0:creator[1]" w:storeItemID="{6C3C8BC8-F283-45AE-878A-BAB7291924A1}"/>
                                   <w:text/>
                                 </w:sdtPr>
+                                <w:sdtEndPr/>
                                 <w:sdtContent>
                                   <w:p>
                                     <w:pPr>
@@ -407,6 +411,7 @@
                                     <w:dataBinding w:prefixMappings="xmlns:ns0='http://schemas.openxmlformats.org/officeDocument/2006/extended-properties' " w:xpath="/ns0:Properties[1]/ns0:Company[1]" w:storeItemID="{6668398D-A668-4E3E-A5EB-62B293D839F1}"/>
                                     <w:text/>
                                   </w:sdtPr>
+                                  <w:sdtEndPr/>
                                   <w:sdtContent>
                                     <w:r>
                                       <w:rPr>
@@ -444,6 +449,7 @@
                                     <w:dataBinding w:prefixMappings="xmlns:ns0='http://schemas.microsoft.com/office/2006/coverPageProps' " w:xpath="/ns0:CoverPageProperties[1]/ns0:CompanyAddress[1]" w:storeItemID="{55AF091B-3C7A-41E3-B477-F2FDAA23CFDA}"/>
                                     <w:text/>
                                   </w:sdtPr>
+                                  <w:sdtEndPr/>
                                   <w:sdtContent>
                                     <w:r>
                                       <w:rPr>
@@ -502,6 +508,7 @@
                             <w:dataBinding w:prefixMappings="xmlns:ns0='http://purl.org/dc/elements/1.1/' xmlns:ns1='http://schemas.openxmlformats.org/package/2006/metadata/core-properties' " w:xpath="/ns1:coreProperties[1]/ns0:creator[1]" w:storeItemID="{6C3C8BC8-F283-45AE-878A-BAB7291924A1}"/>
                             <w:text/>
                           </w:sdtPr>
+                          <w:sdtEndPr/>
                           <w:sdtContent>
                             <w:p>
                               <w:pPr>
@@ -551,6 +558,7 @@
                               <w:dataBinding w:prefixMappings="xmlns:ns0='http://schemas.openxmlformats.org/officeDocument/2006/extended-properties' " w:xpath="/ns0:Properties[1]/ns0:Company[1]" w:storeItemID="{6668398D-A668-4E3E-A5EB-62B293D839F1}"/>
                               <w:text/>
                             </w:sdtPr>
+                            <w:sdtEndPr/>
                             <w:sdtContent>
                               <w:r>
                                 <w:rPr>
@@ -588,6 +596,7 @@
                               <w:dataBinding w:prefixMappings="xmlns:ns0='http://schemas.microsoft.com/office/2006/coverPageProps' " w:xpath="/ns0:CoverPageProperties[1]/ns0:CompanyAddress[1]" w:storeItemID="{55AF091B-3C7A-41E3-B477-F2FDAA23CFDA}"/>
                               <w:text/>
                             </w:sdtPr>
+                            <w:sdtEndPr/>
                             <w:sdtContent>
                               <w:r>
                                 <w:rPr>
@@ -712,6 +721,7 @@
                                     <w:dataBinding w:prefixMappings="xmlns:ns0='http://purl.org/dc/elements/1.1/' xmlns:ns1='http://schemas.openxmlformats.org/package/2006/metadata/core-properties' " w:xpath="/ns1:coreProperties[1]/ns0:title[1]" w:storeItemID="{6C3C8BC8-F283-45AE-878A-BAB7291924A1}"/>
                                     <w:text w:multiLine="1"/>
                                   </w:sdtPr>
+                                  <w:sdtEndPr/>
                                   <w:sdtContent>
                                     <w:r>
                                       <w:rPr>
@@ -738,6 +748,7 @@
                                   <w:dataBinding w:prefixMappings="xmlns:ns0='http://purl.org/dc/elements/1.1/' xmlns:ns1='http://schemas.openxmlformats.org/package/2006/metadata/core-properties' " w:xpath="/ns1:coreProperties[1]/ns0:subject[1]" w:storeItemID="{6C3C8BC8-F283-45AE-878A-BAB7291924A1}"/>
                                   <w:text/>
                                 </w:sdtPr>
+                                <w:sdtEndPr/>
                                 <w:sdtContent>
                                   <w:p>
                                     <w:pPr>
@@ -759,7 +770,6 @@
                                       </w:rPr>
                                       <w:t xml:space="preserve">UDEMY </w:t>
                                     </w:r>
-                                    <w:proofErr w:type="spellStart"/>
                                     <w:r>
                                       <w:rPr>
                                         <w:smallCaps/>
@@ -769,7 +779,6 @@
                                       </w:rPr>
                                       <w:t>course</w:t>
                                     </w:r>
-                                    <w:proofErr w:type="spellEnd"/>
                                   </w:p>
                                 </w:sdtContent>
                               </w:sdt>
@@ -822,6 +831,7 @@
                               <w:dataBinding w:prefixMappings="xmlns:ns0='http://purl.org/dc/elements/1.1/' xmlns:ns1='http://schemas.openxmlformats.org/package/2006/metadata/core-properties' " w:xpath="/ns1:coreProperties[1]/ns0:title[1]" w:storeItemID="{6C3C8BC8-F283-45AE-878A-BAB7291924A1}"/>
                               <w:text w:multiLine="1"/>
                             </w:sdtPr>
+                            <w:sdtEndPr/>
                             <w:sdtContent>
                               <w:r>
                                 <w:rPr>
@@ -848,6 +858,7 @@
                             <w:dataBinding w:prefixMappings="xmlns:ns0='http://purl.org/dc/elements/1.1/' xmlns:ns1='http://schemas.openxmlformats.org/package/2006/metadata/core-properties' " w:xpath="/ns1:coreProperties[1]/ns0:subject[1]" w:storeItemID="{6C3C8BC8-F283-45AE-878A-BAB7291924A1}"/>
                             <w:text/>
                           </w:sdtPr>
+                          <w:sdtEndPr/>
                           <w:sdtContent>
                             <w:p>
                               <w:pPr>
@@ -869,7 +880,6 @@
                                 </w:rPr>
                                 <w:t xml:space="preserve">UDEMY </w:t>
                               </w:r>
-                              <w:proofErr w:type="spellStart"/>
                               <w:r>
                                 <w:rPr>
                                   <w:smallCaps/>
@@ -879,7 +889,6 @@
                                 </w:rPr>
                                 <w:t>course</w:t>
                               </w:r>
-                              <w:proofErr w:type="spellEnd"/>
                             </w:p>
                           </w:sdtContent>
                         </w:sdt>
@@ -1441,23 +1450,148 @@
         </w:drawing>
       </w:r>
     </w:p>
+    <w:p/>
     <w:p>
       <w:pPr>
         <w:rPr>
           <w:rStyle w:val="Referenciasutil"/>
+          <w:lang w:val="en-GB"/>
         </w:rPr>
       </w:pPr>
+      <w:proofErr w:type="spellStart"/>
       <w:r>
         <w:rPr>
           <w:rStyle w:val="Referenciasutil"/>
-        </w:rPr>
-        <w:lastRenderedPageBreak/>
-        <w:t xml:space="preserve">Usamos: status add commit .gitignore </w:t>
+          <w:lang w:val="en-GB"/>
+        </w:rPr>
+        <w:t>Usamos</w:t>
+      </w:r>
+      <w:proofErr w:type="spellEnd"/>
+      <w:r>
+        <w:rPr>
+          <w:rStyle w:val="Referenciasutil"/>
+          <w:lang w:val="en-GB"/>
+        </w:rPr>
+        <w:t xml:space="preserve">: </w:t>
+      </w:r>
+      <w:proofErr w:type="spellStart"/>
+      <w:r>
+        <w:rPr>
+          <w:rStyle w:val="Referenciasutil"/>
+          <w:lang w:val="en-GB"/>
+        </w:rPr>
+        <w:t>init</w:t>
+      </w:r>
+      <w:proofErr w:type="spellEnd"/>
+      <w:r>
+        <w:rPr>
+          <w:rStyle w:val="Referenciasutil"/>
+          <w:lang w:val="en-GB"/>
+        </w:rPr>
+        <w:t xml:space="preserve"> </w:t>
+      </w:r>
+      <w:r>
+        <w:rPr>
+          <w:rStyle w:val="Referenciasutil"/>
+          <w:lang w:val="en-GB"/>
+        </w:rPr>
+        <w:t xml:space="preserve">status add </w:t>
+      </w:r>
+      <w:proofErr w:type="gramStart"/>
+      <w:r>
+        <w:rPr>
+          <w:rStyle w:val="Referenciasutil"/>
+          <w:lang w:val="en-GB"/>
+        </w:rPr>
+        <w:t>commit .</w:t>
+      </w:r>
+      <w:proofErr w:type="spellStart"/>
+      <w:r>
+        <w:rPr>
+          <w:rStyle w:val="Referenciasutil"/>
+          <w:lang w:val="en-GB"/>
+        </w:rPr>
+        <w:t>gitignore</w:t>
+      </w:r>
+      <w:proofErr w:type="spellEnd"/>
+      <w:proofErr w:type="gramEnd"/>
+      <w:r>
+        <w:rPr>
+          <w:rStyle w:val="Referenciasutil"/>
+          <w:lang w:val="en-GB"/>
+        </w:rPr>
+        <w:t xml:space="preserve"> </w:t>
       </w:r>
     </w:p>
     <w:p>
       <w:r>
-        <w:t xml:space="preserve">Cuando queremos ver el estado de git usamos git status y si hay cambias que hay que incluir usamos git </w:t>
+        <w:t xml:space="preserve">Cuando hacemos un </w:t>
+      </w:r>
+      <w:proofErr w:type="spellStart"/>
+      <w:r>
+        <w:t>init</w:t>
+      </w:r>
+      <w:proofErr w:type="spellEnd"/>
+      <w:r>
+        <w:t xml:space="preserve"> en nuestro repositorio local se crea la carpeta git donde estará todo lo necesario para guardar nuestros cambios.</w:t>
+      </w:r>
+    </w:p>
+    <w:p>
+      <w:r>
+        <w:rPr>
+          <w:noProof/>
+        </w:rPr>
+        <w:drawing>
+          <wp:inline distT="0" distB="0" distL="0" distR="0" wp14:anchorId="1E781674" wp14:editId="1942ACA4">
+            <wp:extent cx="5400040" cy="435610"/>
+            <wp:effectExtent l="0" t="0" r="0" b="2540"/>
+            <wp:docPr id="1" name="Imagen 1"/>
+            <wp:cNvGraphicFramePr>
+              <a:graphicFrameLocks xmlns:a="http://schemas.openxmlformats.org/drawingml/2006/main" noChangeAspect="1"/>
+            </wp:cNvGraphicFramePr>
+            <a:graphic xmlns:a="http://schemas.openxmlformats.org/drawingml/2006/main">
+              <a:graphicData uri="http://schemas.openxmlformats.org/drawingml/2006/picture">
+                <pic:pic xmlns:pic="http://schemas.openxmlformats.org/drawingml/2006/picture">
+                  <pic:nvPicPr>
+                    <pic:cNvPr id="1" name=""/>
+                    <pic:cNvPicPr/>
+                  </pic:nvPicPr>
+                  <pic:blipFill>
+                    <a:blip r:embed="rId12"/>
+                    <a:stretch>
+                      <a:fillRect/>
+                    </a:stretch>
+                  </pic:blipFill>
+                  <pic:spPr>
+                    <a:xfrm>
+                      <a:off x="0" y="0"/>
+                      <a:ext cx="5400040" cy="435610"/>
+                    </a:xfrm>
+                    <a:prstGeom prst="rect">
+                      <a:avLst/>
+                    </a:prstGeom>
+                  </pic:spPr>
+                </pic:pic>
+              </a:graphicData>
+            </a:graphic>
+          </wp:inline>
+        </w:drawing>
+      </w:r>
+    </w:p>
+    <w:p>
+      <w:r>
+        <w:t>Luego creamos nuestros archivos</w:t>
+      </w:r>
+    </w:p>
+    <w:p>
+      <w:r>
+        <w:t>Cuando queremos ver el estado de git usamos git status y si hay cambi</w:t>
+      </w:r>
+      <w:r>
+        <w:t>o</w:t>
+      </w:r>
+      <w:r>
+        <w:t xml:space="preserve">s que hay que incluir usamos git </w:t>
       </w:r>
       <w:proofErr w:type="spellStart"/>
       <w:r>
@@ -1491,7 +1625,7 @@
                     </pic:cNvPicPr>
                   </pic:nvPicPr>
                   <pic:blipFill>
-                    <a:blip r:embed="rId12">
+                    <a:blip r:embed="rId13">
                       <a:extLst>
                         <a:ext uri="{28A0092B-C50C-407E-A947-70E740481C1C}">
                           <a14:useLocalDpi xmlns:a14="http://schemas.microsoft.com/office/drawing/2010/main" val="0"/>
@@ -1546,7 +1680,7 @@
                     </pic:cNvPicPr>
                   </pic:nvPicPr>
                   <pic:blipFill>
-                    <a:blip r:embed="rId13">
+                    <a:blip r:embed="rId14">
                       <a:extLst>
                         <a:ext uri="{28A0092B-C50C-407E-A947-70E740481C1C}">
                           <a14:useLocalDpi xmlns:a14="http://schemas.microsoft.com/office/drawing/2010/main" val="0"/>
@@ -1635,7 +1769,7 @@
                     </pic:cNvPicPr>
                   </pic:nvPicPr>
                   <pic:blipFill>
-                    <a:blip r:embed="rId14">
+                    <a:blip r:embed="rId15">
                       <a:extLst>
                         <a:ext uri="{28A0092B-C50C-407E-A947-70E740481C1C}">
                           <a14:useLocalDpi xmlns:a14="http://schemas.microsoft.com/office/drawing/2010/main" val="0"/>
@@ -1667,6 +1801,89 @@
         </w:drawing>
       </w:r>
     </w:p>
+    <w:p/>
+    <w:p>
+      <w:r>
+        <w:t xml:space="preserve">Con git </w:t>
+      </w:r>
+      <w:proofErr w:type="spellStart"/>
+      <w:r>
+        <w:t>init</w:t>
+      </w:r>
+      <w:proofErr w:type="spellEnd"/>
+      <w:r>
+        <w:t xml:space="preserve"> inicializamos el repositorio. Creamos los archivos necesarios. Con </w:t>
+      </w:r>
+      <w:r>
+        <w:rPr>
+          <w:highlight w:val="lightGray"/>
+        </w:rPr>
+        <w:t xml:space="preserve">git </w:t>
+      </w:r>
+      <w:proofErr w:type="spellStart"/>
+      <w:proofErr w:type="gramStart"/>
+      <w:r>
+        <w:rPr>
+          <w:highlight w:val="lightGray"/>
+        </w:rPr>
+        <w:t>add</w:t>
+      </w:r>
+      <w:proofErr w:type="spellEnd"/>
+      <w:r>
+        <w:rPr>
+          <w:highlight w:val="lightGray"/>
+        </w:rPr>
+        <w:t xml:space="preserve"> .</w:t>
+      </w:r>
+      <w:proofErr w:type="gramEnd"/>
+      <w:r>
+        <w:t xml:space="preserve">  </w:t>
+      </w:r>
+      <w:proofErr w:type="spellStart"/>
+      <w:r>
+        <w:t>ó</w:t>
+      </w:r>
+      <w:proofErr w:type="spellEnd"/>
+      <w:r>
+        <w:t xml:space="preserve"> </w:t>
+      </w:r>
+      <w:r>
+        <w:rPr>
+          <w:highlight w:val="lightGray"/>
+        </w:rPr>
+        <w:t>nombre</w:t>
+      </w:r>
+      <w:r>
+        <w:t xml:space="preserve"> del archivo añadimos al </w:t>
+      </w:r>
+      <w:proofErr w:type="spellStart"/>
+      <w:r>
+        <w:t>stage</w:t>
+      </w:r>
+      <w:proofErr w:type="spellEnd"/>
+      <w:r>
+        <w:t xml:space="preserve"> esos archivos, después hacemos un </w:t>
+      </w:r>
+      <w:proofErr w:type="spellStart"/>
+      <w:r>
+        <w:t>commit</w:t>
+      </w:r>
+      <w:proofErr w:type="spellEnd"/>
+      <w:r>
+        <w:t xml:space="preserve"> que toma una foto de todos los archivos que hay colocados en el </w:t>
+      </w:r>
+      <w:proofErr w:type="spellStart"/>
+      <w:r>
+        <w:t>stage</w:t>
+      </w:r>
+      <w:proofErr w:type="spellEnd"/>
+      <w:r>
+        <w:t xml:space="preserve"> (escenario) para que git pueda registrar como se encuentran. </w:t>
+      </w:r>
+    </w:p>
+    <w:p/>
+    <w:p/>
+    <w:p/>
     <w:p>
       <w:r>
         <w:t xml:space="preserve">Si queremos descartar algún tipo de archivo, para q no sea seguido por git creamos un </w:t>
@@ -1708,7 +1925,7 @@
                     </pic:cNvPicPr>
                   </pic:nvPicPr>
                   <pic:blipFill>
-                    <a:blip r:embed="rId15">
+                    <a:blip r:embed="rId16">
                       <a:extLst>
                         <a:ext uri="{28A0092B-C50C-407E-A947-70E740481C1C}">
                           <a14:useLocalDpi xmlns:a14="http://schemas.microsoft.com/office/drawing/2010/main" val="0"/>
@@ -1750,8 +1967,27 @@
         <w:rPr>
           <w:rStyle w:val="Referenciasutil"/>
         </w:rPr>
-        <w:lastRenderedPageBreak/>
-        <w:t xml:space="preserve">Usamos: checkout </w:t>
+        <w:t xml:space="preserve">Usamos: </w:t>
+      </w:r>
+      <w:proofErr w:type="spellStart"/>
+      <w:r>
+        <w:rPr>
+          <w:rStyle w:val="Referenciasutil"/>
+        </w:rPr>
+        <w:t>checkout</w:t>
+      </w:r>
+      <w:proofErr w:type="spellEnd"/>
+      <w:r>
+        <w:rPr>
+          <w:rStyle w:val="Referenciasutil"/>
+        </w:rPr>
+        <w:t xml:space="preserve"> </w:t>
+      </w:r>
+      <w:r>
+        <w:rPr>
+          <w:rStyle w:val="Referenciasutil"/>
+        </w:rPr>
+        <w:t>log</w:t>
       </w:r>
     </w:p>
     <w:p>
@@ -1790,7 +2026,7 @@
           <w:noProof/>
         </w:rPr>
         <w:drawing>
-          <wp:inline distT="0" distB="0" distL="0" distR="0" wp14:anchorId="75D6A6F0" wp14:editId="46E440D4">
+          <wp:inline distT="0" distB="0" distL="0" distR="0" wp14:anchorId="75D6A6F0" wp14:editId="6BEF5AA3">
             <wp:extent cx="5398770" cy="485140"/>
             <wp:effectExtent l="0" t="0" r="0" b="0"/>
             <wp:docPr id="7" name="Imagen 7"/>
@@ -1807,7 +2043,7 @@
                     </pic:cNvPicPr>
                   </pic:nvPicPr>
                   <pic:blipFill>
-                    <a:blip r:embed="rId16">
+                    <a:blip r:embed="rId17">
                       <a:extLst>
                         <a:ext uri="{28A0092B-C50C-407E-A947-70E740481C1C}">
                           <a14:useLocalDpi xmlns:a14="http://schemas.microsoft.com/office/drawing/2010/main" val="0"/>
@@ -1840,6 +2076,479 @@
       </w:r>
     </w:p>
     <w:p/>
+    <w:p>
+      <w:r>
+        <w:t xml:space="preserve">A medida que vamos haciendo </w:t>
+      </w:r>
+      <w:proofErr w:type="spellStart"/>
+      <w:r>
+        <w:t>commits</w:t>
+      </w:r>
+      <w:proofErr w:type="spellEnd"/>
+      <w:r>
+        <w:t xml:space="preserve"> se va creando un registro con toda la información</w:t>
+      </w:r>
+      <w:r>
+        <w:t>. Para acceder a este registro usamos log</w:t>
+      </w:r>
+    </w:p>
+    <w:p>
+      <w:r>
+        <w:rPr>
+          <w:noProof/>
+        </w:rPr>
+        <mc:AlternateContent>
+          <mc:Choice Requires="wps">
+            <w:drawing>
+              <wp:anchor distT="0" distB="0" distL="114300" distR="114300" simplePos="0" relativeHeight="251673600" behindDoc="0" locked="0" layoutInCell="1" allowOverlap="1" wp14:anchorId="270024A3" wp14:editId="55738F8B">
+                <wp:simplePos x="0" y="0"/>
+                <wp:positionH relativeFrom="column">
+                  <wp:posOffset>-265816</wp:posOffset>
+                </wp:positionH>
+                <wp:positionV relativeFrom="paragraph">
+                  <wp:posOffset>424263</wp:posOffset>
+                </wp:positionV>
+                <wp:extent cx="540689" cy="15903"/>
+                <wp:effectExtent l="19050" t="57150" r="12065" b="79375"/>
+                <wp:wrapNone/>
+                <wp:docPr id="10" name="Conector recto de flecha 10"/>
+                <wp:cNvGraphicFramePr/>
+                <a:graphic xmlns:a="http://schemas.openxmlformats.org/drawingml/2006/main">
+                  <a:graphicData uri="http://schemas.microsoft.com/office/word/2010/wordprocessingShape">
+                    <wps:wsp>
+                      <wps:cNvCnPr/>
+                      <wps:spPr>
+                        <a:xfrm flipH="1">
+                          <a:off x="0" y="0"/>
+                          <a:ext cx="540689" cy="15903"/>
+                        </a:xfrm>
+                        <a:prstGeom prst="straightConnector1">
+                          <a:avLst/>
+                        </a:prstGeom>
+                        <a:ln w="28575">
+                          <a:solidFill>
+                            <a:srgbClr val="FF0000"/>
+                          </a:solidFill>
+                          <a:tailEnd type="triangle"/>
+                        </a:ln>
+                      </wps:spPr>
+                      <wps:style>
+                        <a:lnRef idx="1">
+                          <a:schemeClr val="accent1"/>
+                        </a:lnRef>
+                        <a:fillRef idx="0">
+                          <a:schemeClr val="accent1"/>
+                        </a:fillRef>
+                        <a:effectRef idx="0">
+                          <a:schemeClr val="accent1"/>
+                        </a:effectRef>
+                        <a:fontRef idx="minor">
+                          <a:schemeClr val="tx1"/>
+                        </a:fontRef>
+                      </wps:style>
+                      <wps:bodyPr/>
+                    </wps:wsp>
+                  </a:graphicData>
+                </a:graphic>
+              </wp:anchor>
+            </w:drawing>
+          </mc:Choice>
+          <mc:Fallback>
+            <w:pict>
+              <v:shapetype w14:anchorId="626C3AFA" id="_x0000_t32" coordsize="21600,21600" o:spt="32" o:oned="t" path="m,l21600,21600e" filled="f">
+                <v:path arrowok="t" fillok="f" o:connecttype="none"/>
+                <o:lock v:ext="edit" shapetype="t"/>
+              </v:shapetype>
+              <v:shape id="Conector recto de flecha 10" o:spid="_x0000_s1026" type="#_x0000_t32" style="position:absolute;margin-left:-20.95pt;margin-top:33.4pt;width:42.55pt;height:1.25pt;flip:x;z-index:251673600;visibility:visible;mso-wrap-style:square;mso-wrap-distance-left:9pt;mso-wrap-distance-top:0;mso-wrap-distance-right:9pt;mso-wrap-distance-bottom:0;mso-position-horizontal:absolute;mso-position-horizontal-relative:text;mso-position-vertical:absolute;mso-position-vertical-relative:text" o:gfxdata="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" strokecolor="red" strokeweight="2.25pt">
+                <v:stroke endarrow="block" joinstyle="miter"/>
+              </v:shape>
+            </w:pict>
+          </mc:Fallback>
+        </mc:AlternateContent>
+      </w:r>
+      <w:r>
+        <w:rPr>
+          <w:noProof/>
+        </w:rPr>
+        <mc:AlternateContent>
+          <mc:Choice Requires="wps">
+            <w:drawing>
+              <wp:anchor distT="0" distB="0" distL="114300" distR="114300" simplePos="0" relativeHeight="251671552" behindDoc="0" locked="0" layoutInCell="1" allowOverlap="1" wp14:anchorId="771DAA04" wp14:editId="298EC1A1">
+                <wp:simplePos x="0" y="0"/>
+                <wp:positionH relativeFrom="column">
+                  <wp:posOffset>-301736</wp:posOffset>
+                </wp:positionH>
+                <wp:positionV relativeFrom="paragraph">
+                  <wp:posOffset>1012356</wp:posOffset>
+                </wp:positionV>
+                <wp:extent cx="540689" cy="15903"/>
+                <wp:effectExtent l="19050" t="57150" r="12065" b="79375"/>
+                <wp:wrapNone/>
+                <wp:docPr id="8" name="Conector recto de flecha 8"/>
+                <wp:cNvGraphicFramePr/>
+                <a:graphic xmlns:a="http://schemas.openxmlformats.org/drawingml/2006/main">
+                  <a:graphicData uri="http://schemas.microsoft.com/office/word/2010/wordprocessingShape">
+                    <wps:wsp>
+                      <wps:cNvCnPr/>
+                      <wps:spPr>
+                        <a:xfrm flipH="1">
+                          <a:off x="0" y="0"/>
+                          <a:ext cx="540689" cy="15903"/>
+                        </a:xfrm>
+                        <a:prstGeom prst="straightConnector1">
+                          <a:avLst/>
+                        </a:prstGeom>
+                        <a:ln w="28575">
+                          <a:solidFill>
+                            <a:srgbClr val="FF0000"/>
+                          </a:solidFill>
+                          <a:tailEnd type="triangle"/>
+                        </a:ln>
+                      </wps:spPr>
+                      <wps:style>
+                        <a:lnRef idx="1">
+                          <a:schemeClr val="accent1"/>
+                        </a:lnRef>
+                        <a:fillRef idx="0">
+                          <a:schemeClr val="accent1"/>
+                        </a:fillRef>
+                        <a:effectRef idx="0">
+                          <a:schemeClr val="accent1"/>
+                        </a:effectRef>
+                        <a:fontRef idx="minor">
+                          <a:schemeClr val="tx1"/>
+                        </a:fontRef>
+                      </wps:style>
+                      <wps:bodyPr/>
+                    </wps:wsp>
+                  </a:graphicData>
+                </a:graphic>
+              </wp:anchor>
+            </w:drawing>
+          </mc:Choice>
+          <mc:Fallback>
+            <w:pict>
+              <v:shape w14:anchorId="35D1E62B" id="Conector recto de flecha 8" o:spid="_x0000_s1026" type="#_x0000_t32" style="position:absolute;margin-left:-23.75pt;margin-top:79.7pt;width:42.55pt;height:1.25pt;flip:x;z-index:251671552;visibility:visible;mso-wrap-style:square;mso-wrap-distance-left:9pt;mso-wrap-distance-top:0;mso-wrap-distance-right:9pt;mso-wrap-distance-bottom:0;mso-position-horizontal:absolute;mso-position-horizontal-relative:text;mso-position-vertical:absolute;mso-position-vertical-relative:text" o:gfxdata="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" strokecolor="red" strokeweight="2.25pt">
+                <v:stroke endarrow="block" joinstyle="miter"/>
+              </v:shape>
+            </w:pict>
+          </mc:Fallback>
+        </mc:AlternateContent>
+      </w:r>
+      <w:r>
+        <w:rPr>
+          <w:noProof/>
+        </w:rPr>
+        <mc:AlternateContent>
+          <mc:Choice Requires="wps">
+            <w:drawing>
+              <wp:anchor distT="0" distB="0" distL="114300" distR="114300" simplePos="0" relativeHeight="251669504" behindDoc="0" locked="0" layoutInCell="1" allowOverlap="1" wp14:anchorId="625EFDF2" wp14:editId="56F54B7C">
+                <wp:simplePos x="0" y="0"/>
+                <wp:positionH relativeFrom="column">
+                  <wp:posOffset>-242102</wp:posOffset>
+                </wp:positionH>
+                <wp:positionV relativeFrom="paragraph">
+                  <wp:posOffset>1610802</wp:posOffset>
+                </wp:positionV>
+                <wp:extent cx="484726" cy="45719"/>
+                <wp:effectExtent l="19050" t="57150" r="10795" b="69215"/>
+                <wp:wrapNone/>
+                <wp:docPr id="6" name="Conector recto de flecha 6"/>
+                <wp:cNvGraphicFramePr/>
+                <a:graphic xmlns:a="http://schemas.openxmlformats.org/drawingml/2006/main">
+                  <a:graphicData uri="http://schemas.microsoft.com/office/word/2010/wordprocessingShape">
+                    <wps:wsp>
+                      <wps:cNvCnPr/>
+                      <wps:spPr>
+                        <a:xfrm flipH="1">
+                          <a:off x="0" y="0"/>
+                          <a:ext cx="484726" cy="45719"/>
+                        </a:xfrm>
+                        <a:prstGeom prst="straightConnector1">
+                          <a:avLst/>
+                        </a:prstGeom>
+                        <a:ln w="28575">
+                          <a:solidFill>
+                            <a:srgbClr val="FF0000"/>
+                          </a:solidFill>
+                          <a:tailEnd type="triangle"/>
+                        </a:ln>
+                      </wps:spPr>
+                      <wps:style>
+                        <a:lnRef idx="1">
+                          <a:schemeClr val="accent1"/>
+                        </a:lnRef>
+                        <a:fillRef idx="0">
+                          <a:schemeClr val="accent1"/>
+                        </a:fillRef>
+                        <a:effectRef idx="0">
+                          <a:schemeClr val="accent1"/>
+                        </a:effectRef>
+                        <a:fontRef idx="minor">
+                          <a:schemeClr val="tx1"/>
+                        </a:fontRef>
+                      </wps:style>
+                      <wps:bodyPr/>
+                    </wps:wsp>
+                  </a:graphicData>
+                </a:graphic>
+                <wp14:sizeRelH relativeFrom="margin">
+                  <wp14:pctWidth>0</wp14:pctWidth>
+                </wp14:sizeRelH>
+                <wp14:sizeRelV relativeFrom="margin">
+                  <wp14:pctHeight>0</wp14:pctHeight>
+                </wp14:sizeRelV>
+              </wp:anchor>
+            </w:drawing>
+          </mc:Choice>
+          <mc:Fallback>
+            <w:pict>
+              <v:shape w14:anchorId="68AAE776" id="Conector recto de flecha 6" o:spid="_x0000_s1026" type="#_x0000_t32" style="position:absolute;margin-left:-19.05pt;margin-top:126.85pt;width:38.15pt;height:3.6pt;flip:x;z-index:251669504;visibility:visible;mso-wrap-style:square;mso-width-percent:0;mso-height-percent:0;mso-wrap-distance-left:9pt;mso-wrap-distance-top:0;mso-wrap-distance-right:9pt;mso-wrap-distance-bottom:0;mso-position-horizontal:absolute;mso-position-horizontal-relative:text;mso-position-vertical:absolute;mso-position-vertical-relative:text;mso-width-percent:0;mso-height-percent:0;mso-width-relative:margin;mso-height-relative:margin" o:gfxdata="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" strokecolor="red" strokeweight="2.25pt">
+                <v:stroke endarrow="block" joinstyle="miter"/>
+              </v:shape>
+            </w:pict>
+          </mc:Fallback>
+        </mc:AlternateContent>
+      </w:r>
+      <w:r>
+        <w:rPr>
+          <w:noProof/>
+        </w:rPr>
+        <mc:AlternateContent>
+          <mc:Choice Requires="wps">
+            <w:drawing>
+              <wp:anchor distT="0" distB="0" distL="114300" distR="114300" simplePos="0" relativeHeight="251667456" behindDoc="0" locked="0" layoutInCell="1" allowOverlap="1" wp14:anchorId="452EC1FC" wp14:editId="1D6DB4EF">
+                <wp:simplePos x="0" y="0"/>
+                <wp:positionH relativeFrom="column">
+                  <wp:posOffset>-240582</wp:posOffset>
+                </wp:positionH>
+                <wp:positionV relativeFrom="paragraph">
+                  <wp:posOffset>2224323</wp:posOffset>
+                </wp:positionV>
+                <wp:extent cx="540689" cy="15903"/>
+                <wp:effectExtent l="19050" t="57150" r="12065" b="79375"/>
+                <wp:wrapNone/>
+                <wp:docPr id="5" name="Conector recto de flecha 5"/>
+                <wp:cNvGraphicFramePr/>
+                <a:graphic xmlns:a="http://schemas.openxmlformats.org/drawingml/2006/main">
+                  <a:graphicData uri="http://schemas.microsoft.com/office/word/2010/wordprocessingShape">
+                    <wps:wsp>
+                      <wps:cNvCnPr/>
+                      <wps:spPr>
+                        <a:xfrm flipH="1">
+                          <a:off x="0" y="0"/>
+                          <a:ext cx="540689" cy="15903"/>
+                        </a:xfrm>
+                        <a:prstGeom prst="straightConnector1">
+                          <a:avLst/>
+                        </a:prstGeom>
+                        <a:ln w="28575">
+                          <a:solidFill>
+                            <a:srgbClr val="FF0000"/>
+                          </a:solidFill>
+                          <a:tailEnd type="triangle"/>
+                        </a:ln>
+                      </wps:spPr>
+                      <wps:style>
+                        <a:lnRef idx="1">
+                          <a:schemeClr val="accent1"/>
+                        </a:lnRef>
+                        <a:fillRef idx="0">
+                          <a:schemeClr val="accent1"/>
+                        </a:fillRef>
+                        <a:effectRef idx="0">
+                          <a:schemeClr val="accent1"/>
+                        </a:effectRef>
+                        <a:fontRef idx="minor">
+                          <a:schemeClr val="tx1"/>
+                        </a:fontRef>
+                      </wps:style>
+                      <wps:bodyPr/>
+                    </wps:wsp>
+                  </a:graphicData>
+                </a:graphic>
+              </wp:anchor>
+            </w:drawing>
+          </mc:Choice>
+          <mc:Fallback>
+            <w:pict>
+              <v:shape w14:anchorId="54C13AE1" id="Conector recto de flecha 5" o:spid="_x0000_s1026" type="#_x0000_t32" style="position:absolute;margin-left:-18.95pt;margin-top:175.15pt;width:42.55pt;height:1.25pt;flip:x;z-index:251667456;visibility:visible;mso-wrap-style:square;mso-wrap-distance-left:9pt;mso-wrap-distance-top:0;mso-wrap-distance-right:9pt;mso-wrap-distance-bottom:0;mso-position-horizontal:absolute;mso-position-horizontal-relative:text;mso-position-vertical:absolute;mso-position-vertical-relative:text" o:gfxdata="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" strokecolor="red" strokeweight="2.25pt">
+                <v:stroke endarrow="block" joinstyle="miter"/>
+              </v:shape>
+            </w:pict>
+          </mc:Fallback>
+        </mc:AlternateContent>
+      </w:r>
+      <w:r>
+        <w:rPr>
+          <w:noProof/>
+        </w:rPr>
+        <mc:AlternateContent>
+          <mc:Choice Requires="wps">
+            <w:drawing>
+              <wp:anchor distT="0" distB="0" distL="114300" distR="114300" simplePos="0" relativeHeight="251665408" behindDoc="0" locked="0" layoutInCell="1" allowOverlap="1" wp14:anchorId="7EF584A8" wp14:editId="01F1D1C4">
+                <wp:simplePos x="0" y="0"/>
+                <wp:positionH relativeFrom="column">
+                  <wp:posOffset>-261151</wp:posOffset>
+                </wp:positionH>
+                <wp:positionV relativeFrom="paragraph">
+                  <wp:posOffset>2849714</wp:posOffset>
+                </wp:positionV>
+                <wp:extent cx="540689" cy="15903"/>
+                <wp:effectExtent l="19050" t="57150" r="12065" b="79375"/>
+                <wp:wrapNone/>
+                <wp:docPr id="4" name="Conector recto de flecha 4"/>
+                <wp:cNvGraphicFramePr/>
+                <a:graphic xmlns:a="http://schemas.openxmlformats.org/drawingml/2006/main">
+                  <a:graphicData uri="http://schemas.microsoft.com/office/word/2010/wordprocessingShape">
+                    <wps:wsp>
+                      <wps:cNvCnPr/>
+                      <wps:spPr>
+                        <a:xfrm flipH="1">
+                          <a:off x="0" y="0"/>
+                          <a:ext cx="540689" cy="15903"/>
+                        </a:xfrm>
+                        <a:prstGeom prst="straightConnector1">
+                          <a:avLst/>
+                        </a:prstGeom>
+                        <a:ln w="28575">
+                          <a:solidFill>
+                            <a:srgbClr val="FF0000"/>
+                          </a:solidFill>
+                          <a:tailEnd type="triangle"/>
+                        </a:ln>
+                      </wps:spPr>
+                      <wps:style>
+                        <a:lnRef idx="1">
+                          <a:schemeClr val="accent1"/>
+                        </a:lnRef>
+                        <a:fillRef idx="0">
+                          <a:schemeClr val="accent1"/>
+                        </a:fillRef>
+                        <a:effectRef idx="0">
+                          <a:schemeClr val="accent1"/>
+                        </a:effectRef>
+                        <a:fontRef idx="minor">
+                          <a:schemeClr val="tx1"/>
+                        </a:fontRef>
+                      </wps:style>
+                      <wps:bodyPr/>
+                    </wps:wsp>
+                  </a:graphicData>
+                </a:graphic>
+              </wp:anchor>
+            </w:drawing>
+          </mc:Choice>
+          <mc:Fallback>
+            <w:pict>
+              <v:shape w14:anchorId="7F016EEF" id="Conector recto de flecha 4" o:spid="_x0000_s1026" type="#_x0000_t32" style="position:absolute;margin-left:-20.55pt;margin-top:224.4pt;width:42.55pt;height:1.25pt;flip:x;z-index:251665408;visibility:visible;mso-wrap-style:square;mso-wrap-distance-left:9pt;mso-wrap-distance-top:0;mso-wrap-distance-right:9pt;mso-wrap-distance-bottom:0;mso-position-horizontal:absolute;mso-position-horizontal-relative:text;mso-position-vertical:absolute;mso-position-vertical-relative:text" o:gfxdata="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" strokecolor="red" strokeweight="2.25pt">
+                <v:stroke endarrow="block" joinstyle="miter"/>
+              </v:shape>
+            </w:pict>
+          </mc:Fallback>
+        </mc:AlternateContent>
+      </w:r>
+      <w:r>
+        <w:rPr>
+          <w:noProof/>
+        </w:rPr>
+        <w:drawing>
+          <wp:anchor distT="0" distB="0" distL="114300" distR="114300" simplePos="0" relativeHeight="251664384" behindDoc="0" locked="0" layoutInCell="1" allowOverlap="1" wp14:anchorId="20BD9652" wp14:editId="5FDA3BDE">
+            <wp:simplePos x="0" y="0"/>
+            <wp:positionH relativeFrom="leftMargin">
+              <wp:align>right</wp:align>
+            </wp:positionH>
+            <wp:positionV relativeFrom="paragraph">
+              <wp:posOffset>10630</wp:posOffset>
+            </wp:positionV>
+            <wp:extent cx="603797" cy="3721210"/>
+            <wp:effectExtent l="0" t="0" r="6350" b="0"/>
+            <wp:wrapNone/>
+            <wp:docPr id="3" name="Imagen 3"/>
+            <wp:cNvGraphicFramePr>
+              <a:graphicFrameLocks xmlns:a="http://schemas.openxmlformats.org/drawingml/2006/main" noChangeAspect="1"/>
+            </wp:cNvGraphicFramePr>
+            <a:graphic xmlns:a="http://schemas.openxmlformats.org/drawingml/2006/main">
+              <a:graphicData uri="http://schemas.openxmlformats.org/drawingml/2006/picture">
+                <pic:pic xmlns:pic="http://schemas.openxmlformats.org/drawingml/2006/picture">
+                  <pic:nvPicPr>
+                    <pic:cNvPr id="1" name=""/>
+                    <pic:cNvPicPr/>
+                  </pic:nvPicPr>
+                  <pic:blipFill>
+                    <a:blip r:embed="rId18">
+                      <a:extLst>
+                        <a:ext uri="{28A0092B-C50C-407E-A947-70E740481C1C}">
+                          <a14:useLocalDpi xmlns:a14="http://schemas.microsoft.com/office/drawing/2010/main" val="0"/>
+                        </a:ext>
+                      </a:extLst>
+                    </a:blip>
+                    <a:stretch>
+                      <a:fillRect/>
+                    </a:stretch>
+                  </pic:blipFill>
+                  <pic:spPr>
+                    <a:xfrm>
+                      <a:off x="0" y="0"/>
+                      <a:ext cx="628454" cy="3873174"/>
+                    </a:xfrm>
+                    <a:prstGeom prst="rect">
+                      <a:avLst/>
+                    </a:prstGeom>
+                  </pic:spPr>
+                </pic:pic>
+              </a:graphicData>
+            </a:graphic>
+            <wp14:sizeRelH relativeFrom="page">
+              <wp14:pctWidth>0</wp14:pctWidth>
+            </wp14:sizeRelH>
+            <wp14:sizeRelV relativeFrom="page">
+              <wp14:pctHeight>0</wp14:pctHeight>
+            </wp14:sizeRelV>
+          </wp:anchor>
+        </w:drawing>
+      </w:r>
+      <w:r>
+        <w:rPr>
+          <w:noProof/>
+        </w:rPr>
+        <w:drawing>
+          <wp:inline distT="0" distB="0" distL="0" distR="0" wp14:anchorId="123E3F4D" wp14:editId="60B48C8A">
+            <wp:extent cx="5400040" cy="3394710"/>
+            <wp:effectExtent l="0" t="0" r="0" b="0"/>
+            <wp:docPr id="2" name="Imagen 2"/>
+            <wp:cNvGraphicFramePr>
+              <a:graphicFrameLocks xmlns:a="http://schemas.openxmlformats.org/drawingml/2006/main" noChangeAspect="1"/>
+            </wp:cNvGraphicFramePr>
+            <a:graphic xmlns:a="http://schemas.openxmlformats.org/drawingml/2006/main">
+              <a:graphicData uri="http://schemas.openxmlformats.org/drawingml/2006/picture">
+                <pic:pic xmlns:pic="http://schemas.openxmlformats.org/drawingml/2006/picture">
+                  <pic:nvPicPr>
+                    <pic:cNvPr id="1" name=""/>
+                    <pic:cNvPicPr/>
+                  </pic:nvPicPr>
+                  <pic:blipFill>
+                    <a:blip r:embed="rId19"/>
+                    <a:stretch>
+                      <a:fillRect/>
+                    </a:stretch>
+                  </pic:blipFill>
+                  <pic:spPr>
+                    <a:xfrm>
+                      <a:off x="0" y="0"/>
+                      <a:ext cx="5400040" cy="3394710"/>
+                    </a:xfrm>
+                    <a:prstGeom prst="rect">
+                      <a:avLst/>
+                    </a:prstGeom>
+                  </pic:spPr>
+                </pic:pic>
+              </a:graphicData>
+            </a:graphic>
+          </wp:inline>
+        </w:drawing>
+      </w:r>
+    </w:p>
     <w:p/>
     <w:sectPr>
       <w:pgSz w:w="11906" w:h="16838"/>

</xml_diff>

<commit_message>
nuevos cambios en la teoria
</commit_message>
<xml_diff>
--- a/Teoria/Curso_Git&GitHub.docx
+++ b/Teoria/Curso_Git&GitHub.docx
@@ -768,16 +768,7 @@
                                         <w:sz w:val="36"/>
                                         <w:szCs w:val="36"/>
                                       </w:rPr>
-                                      <w:t xml:space="preserve">UDEMY </w:t>
-                                    </w:r>
-                                    <w:r>
-                                      <w:rPr>
-                                        <w:smallCaps/>
-                                        <w:color w:val="44546A" w:themeColor="text2"/>
-                                        <w:sz w:val="36"/>
-                                        <w:szCs w:val="36"/>
-                                      </w:rPr>
-                                      <w:t>course</w:t>
+                                      <w:t>UDEMY course</w:t>
                                     </w:r>
                                   </w:p>
                                 </w:sdtContent>
@@ -878,16 +869,7 @@
                                   <w:sz w:val="36"/>
                                   <w:szCs w:val="36"/>
                                 </w:rPr>
-                                <w:t xml:space="preserve">UDEMY </w:t>
-                              </w:r>
-                              <w:r>
-                                <w:rPr>
-                                  <w:smallCaps/>
-                                  <w:color w:val="44546A" w:themeColor="text2"/>
-                                  <w:sz w:val="36"/>
-                                  <w:szCs w:val="36"/>
-                                </w:rPr>
-                                <w:t>course</w:t>
+                                <w:t>UDEMY course</w:t>
                               </w:r>
                             </w:p>
                           </w:sdtContent>
@@ -1091,23 +1073,7 @@
     </w:p>
     <w:p>
       <w:r>
-        <w:t xml:space="preserve">Git establece una línea del tiempo desde que se crea el repo hasta el día de hoy. Durante esa línea del tiempo vamos tomando fotografías de </w:t>
-      </w:r>
-      <w:proofErr w:type="spellStart"/>
-      <w:r>
-        <w:t>como</w:t>
-      </w:r>
-      <w:proofErr w:type="spellEnd"/>
-      <w:r>
-        <w:t xml:space="preserve"> se encuentra el proyecto, los llamados </w:t>
-      </w:r>
-      <w:proofErr w:type="spellStart"/>
-      <w:r>
-        <w:t>commits</w:t>
-      </w:r>
-      <w:proofErr w:type="spellEnd"/>
-      <w:r>
-        <w:t>, de tal manera que siempre podremos volver a alguno de esos momentos.</w:t>
+        <w:t>Git establece una línea del tiempo desde que se crea el repo hasta el día de hoy. Durante esa línea del tiempo vamos tomando fotografías de como se encuentra el proyecto, los llamados commits, de tal manera que siempre podremos volver a alguno de esos momentos.</w:t>
       </w:r>
     </w:p>
     <w:p/>
@@ -1135,21 +1101,7 @@
         <w:rPr>
           <w:rStyle w:val="Referenciasutil"/>
         </w:rPr>
-        <w:t xml:space="preserve">Usamos: </w:t>
-      </w:r>
-      <w:proofErr w:type="spellStart"/>
-      <w:r>
-        <w:rPr>
-          <w:rStyle w:val="Referenciasutil"/>
-        </w:rPr>
-        <w:t>config</w:t>
-      </w:r>
-      <w:proofErr w:type="spellEnd"/>
-      <w:r>
-        <w:rPr>
-          <w:rStyle w:val="Referenciasutil"/>
-        </w:rPr>
-        <w:t xml:space="preserve"> global</w:t>
+        <w:t>Usamos: config global</w:t>
       </w:r>
     </w:p>
     <w:p>
@@ -1324,20 +1276,7 @@
     </w:p>
     <w:p>
       <w:r>
-        <w:t xml:space="preserve">Podemos ir directamente al archivo q almacena esta información </w:t>
-      </w:r>
-      <w:proofErr w:type="gramStart"/>
-      <w:r>
-        <w:t>en .</w:t>
-      </w:r>
-      <w:proofErr w:type="spellStart"/>
-      <w:r>
-        <w:t>gitconfig</w:t>
-      </w:r>
-      <w:proofErr w:type="spellEnd"/>
-      <w:proofErr w:type="gramEnd"/>
-      <w:r>
-        <w:t xml:space="preserve"> y alterarla(no recomendable)</w:t>
+        <w:t>Podemos ir directamente al archivo q almacena esta información en .gitconfig y alterarla(no recomendable)</w:t>
       </w:r>
     </w:p>
     <w:p>
@@ -1458,82 +1397,31 @@
           <w:lang w:val="en-GB"/>
         </w:rPr>
       </w:pPr>
-      <w:proofErr w:type="spellStart"/>
       <w:r>
         <w:rPr>
           <w:rStyle w:val="Referenciasutil"/>
           <w:lang w:val="en-GB"/>
         </w:rPr>
-        <w:t>Usamos</w:t>
-      </w:r>
-      <w:proofErr w:type="spellEnd"/>
+        <w:t xml:space="preserve">Usamos: </w:t>
+      </w:r>
       <w:r>
         <w:rPr>
           <w:rStyle w:val="Referenciasutil"/>
           <w:lang w:val="en-GB"/>
         </w:rPr>
-        <w:t xml:space="preserve">: </w:t>
-      </w:r>
-      <w:proofErr w:type="spellStart"/>
+        <w:t xml:space="preserve">init </w:t>
+      </w:r>
       <w:r>
         <w:rPr>
           <w:rStyle w:val="Referenciasutil"/>
           <w:lang w:val="en-GB"/>
         </w:rPr>
-        <w:t>init</w:t>
-      </w:r>
-      <w:proofErr w:type="spellEnd"/>
-      <w:r>
-        <w:rPr>
-          <w:rStyle w:val="Referenciasutil"/>
-          <w:lang w:val="en-GB"/>
-        </w:rPr>
-        <w:t xml:space="preserve"> </w:t>
-      </w:r>
-      <w:r>
-        <w:rPr>
-          <w:rStyle w:val="Referenciasutil"/>
-          <w:lang w:val="en-GB"/>
-        </w:rPr>
-        <w:t xml:space="preserve">status add </w:t>
-      </w:r>
-      <w:proofErr w:type="gramStart"/>
-      <w:r>
-        <w:rPr>
-          <w:rStyle w:val="Referenciasutil"/>
-          <w:lang w:val="en-GB"/>
-        </w:rPr>
-        <w:t>commit .</w:t>
-      </w:r>
-      <w:proofErr w:type="spellStart"/>
-      <w:r>
-        <w:rPr>
-          <w:rStyle w:val="Referenciasutil"/>
-          <w:lang w:val="en-GB"/>
-        </w:rPr>
-        <w:t>gitignore</w:t>
-      </w:r>
-      <w:proofErr w:type="spellEnd"/>
-      <w:proofErr w:type="gramEnd"/>
-      <w:r>
-        <w:rPr>
-          <w:rStyle w:val="Referenciasutil"/>
-          <w:lang w:val="en-GB"/>
-        </w:rPr>
-        <w:t xml:space="preserve"> </w:t>
-      </w:r>
-    </w:p>
-    <w:p>
-      <w:r>
-        <w:t xml:space="preserve">Cuando hacemos un </w:t>
-      </w:r>
-      <w:proofErr w:type="spellStart"/>
-      <w:r>
-        <w:t>init</w:t>
-      </w:r>
-      <w:proofErr w:type="spellEnd"/>
-      <w:r>
-        <w:t xml:space="preserve"> en nuestro repositorio local se crea la carpeta git donde estará todo lo necesario para guardar nuestros cambios.</w:t>
+        <w:t xml:space="preserve">status add commit .gitignore </w:t>
+      </w:r>
+    </w:p>
+    <w:p>
+      <w:r>
+        <w:t>Cuando hacemos un init en nuestro repositorio local se crea la carpeta git donde estará todo lo necesario para guardar nuestros cambios.</w:t>
       </w:r>
     </w:p>
     <w:p>
@@ -1591,15 +1479,7 @@
         <w:t>o</w:t>
       </w:r>
       <w:r>
-        <w:t xml:space="preserve">s que hay que incluir usamos git </w:t>
-      </w:r>
-      <w:proofErr w:type="spellStart"/>
-      <w:r>
-        <w:t>add</w:t>
-      </w:r>
-      <w:proofErr w:type="spellEnd"/>
-      <w:r>
-        <w:t xml:space="preserve">. </w:t>
+        <w:t xml:space="preserve">s que hay que incluir usamos git add. </w:t>
       </w:r>
     </w:p>
     <w:p>
@@ -1714,36 +1594,12 @@
     </w:p>
     <w:p>
       <w:r>
-        <w:t xml:space="preserve">Al importar un repositorio hecho en Linux en un entorno Windows el final de las líneas en diferente, en Linux usan LF (line </w:t>
-      </w:r>
-      <w:proofErr w:type="spellStart"/>
-      <w:r>
-        <w:t>feed</w:t>
-      </w:r>
-      <w:proofErr w:type="spellEnd"/>
-      <w:r>
-        <w:t>) y en Windows CR (</w:t>
-      </w:r>
-      <w:proofErr w:type="spellStart"/>
-      <w:r>
-        <w:t>carriage</w:t>
-      </w:r>
-      <w:proofErr w:type="spellEnd"/>
-      <w:r>
-        <w:t xml:space="preserve"> return).</w:t>
-      </w:r>
-    </w:p>
-    <w:p>
-      <w:r>
-        <w:t xml:space="preserve">Para tomar la foto del proyecto actual usamos </w:t>
-      </w:r>
-      <w:proofErr w:type="spellStart"/>
-      <w:r>
-        <w:t>commit</w:t>
-      </w:r>
-      <w:proofErr w:type="spellEnd"/>
-      <w:r>
-        <w:t xml:space="preserve"> -m “mensaje” </w:t>
+        <w:t>Al importar un repositorio hecho en Linux en un entorno Windows el final de las líneas en diferente, en Linux usan LF (line feed) y en Windows CR (carriage return).</w:t>
+      </w:r>
+    </w:p>
+    <w:p>
+      <w:r>
+        <w:t xml:space="preserve">Para tomar la foto del proyecto actual usamos commit -m “mensaje” </w:t>
       </w:r>
     </w:p>
     <w:p>
@@ -1804,81 +1660,25 @@
     <w:p/>
     <w:p>
       <w:r>
-        <w:t xml:space="preserve">Con git </w:t>
-      </w:r>
-      <w:proofErr w:type="spellStart"/>
-      <w:r>
-        <w:t>init</w:t>
-      </w:r>
-      <w:proofErr w:type="spellEnd"/>
-      <w:r>
-        <w:t xml:space="preserve"> inicializamos el repositorio. Creamos los archivos necesarios. Con </w:t>
+        <w:t xml:space="preserve">Con git init inicializamos el repositorio. Creamos los archivos necesarios. Con </w:t>
       </w:r>
       <w:r>
         <w:rPr>
           <w:highlight w:val="lightGray"/>
         </w:rPr>
-        <w:t xml:space="preserve">git </w:t>
-      </w:r>
-      <w:proofErr w:type="spellStart"/>
-      <w:proofErr w:type="gramStart"/>
+        <w:t>git add .</w:t>
+      </w:r>
+      <w:r>
+        <w:t xml:space="preserve">  ó </w:t>
+      </w:r>
       <w:r>
         <w:rPr>
           <w:highlight w:val="lightGray"/>
         </w:rPr>
-        <w:t>add</w:t>
-      </w:r>
-      <w:proofErr w:type="spellEnd"/>
-      <w:r>
-        <w:rPr>
-          <w:highlight w:val="lightGray"/>
-        </w:rPr>
-        <w:t xml:space="preserve"> .</w:t>
-      </w:r>
-      <w:proofErr w:type="gramEnd"/>
-      <w:r>
-        <w:t xml:space="preserve">  </w:t>
-      </w:r>
-      <w:proofErr w:type="spellStart"/>
-      <w:r>
-        <w:t>ó</w:t>
-      </w:r>
-      <w:proofErr w:type="spellEnd"/>
-      <w:r>
-        <w:t xml:space="preserve"> </w:t>
-      </w:r>
-      <w:r>
-        <w:rPr>
-          <w:highlight w:val="lightGray"/>
-        </w:rPr>
         <w:t>nombre</w:t>
       </w:r>
       <w:r>
-        <w:t xml:space="preserve"> del archivo añadimos al </w:t>
-      </w:r>
-      <w:proofErr w:type="spellStart"/>
-      <w:r>
-        <w:t>stage</w:t>
-      </w:r>
-      <w:proofErr w:type="spellEnd"/>
-      <w:r>
-        <w:t xml:space="preserve"> esos archivos, después hacemos un </w:t>
-      </w:r>
-      <w:proofErr w:type="spellStart"/>
-      <w:r>
-        <w:t>commit</w:t>
-      </w:r>
-      <w:proofErr w:type="spellEnd"/>
-      <w:r>
-        <w:t xml:space="preserve"> que toma una foto de todos los archivos que hay colocados en el </w:t>
-      </w:r>
-      <w:proofErr w:type="spellStart"/>
-      <w:r>
-        <w:t>stage</w:t>
-      </w:r>
-      <w:proofErr w:type="spellEnd"/>
-      <w:r>
-        <w:t xml:space="preserve"> (escenario) para que git pueda registrar como se encuentran. </w:t>
+        <w:t xml:space="preserve"> del archivo añadimos al stage esos archivos, después hacemos un commit que toma una foto de todos los archivos que hay colocados en el stage (escenario) para que git pueda registrar como se encuentran. </w:t>
       </w:r>
     </w:p>
     <w:p/>
@@ -1886,20 +1686,7 @@
     <w:p/>
     <w:p>
       <w:r>
-        <w:t xml:space="preserve">Si queremos descartar algún tipo de archivo, para q no sea seguido por git creamos un </w:t>
-      </w:r>
-      <w:proofErr w:type="gramStart"/>
-      <w:r>
-        <w:t>archivo .</w:t>
-      </w:r>
-      <w:proofErr w:type="spellStart"/>
-      <w:r>
-        <w:t>gitignore</w:t>
-      </w:r>
-      <w:proofErr w:type="spellEnd"/>
-      <w:proofErr w:type="gramEnd"/>
-      <w:r>
-        <w:t xml:space="preserve"> con la ruta a los archivos que no queremos controlar.</w:t>
+        <w:t>Si queremos descartar algún tipo de archivo, para q no sea seguido por git creamos un archivo .gitignore con la ruta a los archivos que no queremos controlar.</w:t>
       </w:r>
     </w:p>
     <w:p>
@@ -1967,55 +1754,25 @@
         <w:rPr>
           <w:rStyle w:val="Referenciasutil"/>
         </w:rPr>
-        <w:t xml:space="preserve">Usamos: </w:t>
-      </w:r>
-      <w:proofErr w:type="spellStart"/>
+        <w:t xml:space="preserve">Usamos: checkout </w:t>
+      </w:r>
       <w:r>
         <w:rPr>
           <w:rStyle w:val="Referenciasutil"/>
         </w:rPr>
-        <w:t>checkout</w:t>
-      </w:r>
-      <w:proofErr w:type="spellEnd"/>
-      <w:r>
-        <w:rPr>
-          <w:rStyle w:val="Referenciasutil"/>
-        </w:rPr>
-        <w:t xml:space="preserve"> </w:t>
-      </w:r>
-      <w:r>
-        <w:rPr>
-          <w:rStyle w:val="Referenciasutil"/>
-        </w:rPr>
         <w:t>log</w:t>
       </w:r>
     </w:p>
     <w:p>
       <w:r>
-        <w:t xml:space="preserve">Imaginemos que por error modificamos un archivo o eliminamos su contenido. Con el comando </w:t>
-      </w:r>
-      <w:proofErr w:type="spellStart"/>
-      <w:r>
-        <w:t>checkout</w:t>
-      </w:r>
-      <w:proofErr w:type="spellEnd"/>
-      <w:r>
-        <w:t xml:space="preserve"> recuperamos el proyecto como estaba </w:t>
+        <w:t xml:space="preserve">Imaginemos que por error modificamos un archivo o eliminamos su contenido. Con el comando checkout recuperamos el proyecto como estaba </w:t>
       </w:r>
       <w:r>
         <w:rPr>
           <w:highlight w:val="yellow"/>
         </w:rPr>
-        <w:t xml:space="preserve">en el último </w:t>
-      </w:r>
-      <w:proofErr w:type="spellStart"/>
-      <w:r>
-        <w:rPr>
-          <w:highlight w:val="yellow"/>
-        </w:rPr>
-        <w:t>commit</w:t>
-      </w:r>
-      <w:proofErr w:type="spellEnd"/>
+        <w:t>en el último commit</w:t>
+      </w:r>
       <w:r>
         <w:t xml:space="preserve">. Esto también sirve para recuperar carpetas borradas </w:t>
       </w:r>
@@ -2078,15 +1835,7 @@
     <w:p/>
     <w:p>
       <w:r>
-        <w:t xml:space="preserve">A medida que vamos haciendo </w:t>
-      </w:r>
-      <w:proofErr w:type="spellStart"/>
-      <w:r>
-        <w:t>commits</w:t>
-      </w:r>
-      <w:proofErr w:type="spellEnd"/>
-      <w:r>
-        <w:t xml:space="preserve"> se va creando un registro con toda la información</w:t>
+        <w:t>A medida que vamos haciendo commits se va creando un registro con toda la información</w:t>
       </w:r>
       <w:r>
         <w:t>. Para acceder a este registro usamos log</w:t>
@@ -2155,7 +1904,7 @@
           </mc:Choice>
           <mc:Fallback>
             <w:pict>
-              <v:shapetype w14:anchorId="626C3AFA" id="_x0000_t32" coordsize="21600,21600" o:spt="32" o:oned="t" path="m,l21600,21600e" filled="f">
+              <v:shapetype w14:anchorId="174561BE" id="_x0000_t32" coordsize="21600,21600" o:spt="32" o:oned="t" path="m,l21600,21600e" filled="f">
                 <v:path arrowok="t" fillok="f" o:connecttype="none"/>
                 <o:lock v:ext="edit" shapetype="t"/>
               </v:shapetype>
@@ -2228,7 +1977,7 @@
           </mc:Choice>
           <mc:Fallback>
             <w:pict>
-              <v:shape w14:anchorId="35D1E62B" id="Conector recto de flecha 8" o:spid="_x0000_s1026" type="#_x0000_t32" style="position:absolute;margin-left:-23.75pt;margin-top:79.7pt;width:42.55pt;height:1.25pt;flip:x;z-index:251671552;visibility:visible;mso-wrap-style:square;mso-wrap-distance-left:9pt;mso-wrap-distance-top:0;mso-wrap-distance-right:9pt;mso-wrap-distance-bottom:0;mso-position-horizontal:absolute;mso-position-horizontal-relative:text;mso-position-vertical:absolute;mso-position-vertical-relative:text" o:gfxdata="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" strokecolor="red" strokeweight="2.25pt">
+              <v:shape w14:anchorId="0B129398" id="Conector recto de flecha 8" o:spid="_x0000_s1026" type="#_x0000_t32" style="position:absolute;margin-left:-23.75pt;margin-top:79.7pt;width:42.55pt;height:1.25pt;flip:x;z-index:251671552;visibility:visible;mso-wrap-style:square;mso-wrap-distance-left:9pt;mso-wrap-distance-top:0;mso-wrap-distance-right:9pt;mso-wrap-distance-bottom:0;mso-position-horizontal:absolute;mso-position-horizontal-relative:text;mso-position-vertical:absolute;mso-position-vertical-relative:text" o:gfxdata="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" strokecolor="red" strokeweight="2.25pt">
                 <v:stroke endarrow="block" joinstyle="miter"/>
               </v:shape>
             </w:pict>
@@ -2303,7 +2052,7 @@
           </mc:Choice>
           <mc:Fallback>
             <w:pict>
-              <v:shape w14:anchorId="68AAE776" id="Conector recto de flecha 6" o:spid="_x0000_s1026" type="#_x0000_t32" style="position:absolute;margin-left:-19.05pt;margin-top:126.85pt;width:38.15pt;height:3.6pt;flip:x;z-index:251669504;visibility:visible;mso-wrap-style:square;mso-width-percent:0;mso-height-percent:0;mso-wrap-distance-left:9pt;mso-wrap-distance-top:0;mso-wrap-distance-right:9pt;mso-wrap-distance-bottom:0;mso-position-horizontal:absolute;mso-position-horizontal-relative:text;mso-position-vertical:absolute;mso-position-vertical-relative:text;mso-width-percent:0;mso-height-percent:0;mso-width-relative:margin;mso-height-relative:margin" o:gfxdata="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" strokecolor="red" strokeweight="2.25pt">
+              <v:shape w14:anchorId="6DF72250" id="Conector recto de flecha 6" o:spid="_x0000_s1026" type="#_x0000_t32" style="position:absolute;margin-left:-19.05pt;margin-top:126.85pt;width:38.15pt;height:3.6pt;flip:x;z-index:251669504;visibility:visible;mso-wrap-style:square;mso-width-percent:0;mso-height-percent:0;mso-wrap-distance-left:9pt;mso-wrap-distance-top:0;mso-wrap-distance-right:9pt;mso-wrap-distance-bottom:0;mso-position-horizontal:absolute;mso-position-horizontal-relative:text;mso-position-vertical:absolute;mso-position-vertical-relative:text;mso-width-percent:0;mso-height-percent:0;mso-width-relative:margin;mso-height-relative:margin" o:gfxdata="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" strokecolor="red" strokeweight="2.25pt">
                 <v:stroke endarrow="block" joinstyle="miter"/>
               </v:shape>
             </w:pict>
@@ -2372,7 +2121,7 @@
           </mc:Choice>
           <mc:Fallback>
             <w:pict>
-              <v:shape w14:anchorId="54C13AE1" id="Conector recto de flecha 5" o:spid="_x0000_s1026" type="#_x0000_t32" style="position:absolute;margin-left:-18.95pt;margin-top:175.15pt;width:42.55pt;height:1.25pt;flip:x;z-index:251667456;visibility:visible;mso-wrap-style:square;mso-wrap-distance-left:9pt;mso-wrap-distance-top:0;mso-wrap-distance-right:9pt;mso-wrap-distance-bottom:0;mso-position-horizontal:absolute;mso-position-horizontal-relative:text;mso-position-vertical:absolute;mso-position-vertical-relative:text" o:gfxdata="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" strokecolor="red" strokeweight="2.25pt">
+              <v:shape w14:anchorId="1FE3C3DB" id="Conector recto de flecha 5" o:spid="_x0000_s1026" type="#_x0000_t32" style="position:absolute;margin-left:-18.95pt;margin-top:175.15pt;width:42.55pt;height:1.25pt;flip:x;z-index:251667456;visibility:visible;mso-wrap-style:square;mso-wrap-distance-left:9pt;mso-wrap-distance-top:0;mso-wrap-distance-right:9pt;mso-wrap-distance-bottom:0;mso-position-horizontal:absolute;mso-position-horizontal-relative:text;mso-position-vertical:absolute;mso-position-vertical-relative:text" o:gfxdata="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" strokecolor="red" strokeweight="2.25pt">
                 <v:stroke endarrow="block" joinstyle="miter"/>
               </v:shape>
             </w:pict>
@@ -2441,7 +2190,7 @@
           </mc:Choice>
           <mc:Fallback>
             <w:pict>
-              <v:shape w14:anchorId="7F016EEF" id="Conector recto de flecha 4" o:spid="_x0000_s1026" type="#_x0000_t32" style="position:absolute;margin-left:-20.55pt;margin-top:224.4pt;width:42.55pt;height:1.25pt;flip:x;z-index:251665408;visibility:visible;mso-wrap-style:square;mso-wrap-distance-left:9pt;mso-wrap-distance-top:0;mso-wrap-distance-right:9pt;mso-wrap-distance-bottom:0;mso-position-horizontal:absolute;mso-position-horizontal-relative:text;mso-position-vertical:absolute;mso-position-vertical-relative:text" o:gfxdata="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" strokecolor="red" strokeweight="2.25pt">
+              <v:shape w14:anchorId="0236D7C7" id="Conector recto de flecha 4" o:spid="_x0000_s1026" type="#_x0000_t32" style="position:absolute;margin-left:-20.55pt;margin-top:224.4pt;width:42.55pt;height:1.25pt;flip:x;z-index:251665408;visibility:visible;mso-wrap-style:square;mso-wrap-distance-left:9pt;mso-wrap-distance-top:0;mso-wrap-distance-right:9pt;mso-wrap-distance-bottom:0;mso-position-horizontal:absolute;mso-position-horizontal-relative:text;mso-position-vertical:absolute;mso-position-vertical-relative:text" o:gfxdata="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" strokecolor="red" strokeweight="2.25pt">
                 <v:stroke endarrow="block" joinstyle="miter"/>
               </v:shape>
             </w:pict>
@@ -2549,6 +2298,1182 @@
         </w:drawing>
       </w:r>
     </w:p>
+    <w:p/>
+    <w:p>
+      <w:r>
+        <w:lastRenderedPageBreak/>
+        <w:t>Lo correcto sería hacer commits por archivos, es decir si tenemos varios archivos modificados incluir cada uno de los archivos por separado y hacer el commit</w:t>
+      </w:r>
+      <w:r>
+        <w:t>. Por jemplo hago el commit solo del index.</w:t>
+      </w:r>
+    </w:p>
+    <w:p>
+      <w:pPr>
+        <w:rPr>
+          <w:rStyle w:val="Referenciasutil"/>
+          <w:lang w:val="en-GB"/>
+        </w:rPr>
+      </w:pPr>
+      <w:r>
+        <w:rPr>
+          <w:rStyle w:val="Referenciasutil"/>
+          <w:lang w:val="en-GB"/>
+        </w:rPr>
+        <w:t xml:space="preserve">Usamos: </w:t>
+      </w:r>
+      <w:r>
+        <w:rPr>
+          <w:rStyle w:val="Referenciasutil"/>
+          <w:lang w:val="en-GB"/>
+        </w:rPr>
+        <w:t xml:space="preserve">add *.png add css/ </w:t>
+      </w:r>
+      <w:r>
+        <w:rPr>
+          <w:rStyle w:val="Referenciasutil"/>
+          <w:lang w:val="en-GB"/>
+        </w:rPr>
+        <w:t xml:space="preserve"> gi</w:t>
+      </w:r>
+      <w:r>
+        <w:rPr>
+          <w:rStyle w:val="Referenciasutil"/>
+          <w:lang w:val="en-GB"/>
+        </w:rPr>
+        <w:t>t add -A reset</w:t>
+      </w:r>
+    </w:p>
+    <w:p>
+      <w:r>
+        <w:rPr>
+          <w:noProof/>
+        </w:rPr>
+        <w:drawing>
+          <wp:inline distT="0" distB="0" distL="0" distR="0" wp14:anchorId="794184ED" wp14:editId="3EEBA708">
+            <wp:extent cx="5400040" cy="3443605"/>
+            <wp:effectExtent l="0" t="0" r="0" b="4445"/>
+            <wp:docPr id="11" name="Imagen 11"/>
+            <wp:cNvGraphicFramePr>
+              <a:graphicFrameLocks xmlns:a="http://schemas.openxmlformats.org/drawingml/2006/main" noChangeAspect="1"/>
+            </wp:cNvGraphicFramePr>
+            <a:graphic xmlns:a="http://schemas.openxmlformats.org/drawingml/2006/main">
+              <a:graphicData uri="http://schemas.openxmlformats.org/drawingml/2006/picture">
+                <pic:pic xmlns:pic="http://schemas.openxmlformats.org/drawingml/2006/picture">
+                  <pic:nvPicPr>
+                    <pic:cNvPr id="1" name=""/>
+                    <pic:cNvPicPr/>
+                  </pic:nvPicPr>
+                  <pic:blipFill>
+                    <a:blip r:embed="rId20"/>
+                    <a:stretch>
+                      <a:fillRect/>
+                    </a:stretch>
+                  </pic:blipFill>
+                  <pic:spPr>
+                    <a:xfrm>
+                      <a:off x="0" y="0"/>
+                      <a:ext cx="5400040" cy="3443605"/>
+                    </a:xfrm>
+                    <a:prstGeom prst="rect">
+                      <a:avLst/>
+                    </a:prstGeom>
+                  </pic:spPr>
+                </pic:pic>
+              </a:graphicData>
+            </a:graphic>
+          </wp:inline>
+        </w:drawing>
+      </w:r>
+    </w:p>
+    <w:p>
+      <w:r>
+        <w:t>En la imagen vemos como index está en el stage y el resto de archivos en rojo todavía no.</w:t>
+      </w:r>
+    </w:p>
+    <w:p>
+      <w:r>
+        <w:t xml:space="preserve">Para añadir todos los archivos de un mismo tipo </w:t>
+      </w:r>
+      <w:r>
+        <w:t>git add *.png</w:t>
+      </w:r>
+    </w:p>
+    <w:p>
+      <w:r>
+        <w:rPr>
+          <w:noProof/>
+        </w:rPr>
+        <mc:AlternateContent>
+          <mc:Choice Requires="wps">
+            <w:drawing>
+              <wp:anchor distT="0" distB="0" distL="114300" distR="114300" simplePos="0" relativeHeight="251674624" behindDoc="0" locked="0" layoutInCell="1" allowOverlap="1" wp14:anchorId="5D53790F" wp14:editId="314E9ECA">
+                <wp:simplePos x="0" y="0"/>
+                <wp:positionH relativeFrom="column">
+                  <wp:posOffset>152317</wp:posOffset>
+                </wp:positionH>
+                <wp:positionV relativeFrom="paragraph">
+                  <wp:posOffset>297208</wp:posOffset>
+                </wp:positionV>
+                <wp:extent cx="1224501" cy="166397"/>
+                <wp:effectExtent l="0" t="0" r="13970" b="24130"/>
+                <wp:wrapNone/>
+                <wp:docPr id="26" name="Rectángulo 26"/>
+                <wp:cNvGraphicFramePr/>
+                <a:graphic xmlns:a="http://schemas.openxmlformats.org/drawingml/2006/main">
+                  <a:graphicData uri="http://schemas.microsoft.com/office/word/2010/wordprocessingShape">
+                    <wps:wsp>
+                      <wps:cNvSpPr/>
+                      <wps:spPr>
+                        <a:xfrm>
+                          <a:off x="0" y="0"/>
+                          <a:ext cx="1224501" cy="166397"/>
+                        </a:xfrm>
+                        <a:prstGeom prst="rect">
+                          <a:avLst/>
+                        </a:prstGeom>
+                        <a:noFill/>
+                        <a:ln w="19050">
+                          <a:solidFill>
+                            <a:srgbClr val="FF0000"/>
+                          </a:solidFill>
+                        </a:ln>
+                      </wps:spPr>
+                      <wps:style>
+                        <a:lnRef idx="2">
+                          <a:schemeClr val="accent1">
+                            <a:shade val="50000"/>
+                          </a:schemeClr>
+                        </a:lnRef>
+                        <a:fillRef idx="1">
+                          <a:schemeClr val="accent1"/>
+                        </a:fillRef>
+                        <a:effectRef idx="0">
+                          <a:schemeClr val="accent1"/>
+                        </a:effectRef>
+                        <a:fontRef idx="minor">
+                          <a:schemeClr val="lt1"/>
+                        </a:fontRef>
+                      </wps:style>
+                      <wps:bodyPr rot="0" spcFirstLastPara="0" vertOverflow="overflow" horzOverflow="overflow" vert="horz" wrap="square" lIns="91440" tIns="45720" rIns="91440" bIns="45720" numCol="1" spcCol="0" rtlCol="0" fromWordArt="0" anchor="ctr" anchorCtr="0" forceAA="0" compatLnSpc="1">
+                        <a:prstTxWarp prst="textNoShape">
+                          <a:avLst/>
+                        </a:prstTxWarp>
+                        <a:noAutofit/>
+                      </wps:bodyPr>
+                    </wps:wsp>
+                  </a:graphicData>
+                </a:graphic>
+                <wp14:sizeRelH relativeFrom="margin">
+                  <wp14:pctWidth>0</wp14:pctWidth>
+                </wp14:sizeRelH>
+                <wp14:sizeRelV relativeFrom="margin">
+                  <wp14:pctHeight>0</wp14:pctHeight>
+                </wp14:sizeRelV>
+              </wp:anchor>
+            </w:drawing>
+          </mc:Choice>
+          <mc:Fallback>
+            <w:pict>
+              <v:rect w14:anchorId="30077A3B" id="Rectángulo 26" o:spid="_x0000_s1026" style="position:absolute;margin-left:12pt;margin-top:23.4pt;width:96.4pt;height:13.1pt;z-index:251674624;visibility:visible;mso-wrap-style:square;mso-width-percent:0;mso-height-percent:0;mso-wrap-distance-left:9pt;mso-wrap-distance-top:0;mso-wrap-distance-right:9pt;mso-wrap-distance-bottom:0;mso-position-horizontal:absolute;mso-position-horizontal-relative:text;mso-position-vertical:absolute;mso-position-vertical-relative:text;mso-width-percent:0;mso-height-percent:0;mso-width-relative:margin;mso-height-relative:margin;v-text-anchor:middle" o:gfxdata="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" filled="f" strokecolor="red" strokeweight="1.5pt"/>
+            </w:pict>
+          </mc:Fallback>
+        </mc:AlternateContent>
+      </w:r>
+      <w:r>
+        <w:rPr>
+          <w:noProof/>
+        </w:rPr>
+        <w:drawing>
+          <wp:inline distT="0" distB="0" distL="0" distR="0" wp14:anchorId="47E623DD" wp14:editId="01D4B022">
+            <wp:extent cx="5400040" cy="3571240"/>
+            <wp:effectExtent l="0" t="0" r="0" b="0"/>
+            <wp:docPr id="25" name="Imagen 25"/>
+            <wp:cNvGraphicFramePr>
+              <a:graphicFrameLocks xmlns:a="http://schemas.openxmlformats.org/drawingml/2006/main" noChangeAspect="1"/>
+            </wp:cNvGraphicFramePr>
+            <a:graphic xmlns:a="http://schemas.openxmlformats.org/drawingml/2006/main">
+              <a:graphicData uri="http://schemas.openxmlformats.org/drawingml/2006/picture">
+                <pic:pic xmlns:pic="http://schemas.openxmlformats.org/drawingml/2006/picture">
+                  <pic:nvPicPr>
+                    <pic:cNvPr id="1" name=""/>
+                    <pic:cNvPicPr/>
+                  </pic:nvPicPr>
+                  <pic:blipFill>
+                    <a:blip r:embed="rId21"/>
+                    <a:stretch>
+                      <a:fillRect/>
+                    </a:stretch>
+                  </pic:blipFill>
+                  <pic:spPr>
+                    <a:xfrm>
+                      <a:off x="0" y="0"/>
+                      <a:ext cx="5400040" cy="3571240"/>
+                    </a:xfrm>
+                    <a:prstGeom prst="rect">
+                      <a:avLst/>
+                    </a:prstGeom>
+                  </pic:spPr>
+                </pic:pic>
+              </a:graphicData>
+            </a:graphic>
+          </wp:inline>
+        </w:drawing>
+      </w:r>
+    </w:p>
+    <w:p/>
+    <w:p/>
+    <w:p>
+      <w:r>
+        <w:lastRenderedPageBreak/>
+        <w:t>Hacemos el commit indicando que trackeamos el index y las imágenes.</w:t>
+      </w:r>
+    </w:p>
+    <w:p>
+      <w:r>
+        <w:rPr>
+          <w:noProof/>
+        </w:rPr>
+        <mc:AlternateContent>
+          <mc:Choice Requires="wps">
+            <w:drawing>
+              <wp:anchor distT="0" distB="0" distL="114300" distR="114300" simplePos="0" relativeHeight="251678720" behindDoc="0" locked="0" layoutInCell="1" allowOverlap="1" wp14:anchorId="487AB222" wp14:editId="03F97FC2">
+                <wp:simplePos x="0" y="0"/>
+                <wp:positionH relativeFrom="column">
+                  <wp:posOffset>95995</wp:posOffset>
+                </wp:positionH>
+                <wp:positionV relativeFrom="paragraph">
+                  <wp:posOffset>157700</wp:posOffset>
+                </wp:positionV>
+                <wp:extent cx="3466769" cy="139977"/>
+                <wp:effectExtent l="19050" t="19050" r="19685" b="12700"/>
+                <wp:wrapNone/>
+                <wp:docPr id="33" name="Rectángulo 33"/>
+                <wp:cNvGraphicFramePr/>
+                <a:graphic xmlns:a="http://schemas.openxmlformats.org/drawingml/2006/main">
+                  <a:graphicData uri="http://schemas.microsoft.com/office/word/2010/wordprocessingShape">
+                    <wps:wsp>
+                      <wps:cNvSpPr/>
+                      <wps:spPr>
+                        <a:xfrm>
+                          <a:off x="0" y="0"/>
+                          <a:ext cx="3466769" cy="139977"/>
+                        </a:xfrm>
+                        <a:prstGeom prst="rect">
+                          <a:avLst/>
+                        </a:prstGeom>
+                        <a:noFill/>
+                        <a:ln w="28575">
+                          <a:solidFill>
+                            <a:srgbClr val="FF0000"/>
+                          </a:solidFill>
+                        </a:ln>
+                      </wps:spPr>
+                      <wps:style>
+                        <a:lnRef idx="2">
+                          <a:schemeClr val="accent1">
+                            <a:shade val="50000"/>
+                          </a:schemeClr>
+                        </a:lnRef>
+                        <a:fillRef idx="1">
+                          <a:schemeClr val="accent1"/>
+                        </a:fillRef>
+                        <a:effectRef idx="0">
+                          <a:schemeClr val="accent1"/>
+                        </a:effectRef>
+                        <a:fontRef idx="minor">
+                          <a:schemeClr val="lt1"/>
+                        </a:fontRef>
+                      </wps:style>
+                      <wps:bodyPr rot="0" spcFirstLastPara="0" vertOverflow="overflow" horzOverflow="overflow" vert="horz" wrap="square" lIns="91440" tIns="45720" rIns="91440" bIns="45720" numCol="1" spcCol="0" rtlCol="0" fromWordArt="0" anchor="ctr" anchorCtr="0" forceAA="0" compatLnSpc="1">
+                        <a:prstTxWarp prst="textNoShape">
+                          <a:avLst/>
+                        </a:prstTxWarp>
+                        <a:noAutofit/>
+                      </wps:bodyPr>
+                    </wps:wsp>
+                  </a:graphicData>
+                </a:graphic>
+                <wp14:sizeRelH relativeFrom="margin">
+                  <wp14:pctWidth>0</wp14:pctWidth>
+                </wp14:sizeRelH>
+                <wp14:sizeRelV relativeFrom="margin">
+                  <wp14:pctHeight>0</wp14:pctHeight>
+                </wp14:sizeRelV>
+              </wp:anchor>
+            </w:drawing>
+          </mc:Choice>
+          <mc:Fallback>
+            <w:pict>
+              <v:rect w14:anchorId="04396336" id="Rectángulo 33" o:spid="_x0000_s1026" style="position:absolute;margin-left:7.55pt;margin-top:12.4pt;width:272.95pt;height:11pt;z-index:251678720;visibility:visible;mso-wrap-style:square;mso-width-percent:0;mso-height-percent:0;mso-wrap-distance-left:9pt;mso-wrap-distance-top:0;mso-wrap-distance-right:9pt;mso-wrap-distance-bottom:0;mso-position-horizontal:absolute;mso-position-horizontal-relative:text;mso-position-vertical:absolute;mso-position-vertical-relative:text;mso-width-percent:0;mso-height-percent:0;mso-width-relative:margin;mso-height-relative:margin;v-text-anchor:middle" o:gfxdata="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" filled="f" strokecolor="red" strokeweight="2.25pt"/>
+            </w:pict>
+          </mc:Fallback>
+        </mc:AlternateContent>
+      </w:r>
+      <w:r>
+        <w:rPr>
+          <w:noProof/>
+        </w:rPr>
+        <w:drawing>
+          <wp:inline distT="0" distB="0" distL="0" distR="0" wp14:anchorId="2F0C7F79" wp14:editId="54370C1B">
+            <wp:extent cx="5400040" cy="2973788"/>
+            <wp:effectExtent l="0" t="0" r="0" b="0"/>
+            <wp:docPr id="29" name="Imagen 29"/>
+            <wp:cNvGraphicFramePr>
+              <a:graphicFrameLocks xmlns:a="http://schemas.openxmlformats.org/drawingml/2006/main" noChangeAspect="1"/>
+            </wp:cNvGraphicFramePr>
+            <a:graphic xmlns:a="http://schemas.openxmlformats.org/drawingml/2006/main">
+              <a:graphicData uri="http://schemas.openxmlformats.org/drawingml/2006/picture">
+                <pic:pic xmlns:pic="http://schemas.openxmlformats.org/drawingml/2006/picture">
+                  <pic:nvPicPr>
+                    <pic:cNvPr id="1" name=""/>
+                    <pic:cNvPicPr/>
+                  </pic:nvPicPr>
+                  <pic:blipFill>
+                    <a:blip r:embed="rId22"/>
+                    <a:stretch>
+                      <a:fillRect/>
+                    </a:stretch>
+                  </pic:blipFill>
+                  <pic:spPr>
+                    <a:xfrm>
+                      <a:off x="0" y="0"/>
+                      <a:ext cx="5418341" cy="2983866"/>
+                    </a:xfrm>
+                    <a:prstGeom prst="rect">
+                      <a:avLst/>
+                    </a:prstGeom>
+                  </pic:spPr>
+                </pic:pic>
+              </a:graphicData>
+            </a:graphic>
+          </wp:inline>
+        </w:drawing>
+      </w:r>
+    </w:p>
+    <w:p>
+      <w:r>
+        <w:t xml:space="preserve">Agregar toda una carpeta el stage </w:t>
+      </w:r>
+    </w:p>
+    <w:p>
+      <w:r>
+        <w:rPr>
+          <w:noProof/>
+        </w:rPr>
+        <mc:AlternateContent>
+          <mc:Choice Requires="wps">
+            <w:drawing>
+              <wp:anchor distT="0" distB="0" distL="114300" distR="114300" simplePos="0" relativeHeight="251676672" behindDoc="0" locked="0" layoutInCell="1" allowOverlap="1" wp14:anchorId="45E07EA5" wp14:editId="4532DE84">
+                <wp:simplePos x="0" y="0"/>
+                <wp:positionH relativeFrom="margin">
+                  <wp:align>left</wp:align>
+                </wp:positionH>
+                <wp:positionV relativeFrom="paragraph">
+                  <wp:posOffset>124073</wp:posOffset>
+                </wp:positionV>
+                <wp:extent cx="1539406" cy="171782"/>
+                <wp:effectExtent l="19050" t="19050" r="22860" b="19050"/>
+                <wp:wrapNone/>
+                <wp:docPr id="30" name="Rectángulo 30"/>
+                <wp:cNvGraphicFramePr/>
+                <a:graphic xmlns:a="http://schemas.openxmlformats.org/drawingml/2006/main">
+                  <a:graphicData uri="http://schemas.microsoft.com/office/word/2010/wordprocessingShape">
+                    <wps:wsp>
+                      <wps:cNvSpPr/>
+                      <wps:spPr>
+                        <a:xfrm>
+                          <a:off x="0" y="0"/>
+                          <a:ext cx="1539406" cy="171782"/>
+                        </a:xfrm>
+                        <a:prstGeom prst="rect">
+                          <a:avLst/>
+                        </a:prstGeom>
+                        <a:noFill/>
+                        <a:ln w="28575">
+                          <a:solidFill>
+                            <a:srgbClr val="FF0000"/>
+                          </a:solidFill>
+                        </a:ln>
+                      </wps:spPr>
+                      <wps:style>
+                        <a:lnRef idx="2">
+                          <a:schemeClr val="accent1">
+                            <a:shade val="50000"/>
+                          </a:schemeClr>
+                        </a:lnRef>
+                        <a:fillRef idx="1">
+                          <a:schemeClr val="accent1"/>
+                        </a:fillRef>
+                        <a:effectRef idx="0">
+                          <a:schemeClr val="accent1"/>
+                        </a:effectRef>
+                        <a:fontRef idx="minor">
+                          <a:schemeClr val="lt1"/>
+                        </a:fontRef>
+                      </wps:style>
+                      <wps:bodyPr rot="0" spcFirstLastPara="0" vertOverflow="overflow" horzOverflow="overflow" vert="horz" wrap="square" lIns="91440" tIns="45720" rIns="91440" bIns="45720" numCol="1" spcCol="0" rtlCol="0" fromWordArt="0" anchor="ctr" anchorCtr="0" forceAA="0" compatLnSpc="1">
+                        <a:prstTxWarp prst="textNoShape">
+                          <a:avLst/>
+                        </a:prstTxWarp>
+                        <a:noAutofit/>
+                      </wps:bodyPr>
+                    </wps:wsp>
+                  </a:graphicData>
+                </a:graphic>
+                <wp14:sizeRelH relativeFrom="margin">
+                  <wp14:pctWidth>0</wp14:pctWidth>
+                </wp14:sizeRelH>
+                <wp14:sizeRelV relativeFrom="margin">
+                  <wp14:pctHeight>0</wp14:pctHeight>
+                </wp14:sizeRelV>
+              </wp:anchor>
+            </w:drawing>
+          </mc:Choice>
+          <mc:Fallback>
+            <w:pict>
+              <v:rect w14:anchorId="1241684B" id="Rectángulo 30" o:spid="_x0000_s1026" style="position:absolute;margin-left:0;margin-top:9.75pt;width:121.2pt;height:13.55pt;z-index:251676672;visibility:visible;mso-wrap-style:square;mso-width-percent:0;mso-height-percent:0;mso-wrap-distance-left:9pt;mso-wrap-distance-top:0;mso-wrap-distance-right:9pt;mso-wrap-distance-bottom:0;mso-position-horizontal:left;mso-position-horizontal-relative:margin;mso-position-vertical:absolute;mso-position-vertical-relative:text;mso-width-percent:0;mso-height-percent:0;mso-width-relative:margin;mso-height-relative:margin;v-text-anchor:middle" o:gfxdata="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" filled="f" strokecolor="red" strokeweight="2.25pt">
+                <w10:wrap anchorx="margin"/>
+              </v:rect>
+            </w:pict>
+          </mc:Fallback>
+        </mc:AlternateContent>
+      </w:r>
+      <w:r>
+        <w:rPr>
+          <w:noProof/>
+        </w:rPr>
+        <w:drawing>
+          <wp:inline distT="0" distB="0" distL="0" distR="0" wp14:anchorId="3E2A761F" wp14:editId="421F7CA2">
+            <wp:extent cx="5400040" cy="1956021"/>
+            <wp:effectExtent l="0" t="0" r="0" b="6350"/>
+            <wp:docPr id="31" name="Imagen 31"/>
+            <wp:cNvGraphicFramePr>
+              <a:graphicFrameLocks xmlns:a="http://schemas.openxmlformats.org/drawingml/2006/main" noChangeAspect="1"/>
+            </wp:cNvGraphicFramePr>
+            <a:graphic xmlns:a="http://schemas.openxmlformats.org/drawingml/2006/main">
+              <a:graphicData uri="http://schemas.openxmlformats.org/drawingml/2006/picture">
+                <pic:pic xmlns:pic="http://schemas.openxmlformats.org/drawingml/2006/picture">
+                  <pic:nvPicPr>
+                    <pic:cNvPr id="1" name=""/>
+                    <pic:cNvPicPr/>
+                  </pic:nvPicPr>
+                  <pic:blipFill>
+                    <a:blip r:embed="rId23"/>
+                    <a:stretch>
+                      <a:fillRect/>
+                    </a:stretch>
+                  </pic:blipFill>
+                  <pic:spPr>
+                    <a:xfrm>
+                      <a:off x="0" y="0"/>
+                      <a:ext cx="5425701" cy="1965316"/>
+                    </a:xfrm>
+                    <a:prstGeom prst="rect">
+                      <a:avLst/>
+                    </a:prstGeom>
+                  </pic:spPr>
+                </pic:pic>
+              </a:graphicData>
+            </a:graphic>
+          </wp:inline>
+        </w:drawing>
+      </w:r>
+    </w:p>
+    <w:p>
+      <w:r>
+        <w:t>Con git add -A añadimos todos los archivos con cambios al stage pero si queremos descartar uno antes del commit hacemos un reset</w:t>
+      </w:r>
+    </w:p>
+    <w:p>
+      <w:r>
+        <w:rPr>
+          <w:noProof/>
+        </w:rPr>
+        <w:drawing>
+          <wp:inline distT="0" distB="0" distL="0" distR="0" wp14:anchorId="7BA88483" wp14:editId="29F38EE2">
+            <wp:extent cx="5400040" cy="526415"/>
+            <wp:effectExtent l="0" t="0" r="0" b="6985"/>
+            <wp:docPr id="34" name="Imagen 34"/>
+            <wp:cNvGraphicFramePr>
+              <a:graphicFrameLocks xmlns:a="http://schemas.openxmlformats.org/drawingml/2006/main" noChangeAspect="1"/>
+            </wp:cNvGraphicFramePr>
+            <a:graphic xmlns:a="http://schemas.openxmlformats.org/drawingml/2006/main">
+              <a:graphicData uri="http://schemas.openxmlformats.org/drawingml/2006/picture">
+                <pic:pic xmlns:pic="http://schemas.openxmlformats.org/drawingml/2006/picture">
+                  <pic:nvPicPr>
+                    <pic:cNvPr id="1" name=""/>
+                    <pic:cNvPicPr/>
+                  </pic:nvPicPr>
+                  <pic:blipFill>
+                    <a:blip r:embed="rId24"/>
+                    <a:stretch>
+                      <a:fillRect/>
+                    </a:stretch>
+                  </pic:blipFill>
+                  <pic:spPr>
+                    <a:xfrm>
+                      <a:off x="0" y="0"/>
+                      <a:ext cx="5400040" cy="526415"/>
+                    </a:xfrm>
+                    <a:prstGeom prst="rect">
+                      <a:avLst/>
+                    </a:prstGeom>
+                  </pic:spPr>
+                </pic:pic>
+              </a:graphicData>
+            </a:graphic>
+          </wp:inline>
+        </w:drawing>
+      </w:r>
+    </w:p>
+    <w:p>
+      <w:r>
+        <w:rPr>
+          <w:noProof/>
+        </w:rPr>
+        <w:drawing>
+          <wp:inline distT="0" distB="0" distL="0" distR="0" wp14:anchorId="11D10ECB" wp14:editId="4207BC2E">
+            <wp:extent cx="3299846" cy="2266122"/>
+            <wp:effectExtent l="0" t="0" r="0" b="1270"/>
+            <wp:docPr id="35" name="Imagen 35"/>
+            <wp:cNvGraphicFramePr>
+              <a:graphicFrameLocks xmlns:a="http://schemas.openxmlformats.org/drawingml/2006/main" noChangeAspect="1"/>
+            </wp:cNvGraphicFramePr>
+            <a:graphic xmlns:a="http://schemas.openxmlformats.org/drawingml/2006/main">
+              <a:graphicData uri="http://schemas.openxmlformats.org/drawingml/2006/picture">
+                <pic:pic xmlns:pic="http://schemas.openxmlformats.org/drawingml/2006/picture">
+                  <pic:nvPicPr>
+                    <pic:cNvPr id="1" name=""/>
+                    <pic:cNvPicPr/>
+                  </pic:nvPicPr>
+                  <pic:blipFill>
+                    <a:blip r:embed="rId25"/>
+                    <a:stretch>
+                      <a:fillRect/>
+                    </a:stretch>
+                  </pic:blipFill>
+                  <pic:spPr>
+                    <a:xfrm>
+                      <a:off x="0" y="0"/>
+                      <a:ext cx="3353347" cy="2302863"/>
+                    </a:xfrm>
+                    <a:prstGeom prst="rect">
+                      <a:avLst/>
+                    </a:prstGeom>
+                  </pic:spPr>
+                </pic:pic>
+              </a:graphicData>
+            </a:graphic>
+          </wp:inline>
+        </w:drawing>
+      </w:r>
+    </w:p>
+    <w:p>
+      <w:r>
+        <w:lastRenderedPageBreak/>
+        <w:t>Y lo podemos añadir a parte. Si hacemos un log veremos todo el regustro</w:t>
+      </w:r>
+    </w:p>
+    <w:p>
+      <w:r>
+        <w:rPr>
+          <w:noProof/>
+        </w:rPr>
+        <w:drawing>
+          <wp:inline distT="0" distB="0" distL="0" distR="0" wp14:anchorId="7B835E08" wp14:editId="410FD376">
+            <wp:extent cx="5400040" cy="5236210"/>
+            <wp:effectExtent l="0" t="0" r="0" b="2540"/>
+            <wp:docPr id="36" name="Imagen 36"/>
+            <wp:cNvGraphicFramePr>
+              <a:graphicFrameLocks xmlns:a="http://schemas.openxmlformats.org/drawingml/2006/main" noChangeAspect="1"/>
+            </wp:cNvGraphicFramePr>
+            <a:graphic xmlns:a="http://schemas.openxmlformats.org/drawingml/2006/main">
+              <a:graphicData uri="http://schemas.openxmlformats.org/drawingml/2006/picture">
+                <pic:pic xmlns:pic="http://schemas.openxmlformats.org/drawingml/2006/picture">
+                  <pic:nvPicPr>
+                    <pic:cNvPr id="1" name=""/>
+                    <pic:cNvPicPr/>
+                  </pic:nvPicPr>
+                  <pic:blipFill>
+                    <a:blip r:embed="rId26"/>
+                    <a:stretch>
+                      <a:fillRect/>
+                    </a:stretch>
+                  </pic:blipFill>
+                  <pic:spPr>
+                    <a:xfrm>
+                      <a:off x="0" y="0"/>
+                      <a:ext cx="5400040" cy="5236210"/>
+                    </a:xfrm>
+                    <a:prstGeom prst="rect">
+                      <a:avLst/>
+                    </a:prstGeom>
+                  </pic:spPr>
+                </pic:pic>
+              </a:graphicData>
+            </a:graphic>
+          </wp:inline>
+        </w:drawing>
+      </w:r>
+    </w:p>
+    <w:p/>
+    <w:p>
+      <w:pPr>
+        <w:pStyle w:val="Ttulo3"/>
+      </w:pPr>
+      <w:r>
+        <w:t xml:space="preserve">Tipos de </w:t>
+      </w:r>
+      <w:r>
+        <w:t>add</w:t>
+      </w:r>
+    </w:p>
+    <w:p/>
+    <w:p>
+      <w:r>
+        <w:t xml:space="preserve">Git add “*.txt” </w:t>
+      </w:r>
+      <w:r>
+        <w:t xml:space="preserve">=&gt; </w:t>
+      </w:r>
+      <w:r>
+        <w:t xml:space="preserve">añade </w:t>
+      </w:r>
+      <w:r>
+        <w:t xml:space="preserve">al stage </w:t>
+      </w:r>
+      <w:r>
+        <w:t>los a</w:t>
+      </w:r>
+      <w:r>
+        <w:t>rchivos txt modificados en todo el proyecto</w:t>
+      </w:r>
+    </w:p>
+    <w:p>
+      <w:r>
+        <w:t xml:space="preserve">Git add *.txt    =&gt; </w:t>
+      </w:r>
+      <w:r>
+        <w:t xml:space="preserve">añade </w:t>
+      </w:r>
+      <w:r>
+        <w:t xml:space="preserve">al stage </w:t>
+      </w:r>
+      <w:r>
+        <w:t>los a</w:t>
+      </w:r>
+      <w:r>
+        <w:t xml:space="preserve">rchivos txt modificados </w:t>
+      </w:r>
+      <w:r>
+        <w:t>sólo en el directorio actual</w:t>
+      </w:r>
+    </w:p>
+    <w:p>
+      <w:pPr>
+        <w:rPr>
+          <w:lang w:val="en-GB"/>
+        </w:rPr>
+      </w:pPr>
+      <w:r>
+        <w:rPr>
+          <w:noProof/>
+          <w:lang w:val="en-GB"/>
+        </w:rPr>
+        <mc:AlternateContent>
+          <mc:Choice Requires="wps">
+            <w:drawing>
+              <wp:anchor distT="0" distB="0" distL="114300" distR="114300" simplePos="0" relativeHeight="251679744" behindDoc="0" locked="0" layoutInCell="1" allowOverlap="1" wp14:anchorId="5E023C55" wp14:editId="19F72BB1">
+                <wp:simplePos x="0" y="0"/>
+                <wp:positionH relativeFrom="column">
+                  <wp:posOffset>708356</wp:posOffset>
+                </wp:positionH>
+                <wp:positionV relativeFrom="paragraph">
+                  <wp:posOffset>10546</wp:posOffset>
+                </wp:positionV>
+                <wp:extent cx="198782" cy="683812"/>
+                <wp:effectExtent l="0" t="19050" r="29845" b="21590"/>
+                <wp:wrapNone/>
+                <wp:docPr id="37" name="Cerrar llave 37"/>
+                <wp:cNvGraphicFramePr/>
+                <a:graphic xmlns:a="http://schemas.openxmlformats.org/drawingml/2006/main">
+                  <a:graphicData uri="http://schemas.microsoft.com/office/word/2010/wordprocessingShape">
+                    <wps:wsp>
+                      <wps:cNvSpPr/>
+                      <wps:spPr>
+                        <a:xfrm>
+                          <a:off x="0" y="0"/>
+                          <a:ext cx="198782" cy="683812"/>
+                        </a:xfrm>
+                        <a:prstGeom prst="rightBrace">
+                          <a:avLst/>
+                        </a:prstGeom>
+                        <a:ln w="28575">
+                          <a:solidFill>
+                            <a:schemeClr val="accent1"/>
+                          </a:solidFill>
+                        </a:ln>
+                      </wps:spPr>
+                      <wps:style>
+                        <a:lnRef idx="1">
+                          <a:schemeClr val="accent1"/>
+                        </a:lnRef>
+                        <a:fillRef idx="0">
+                          <a:schemeClr val="accent1"/>
+                        </a:fillRef>
+                        <a:effectRef idx="0">
+                          <a:schemeClr val="accent1"/>
+                        </a:effectRef>
+                        <a:fontRef idx="minor">
+                          <a:schemeClr val="tx1"/>
+                        </a:fontRef>
+                      </wps:style>
+                      <wps:bodyPr rot="0" spcFirstLastPara="0" vertOverflow="overflow" horzOverflow="overflow" vert="horz" wrap="square" lIns="91440" tIns="45720" rIns="91440" bIns="45720" numCol="1" spcCol="0" rtlCol="0" fromWordArt="0" anchor="ctr" anchorCtr="0" forceAA="0" compatLnSpc="1">
+                        <a:prstTxWarp prst="textNoShape">
+                          <a:avLst/>
+                        </a:prstTxWarp>
+                        <a:noAutofit/>
+                      </wps:bodyPr>
+                    </wps:wsp>
+                  </a:graphicData>
+                </a:graphic>
+              </wp:anchor>
+            </w:drawing>
+          </mc:Choice>
+          <mc:Fallback>
+            <w:pict>
+              <v:shapetype w14:anchorId="7F93366E" id="_x0000_t88" coordsize="21600,21600" o:spt="88" adj="1800,10800" path="m,qx10800@0l10800@2qy21600@11,10800@3l10800@1qy,21600e" filled="f">
+                <v:formulas>
+                  <v:f eqn="val #0"/>
+                  <v:f eqn="sum 21600 0 #0"/>
+                  <v:f eqn="sum #1 0 #0"/>
+                  <v:f eqn="sum #1 #0 0"/>
+                  <v:f eqn="prod #0 9598 32768"/>
+                  <v:f eqn="sum 21600 0 @4"/>
+                  <v:f eqn="sum 21600 0 #1"/>
+                  <v:f eqn="min #1 @6"/>
+                  <v:f eqn="prod @7 1 2"/>
+                  <v:f eqn="prod #0 2 1"/>
+                  <v:f eqn="sum 21600 0 @9"/>
+                  <v:f eqn="val #1"/>
+                </v:formulas>
+                <v:path arrowok="t" o:connecttype="custom" o:connectlocs="0,0;21600,@11;0,21600" textboxrect="0,@4,7637,@5"/>
+                <v:handles>
+                  <v:h position="center,#0" yrange="0,@8"/>
+                  <v:h position="bottomRight,#1" yrange="@9,@10"/>
+                </v:handles>
+              </v:shapetype>
+              <v:shape id="Cerrar llave 37" o:spid="_x0000_s1026" type="#_x0000_t88" style="position:absolute;margin-left:55.8pt;margin-top:.85pt;width:15.65pt;height:53.85pt;z-index:251679744;visibility:visible;mso-wrap-style:square;mso-wrap-distance-left:9pt;mso-wrap-distance-top:0;mso-wrap-distance-right:9pt;mso-wrap-distance-bottom:0;mso-position-horizontal:absolute;mso-position-horizontal-relative:text;mso-position-vertical:absolute;mso-position-vertical-relative:text;v-text-anchor:middle" o:gfxdata="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" adj="523" strokecolor="#4472c4 [3204]" strokeweight="2.25pt">
+                <v:stroke joinstyle="miter"/>
+              </v:shape>
+            </w:pict>
+          </mc:Fallback>
+        </mc:AlternateContent>
+      </w:r>
+      <w:r>
+        <w:rPr>
+          <w:lang w:val="en-GB"/>
+        </w:rPr>
+        <w:t>Git add .</w:t>
+      </w:r>
+    </w:p>
+    <w:p>
+      <w:r>
+        <w:t>Git add - -all</w:t>
+      </w:r>
+      <w:r>
+        <w:t xml:space="preserve">    </w:t>
+      </w:r>
+      <w:r>
+        <w:t xml:space="preserve">           los tres agregan todo</w:t>
+      </w:r>
+      <w:r>
+        <w:t>s los archivos modificados en todo el proyecto</w:t>
+      </w:r>
+    </w:p>
+    <w:p>
+      <w:pPr>
+        <w:ind w:left="708" w:hanging="708"/>
+        <w:rPr>
+          <w:lang w:val="en-GB"/>
+        </w:rPr>
+      </w:pPr>
+      <w:r>
+        <w:rPr>
+          <w:lang w:val="en-GB"/>
+        </w:rPr>
+        <w:t>Git a</w:t>
+      </w:r>
+      <w:r>
+        <w:rPr>
+          <w:lang w:val="en-GB"/>
+        </w:rPr>
+        <w:t>dd -A</w:t>
+      </w:r>
+    </w:p>
+    <w:p>
+      <w:pPr>
+        <w:ind w:left="708" w:hanging="708"/>
+      </w:pPr>
+      <w:r>
+        <w:t>Git add &lt;file1.txt, file2.js&gt; =&gt; agrega una lista de</w:t>
+      </w:r>
+      <w:r>
+        <w:t xml:space="preserve"> archivos.</w:t>
+      </w:r>
+    </w:p>
+    <w:p>
+      <w:pPr>
+        <w:ind w:left="708" w:hanging="708"/>
+      </w:pPr>
+      <w:r>
+        <w:t>Git add carpeta/*.pdf  =&gt; agrega todo</w:t>
+      </w:r>
+      <w:r>
+        <w:t>s los archivos de un tipo dentro de una carpeta</w:t>
+      </w:r>
+    </w:p>
+    <w:p>
+      <w:pPr>
+        <w:ind w:left="708" w:hanging="708"/>
+      </w:pPr>
+      <w:r>
+        <w:t xml:space="preserve">Git add carpeta/ </w:t>
+      </w:r>
+      <w:r>
+        <w:t>=&gt; agrega todo</w:t>
+      </w:r>
+      <w:r>
+        <w:t>s los archivos</w:t>
+      </w:r>
+      <w:r>
+        <w:t xml:space="preserve"> </w:t>
+      </w:r>
+      <w:r>
+        <w:t>dentro de una carpeta</w:t>
+      </w:r>
+    </w:p>
+    <w:p>
+      <w:pPr>
+        <w:ind w:left="708" w:hanging="708"/>
+      </w:pPr>
+    </w:p>
+    <w:p>
+      <w:pPr>
+        <w:ind w:left="708" w:hanging="708"/>
+      </w:pPr>
+    </w:p>
+    <w:p>
+      <w:pPr>
+        <w:pStyle w:val="Ttulo3"/>
+      </w:pPr>
+      <w:r>
+        <w:lastRenderedPageBreak/>
+        <w:t>Como revisar el log</w:t>
+      </w:r>
+    </w:p>
+    <w:p/>
+    <w:p>
+      <w:pPr>
+        <w:rPr>
+          <w:lang w:val="en-GB"/>
+        </w:rPr>
+      </w:pPr>
+      <w:r>
+        <w:rPr>
+          <w:rStyle w:val="Referenciasutil"/>
+          <w:lang w:val="en-GB"/>
+        </w:rPr>
+        <w:t xml:space="preserve">Usamos: </w:t>
+      </w:r>
+      <w:r>
+        <w:rPr>
+          <w:rStyle w:val="Referenciasutil"/>
+          <w:lang w:val="en-GB"/>
+        </w:rPr>
+        <w:t xml:space="preserve">log </w:t>
+      </w:r>
+      <w:r>
+        <w:rPr>
+          <w:lang w:val="en-GB"/>
+        </w:rPr>
+        <w:t xml:space="preserve">--oneline --decorate --all </w:t>
+      </w:r>
+      <w:r>
+        <w:rPr>
+          <w:lang w:val="en-GB"/>
+        </w:rPr>
+        <w:t>–</w:t>
+      </w:r>
+      <w:r>
+        <w:rPr>
+          <w:lang w:val="en-GB"/>
+        </w:rPr>
+        <w:t>graph</w:t>
+      </w:r>
+      <w:r>
+        <w:rPr>
+          <w:lang w:val="en-GB"/>
+        </w:rPr>
+        <w:t xml:space="preserve"> status -s</w:t>
+      </w:r>
+      <w:r>
+        <w:rPr>
+          <w:lang w:val="en-GB"/>
+        </w:rPr>
+        <w:t xml:space="preserve"> -b</w:t>
+      </w:r>
+    </w:p>
+    <w:p>
+      <w:r>
+        <w:t xml:space="preserve">Cuando hacemos un log vemos el HEAD que nos indica </w:t>
+      </w:r>
+      <w:r>
+        <w:t>el último commit de la rama en la que estamos, en este caso master</w:t>
+      </w:r>
+    </w:p>
+    <w:p/>
+    <w:p>
+      <w:r>
+        <w:rPr>
+          <w:noProof/>
+        </w:rPr>
+        <w:drawing>
+          <wp:inline distT="0" distB="0" distL="0" distR="0" wp14:anchorId="637B4E33" wp14:editId="2CA803B0">
+            <wp:extent cx="5400040" cy="5236210"/>
+            <wp:effectExtent l="0" t="0" r="0" b="2540"/>
+            <wp:docPr id="38" name="Imagen 38"/>
+            <wp:cNvGraphicFramePr>
+              <a:graphicFrameLocks xmlns:a="http://schemas.openxmlformats.org/drawingml/2006/main" noChangeAspect="1"/>
+            </wp:cNvGraphicFramePr>
+            <a:graphic xmlns:a="http://schemas.openxmlformats.org/drawingml/2006/main">
+              <a:graphicData uri="http://schemas.openxmlformats.org/drawingml/2006/picture">
+                <pic:pic xmlns:pic="http://schemas.openxmlformats.org/drawingml/2006/picture">
+                  <pic:nvPicPr>
+                    <pic:cNvPr id="1" name=""/>
+                    <pic:cNvPicPr/>
+                  </pic:nvPicPr>
+                  <pic:blipFill>
+                    <a:blip r:embed="rId26"/>
+                    <a:stretch>
+                      <a:fillRect/>
+                    </a:stretch>
+                  </pic:blipFill>
+                  <pic:spPr>
+                    <a:xfrm>
+                      <a:off x="0" y="0"/>
+                      <a:ext cx="5400040" cy="5236210"/>
+                    </a:xfrm>
+                    <a:prstGeom prst="rect">
+                      <a:avLst/>
+                    </a:prstGeom>
+                  </pic:spPr>
+                </pic:pic>
+              </a:graphicData>
+            </a:graphic>
+          </wp:inline>
+        </w:drawing>
+      </w:r>
+    </w:p>
+    <w:p>
+      <w:r>
+        <w:t>Oneline</w:t>
+      </w:r>
+    </w:p>
+    <w:p>
+      <w:r>
+        <w:rPr>
+          <w:noProof/>
+        </w:rPr>
+        <w:drawing>
+          <wp:inline distT="0" distB="0" distL="0" distR="0" wp14:anchorId="375F0102" wp14:editId="1FA18BAA">
+            <wp:extent cx="5400040" cy="1132205"/>
+            <wp:effectExtent l="0" t="0" r="0" b="0"/>
+            <wp:docPr id="39" name="Imagen 39"/>
+            <wp:cNvGraphicFramePr>
+              <a:graphicFrameLocks xmlns:a="http://schemas.openxmlformats.org/drawingml/2006/main" noChangeAspect="1"/>
+            </wp:cNvGraphicFramePr>
+            <a:graphic xmlns:a="http://schemas.openxmlformats.org/drawingml/2006/main">
+              <a:graphicData uri="http://schemas.openxmlformats.org/drawingml/2006/picture">
+                <pic:pic xmlns:pic="http://schemas.openxmlformats.org/drawingml/2006/picture">
+                  <pic:nvPicPr>
+                    <pic:cNvPr id="1" name=""/>
+                    <pic:cNvPicPr/>
+                  </pic:nvPicPr>
+                  <pic:blipFill>
+                    <a:blip r:embed="rId27"/>
+                    <a:stretch>
+                      <a:fillRect/>
+                    </a:stretch>
+                  </pic:blipFill>
+                  <pic:spPr>
+                    <a:xfrm>
+                      <a:off x="0" y="0"/>
+                      <a:ext cx="5400040" cy="1132205"/>
+                    </a:xfrm>
+                    <a:prstGeom prst="rect">
+                      <a:avLst/>
+                    </a:prstGeom>
+                  </pic:spPr>
+                </pic:pic>
+              </a:graphicData>
+            </a:graphic>
+          </wp:inline>
+        </w:drawing>
+      </w:r>
+    </w:p>
+    <w:p/>
+    <w:p/>
+    <w:p/>
+    <w:p>
+      <w:r>
+        <w:lastRenderedPageBreak/>
+        <w:t>Todos estos parámetros me servirán para ver mejor el log cuando tengamos ramas y merges…</w:t>
+      </w:r>
+    </w:p>
+    <w:p>
+      <w:pPr>
+        <w:ind w:left="708" w:hanging="708"/>
+      </w:pPr>
+      <w:r>
+        <w:rPr>
+          <w:noProof/>
+        </w:rPr>
+        <w:drawing>
+          <wp:inline distT="0" distB="0" distL="0" distR="0" wp14:anchorId="69F5FA96" wp14:editId="31B742E5">
+            <wp:extent cx="5400040" cy="1201420"/>
+            <wp:effectExtent l="0" t="0" r="0" b="0"/>
+            <wp:docPr id="40" name="Imagen 40"/>
+            <wp:cNvGraphicFramePr>
+              <a:graphicFrameLocks xmlns:a="http://schemas.openxmlformats.org/drawingml/2006/main" noChangeAspect="1"/>
+            </wp:cNvGraphicFramePr>
+            <a:graphic xmlns:a="http://schemas.openxmlformats.org/drawingml/2006/main">
+              <a:graphicData uri="http://schemas.openxmlformats.org/drawingml/2006/picture">
+                <pic:pic xmlns:pic="http://schemas.openxmlformats.org/drawingml/2006/picture">
+                  <pic:nvPicPr>
+                    <pic:cNvPr id="1" name=""/>
+                    <pic:cNvPicPr/>
+                  </pic:nvPicPr>
+                  <pic:blipFill>
+                    <a:blip r:embed="rId28"/>
+                    <a:stretch>
+                      <a:fillRect/>
+                    </a:stretch>
+                  </pic:blipFill>
+                  <pic:spPr>
+                    <a:xfrm>
+                      <a:off x="0" y="0"/>
+                      <a:ext cx="5400040" cy="1201420"/>
+                    </a:xfrm>
+                    <a:prstGeom prst="rect">
+                      <a:avLst/>
+                    </a:prstGeom>
+                  </pic:spPr>
+                </pic:pic>
+              </a:graphicData>
+            </a:graphic>
+          </wp:inline>
+        </w:drawing>
+      </w:r>
+    </w:p>
+    <w:p>
+      <w:pPr>
+        <w:ind w:left="708" w:hanging="708"/>
+      </w:pPr>
+    </w:p>
+    <w:p>
+      <w:pPr>
+        <w:ind w:left="708" w:hanging="708"/>
+      </w:pPr>
+      <w:r>
+        <w:t>status -s</w:t>
+      </w:r>
+      <w:r>
+        <w:t xml:space="preserve"> (silence) -b (brach)</w:t>
+      </w:r>
+      <w:r>
+        <w:t xml:space="preserve"> reducir la info del status</w:t>
+      </w:r>
+      <w:r>
+        <w:t xml:space="preserve"> </w:t>
+      </w:r>
+    </w:p>
+    <w:p>
+      <w:pPr>
+        <w:ind w:left="708" w:hanging="708"/>
+      </w:pPr>
+      <w:r>
+        <w:rPr>
+          <w:noProof/>
+        </w:rPr>
+        <w:drawing>
+          <wp:inline distT="0" distB="0" distL="0" distR="0" wp14:anchorId="654981D9" wp14:editId="588E9571">
+            <wp:extent cx="5400040" cy="756920"/>
+            <wp:effectExtent l="0" t="0" r="0" b="5080"/>
+            <wp:docPr id="42" name="Imagen 42"/>
+            <wp:cNvGraphicFramePr>
+              <a:graphicFrameLocks xmlns:a="http://schemas.openxmlformats.org/drawingml/2006/main" noChangeAspect="1"/>
+            </wp:cNvGraphicFramePr>
+            <a:graphic xmlns:a="http://schemas.openxmlformats.org/drawingml/2006/main">
+              <a:graphicData uri="http://schemas.openxmlformats.org/drawingml/2006/picture">
+                <pic:pic xmlns:pic="http://schemas.openxmlformats.org/drawingml/2006/picture">
+                  <pic:nvPicPr>
+                    <pic:cNvPr id="1" name=""/>
+                    <pic:cNvPicPr/>
+                  </pic:nvPicPr>
+                  <pic:blipFill>
+                    <a:blip r:embed="rId29"/>
+                    <a:stretch>
+                      <a:fillRect/>
+                    </a:stretch>
+                  </pic:blipFill>
+                  <pic:spPr>
+                    <a:xfrm>
+                      <a:off x="0" y="0"/>
+                      <a:ext cx="5400040" cy="756920"/>
+                    </a:xfrm>
+                    <a:prstGeom prst="rect">
+                      <a:avLst/>
+                    </a:prstGeom>
+                  </pic:spPr>
+                </pic:pic>
+              </a:graphicData>
+            </a:graphic>
+          </wp:inline>
+        </w:drawing>
+      </w:r>
+    </w:p>
+    <w:p>
+      <w:pPr>
+        <w:ind w:left="708" w:hanging="708"/>
+      </w:pPr>
+      <w:r>
+        <w:t>En M rojo modificados pero fuera del stage y M verde modificado pero dentro del s</w:t>
+      </w:r>
+      <w:r>
+        <w:t>t</w:t>
+      </w:r>
+      <w:r>
+        <w:t>age</w:t>
+      </w:r>
+    </w:p>
+    <w:p>
+      <w:pPr>
+        <w:ind w:left="708" w:hanging="708"/>
+      </w:pPr>
+    </w:p>
+    <w:p>
+      <w:pPr>
+        <w:ind w:left="708" w:hanging="708"/>
+      </w:pPr>
+    </w:p>
+    <w:p>
+      <w:pPr>
+        <w:ind w:left="708" w:hanging="708"/>
+      </w:pPr>
+    </w:p>
+    <w:p/>
     <w:p/>
     <w:sectPr>
       <w:pgSz w:w="11906" w:h="16838"/>
@@ -3105,7 +4030,7 @@
   <w:style w:type="paragraph" w:default="1" w:styleId="Normal">
     <w:name w:val="Normal"/>
     <w:qFormat/>
-    <w:rsid w:val="0058570F"/>
+    <w:rsid w:val="004B311C"/>
     <w:pPr>
       <w:spacing w:after="120" w:line="240" w:lineRule="auto"/>
     </w:pPr>

</xml_diff>

<commit_message>
ultimos cambios antes de pruebas mixed hard reflog
</commit_message>
<xml_diff>
--- a/Teoria/Curso_Git&GitHub.docx
+++ b/Teoria/Curso_Git&GitHub.docx
@@ -4531,10 +4531,7 @@
     <w:p/>
     <w:p/>
     <w:p/>
-    <w:p>
-      <w:bookmarkStart w:id="13" w:name="_GoBack"/>
-      <w:bookmarkEnd w:id="13"/>
-    </w:p>
+    <w:p/>
     <w:p/>
     <w:p/>
     <w:p>
@@ -6565,12 +6562,6 @@
       </w:r>
     </w:p>
     <w:p>
-      <w:pPr>
-        <w:rPr>
-          <w:rFonts w:hint="default"/>
-          <w:lang/>
-        </w:rPr>
-      </w:pPr>
       <w:r>
         <w:drawing>
           <wp:inline distT="0" distB="0" distL="114300" distR="114300">
@@ -6615,7 +6606,27 @@
         </w:drawing>
       </w:r>
     </w:p>
-    <w:p/>
+    <w:p>
+      <w:pPr>
+        <w:rPr>
+          <w:rStyle w:val="51"/>
+        </w:rPr>
+      </w:pPr>
+      <w:r>
+        <w:rPr>
+          <w:rStyle w:val="51"/>
+        </w:rPr>
+        <w:t xml:space="preserve">Usamos: </w:t>
+      </w:r>
+      <w:r>
+        <w:rPr>
+          <w:rStyle w:val="51"/>
+          <w:rFonts w:hint="default" w:asciiTheme="minorHAnsi"/>
+          <w:lang/>
+        </w:rPr>
+        <w:t>merge</w:t>
+      </w:r>
+    </w:p>
     <w:p>
       <w:pPr>
         <w:rPr>
@@ -6628,21 +6639,951 @@
           <w:rFonts w:hint="default"/>
           <w:lang/>
         </w:rPr>
-        <w:t>Ahora vemos como el origin esté en otra línea q el local hay q mergearlos</w:t>
-      </w:r>
-    </w:p>
-    <w:p/>
-    <w:p/>
-    <w:p/>
-    <w:p/>
-    <w:p/>
-    <w:p/>
-    <w:p/>
-    <w:p/>
+        <w:t>Ahora vemos como el origin con sus commits que quiero mantener están en otra línea que el local por lo que hay que mergearlos para incluir todos esos cambios con la nueva línea local.</w:t>
+      </w:r>
+    </w:p>
+    <w:p>
+      <w:pPr>
+        <w:rPr>
+          <w:rFonts w:hint="default"/>
+          <w:lang/>
+        </w:rPr>
+      </w:pPr>
+      <w:r>
+        <w:rPr>
+          <w:rFonts w:hint="default"/>
+          <w:lang/>
+        </w:rPr>
+        <w:t>Antes de nada guardo todos los archivos abiertos como por ejemplo el word con la teoría por eso me obliga a hacer añadirlo al stage</w:t>
+      </w:r>
+    </w:p>
+    <w:p>
+      <w:r>
+        <mc:AlternateContent>
+          <mc:Choice Requires="wps">
+            <w:drawing>
+              <wp:anchor distT="0" distB="0" distL="114300" distR="114300" simplePos="0" relativeHeight="251796480" behindDoc="0" locked="0" layoutInCell="1" allowOverlap="1">
+                <wp:simplePos x="0" y="0"/>
+                <wp:positionH relativeFrom="column">
+                  <wp:posOffset>4321810</wp:posOffset>
+                </wp:positionH>
+                <wp:positionV relativeFrom="paragraph">
+                  <wp:posOffset>-100965</wp:posOffset>
+                </wp:positionV>
+                <wp:extent cx="828040" cy="153670"/>
+                <wp:effectExtent l="0" t="13970" r="19050" b="34925"/>
+                <wp:wrapNone/>
+                <wp:docPr id="78" name="Conector recto de flecha 54"/>
+                <wp:cNvGraphicFramePr/>
+                <a:graphic xmlns:a="http://schemas.openxmlformats.org/drawingml/2006/main">
+                  <a:graphicData uri="http://schemas.microsoft.com/office/word/2010/wordprocessingShape">
+                    <wps:wsp>
+                      <wps:cNvCnPr/>
+                      <wps:spPr>
+                        <a:xfrm flipH="1">
+                          <a:off x="0" y="0"/>
+                          <a:ext cx="828040" cy="153670"/>
+                        </a:xfrm>
+                        <a:prstGeom prst="straightConnector1">
+                          <a:avLst/>
+                        </a:prstGeom>
+                        <a:ln w="28575">
+                          <a:solidFill>
+                            <a:srgbClr val="FF0000"/>
+                          </a:solidFill>
+                          <a:tailEnd type="triangle"/>
+                        </a:ln>
+                      </wps:spPr>
+                      <wps:style>
+                        <a:lnRef idx="1">
+                          <a:schemeClr val="accent1"/>
+                        </a:lnRef>
+                        <a:fillRef idx="0">
+                          <a:schemeClr val="accent1"/>
+                        </a:fillRef>
+                        <a:effectRef idx="0">
+                          <a:schemeClr val="accent1"/>
+                        </a:effectRef>
+                        <a:fontRef idx="minor">
+                          <a:schemeClr val="tx1"/>
+                        </a:fontRef>
+                      </wps:style>
+                      <wps:bodyPr/>
+                    </wps:wsp>
+                  </a:graphicData>
+                </a:graphic>
+              </wp:anchor>
+            </w:drawing>
+          </mc:Choice>
+          <mc:Fallback>
+            <w:pict>
+              <v:shape id="Conector recto de flecha 54" o:spid="_x0000_s1026" o:spt="32" type="#_x0000_t32" style="position:absolute;left:0pt;flip:x;margin-left:340.3pt;margin-top:-7.95pt;height:12.1pt;width:65.2pt;z-index:251796480;mso-width-relative:page;mso-height-relative:page;" filled="f" stroked="t" coordsize="21600,21600" o:gfxdata="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">
+                <v:fill on="f" focussize="0,0"/>
+                <v:stroke weight="2.25pt" color="#FF0000 [3204]" miterlimit="8" joinstyle="miter" endarrow="block"/>
+                <v:imagedata o:title=""/>
+                <o:lock v:ext="edit" aspectratio="f"/>
+              </v:shape>
+            </w:pict>
+          </mc:Fallback>
+        </mc:AlternateContent>
+      </w:r>
+      <w:r>
+        <w:drawing>
+          <wp:inline distT="0" distB="0" distL="114300" distR="114300">
+            <wp:extent cx="5396230" cy="580390"/>
+            <wp:effectExtent l="0" t="0" r="17780" b="8890"/>
+            <wp:docPr id="77" name="Picture 13"/>
+            <wp:cNvGraphicFramePr>
+              <a:graphicFrameLocks xmlns:a="http://schemas.openxmlformats.org/drawingml/2006/main" noChangeAspect="1"/>
+            </wp:cNvGraphicFramePr>
+            <a:graphic xmlns:a="http://schemas.openxmlformats.org/drawingml/2006/main">
+              <a:graphicData uri="http://schemas.openxmlformats.org/drawingml/2006/picture">
+                <pic:pic xmlns:pic="http://schemas.openxmlformats.org/drawingml/2006/picture">
+                  <pic:nvPicPr>
+                    <pic:cNvPr id="77" name="Picture 13"/>
+                    <pic:cNvPicPr>
+                      <a:picLocks noChangeAspect="1"/>
+                    </pic:cNvPicPr>
+                  </pic:nvPicPr>
+                  <pic:blipFill>
+                    <a:blip r:embed="rId54"/>
+                    <a:stretch>
+                      <a:fillRect/>
+                    </a:stretch>
+                  </pic:blipFill>
+                  <pic:spPr>
+                    <a:xfrm>
+                      <a:off x="0" y="0"/>
+                      <a:ext cx="5396230" cy="580390"/>
+                    </a:xfrm>
+                    <a:prstGeom prst="rect">
+                      <a:avLst/>
+                    </a:prstGeom>
+                    <a:noFill/>
+                    <a:ln>
+                      <a:noFill/>
+                    </a:ln>
+                  </pic:spPr>
+                </pic:pic>
+              </a:graphicData>
+            </a:graphic>
+          </wp:inline>
+        </w:drawing>
+      </w:r>
+    </w:p>
+    <w:p>
+      <w:pPr>
+        <w:rPr>
+          <w:rFonts w:hint="default"/>
+          <w:lang/>
+        </w:rPr>
+      </w:pPr>
+      <w:r>
+        <w:rPr>
+          <w:rFonts w:hint="default"/>
+          <w:lang/>
+        </w:rPr>
+        <w:t>Lo que hago es mirar el status veo que efectivamente teoria esta fuera del stage lo agrego y hago un commit</w:t>
+      </w:r>
+    </w:p>
+    <w:p>
+      <w:r>
+        <w:drawing>
+          <wp:inline distT="0" distB="0" distL="114300" distR="114300">
+            <wp:extent cx="5397500" cy="1727200"/>
+            <wp:effectExtent l="0" t="0" r="16510" b="3810"/>
+            <wp:docPr id="79" name="Picture 14"/>
+            <wp:cNvGraphicFramePr>
+              <a:graphicFrameLocks xmlns:a="http://schemas.openxmlformats.org/drawingml/2006/main" noChangeAspect="1"/>
+            </wp:cNvGraphicFramePr>
+            <a:graphic xmlns:a="http://schemas.openxmlformats.org/drawingml/2006/main">
+              <a:graphicData uri="http://schemas.openxmlformats.org/drawingml/2006/picture">
+                <pic:pic xmlns:pic="http://schemas.openxmlformats.org/drawingml/2006/picture">
+                  <pic:nvPicPr>
+                    <pic:cNvPr id="79" name="Picture 14"/>
+                    <pic:cNvPicPr>
+                      <a:picLocks noChangeAspect="1"/>
+                    </pic:cNvPicPr>
+                  </pic:nvPicPr>
+                  <pic:blipFill>
+                    <a:blip r:embed="rId55"/>
+                    <a:stretch>
+                      <a:fillRect/>
+                    </a:stretch>
+                  </pic:blipFill>
+                  <pic:spPr>
+                    <a:xfrm>
+                      <a:off x="0" y="0"/>
+                      <a:ext cx="5397500" cy="1727200"/>
+                    </a:xfrm>
+                    <a:prstGeom prst="rect">
+                      <a:avLst/>
+                    </a:prstGeom>
+                    <a:noFill/>
+                    <a:ln>
+                      <a:noFill/>
+                    </a:ln>
+                  </pic:spPr>
+                </pic:pic>
+              </a:graphicData>
+            </a:graphic>
+          </wp:inline>
+        </w:drawing>
+      </w:r>
+    </w:p>
+    <w:p>
+      <w:pPr>
+        <w:rPr>
+          <w:rFonts w:hint="default"/>
+          <w:lang/>
+        </w:rPr>
+      </w:pPr>
+      <w:r>
+        <w:rPr>
+          <w:rFonts w:hint="default"/>
+          <w:lang/>
+        </w:rPr>
+        <w:t>Ahora en local no tengo archivos con cambios y puedo proceder al merge</w:t>
+      </w:r>
+    </w:p>
+    <w:p>
+      <w:r>
+        <w:rPr>
+          <w:sz w:val="22"/>
+        </w:rPr>
+        <mc:AlternateContent>
+          <mc:Choice Requires="wps">
+            <w:drawing>
+              <wp:anchor distT="0" distB="0" distL="114300" distR="114300" simplePos="0" relativeHeight="251797504" behindDoc="0" locked="0" layoutInCell="1" allowOverlap="1">
+                <wp:simplePos x="0" y="0"/>
+                <wp:positionH relativeFrom="column">
+                  <wp:posOffset>33020</wp:posOffset>
+                </wp:positionH>
+                <wp:positionV relativeFrom="paragraph">
+                  <wp:posOffset>808990</wp:posOffset>
+                </wp:positionV>
+                <wp:extent cx="5238115" cy="64770"/>
+                <wp:effectExtent l="0" t="19050" r="10160" b="26670"/>
+                <wp:wrapNone/>
+                <wp:docPr id="82" name="Straight Connector 82"/>
+                <wp:cNvGraphicFramePr/>
+                <a:graphic xmlns:a="http://schemas.openxmlformats.org/drawingml/2006/main">
+                  <a:graphicData uri="http://schemas.microsoft.com/office/word/2010/wordprocessingShape">
+                    <wps:wsp>
+                      <wps:cNvCnPr/>
+                      <wps:spPr>
+                        <a:xfrm flipH="1" flipV="1">
+                          <a:off x="1113155" y="8967470"/>
+                          <a:ext cx="5238115" cy="64770"/>
+                        </a:xfrm>
+                        <a:prstGeom prst="line">
+                          <a:avLst/>
+                        </a:prstGeom>
+                        <a:ln w="38100">
+                          <a:solidFill>
+                            <a:srgbClr val="FF0000"/>
+                          </a:solidFill>
+                        </a:ln>
+                      </wps:spPr>
+                      <wps:style>
+                        <a:lnRef idx="1">
+                          <a:schemeClr val="accent1"/>
+                        </a:lnRef>
+                        <a:fillRef idx="0">
+                          <a:schemeClr val="accent1"/>
+                        </a:fillRef>
+                        <a:effectRef idx="0">
+                          <a:schemeClr val="accent1"/>
+                        </a:effectRef>
+                        <a:fontRef idx="minor">
+                          <a:schemeClr val="tx1"/>
+                        </a:fontRef>
+                      </wps:style>
+                      <wps:bodyPr/>
+                    </wps:wsp>
+                  </a:graphicData>
+                </a:graphic>
+              </wp:anchor>
+            </w:drawing>
+          </mc:Choice>
+          <mc:Fallback>
+            <w:pict>
+              <v:line id="_x0000_s1026" o:spid="_x0000_s1026" o:spt="20" style="position:absolute;left:0pt;flip:x y;margin-left:2.6pt;margin-top:63.7pt;height:5.1pt;width:412.45pt;z-index:251797504;mso-width-relative:page;mso-height-relative:page;" filled="f" stroked="t" coordsize="21600,21600" o:gfxdata="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">
+                <v:fill on="f" focussize="0,0"/>
+                <v:stroke weight="3pt" color="#FF0000 [3204]" miterlimit="8" joinstyle="miter"/>
+                <v:imagedata o:title=""/>
+                <o:lock v:ext="edit" aspectratio="f"/>
+              </v:line>
+            </w:pict>
+          </mc:Fallback>
+        </mc:AlternateContent>
+      </w:r>
+      <w:r>
+        <w:drawing>
+          <wp:inline distT="0" distB="0" distL="114300" distR="114300">
+            <wp:extent cx="5398135" cy="938530"/>
+            <wp:effectExtent l="0" t="0" r="15875" b="635"/>
+            <wp:docPr id="80" name="Picture 15"/>
+            <wp:cNvGraphicFramePr>
+              <a:graphicFrameLocks xmlns:a="http://schemas.openxmlformats.org/drawingml/2006/main" noChangeAspect="1"/>
+            </wp:cNvGraphicFramePr>
+            <a:graphic xmlns:a="http://schemas.openxmlformats.org/drawingml/2006/main">
+              <a:graphicData uri="http://schemas.openxmlformats.org/drawingml/2006/picture">
+                <pic:pic xmlns:pic="http://schemas.openxmlformats.org/drawingml/2006/picture">
+                  <pic:nvPicPr>
+                    <pic:cNvPr id="80" name="Picture 15"/>
+                    <pic:cNvPicPr>
+                      <a:picLocks noChangeAspect="1"/>
+                    </pic:cNvPicPr>
+                  </pic:nvPicPr>
+                  <pic:blipFill>
+                    <a:blip r:embed="rId56"/>
+                    <a:stretch>
+                      <a:fillRect/>
+                    </a:stretch>
+                  </pic:blipFill>
+                  <pic:spPr>
+                    <a:xfrm>
+                      <a:off x="0" y="0"/>
+                      <a:ext cx="5398135" cy="938530"/>
+                    </a:xfrm>
+                    <a:prstGeom prst="rect">
+                      <a:avLst/>
+                    </a:prstGeom>
+                    <a:noFill/>
+                    <a:ln>
+                      <a:noFill/>
+                    </a:ln>
+                  </pic:spPr>
+                </pic:pic>
+              </a:graphicData>
+            </a:graphic>
+          </wp:inline>
+        </w:drawing>
+      </w:r>
+    </w:p>
+    <w:p>
+      <w:pPr>
+        <w:rPr>
+          <w:rFonts w:hint="default"/>
+          <w:b w:val="0"/>
+          <w:bCs w:val="0"/>
+          <w:color w:val="auto"/>
+          <w:highlight w:val="yellow"/>
+          <w:shd w:val="clear" w:color="auto" w:fill="auto"/>
+          <w:lang/>
+        </w:rPr>
+      </w:pPr>
+      <w:r>
+        <w:rPr>
+          <w:rFonts w:hint="default"/>
+          <w:lang/>
+        </w:rPr>
+        <w:t xml:space="preserve">Obviamente cuando intento el merge me dice que hay conflictos por que los archivos modificados en local no concuerdan con los de origin(los de gitHub)  estos archivos son el de heroes.md y el word de teoria, si hago un status veo como estan marcados con el flag </w:t>
+      </w:r>
+      <w:r>
+        <w:rPr>
+          <w:rFonts w:hint="default"/>
+          <w:b/>
+          <w:bCs/>
+          <w:color w:val="FF0000"/>
+          <w:shd w:val="clear" w:color="auto" w:fill="auto"/>
+          <w:lang/>
+        </w:rPr>
+        <w:t xml:space="preserve">UU </w:t>
+      </w:r>
+      <w:r>
+        <w:rPr>
+          <w:rFonts w:hint="default"/>
+          <w:b w:val="0"/>
+          <w:bCs w:val="0"/>
+          <w:color w:val="auto"/>
+          <w:shd w:val="clear" w:color="auto" w:fill="auto"/>
+          <w:lang/>
+        </w:rPr>
+        <w:t xml:space="preserve">que significa </w:t>
+      </w:r>
+      <w:r>
+        <w:rPr>
+          <w:rFonts w:hint="default"/>
+          <w:b w:val="0"/>
+          <w:bCs w:val="0"/>
+          <w:color w:val="auto"/>
+          <w:highlight w:val="yellow"/>
+          <w:shd w:val="clear" w:color="auto" w:fill="auto"/>
+          <w:lang/>
+        </w:rPr>
+        <w:t xml:space="preserve">updated/unmerged. </w:t>
+      </w:r>
+    </w:p>
+    <w:p>
+      <w:pPr>
+        <w:rPr>
+          <w:rFonts w:hint="default"/>
+          <w:b w:val="0"/>
+          <w:bCs w:val="0"/>
+          <w:color w:val="auto"/>
+          <w:highlight w:val="yellow"/>
+          <w:shd w:val="clear" w:color="auto" w:fill="auto"/>
+          <w:lang/>
+        </w:rPr>
+      </w:pPr>
+      <w:r>
+        <w:drawing>
+          <wp:inline distT="0" distB="0" distL="114300" distR="114300">
+            <wp:extent cx="5395595" cy="629285"/>
+            <wp:effectExtent l="0" t="0" r="0" b="15240"/>
+            <wp:docPr id="81" name="Picture 16"/>
+            <wp:cNvGraphicFramePr>
+              <a:graphicFrameLocks xmlns:a="http://schemas.openxmlformats.org/drawingml/2006/main" noChangeAspect="1"/>
+            </wp:cNvGraphicFramePr>
+            <a:graphic xmlns:a="http://schemas.openxmlformats.org/drawingml/2006/main">
+              <a:graphicData uri="http://schemas.openxmlformats.org/drawingml/2006/picture">
+                <pic:pic xmlns:pic="http://schemas.openxmlformats.org/drawingml/2006/picture">
+                  <pic:nvPicPr>
+                    <pic:cNvPr id="81" name="Picture 16"/>
+                    <pic:cNvPicPr>
+                      <a:picLocks noChangeAspect="1"/>
+                    </pic:cNvPicPr>
+                  </pic:nvPicPr>
+                  <pic:blipFill>
+                    <a:blip r:embed="rId57"/>
+                    <a:stretch>
+                      <a:fillRect/>
+                    </a:stretch>
+                  </pic:blipFill>
+                  <pic:spPr>
+                    <a:xfrm>
+                      <a:off x="0" y="0"/>
+                      <a:ext cx="5395595" cy="629285"/>
+                    </a:xfrm>
+                    <a:prstGeom prst="rect">
+                      <a:avLst/>
+                    </a:prstGeom>
+                    <a:noFill/>
+                    <a:ln>
+                      <a:noFill/>
+                    </a:ln>
+                  </pic:spPr>
+                </pic:pic>
+              </a:graphicData>
+            </a:graphic>
+          </wp:inline>
+        </w:drawing>
+      </w:r>
+    </w:p>
+    <w:p>
+      <w:pPr>
+        <w:rPr>
+          <w:rFonts w:hint="default"/>
+          <w:lang/>
+        </w:rPr>
+      </w:pPr>
+      <w:r>
+        <w:rPr>
+          <w:rFonts w:hint="default"/>
+          <w:lang/>
+        </w:rPr>
+        <w:t xml:space="preserve">Pero que pasa que el .md el vsCode me muestra las opciones que tengo de manera grafica y me compara ambos archivos así yo puedo elegir con que cambios me quedo así que resulelvo ese comflicto y lo mergea.  Así que decido no hacer nada con el word y añado ambos archivos directamente al stage </w:t>
+      </w:r>
+    </w:p>
+    <w:p>
+      <w:r>
+        <w:drawing>
+          <wp:inline distT="0" distB="0" distL="114300" distR="114300">
+            <wp:extent cx="5391785" cy="458470"/>
+            <wp:effectExtent l="0" t="0" r="3810" b="1905"/>
+            <wp:docPr id="83" name="Picture 17"/>
+            <wp:cNvGraphicFramePr>
+              <a:graphicFrameLocks xmlns:a="http://schemas.openxmlformats.org/drawingml/2006/main" noChangeAspect="1"/>
+            </wp:cNvGraphicFramePr>
+            <a:graphic xmlns:a="http://schemas.openxmlformats.org/drawingml/2006/main">
+              <a:graphicData uri="http://schemas.openxmlformats.org/drawingml/2006/picture">
+                <pic:pic xmlns:pic="http://schemas.openxmlformats.org/drawingml/2006/picture">
+                  <pic:nvPicPr>
+                    <pic:cNvPr id="83" name="Picture 17"/>
+                    <pic:cNvPicPr>
+                      <a:picLocks noChangeAspect="1"/>
+                    </pic:cNvPicPr>
+                  </pic:nvPicPr>
+                  <pic:blipFill>
+                    <a:blip r:embed="rId58"/>
+                    <a:stretch>
+                      <a:fillRect/>
+                    </a:stretch>
+                  </pic:blipFill>
+                  <pic:spPr>
+                    <a:xfrm>
+                      <a:off x="0" y="0"/>
+                      <a:ext cx="5391785" cy="458470"/>
+                    </a:xfrm>
+                    <a:prstGeom prst="rect">
+                      <a:avLst/>
+                    </a:prstGeom>
+                    <a:noFill/>
+                    <a:ln>
+                      <a:noFill/>
+                    </a:ln>
+                  </pic:spPr>
+                </pic:pic>
+              </a:graphicData>
+            </a:graphic>
+          </wp:inline>
+        </w:drawing>
+      </w:r>
+    </w:p>
+    <w:p>
+      <w:pPr>
+        <w:rPr>
+          <w:rFonts w:hint="default"/>
+          <w:lang/>
+        </w:rPr>
+      </w:pPr>
+      <w:r>
+        <w:rPr>
+          <w:rFonts w:hint="default"/>
+          <w:lang/>
+        </w:rPr>
+        <w:t>Aquí ya me dice que master (local) está adelantada 2 commits y origin/master (la de gitHub) atrasada 4. Así como me decía anteriormente q después de solventar los errores hiciese un commit y aunque solo he solventado el de heroes.md hago el commit a ver que pasa Y PARECE QUE FUNCIONA.</w:t>
+      </w:r>
+    </w:p>
+    <w:p>
+      <w:pPr>
+        <w:rPr>
+          <w:rFonts w:hint="default"/>
+          <w:lang/>
+        </w:rPr>
+      </w:pPr>
+      <w:r>
+        <w:drawing>
+          <wp:inline distT="0" distB="0" distL="114300" distR="114300">
+            <wp:extent cx="5708650" cy="2705100"/>
+            <wp:effectExtent l="0" t="0" r="0" b="1905"/>
+            <wp:docPr id="84" name="Picture 18"/>
+            <wp:cNvGraphicFramePr>
+              <a:graphicFrameLocks xmlns:a="http://schemas.openxmlformats.org/drawingml/2006/main" noChangeAspect="1"/>
+            </wp:cNvGraphicFramePr>
+            <a:graphic xmlns:a="http://schemas.openxmlformats.org/drawingml/2006/main">
+              <a:graphicData uri="http://schemas.openxmlformats.org/drawingml/2006/picture">
+                <pic:pic xmlns:pic="http://schemas.openxmlformats.org/drawingml/2006/picture">
+                  <pic:nvPicPr>
+                    <pic:cNvPr id="84" name="Picture 18"/>
+                    <pic:cNvPicPr>
+                      <a:picLocks noChangeAspect="1"/>
+                    </pic:cNvPicPr>
+                  </pic:nvPicPr>
+                  <pic:blipFill>
+                    <a:blip r:embed="rId59"/>
+                    <a:stretch>
+                      <a:fillRect/>
+                    </a:stretch>
+                  </pic:blipFill>
+                  <pic:spPr>
+                    <a:xfrm>
+                      <a:off x="0" y="0"/>
+                      <a:ext cx="5708650" cy="2705100"/>
+                    </a:xfrm>
+                    <a:prstGeom prst="rect">
+                      <a:avLst/>
+                    </a:prstGeom>
+                    <a:noFill/>
+                    <a:ln>
+                      <a:noFill/>
+                    </a:ln>
+                  </pic:spPr>
+                </pic:pic>
+              </a:graphicData>
+            </a:graphic>
+          </wp:inline>
+        </w:drawing>
+      </w:r>
+      <w:r>
+        <w:rPr>
+          <w:rFonts w:hint="default"/>
+          <w:lang/>
+        </w:rPr>
+        <w:t xml:space="preserve"> </w:t>
+      </w:r>
+    </w:p>
+    <w:p>
+      <w:pPr>
+        <w:rPr>
+          <w:rFonts w:hint="default"/>
+          <w:lang/>
+        </w:rPr>
+      </w:pPr>
+    </w:p>
+    <w:p>
+      <w:pPr>
+        <w:rPr>
+          <w:rFonts w:hint="default"/>
+          <w:lang/>
+        </w:rPr>
+      </w:pPr>
+    </w:p>
+    <w:p>
+      <w:pPr>
+        <w:rPr>
+          <w:rFonts w:hint="default"/>
+          <w:lang/>
+        </w:rPr>
+      </w:pPr>
+    </w:p>
+    <w:p>
+      <w:pPr>
+        <w:rPr>
+          <w:rFonts w:hint="default"/>
+          <w:lang/>
+        </w:rPr>
+      </w:pPr>
+    </w:p>
+    <w:p>
+      <w:pPr>
+        <w:rPr>
+          <w:rFonts w:hint="default"/>
+          <w:lang/>
+        </w:rPr>
+      </w:pPr>
+    </w:p>
+    <w:p>
+      <w:pPr>
+        <w:rPr>
+          <w:rFonts w:hint="default"/>
+          <w:lang/>
+        </w:rPr>
+      </w:pPr>
+    </w:p>
+    <w:p>
+      <w:pPr>
+        <w:rPr>
+          <w:rFonts w:hint="default"/>
+          <w:lang/>
+        </w:rPr>
+      </w:pPr>
+    </w:p>
+    <w:p>
+      <w:pPr>
+        <w:rPr>
+          <w:rFonts w:hint="default"/>
+          <w:lang/>
+        </w:rPr>
+      </w:pPr>
+    </w:p>
+    <w:p>
+      <w:pPr>
+        <w:rPr>
+          <w:rFonts w:hint="default"/>
+          <w:lang/>
+        </w:rPr>
+      </w:pPr>
+    </w:p>
+    <w:p>
+      <w:pPr>
+        <w:rPr>
+          <w:rFonts w:hint="default"/>
+          <w:lang/>
+        </w:rPr>
+      </w:pPr>
+    </w:p>
+    <w:p>
+      <w:pPr>
+        <w:rPr>
+          <w:rFonts w:hint="default"/>
+          <w:lang/>
+        </w:rPr>
+      </w:pPr>
+    </w:p>
+    <w:p>
+      <w:pPr>
+        <w:rPr>
+          <w:rFonts w:hint="default"/>
+          <w:lang/>
+        </w:rPr>
+      </w:pPr>
+    </w:p>
+    <w:p>
+      <w:pPr>
+        <w:rPr>
+          <w:rFonts w:hint="default"/>
+          <w:lang/>
+        </w:rPr>
+      </w:pPr>
+    </w:p>
+    <w:p>
+      <w:pPr>
+        <w:rPr>
+          <w:rFonts w:hint="default"/>
+          <w:lang/>
+        </w:rPr>
+      </w:pPr>
+    </w:p>
+    <w:p>
+      <w:pPr>
+        <w:rPr>
+          <w:rFonts w:hint="default"/>
+          <w:lang/>
+        </w:rPr>
+      </w:pPr>
+      <w:r>
+        <w:rPr>
+          <w:rFonts w:hint="default"/>
+          <w:lang/>
+        </w:rPr>
+        <w:t>Ha incluido en la misma línea de tiempo los commits del local con los de origin y al hacer el último commit parece que todo acabe allí pero me head local apunta al último commit, lo que es correcto, pero origin está por detrás por lo que tengo q hacer un push para igualarlos.</w:t>
+      </w:r>
+    </w:p>
+    <w:p>
+      <w:r>
+        <mc:AlternateContent>
+          <mc:Choice Requires="wps">
+            <w:drawing>
+              <wp:anchor distT="0" distB="0" distL="114300" distR="114300" simplePos="0" relativeHeight="252216320" behindDoc="0" locked="0" layoutInCell="1" allowOverlap="1">
+                <wp:simplePos x="0" y="0"/>
+                <wp:positionH relativeFrom="column">
+                  <wp:posOffset>3111500</wp:posOffset>
+                </wp:positionH>
+                <wp:positionV relativeFrom="paragraph">
+                  <wp:posOffset>156845</wp:posOffset>
+                </wp:positionV>
+                <wp:extent cx="654685" cy="331470"/>
+                <wp:effectExtent l="0" t="0" r="8255" b="18415"/>
+                <wp:wrapNone/>
+                <wp:docPr id="87" name="Conector recto de flecha 54"/>
+                <wp:cNvGraphicFramePr/>
+                <a:graphic xmlns:a="http://schemas.openxmlformats.org/drawingml/2006/main">
+                  <a:graphicData uri="http://schemas.microsoft.com/office/word/2010/wordprocessingShape">
+                    <wps:wsp>
+                      <wps:cNvCnPr/>
+                      <wps:spPr>
+                        <a:xfrm flipH="1" flipV="1">
+                          <a:off x="0" y="0"/>
+                          <a:ext cx="654685" cy="331470"/>
+                        </a:xfrm>
+                        <a:prstGeom prst="straightConnector1">
+                          <a:avLst/>
+                        </a:prstGeom>
+                        <a:ln w="28575">
+                          <a:solidFill>
+                            <a:srgbClr val="FF0000"/>
+                          </a:solidFill>
+                          <a:tailEnd type="triangle"/>
+                        </a:ln>
+                      </wps:spPr>
+                      <wps:style>
+                        <a:lnRef idx="1">
+                          <a:schemeClr val="accent1"/>
+                        </a:lnRef>
+                        <a:fillRef idx="0">
+                          <a:schemeClr val="accent1"/>
+                        </a:fillRef>
+                        <a:effectRef idx="0">
+                          <a:schemeClr val="accent1"/>
+                        </a:effectRef>
+                        <a:fontRef idx="minor">
+                          <a:schemeClr val="tx1"/>
+                        </a:fontRef>
+                      </wps:style>
+                      <wps:bodyPr/>
+                    </wps:wsp>
+                  </a:graphicData>
+                </a:graphic>
+              </wp:anchor>
+            </w:drawing>
+          </mc:Choice>
+          <mc:Fallback>
+            <w:pict>
+              <v:shape id="Conector recto de flecha 54" o:spid="_x0000_s1026" o:spt="32" type="#_x0000_t32" style="position:absolute;left:0pt;flip:x y;margin-left:245pt;margin-top:12.35pt;height:26.1pt;width:51.55pt;z-index:252216320;mso-width-relative:page;mso-height-relative:page;" filled="f" stroked="t" coordsize="21600,21600" o:gfxdata="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">
+                <v:fill on="f" focussize="0,0"/>
+                <v:stroke weight="2.25pt" color="#FF0000 [3204]" miterlimit="8" joinstyle="miter" endarrow="block"/>
+                <v:imagedata o:title=""/>
+                <o:lock v:ext="edit" aspectratio="f"/>
+              </v:shape>
+            </w:pict>
+          </mc:Fallback>
+        </mc:AlternateContent>
+      </w:r>
+      <w:r>
+        <mc:AlternateContent>
+          <mc:Choice Requires="wps">
+            <w:drawing>
+              <wp:anchor distT="0" distB="0" distL="114300" distR="114300" simplePos="0" relativeHeight="251936768" behindDoc="0" locked="0" layoutInCell="1" allowOverlap="1">
+                <wp:simplePos x="0" y="0"/>
+                <wp:positionH relativeFrom="column">
+                  <wp:posOffset>2943225</wp:posOffset>
+                </wp:positionH>
+                <wp:positionV relativeFrom="paragraph">
+                  <wp:posOffset>1741805</wp:posOffset>
+                </wp:positionV>
+                <wp:extent cx="654685" cy="331470"/>
+                <wp:effectExtent l="0" t="0" r="8255" b="18415"/>
+                <wp:wrapNone/>
+                <wp:docPr id="86" name="Conector recto de flecha 54"/>
+                <wp:cNvGraphicFramePr/>
+                <a:graphic xmlns:a="http://schemas.openxmlformats.org/drawingml/2006/main">
+                  <a:graphicData uri="http://schemas.microsoft.com/office/word/2010/wordprocessingShape">
+                    <wps:wsp>
+                      <wps:cNvCnPr/>
+                      <wps:spPr>
+                        <a:xfrm flipH="1" flipV="1">
+                          <a:off x="0" y="0"/>
+                          <a:ext cx="654685" cy="331470"/>
+                        </a:xfrm>
+                        <a:prstGeom prst="straightConnector1">
+                          <a:avLst/>
+                        </a:prstGeom>
+                        <a:ln w="28575">
+                          <a:solidFill>
+                            <a:srgbClr val="FF0000"/>
+                          </a:solidFill>
+                          <a:tailEnd type="triangle"/>
+                        </a:ln>
+                      </wps:spPr>
+                      <wps:style>
+                        <a:lnRef idx="1">
+                          <a:schemeClr val="accent1"/>
+                        </a:lnRef>
+                        <a:fillRef idx="0">
+                          <a:schemeClr val="accent1"/>
+                        </a:fillRef>
+                        <a:effectRef idx="0">
+                          <a:schemeClr val="accent1"/>
+                        </a:effectRef>
+                        <a:fontRef idx="minor">
+                          <a:schemeClr val="tx1"/>
+                        </a:fontRef>
+                      </wps:style>
+                      <wps:bodyPr/>
+                    </wps:wsp>
+                  </a:graphicData>
+                </a:graphic>
+              </wp:anchor>
+            </w:drawing>
+          </mc:Choice>
+          <mc:Fallback>
+            <w:pict>
+              <v:shape id="Conector recto de flecha 54" o:spid="_x0000_s1026" o:spt="32" type="#_x0000_t32" style="position:absolute;left:0pt;flip:x y;margin-left:231.75pt;margin-top:137.15pt;height:26.1pt;width:51.55pt;z-index:251936768;mso-width-relative:page;mso-height-relative:page;" filled="f" stroked="t" coordsize="21600,21600" o:gfxdata="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">
+                <v:fill on="f" focussize="0,0"/>
+                <v:stroke weight="2.25pt" color="#FF0000 [3204]" miterlimit="8" joinstyle="miter" endarrow="block"/>
+                <v:imagedata o:title=""/>
+                <o:lock v:ext="edit" aspectratio="f"/>
+              </v:shape>
+            </w:pict>
+          </mc:Fallback>
+        </mc:AlternateContent>
+      </w:r>
+      <w:r>
+        <w:drawing>
+          <wp:inline distT="0" distB="0" distL="114300" distR="114300">
+            <wp:extent cx="5909310" cy="3380740"/>
+            <wp:effectExtent l="0" t="0" r="1905" b="7620"/>
+            <wp:docPr id="85" name="Picture 19"/>
+            <wp:cNvGraphicFramePr>
+              <a:graphicFrameLocks xmlns:a="http://schemas.openxmlformats.org/drawingml/2006/main" noChangeAspect="1"/>
+            </wp:cNvGraphicFramePr>
+            <a:graphic xmlns:a="http://schemas.openxmlformats.org/drawingml/2006/main">
+              <a:graphicData uri="http://schemas.openxmlformats.org/drawingml/2006/picture">
+                <pic:pic xmlns:pic="http://schemas.openxmlformats.org/drawingml/2006/picture">
+                  <pic:nvPicPr>
+                    <pic:cNvPr id="85" name="Picture 19"/>
+                    <pic:cNvPicPr>
+                      <a:picLocks noChangeAspect="1"/>
+                    </pic:cNvPicPr>
+                  </pic:nvPicPr>
+                  <pic:blipFill>
+                    <a:blip r:embed="rId60"/>
+                    <a:stretch>
+                      <a:fillRect/>
+                    </a:stretch>
+                  </pic:blipFill>
+                  <pic:spPr>
+                    <a:xfrm>
+                      <a:off x="0" y="0"/>
+                      <a:ext cx="5909310" cy="3380740"/>
+                    </a:xfrm>
+                    <a:prstGeom prst="rect">
+                      <a:avLst/>
+                    </a:prstGeom>
+                    <a:noFill/>
+                    <a:ln>
+                      <a:noFill/>
+                    </a:ln>
+                  </pic:spPr>
+                </pic:pic>
+              </a:graphicData>
+            </a:graphic>
+          </wp:inline>
+        </w:drawing>
+      </w:r>
+    </w:p>
+    <w:p>
+      <w:pPr>
+        <w:rPr>
+          <w:rFonts w:hint="default"/>
+          <w:lang/>
+        </w:rPr>
+      </w:pPr>
+      <w:r>
+        <w:rPr>
+          <w:rFonts w:hint="default"/>
+          <w:lang/>
+        </w:rPr>
+        <w:t>Ahora ya tengo HEAD/master y origin apuntando al mismo commit.</w:t>
+      </w:r>
+    </w:p>
+    <w:p>
+      <w:pPr>
+        <w:rPr>
+          <w:rFonts w:hint="default"/>
+          <w:lang/>
+        </w:rPr>
+      </w:pPr>
+    </w:p>
+    <w:p>
+      <w:pPr>
+        <w:pStyle w:val="4"/>
+        <w:bidi w:val="0"/>
+        <w:rPr>
+          <w:rFonts w:hint="default"/>
+          <w:lang/>
+        </w:rPr>
+      </w:pPr>
+      <w:r>
+        <w:rPr>
+          <w:rFonts w:hint="default"/>
+          <w:lang/>
+        </w:rPr>
+        <w:t>Reset - -mixed - -hard - - reflog</w:t>
+      </w:r>
+    </w:p>
+    <w:p>
+      <w:pPr>
+        <w:rPr>
+          <w:rFonts w:hint="default"/>
+          <w:lang/>
+        </w:rPr>
+      </w:pPr>
+    </w:p>
+    <w:p>
+      <w:pPr>
+        <w:rPr>
+          <w:rFonts w:hint="default"/>
+          <w:lang/>
+        </w:rPr>
+      </w:pPr>
+      <w:r>
+        <w:rPr>
+          <w:rFonts w:hint="default"/>
+          <w:lang/>
+        </w:rPr>
+        <w:t>Ahora lo tenemos todo bien y actualizado pero imaginemos que todos esos commits no nos sirven ya y queremos volver a un commit anterior para volver a comenzar desde allí para eso usamos reset mixed</w:t>
+      </w:r>
+    </w:p>
     <w:p>
       <w:r>
         <w:br w:type="page"/>
       </w:r>
+      <w:bookmarkStart w:id="13" w:name="_GoBack"/>
+      <w:bookmarkEnd w:id="13"/>
     </w:p>
     <w:p>
       <w:pPr>
@@ -6935,7 +7876,7 @@
                     </pic:cNvPicPr>
                   </pic:nvPicPr>
                   <pic:blipFill>
-                    <a:blip r:embed="rId54"/>
+                    <a:blip r:embed="rId61"/>
                     <a:stretch>
                       <a:fillRect/>
                     </a:stretch>

</xml_diff>

<commit_message>
explicacion de reset hard y reflo
</commit_message>
<xml_diff>
--- a/Teoria/Curso_Git&GitHub.docx
+++ b/Teoria/Curso_Git&GitHub.docx
@@ -6,7 +6,7 @@
       <w:sdtPr>
         <w:id w:val="1485349887"/>
         <w:docPartObj>
-          <w:docPartGallery w:val="AutoText"/>
+          <w:docPartGallery w:val="autotext"/>
         </w:docPartObj>
       </w:sdtPr>
       <w:sdtContent>
@@ -5042,7 +5042,6 @@
       <w:r>
         <w:rPr>
           <w:rFonts w:hint="default"/>
-          <w:lang/>
         </w:rPr>
         <w:t>- -</w:t>
       </w:r>
@@ -5908,13 +5907,11 @@
       <w:pPr>
         <w:rPr>
           <w:rFonts w:hint="default"/>
-          <w:lang/>
-        </w:rPr>
-      </w:pPr>
-      <w:r>
-        <w:rPr>
-          <w:rFonts w:hint="default"/>
-          <w:lang/>
+        </w:rPr>
+      </w:pPr>
+      <w:r>
+        <w:rPr>
+          <w:rFonts w:hint="default"/>
         </w:rPr>
         <w:t>En lugar de usar HEAD^ podemos añadir el id del commit al cual queremos volver</w:t>
       </w:r>
@@ -5923,13 +5920,11 @@
       <w:pPr>
         <w:rPr>
           <w:rFonts w:hint="default"/>
-          <w:lang/>
-        </w:rPr>
-      </w:pPr>
-      <w:r>
-        <w:rPr>
-          <w:rFonts w:hint="default"/>
-          <w:lang/>
+        </w:rPr>
+      </w:pPr>
+      <w:r>
+        <w:rPr>
+          <w:rFonts w:hint="default"/>
         </w:rPr>
         <w:t>Yo tengo este log:</w:t>
       </w:r>
@@ -5940,7 +5935,6 @@
           <w:rFonts w:hint="default" w:ascii="Fira Code" w:hAnsi="Fira Code" w:cs="Fira Code"/>
           <w:b/>
           <w:bCs/>
-          <w:lang/>
         </w:rPr>
       </w:pPr>
       <w:r>
@@ -5989,7 +5983,6 @@
       <w:r>
         <w:rPr>
           <w:rFonts w:hint="default"/>
-          <w:lang/>
         </w:rPr>
         <w:t xml:space="preserve">y quiero modificar el commit donde agrego linterna verde entonces voy al commir anterior el </w:t>
       </w:r>
@@ -5997,7 +5990,6 @@
         <w:rPr>
           <w:rFonts w:hint="default"/>
           <w:highlight w:val="lightGray"/>
-          <w:lang/>
         </w:rPr>
         <w:t>ee26bec</w:t>
       </w:r>
@@ -6005,7 +5997,6 @@
         <w:rPr>
           <w:rFonts w:hint="default"/>
           <w:highlight w:val="none"/>
-          <w:lang/>
         </w:rPr>
         <w:t xml:space="preserve">  </w:t>
       </w:r>
@@ -6059,13 +6050,11 @@
       <w:pPr>
         <w:rPr>
           <w:rFonts w:hint="default"/>
-          <w:lang/>
-        </w:rPr>
-      </w:pPr>
-      <w:r>
-        <w:rPr>
-          <w:rFonts w:hint="default"/>
-          <w:lang/>
+        </w:rPr>
+      </w:pPr>
+      <w:r>
+        <w:rPr>
+          <w:rFonts w:hint="default"/>
         </w:rPr>
         <w:t>Ahora vemos como el HEAD apunta a este commit</w:t>
       </w:r>
@@ -6074,7 +6063,6 @@
       <w:pPr>
         <w:rPr>
           <w:rFonts w:hint="default"/>
-          <w:lang/>
         </w:rPr>
       </w:pPr>
       <w:r>
@@ -6194,13 +6182,11 @@
       <w:pPr>
         <w:rPr>
           <w:rFonts w:hint="default"/>
-          <w:lang/>
-        </w:rPr>
-      </w:pPr>
-      <w:r>
-        <w:rPr>
-          <w:rFonts w:hint="default"/>
-          <w:lang/>
+        </w:rPr>
+      </w:pPr>
+      <w:r>
+        <w:rPr>
+          <w:rFonts w:hint="default"/>
         </w:rPr>
         <w:t>Una vez aquí hago las modificaciones en el archivo del commit (heroes).</w:t>
       </w:r>
@@ -6254,13 +6240,11 @@
       <w:pPr>
         <w:rPr>
           <w:rFonts w:hint="default"/>
-          <w:lang/>
-        </w:rPr>
-      </w:pPr>
-      <w:r>
-        <w:rPr>
-          <w:rFonts w:hint="default"/>
-          <w:lang/>
+        </w:rPr>
+      </w:pPr>
+      <w:r>
+        <w:rPr>
+          <w:rFonts w:hint="default"/>
         </w:rPr>
         <w:t>Si miramos la forma extendida se entiende mejor</w:t>
       </w:r>
@@ -6269,7 +6253,6 @@
       <w:pPr>
         <w:rPr>
           <w:rFonts w:hint="default"/>
-          <w:lang/>
         </w:rPr>
       </w:pPr>
       <w:r>
@@ -6322,13 +6305,11 @@
           <w:rFonts w:hint="default"/>
           <w:b/>
           <w:bCs/>
-          <w:lang/>
-        </w:rPr>
-      </w:pPr>
-      <w:r>
-        <w:rPr>
-          <w:rFonts w:hint="default"/>
-          <w:lang/>
+        </w:rPr>
+      </w:pPr>
+      <w:r>
+        <w:rPr>
+          <w:rFonts w:hint="default"/>
         </w:rPr>
         <w:t xml:space="preserve">Tenemos que hay archivos incluidos en el commit pero como hemos vuelto a ese commit y hecho nuevas modificaciones nos lo pone también como pendiente de agregar al commit por eso aparece la doble </w:t>
       </w:r>
@@ -6338,7 +6319,6 @@
           <w:b/>
           <w:bCs/>
           <w:color w:val="70AD47" w:themeColor="accent6"/>
-          <w:lang/>
           <w14:textFill>
             <w14:solidFill>
               <w14:schemeClr w14:val="accent6"/>
@@ -6353,7 +6333,6 @@
           <w:b/>
           <w:bCs/>
           <w:color w:val="FF0000"/>
-          <w:lang/>
         </w:rPr>
         <w:t>M</w:t>
       </w:r>
@@ -6362,7 +6341,6 @@
           <w:rFonts w:hint="default"/>
           <w:b/>
           <w:bCs/>
-          <w:lang/>
         </w:rPr>
         <w:t xml:space="preserve"> </w:t>
       </w:r>
@@ -6374,7 +6352,6 @@
           <w:b w:val="0"/>
           <w:bCs w:val="0"/>
           <w:color w:val="auto"/>
-          <w:lang/>
         </w:rPr>
       </w:pPr>
       <w:r>
@@ -6383,7 +6360,6 @@
           <w:b w:val="0"/>
           <w:bCs w:val="0"/>
           <w:color w:val="auto"/>
-          <w:lang/>
         </w:rPr>
         <w:t>Agregamos los cambios al stage</w:t>
       </w:r>
@@ -6484,13 +6460,11 @@
       <w:pPr>
         <w:rPr>
           <w:rFonts w:hint="default"/>
-          <w:lang/>
-        </w:rPr>
-      </w:pPr>
-      <w:r>
-        <w:rPr>
-          <w:rFonts w:hint="default"/>
-          <w:lang/>
+        </w:rPr>
+      </w:pPr>
+      <w:r>
+        <w:rPr>
+          <w:rFonts w:hint="default"/>
         </w:rPr>
         <w:t>Y hacemos el commit</w:t>
       </w:r>
@@ -6499,7 +6473,6 @@
       <w:pPr>
         <w:rPr>
           <w:rFonts w:hint="default"/>
-          <w:lang/>
         </w:rPr>
       </w:pPr>
       <w:r>
@@ -6550,13 +6523,11 @@
       <w:pPr>
         <w:rPr>
           <w:rFonts w:hint="default"/>
-          <w:lang/>
-        </w:rPr>
-      </w:pPr>
-      <w:r>
-        <w:rPr>
-          <w:rFonts w:hint="default"/>
-          <w:lang/>
+        </w:rPr>
+      </w:pPr>
+      <w:r>
+        <w:rPr>
+          <w:rFonts w:hint="default"/>
         </w:rPr>
         <w:t>Ahora si hacemos un log vemos el camino</w:t>
       </w:r>
@@ -6622,7 +6593,6 @@
         <w:rPr>
           <w:rStyle w:val="51"/>
           <w:rFonts w:hint="default" w:asciiTheme="minorHAnsi"/>
-          <w:lang/>
         </w:rPr>
         <w:t>merge</w:t>
       </w:r>
@@ -6631,13 +6601,11 @@
       <w:pPr>
         <w:rPr>
           <w:rFonts w:hint="default"/>
-          <w:lang/>
-        </w:rPr>
-      </w:pPr>
-      <w:r>
-        <w:rPr>
-          <w:rFonts w:hint="default"/>
-          <w:lang/>
+        </w:rPr>
+      </w:pPr>
+      <w:r>
+        <w:rPr>
+          <w:rFonts w:hint="default"/>
         </w:rPr>
         <w:t>Ahora vemos como el origin con sus commits que quiero mantener están en otra línea que el local por lo que hay que mergearlos para incluir todos esos cambios con la nueva línea local.</w:t>
       </w:r>
@@ -6646,13 +6614,11 @@
       <w:pPr>
         <w:rPr>
           <w:rFonts w:hint="default"/>
-          <w:lang/>
-        </w:rPr>
-      </w:pPr>
-      <w:r>
-        <w:rPr>
-          <w:rFonts w:hint="default"/>
-          <w:lang/>
+        </w:rPr>
+      </w:pPr>
+      <w:r>
+        <w:rPr>
+          <w:rFonts w:hint="default"/>
         </w:rPr>
         <w:t>Antes de nada guardo todos los archivos abiertos como por ejemplo el word con la teoría por eso me obliga a hacer añadirlo al stage</w:t>
       </w:r>
@@ -6775,13 +6741,11 @@
       <w:pPr>
         <w:rPr>
           <w:rFonts w:hint="default"/>
-          <w:lang/>
-        </w:rPr>
-      </w:pPr>
-      <w:r>
-        <w:rPr>
-          <w:rFonts w:hint="default"/>
-          <w:lang/>
+        </w:rPr>
+      </w:pPr>
+      <w:r>
+        <w:rPr>
+          <w:rFonts w:hint="default"/>
         </w:rPr>
         <w:t>Lo que hago es mirar el status veo que efectivamente teoria esta fuera del stage lo agrego y hago un commit</w:t>
       </w:r>
@@ -6835,13 +6799,11 @@
       <w:pPr>
         <w:rPr>
           <w:rFonts w:hint="default"/>
-          <w:lang/>
-        </w:rPr>
-      </w:pPr>
-      <w:r>
-        <w:rPr>
-          <w:rFonts w:hint="default"/>
-          <w:lang/>
+        </w:rPr>
+      </w:pPr>
+      <w:r>
+        <w:rPr>
+          <w:rFonts w:hint="default"/>
         </w:rPr>
         <w:t>Ahora en local no tengo archivos con cambios y puedo proceder al merge</w:t>
       </w:r>
@@ -6971,13 +6933,11 @@
           <w:color w:val="auto"/>
           <w:highlight w:val="yellow"/>
           <w:shd w:val="clear" w:color="auto" w:fill="auto"/>
-          <w:lang/>
-        </w:rPr>
-      </w:pPr>
-      <w:r>
-        <w:rPr>
-          <w:rFonts w:hint="default"/>
-          <w:lang/>
+        </w:rPr>
+      </w:pPr>
+      <w:r>
+        <w:rPr>
+          <w:rFonts w:hint="default"/>
         </w:rPr>
         <w:t xml:space="preserve">Obviamente cuando intento el merge me dice que hay conflictos por que los archivos modificados en local no concuerdan con los de origin(los de gitHub)  estos archivos son el de heroes.md y el word de teoria, si hago un status veo como estan marcados con el flag </w:t>
       </w:r>
@@ -6988,7 +6948,6 @@
           <w:bCs/>
           <w:color w:val="FF0000"/>
           <w:shd w:val="clear" w:color="auto" w:fill="auto"/>
-          <w:lang/>
         </w:rPr>
         <w:t xml:space="preserve">UU </w:t>
       </w:r>
@@ -6999,7 +6958,6 @@
           <w:bCs w:val="0"/>
           <w:color w:val="auto"/>
           <w:shd w:val="clear" w:color="auto" w:fill="auto"/>
-          <w:lang/>
         </w:rPr>
         <w:t xml:space="preserve">que significa </w:t>
       </w:r>
@@ -7011,7 +6969,6 @@
           <w:color w:val="auto"/>
           <w:highlight w:val="yellow"/>
           <w:shd w:val="clear" w:color="auto" w:fill="auto"/>
-          <w:lang/>
         </w:rPr>
         <w:t xml:space="preserve">updated/unmerged. </w:t>
       </w:r>
@@ -7025,7 +6982,6 @@
           <w:color w:val="auto"/>
           <w:highlight w:val="yellow"/>
           <w:shd w:val="clear" w:color="auto" w:fill="auto"/>
-          <w:lang/>
         </w:rPr>
       </w:pPr>
       <w:r>
@@ -7076,13 +7032,11 @@
       <w:pPr>
         <w:rPr>
           <w:rFonts w:hint="default"/>
-          <w:lang/>
-        </w:rPr>
-      </w:pPr>
-      <w:r>
-        <w:rPr>
-          <w:rFonts w:hint="default"/>
-          <w:lang/>
+        </w:rPr>
+      </w:pPr>
+      <w:r>
+        <w:rPr>
+          <w:rFonts w:hint="default"/>
         </w:rPr>
         <w:t xml:space="preserve">Pero que pasa que el .md el vsCode me muestra las opciones que tengo de manera grafica y me compara ambos archivos así yo puedo elegir con que cambios me quedo así que resulelvo ese comflicto y lo mergea.  Así que decido no hacer nada con el word y añado ambos archivos directamente al stage </w:t>
       </w:r>
@@ -7136,13 +7090,11 @@
       <w:pPr>
         <w:rPr>
           <w:rFonts w:hint="default"/>
-          <w:lang/>
-        </w:rPr>
-      </w:pPr>
-      <w:r>
-        <w:rPr>
-          <w:rFonts w:hint="default"/>
-          <w:lang/>
+        </w:rPr>
+      </w:pPr>
+      <w:r>
+        <w:rPr>
+          <w:rFonts w:hint="default"/>
         </w:rPr>
         <w:t>Aquí ya me dice que master (local) está adelantada 2 commits y origin/master (la de gitHub) atrasada 4. Así como me decía anteriormente q después de solventar los errores hiciese un commit y aunque solo he solventado el de heroes.md hago el commit a ver que pasa Y PARECE QUE FUNCIONA.</w:t>
       </w:r>
@@ -7151,7 +7103,6 @@
       <w:pPr>
         <w:rPr>
           <w:rFonts w:hint="default"/>
-          <w:lang/>
         </w:rPr>
       </w:pPr>
       <w:r>
@@ -7200,7 +7151,6 @@
       <w:r>
         <w:rPr>
           <w:rFonts w:hint="default"/>
-          <w:lang/>
         </w:rPr>
         <w:t xml:space="preserve"> </w:t>
       </w:r>
@@ -7209,125 +7159,109 @@
       <w:pPr>
         <w:rPr>
           <w:rFonts w:hint="default"/>
-          <w:lang/>
-        </w:rPr>
-      </w:pPr>
-    </w:p>
-    <w:p>
-      <w:pPr>
-        <w:rPr>
-          <w:rFonts w:hint="default"/>
-          <w:lang/>
-        </w:rPr>
-      </w:pPr>
-    </w:p>
-    <w:p>
-      <w:pPr>
-        <w:rPr>
-          <w:rFonts w:hint="default"/>
-          <w:lang/>
-        </w:rPr>
-      </w:pPr>
-    </w:p>
-    <w:p>
-      <w:pPr>
-        <w:rPr>
-          <w:rFonts w:hint="default"/>
-          <w:lang/>
-        </w:rPr>
-      </w:pPr>
-    </w:p>
-    <w:p>
-      <w:pPr>
-        <w:rPr>
-          <w:rFonts w:hint="default"/>
-          <w:lang/>
-        </w:rPr>
-      </w:pPr>
-    </w:p>
-    <w:p>
-      <w:pPr>
-        <w:rPr>
-          <w:rFonts w:hint="default"/>
-          <w:lang/>
-        </w:rPr>
-      </w:pPr>
-    </w:p>
-    <w:p>
-      <w:pPr>
-        <w:rPr>
-          <w:rFonts w:hint="default"/>
-          <w:lang/>
-        </w:rPr>
-      </w:pPr>
-    </w:p>
-    <w:p>
-      <w:pPr>
-        <w:rPr>
-          <w:rFonts w:hint="default"/>
-          <w:lang/>
-        </w:rPr>
-      </w:pPr>
-    </w:p>
-    <w:p>
-      <w:pPr>
-        <w:rPr>
-          <w:rFonts w:hint="default"/>
-          <w:lang/>
-        </w:rPr>
-      </w:pPr>
-    </w:p>
-    <w:p>
-      <w:pPr>
-        <w:rPr>
-          <w:rFonts w:hint="default"/>
-          <w:lang/>
-        </w:rPr>
-      </w:pPr>
-    </w:p>
-    <w:p>
-      <w:pPr>
-        <w:rPr>
-          <w:rFonts w:hint="default"/>
-          <w:lang/>
-        </w:rPr>
-      </w:pPr>
-    </w:p>
-    <w:p>
-      <w:pPr>
-        <w:rPr>
-          <w:rFonts w:hint="default"/>
-          <w:lang/>
-        </w:rPr>
-      </w:pPr>
-    </w:p>
-    <w:p>
-      <w:pPr>
-        <w:rPr>
-          <w:rFonts w:hint="default"/>
-          <w:lang/>
-        </w:rPr>
-      </w:pPr>
-    </w:p>
-    <w:p>
-      <w:pPr>
-        <w:rPr>
-          <w:rFonts w:hint="default"/>
-          <w:lang/>
-        </w:rPr>
-      </w:pPr>
-    </w:p>
-    <w:p>
-      <w:pPr>
-        <w:rPr>
-          <w:rFonts w:hint="default"/>
-          <w:lang/>
-        </w:rPr>
-      </w:pPr>
-      <w:r>
-        <w:rPr>
-          <w:rFonts w:hint="default"/>
-          <w:lang/>
+        </w:rPr>
+      </w:pPr>
+    </w:p>
+    <w:p>
+      <w:pPr>
+        <w:rPr>
+          <w:rFonts w:hint="default"/>
+        </w:rPr>
+      </w:pPr>
+    </w:p>
+    <w:p>
+      <w:pPr>
+        <w:rPr>
+          <w:rFonts w:hint="default"/>
+        </w:rPr>
+      </w:pPr>
+    </w:p>
+    <w:p>
+      <w:pPr>
+        <w:rPr>
+          <w:rFonts w:hint="default"/>
+        </w:rPr>
+      </w:pPr>
+    </w:p>
+    <w:p>
+      <w:pPr>
+        <w:rPr>
+          <w:rFonts w:hint="default"/>
+        </w:rPr>
+      </w:pPr>
+    </w:p>
+    <w:p>
+      <w:pPr>
+        <w:rPr>
+          <w:rFonts w:hint="default"/>
+        </w:rPr>
+      </w:pPr>
+    </w:p>
+    <w:p>
+      <w:pPr>
+        <w:rPr>
+          <w:rFonts w:hint="default"/>
+        </w:rPr>
+      </w:pPr>
+    </w:p>
+    <w:p>
+      <w:pPr>
+        <w:rPr>
+          <w:rFonts w:hint="default"/>
+        </w:rPr>
+      </w:pPr>
+    </w:p>
+    <w:p>
+      <w:pPr>
+        <w:rPr>
+          <w:rFonts w:hint="default"/>
+        </w:rPr>
+      </w:pPr>
+    </w:p>
+    <w:p>
+      <w:pPr>
+        <w:rPr>
+          <w:rFonts w:hint="default"/>
+        </w:rPr>
+      </w:pPr>
+    </w:p>
+    <w:p>
+      <w:pPr>
+        <w:rPr>
+          <w:rFonts w:hint="default"/>
+        </w:rPr>
+      </w:pPr>
+    </w:p>
+    <w:p>
+      <w:pPr>
+        <w:rPr>
+          <w:rFonts w:hint="default"/>
+        </w:rPr>
+      </w:pPr>
+    </w:p>
+    <w:p>
+      <w:pPr>
+        <w:rPr>
+          <w:rFonts w:hint="default"/>
+        </w:rPr>
+      </w:pPr>
+    </w:p>
+    <w:p>
+      <w:pPr>
+        <w:rPr>
+          <w:rFonts w:hint="default"/>
+        </w:rPr>
+      </w:pPr>
+    </w:p>
+    <w:p>
+      <w:pPr>
+        <w:rPr>
+          <w:rFonts w:hint="default"/>
+        </w:rPr>
+      </w:pPr>
+      <w:r>
+        <w:rPr>
+          <w:rFonts w:hint="default"/>
         </w:rPr>
         <w:t>Ha incluido en la misma línea de tiempo los commits del local con los de origin y al hacer el último commit parece que todo acabe allí pero me head local apunta al último commit, lo que es correcto, pero origin está por detrás por lo que tengo q hacer un push para igualarlos.</w:t>
       </w:r>
@@ -7519,13 +7453,11 @@
       <w:pPr>
         <w:rPr>
           <w:rFonts w:hint="default"/>
-          <w:lang/>
-        </w:rPr>
-      </w:pPr>
-      <w:r>
-        <w:rPr>
-          <w:rFonts w:hint="default"/>
-          <w:lang/>
+        </w:rPr>
+      </w:pPr>
+      <w:r>
+        <w:rPr>
+          <w:rFonts w:hint="default"/>
         </w:rPr>
         <w:t>Ahora ya tengo HEAD/master y origin apuntando al mismo commit.</w:t>
       </w:r>
@@ -7534,9 +7466,14 @@
       <w:pPr>
         <w:rPr>
           <w:rFonts w:hint="default"/>
-          <w:lang/>
-        </w:rPr>
-      </w:pPr>
+        </w:rPr>
+      </w:pPr>
+      <w:r>
+        <w:rPr>
+          <w:rFonts w:hint="default"/>
+        </w:rPr>
+        <w:br w:type="page"/>
+      </w:r>
     </w:p>
     <w:p>
       <w:pPr>
@@ -7544,13 +7481,11 @@
         <w:bidi w:val="0"/>
         <w:rPr>
           <w:rFonts w:hint="default"/>
-          <w:lang/>
-        </w:rPr>
-      </w:pPr>
-      <w:r>
-        <w:rPr>
-          <w:rFonts w:hint="default"/>
-          <w:lang/>
+        </w:rPr>
+      </w:pPr>
+      <w:r>
+        <w:rPr>
+          <w:rFonts w:hint="default"/>
         </w:rPr>
         <w:t>Reset - -mixed - -hard - - reflog</w:t>
       </w:r>
@@ -7559,27 +7494,921 @@
       <w:pPr>
         <w:rPr>
           <w:rFonts w:hint="default"/>
-          <w:lang/>
-        </w:rPr>
-      </w:pPr>
-    </w:p>
-    <w:p>
-      <w:pPr>
-        <w:rPr>
-          <w:rFonts w:hint="default"/>
-          <w:lang/>
-        </w:rPr>
-      </w:pPr>
-      <w:r>
-        <w:rPr>
-          <w:rFonts w:hint="default"/>
-          <w:lang/>
+        </w:rPr>
+      </w:pPr>
+    </w:p>
+    <w:p>
+      <w:pPr>
+        <w:rPr>
+          <w:rFonts w:hint="default"/>
+        </w:rPr>
+      </w:pPr>
+      <w:r>
+        <w:rPr>
+          <w:rFonts w:hint="default"/>
         </w:rPr>
         <w:t>Ahora lo tenemos todo bien y actualizado pero imaginemos que todos esos commits no nos sirven ya y queremos volver a un commit anterior para volver a comenzar desde allí para eso usamos reset mixed</w:t>
       </w:r>
     </w:p>
     <w:p>
-      <w:r>
+      <w:pPr>
+        <w:rPr>
+          <w:rFonts w:hint="default"/>
+        </w:rPr>
+      </w:pPr>
+      <w:r>
+        <w:drawing>
+          <wp:inline distT="0" distB="0" distL="114300" distR="114300">
+            <wp:extent cx="5850255" cy="1798955"/>
+            <wp:effectExtent l="0" t="0" r="5715" b="5715"/>
+            <wp:docPr id="58" name="Picture 1"/>
+            <wp:cNvGraphicFramePr>
+              <a:graphicFrameLocks xmlns:a="http://schemas.openxmlformats.org/drawingml/2006/main" noChangeAspect="1"/>
+            </wp:cNvGraphicFramePr>
+            <a:graphic xmlns:a="http://schemas.openxmlformats.org/drawingml/2006/main">
+              <a:graphicData uri="http://schemas.openxmlformats.org/drawingml/2006/picture">
+                <pic:pic xmlns:pic="http://schemas.openxmlformats.org/drawingml/2006/picture">
+                  <pic:nvPicPr>
+                    <pic:cNvPr id="58" name="Picture 1"/>
+                    <pic:cNvPicPr>
+                      <a:picLocks noChangeAspect="1"/>
+                    </pic:cNvPicPr>
+                  </pic:nvPicPr>
+                  <pic:blipFill>
+                    <a:blip r:embed="rId61"/>
+                    <a:stretch>
+                      <a:fillRect/>
+                    </a:stretch>
+                  </pic:blipFill>
+                  <pic:spPr>
+                    <a:xfrm>
+                      <a:off x="0" y="0"/>
+                      <a:ext cx="5850255" cy="1798955"/>
+                    </a:xfrm>
+                    <a:prstGeom prst="rect">
+                      <a:avLst/>
+                    </a:prstGeom>
+                    <a:noFill/>
+                    <a:ln>
+                      <a:noFill/>
+                    </a:ln>
+                  </pic:spPr>
+                </pic:pic>
+              </a:graphicData>
+            </a:graphic>
+          </wp:inline>
+        </w:drawing>
+      </w:r>
+    </w:p>
+    <w:p>
+      <w:pPr>
+        <w:bidi w:val="0"/>
+        <w:rPr>
+          <w:rFonts w:hint="default"/>
+        </w:rPr>
+      </w:pPr>
+      <w:r>
+        <w:rPr>
+          <w:rFonts w:hint="default"/>
+        </w:rPr>
+        <w:t xml:space="preserve">Yo tengo esto y quiero volver al punto dnd empieza la bifurcación </w:t>
+      </w:r>
+      <w:r>
+        <w:rPr>
+          <w:rFonts w:hint="default" w:ascii="Fira Code" w:hAnsi="Fira Code" w:cs="Fira Code"/>
+          <w:highlight w:val="lightGray"/>
+        </w:rPr>
+        <w:t>ee26bec</w:t>
+      </w:r>
+      <w:r>
+        <w:rPr>
+          <w:rFonts w:hint="default"/>
+        </w:rPr>
+        <w:t xml:space="preserve">para ello uso un reset - - mixed </w:t>
+      </w:r>
+    </w:p>
+    <w:p>
+      <w:pPr>
+        <w:bidi w:val="0"/>
+        <w:rPr>
+          <w:rFonts w:hint="default"/>
+        </w:rPr>
+      </w:pPr>
+      <w:r>
+        <w:rPr>
+          <w:sz w:val="22"/>
+        </w:rPr>
+        <mc:AlternateContent>
+          <mc:Choice Requires="wps">
+            <w:drawing>
+              <wp:anchor distT="0" distB="0" distL="114300" distR="114300" simplePos="0" relativeHeight="252776448" behindDoc="0" locked="0" layoutInCell="1" allowOverlap="1">
+                <wp:simplePos x="0" y="0"/>
+                <wp:positionH relativeFrom="column">
+                  <wp:posOffset>-71755</wp:posOffset>
+                </wp:positionH>
+                <wp:positionV relativeFrom="paragraph">
+                  <wp:posOffset>182245</wp:posOffset>
+                </wp:positionV>
+                <wp:extent cx="4090035" cy="307975"/>
+                <wp:effectExtent l="9525" t="0" r="25400" b="13970"/>
+                <wp:wrapNone/>
+                <wp:docPr id="71" name="Rectangle 71"/>
+                <wp:cNvGraphicFramePr/>
+                <a:graphic xmlns:a="http://schemas.openxmlformats.org/drawingml/2006/main">
+                  <a:graphicData uri="http://schemas.microsoft.com/office/word/2010/wordprocessingShape">
+                    <wps:wsp>
+                      <wps:cNvSpPr/>
+                      <wps:spPr>
+                        <a:xfrm>
+                          <a:off x="1008380" y="4340225"/>
+                          <a:ext cx="4090035" cy="307975"/>
+                        </a:xfrm>
+                        <a:prstGeom prst="rect">
+                          <a:avLst/>
+                        </a:prstGeom>
+                        <a:noFill/>
+                        <a:ln w="19050">
+                          <a:solidFill>
+                            <a:srgbClr val="FF0000"/>
+                          </a:solidFill>
+                        </a:ln>
+                      </wps:spPr>
+                      <wps:style>
+                        <a:lnRef idx="2">
+                          <a:schemeClr val="accent1">
+                            <a:shade val="50000"/>
+                          </a:schemeClr>
+                        </a:lnRef>
+                        <a:fillRef idx="1">
+                          <a:schemeClr val="accent1"/>
+                        </a:fillRef>
+                        <a:effectRef idx="0">
+                          <a:schemeClr val="accent1"/>
+                        </a:effectRef>
+                        <a:fontRef idx="minor">
+                          <a:schemeClr val="lt1"/>
+                        </a:fontRef>
+                      </wps:style>
+                      <wps:bodyPr rot="0" spcFirstLastPara="0" vertOverflow="overflow" horzOverflow="overflow" vert="horz" wrap="square" lIns="91440" tIns="45720" rIns="91440" bIns="45720" numCol="1" spcCol="0" rtlCol="0" fromWordArt="0" anchor="ctr" anchorCtr="0" forceAA="0" compatLnSpc="1">
+                        <a:noAutofit/>
+                      </wps:bodyPr>
+                    </wps:wsp>
+                  </a:graphicData>
+                </a:graphic>
+              </wp:anchor>
+            </w:drawing>
+          </mc:Choice>
+          <mc:Fallback>
+            <w:pict>
+              <v:rect id="_x0000_s1026" o:spid="_x0000_s1026" o:spt="1" style="position:absolute;left:0pt;margin-left:-5.65pt;margin-top:14.35pt;height:24.25pt;width:322.05pt;z-index:252776448;v-text-anchor:middle;mso-width-relative:page;mso-height-relative:page;" filled="f" stroked="t" coordsize="21600,21600" o:gfxdata="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">
+                <v:fill on="f" focussize="0,0"/>
+                <v:stroke weight="1.5pt" color="#FF0000 [3204]" miterlimit="8" joinstyle="miter"/>
+                <v:imagedata o:title=""/>
+                <o:lock v:ext="edit" aspectratio="f"/>
+              </v:rect>
+            </w:pict>
+          </mc:Fallback>
+        </mc:AlternateContent>
+      </w:r>
+      <w:r>
+        <w:drawing>
+          <wp:inline distT="0" distB="0" distL="114300" distR="114300">
+            <wp:extent cx="5831840" cy="2285365"/>
+            <wp:effectExtent l="0" t="0" r="5715" b="16510"/>
+            <wp:docPr id="68" name="Picture 2"/>
+            <wp:cNvGraphicFramePr>
+              <a:graphicFrameLocks xmlns:a="http://schemas.openxmlformats.org/drawingml/2006/main" noChangeAspect="1"/>
+            </wp:cNvGraphicFramePr>
+            <a:graphic xmlns:a="http://schemas.openxmlformats.org/drawingml/2006/main">
+              <a:graphicData uri="http://schemas.openxmlformats.org/drawingml/2006/picture">
+                <pic:pic xmlns:pic="http://schemas.openxmlformats.org/drawingml/2006/picture">
+                  <pic:nvPicPr>
+                    <pic:cNvPr id="68" name="Picture 2"/>
+                    <pic:cNvPicPr>
+                      <a:picLocks noChangeAspect="1"/>
+                    </pic:cNvPicPr>
+                  </pic:nvPicPr>
+                  <pic:blipFill>
+                    <a:blip r:embed="rId62"/>
+                    <a:stretch>
+                      <a:fillRect/>
+                    </a:stretch>
+                  </pic:blipFill>
+                  <pic:spPr>
+                    <a:xfrm>
+                      <a:off x="0" y="0"/>
+                      <a:ext cx="5831840" cy="2285365"/>
+                    </a:xfrm>
+                    <a:prstGeom prst="rect">
+                      <a:avLst/>
+                    </a:prstGeom>
+                    <a:noFill/>
+                    <a:ln>
+                      <a:noFill/>
+                    </a:ln>
+                  </pic:spPr>
+                </pic:pic>
+              </a:graphicData>
+            </a:graphic>
+          </wp:inline>
+        </w:drawing>
+      </w:r>
+    </w:p>
+    <w:p>
+      <w:pPr>
+        <w:bidi w:val="0"/>
+        <w:rPr>
+          <w:rFonts w:hint="default"/>
+        </w:rPr>
+      </w:pPr>
+      <w:r>
+        <w:rPr>
+          <w:rFonts w:hint="default"/>
+        </w:rPr>
+        <w:t>Vemos el head que apunta al commit escogido también aparece los archivos modificados entonces pero en pricipio todos los cambios se mantienen como los teníamos pero lo único es que están fuera del stage. Ahora si realmente queremos eliminar esos cambios y quedarnos en ese commit para trabajar a partir de ahí debemos hacer un reset --hard al mismo commit</w:t>
+      </w:r>
+    </w:p>
+    <w:p>
+      <w:pPr>
+        <w:bidi w:val="0"/>
+      </w:pPr>
+      <w:r>
+        <w:drawing>
+          <wp:inline distT="0" distB="0" distL="114300" distR="114300">
+            <wp:extent cx="5400040" cy="2102485"/>
+            <wp:effectExtent l="0" t="0" r="13970" b="15240"/>
+            <wp:docPr id="88" name="Picture 3"/>
+            <wp:cNvGraphicFramePr>
+              <a:graphicFrameLocks xmlns:a="http://schemas.openxmlformats.org/drawingml/2006/main" noChangeAspect="1"/>
+            </wp:cNvGraphicFramePr>
+            <a:graphic xmlns:a="http://schemas.openxmlformats.org/drawingml/2006/main">
+              <a:graphicData uri="http://schemas.openxmlformats.org/drawingml/2006/picture">
+                <pic:pic xmlns:pic="http://schemas.openxmlformats.org/drawingml/2006/picture">
+                  <pic:nvPicPr>
+                    <pic:cNvPr id="88" name="Picture 3"/>
+                    <pic:cNvPicPr>
+                      <a:picLocks noChangeAspect="1"/>
+                    </pic:cNvPicPr>
+                  </pic:nvPicPr>
+                  <pic:blipFill>
+                    <a:blip r:embed="rId63"/>
+                    <a:stretch>
+                      <a:fillRect/>
+                    </a:stretch>
+                  </pic:blipFill>
+                  <pic:spPr>
+                    <a:xfrm>
+                      <a:off x="0" y="0"/>
+                      <a:ext cx="5400040" cy="2102485"/>
+                    </a:xfrm>
+                    <a:prstGeom prst="rect">
+                      <a:avLst/>
+                    </a:prstGeom>
+                    <a:noFill/>
+                    <a:ln>
+                      <a:noFill/>
+                    </a:ln>
+                  </pic:spPr>
+                </pic:pic>
+              </a:graphicData>
+            </a:graphic>
+          </wp:inline>
+        </w:drawing>
+      </w:r>
+    </w:p>
+    <w:p>
+      <w:pPr>
+        <w:bidi w:val="0"/>
+        <w:rPr>
+          <w:rFonts w:hint="default" w:ascii="Fira Code" w:hAnsi="Fira Code" w:cs="Fira Code"/>
+          <w:highlight w:val="lightGray"/>
+        </w:rPr>
+      </w:pPr>
+      <w:r>
+        <w:rPr>
+          <w:rFonts w:hint="default"/>
+        </w:rPr>
+        <w:t xml:space="preserve">En el árbol sigue igual pero si vamos a los archivos implicados como .gitignore  heroes.md y el word se han perdido todos los cambios hechos después de ese commit </w:t>
+      </w:r>
+      <w:r>
+        <w:rPr>
+          <w:rFonts w:hint="default" w:ascii="Fira Code" w:hAnsi="Fira Code" w:cs="Fira Code"/>
+          <w:highlight w:val="lightGray"/>
+        </w:rPr>
+        <w:t>ee26bec.</w:t>
+      </w:r>
+    </w:p>
+    <w:p>
+      <w:pPr>
+        <w:bidi w:val="0"/>
+        <w:rPr>
+          <w:rFonts w:hint="default" w:ascii="Fira Code" w:hAnsi="Fira Code" w:cs="Fira Code"/>
+          <w:highlight w:val="lightGray"/>
+        </w:rPr>
+      </w:pPr>
+      <w:r>
+        <w:drawing>
+          <wp:inline distT="0" distB="0" distL="114300" distR="114300">
+            <wp:extent cx="5394325" cy="1339215"/>
+            <wp:effectExtent l="0" t="0" r="1270" b="5080"/>
+            <wp:docPr id="89" name="Picture 4"/>
+            <wp:cNvGraphicFramePr>
+              <a:graphicFrameLocks xmlns:a="http://schemas.openxmlformats.org/drawingml/2006/main" noChangeAspect="1"/>
+            </wp:cNvGraphicFramePr>
+            <a:graphic xmlns:a="http://schemas.openxmlformats.org/drawingml/2006/main">
+              <a:graphicData uri="http://schemas.openxmlformats.org/drawingml/2006/picture">
+                <pic:pic xmlns:pic="http://schemas.openxmlformats.org/drawingml/2006/picture">
+                  <pic:nvPicPr>
+                    <pic:cNvPr id="89" name="Picture 4"/>
+                    <pic:cNvPicPr>
+                      <a:picLocks noChangeAspect="1"/>
+                    </pic:cNvPicPr>
+                  </pic:nvPicPr>
+                  <pic:blipFill>
+                    <a:blip r:embed="rId64"/>
+                    <a:stretch>
+                      <a:fillRect/>
+                    </a:stretch>
+                  </pic:blipFill>
+                  <pic:spPr>
+                    <a:xfrm>
+                      <a:off x="0" y="0"/>
+                      <a:ext cx="5394325" cy="1339215"/>
+                    </a:xfrm>
+                    <a:prstGeom prst="rect">
+                      <a:avLst/>
+                    </a:prstGeom>
+                    <a:noFill/>
+                    <a:ln>
+                      <a:noFill/>
+                    </a:ln>
+                  </pic:spPr>
+                </pic:pic>
+              </a:graphicData>
+            </a:graphic>
+          </wp:inline>
+        </w:drawing>
+      </w:r>
+    </w:p>
+    <w:p>
+      <w:pPr>
+        <w:bidi w:val="0"/>
+      </w:pPr>
+      <w:r>
+        <w:drawing>
+          <wp:inline distT="0" distB="0" distL="114300" distR="114300">
+            <wp:extent cx="5394960" cy="1587500"/>
+            <wp:effectExtent l="0" t="0" r="635" b="14605"/>
+            <wp:docPr id="90" name="Picture 5"/>
+            <wp:cNvGraphicFramePr>
+              <a:graphicFrameLocks xmlns:a="http://schemas.openxmlformats.org/drawingml/2006/main" noChangeAspect="1"/>
+            </wp:cNvGraphicFramePr>
+            <a:graphic xmlns:a="http://schemas.openxmlformats.org/drawingml/2006/main">
+              <a:graphicData uri="http://schemas.openxmlformats.org/drawingml/2006/picture">
+                <pic:pic xmlns:pic="http://schemas.openxmlformats.org/drawingml/2006/picture">
+                  <pic:nvPicPr>
+                    <pic:cNvPr id="90" name="Picture 5"/>
+                    <pic:cNvPicPr>
+                      <a:picLocks noChangeAspect="1"/>
+                    </pic:cNvPicPr>
+                  </pic:nvPicPr>
+                  <pic:blipFill>
+                    <a:blip r:embed="rId65"/>
+                    <a:stretch>
+                      <a:fillRect/>
+                    </a:stretch>
+                  </pic:blipFill>
+                  <pic:spPr>
+                    <a:xfrm>
+                      <a:off x="0" y="0"/>
+                      <a:ext cx="5394960" cy="1587500"/>
+                    </a:xfrm>
+                    <a:prstGeom prst="rect">
+                      <a:avLst/>
+                    </a:prstGeom>
+                    <a:noFill/>
+                    <a:ln>
+                      <a:noFill/>
+                    </a:ln>
+                  </pic:spPr>
+                </pic:pic>
+              </a:graphicData>
+            </a:graphic>
+          </wp:inline>
+        </w:drawing>
+      </w:r>
+    </w:p>
+    <w:p>
+      <w:pPr>
+        <w:bidi w:val="0"/>
+      </w:pPr>
+    </w:p>
+    <w:p>
+      <w:pPr>
+        <w:bidi w:val="0"/>
+        <w:rPr>
+          <w:rFonts w:hint="default"/>
+        </w:rPr>
+      </w:pPr>
+      <w:r>
+        <w:rPr>
+          <w:rFonts w:hint="default"/>
+        </w:rPr>
+        <w:t xml:space="preserve">Sigamos bajando en el árbol y veremos como van desapareciendo los archivos, bajaré hasta donde agregamos las misiones </w:t>
+      </w:r>
+    </w:p>
+    <w:p>
+      <w:pPr>
+        <w:bidi w:val="0"/>
+      </w:pPr>
+      <w:r>
+        <w:drawing>
+          <wp:inline distT="0" distB="0" distL="114300" distR="114300">
+            <wp:extent cx="5394960" cy="2196465"/>
+            <wp:effectExtent l="0" t="0" r="635" b="13335"/>
+            <wp:docPr id="91" name="Picture 6"/>
+            <wp:cNvGraphicFramePr>
+              <a:graphicFrameLocks xmlns:a="http://schemas.openxmlformats.org/drawingml/2006/main" noChangeAspect="1"/>
+            </wp:cNvGraphicFramePr>
+            <a:graphic xmlns:a="http://schemas.openxmlformats.org/drawingml/2006/main">
+              <a:graphicData uri="http://schemas.openxmlformats.org/drawingml/2006/picture">
+                <pic:pic xmlns:pic="http://schemas.openxmlformats.org/drawingml/2006/picture">
+                  <pic:nvPicPr>
+                    <pic:cNvPr id="91" name="Picture 6"/>
+                    <pic:cNvPicPr>
+                      <a:picLocks noChangeAspect="1"/>
+                    </pic:cNvPicPr>
+                  </pic:nvPicPr>
+                  <pic:blipFill>
+                    <a:blip r:embed="rId66"/>
+                    <a:stretch>
+                      <a:fillRect/>
+                    </a:stretch>
+                  </pic:blipFill>
+                  <pic:spPr>
+                    <a:xfrm>
+                      <a:off x="0" y="0"/>
+                      <a:ext cx="5394960" cy="2196465"/>
+                    </a:xfrm>
+                    <a:prstGeom prst="rect">
+                      <a:avLst/>
+                    </a:prstGeom>
+                    <a:noFill/>
+                    <a:ln>
+                      <a:noFill/>
+                    </a:ln>
+                  </pic:spPr>
+                </pic:pic>
+              </a:graphicData>
+            </a:graphic>
+          </wp:inline>
+        </w:drawing>
+      </w:r>
+    </w:p>
+    <w:p>
+      <w:pPr>
+        <w:bidi w:val="0"/>
+        <w:rPr>
+          <w:rFonts w:hint="default"/>
+        </w:rPr>
+      </w:pPr>
+      <w:r>
+        <w:rPr>
+          <w:rFonts w:hint="default"/>
+        </w:rPr>
+        <w:t xml:space="preserve">El HEAD lo tenemos casi al principio del proyecto y nos ha desaparecido casi todo </w:t>
+      </w:r>
+    </w:p>
+    <w:p>
+      <w:pPr>
+        <w:bidi w:val="0"/>
+      </w:pPr>
+      <w:r>
+        <w:drawing>
+          <wp:inline distT="0" distB="0" distL="114300" distR="114300">
+            <wp:extent cx="3177540" cy="633730"/>
+            <wp:effectExtent l="0" t="0" r="8255" b="10795"/>
+            <wp:docPr id="92" name="Picture 7"/>
+            <wp:cNvGraphicFramePr>
+              <a:graphicFrameLocks xmlns:a="http://schemas.openxmlformats.org/drawingml/2006/main" noChangeAspect="1"/>
+            </wp:cNvGraphicFramePr>
+            <a:graphic xmlns:a="http://schemas.openxmlformats.org/drawingml/2006/main">
+              <a:graphicData uri="http://schemas.openxmlformats.org/drawingml/2006/picture">
+                <pic:pic xmlns:pic="http://schemas.openxmlformats.org/drawingml/2006/picture">
+                  <pic:nvPicPr>
+                    <pic:cNvPr id="92" name="Picture 7"/>
+                    <pic:cNvPicPr>
+                      <a:picLocks noChangeAspect="1"/>
+                    </pic:cNvPicPr>
+                  </pic:nvPicPr>
+                  <pic:blipFill>
+                    <a:blip r:embed="rId67"/>
+                    <a:stretch>
+                      <a:fillRect/>
+                    </a:stretch>
+                  </pic:blipFill>
+                  <pic:spPr>
+                    <a:xfrm>
+                      <a:off x="0" y="0"/>
+                      <a:ext cx="3177540" cy="633730"/>
+                    </a:xfrm>
+                    <a:prstGeom prst="rect">
+                      <a:avLst/>
+                    </a:prstGeom>
+                    <a:noFill/>
+                    <a:ln>
+                      <a:noFill/>
+                    </a:ln>
+                  </pic:spPr>
+                </pic:pic>
+              </a:graphicData>
+            </a:graphic>
+          </wp:inline>
+        </w:drawing>
+      </w:r>
+    </w:p>
+    <w:p>
+      <w:pPr>
+        <w:bidi w:val="0"/>
+        <w:rPr>
+          <w:rFonts w:hint="default"/>
+        </w:rPr>
+      </w:pPr>
+      <w:r>
+        <w:rPr>
+          <w:rFonts w:hint="default"/>
+        </w:rPr>
+        <w:t>Solo tenemos esos dos archivos en el proyecto y la teoría también se ha perdido.</w:t>
+      </w:r>
+    </w:p>
+    <w:p>
+      <w:pPr>
+        <w:bidi w:val="0"/>
+        <w:rPr>
+          <w:rFonts w:hint="default"/>
+        </w:rPr>
+      </w:pPr>
+      <w:r>
+        <w:rPr>
+          <w:rFonts w:hint="default"/>
+        </w:rPr>
+        <w:t>Pero ahora queremos recuperar todo lo borrado pero en el log ya no aparecen (a  mi sí pq trabajo con gitHub y como el origin/master está al principio y como no hice push pues lo mantiene) pero para git mantiene todo un registro de los pasos q vams dando así que aunq en local haya perdido todos los commits y los archivos con la instrucción reflog veoo todo los cambios efectuados en el árbol del tiempo y puedo volver a cualquier punto siempre que quiera</w:t>
+      </w:r>
+    </w:p>
+    <w:p>
+      <w:pPr>
+        <w:bidi w:val="0"/>
+        <w:rPr>
+          <w:rFonts w:hint="default"/>
+        </w:rPr>
+      </w:pPr>
+    </w:p>
+    <w:p>
+      <w:pPr>
+        <w:bidi w:val="0"/>
+        <w:rPr>
+          <w:rFonts w:hint="default"/>
+        </w:rPr>
+      </w:pPr>
+      <w:r>
+        <w:rPr>
+          <w:sz w:val="22"/>
+        </w:rPr>
+        <mc:AlternateContent>
+          <mc:Choice Requires="wps">
+            <w:drawing>
+              <wp:anchor distT="0" distB="0" distL="114300" distR="114300" simplePos="0" relativeHeight="252777472" behindDoc="0" locked="0" layoutInCell="1" allowOverlap="1">
+                <wp:simplePos x="0" y="0"/>
+                <wp:positionH relativeFrom="column">
+                  <wp:posOffset>-379095</wp:posOffset>
+                </wp:positionH>
+                <wp:positionV relativeFrom="paragraph">
+                  <wp:posOffset>-5080</wp:posOffset>
+                </wp:positionV>
+                <wp:extent cx="0" cy="1649095"/>
+                <wp:effectExtent l="85725" t="0" r="98425" b="8255"/>
+                <wp:wrapNone/>
+                <wp:docPr id="94" name="Straight Arrow Connector 94"/>
+                <wp:cNvGraphicFramePr/>
+                <a:graphic xmlns:a="http://schemas.openxmlformats.org/drawingml/2006/main">
+                  <a:graphicData uri="http://schemas.microsoft.com/office/word/2010/wordprocessingShape">
+                    <wps:wsp>
+                      <wps:cNvCnPr/>
+                      <wps:spPr>
+                        <a:xfrm>
+                          <a:off x="579755" y="894715"/>
+                          <a:ext cx="0" cy="1649095"/>
+                        </a:xfrm>
+                        <a:prstGeom prst="straightConnector1">
+                          <a:avLst/>
+                        </a:prstGeom>
+                        <a:ln w="38100">
+                          <a:solidFill>
+                            <a:srgbClr val="FF0000"/>
+                          </a:solidFill>
+                          <a:tailEnd type="arrow"/>
+                        </a:ln>
+                      </wps:spPr>
+                      <wps:style>
+                        <a:lnRef idx="1">
+                          <a:schemeClr val="accent1"/>
+                        </a:lnRef>
+                        <a:fillRef idx="0">
+                          <a:schemeClr val="accent1"/>
+                        </a:fillRef>
+                        <a:effectRef idx="0">
+                          <a:schemeClr val="accent1"/>
+                        </a:effectRef>
+                        <a:fontRef idx="minor">
+                          <a:schemeClr val="tx1"/>
+                        </a:fontRef>
+                      </wps:style>
+                      <wps:bodyPr/>
+                    </wps:wsp>
+                  </a:graphicData>
+                </a:graphic>
+              </wp:anchor>
+            </w:drawing>
+          </mc:Choice>
+          <mc:Fallback>
+            <w:pict>
+              <v:shape id="_x0000_s1026" o:spid="_x0000_s1026" o:spt="32" type="#_x0000_t32" style="position:absolute;left:0pt;margin-left:-29.85pt;margin-top:-0.4pt;height:129.85pt;width:0pt;z-index:252777472;mso-width-relative:page;mso-height-relative:page;" filled="f" stroked="t" coordsize="21600,21600" o:gfxdata="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">
+                <v:fill on="f" focussize="0,0"/>
+                <v:stroke weight="3pt" color="#FF0000 [3204]" miterlimit="8" joinstyle="miter" endarrow="open"/>
+                <v:imagedata o:title=""/>
+                <o:lock v:ext="edit" aspectratio="f"/>
+              </v:shape>
+            </w:pict>
+          </mc:Fallback>
+        </mc:AlternateContent>
+      </w:r>
+      <w:r>
+        <w:drawing>
+          <wp:inline distT="0" distB="0" distL="114300" distR="114300">
+            <wp:extent cx="5704840" cy="1708150"/>
+            <wp:effectExtent l="0" t="0" r="3810" b="4445"/>
+            <wp:docPr id="93" name="Picture 8"/>
+            <wp:cNvGraphicFramePr>
+              <a:graphicFrameLocks xmlns:a="http://schemas.openxmlformats.org/drawingml/2006/main" noChangeAspect="1"/>
+            </wp:cNvGraphicFramePr>
+            <a:graphic xmlns:a="http://schemas.openxmlformats.org/drawingml/2006/main">
+              <a:graphicData uri="http://schemas.openxmlformats.org/drawingml/2006/picture">
+                <pic:pic xmlns:pic="http://schemas.openxmlformats.org/drawingml/2006/picture">
+                  <pic:nvPicPr>
+                    <pic:cNvPr id="93" name="Picture 8"/>
+                    <pic:cNvPicPr>
+                      <a:picLocks noChangeAspect="1"/>
+                    </pic:cNvPicPr>
+                  </pic:nvPicPr>
+                  <pic:blipFill>
+                    <a:blip r:embed="rId68"/>
+                    <a:stretch>
+                      <a:fillRect/>
+                    </a:stretch>
+                  </pic:blipFill>
+                  <pic:spPr>
+                    <a:xfrm>
+                      <a:off x="0" y="0"/>
+                      <a:ext cx="5704840" cy="1708150"/>
+                    </a:xfrm>
+                    <a:prstGeom prst="rect">
+                      <a:avLst/>
+                    </a:prstGeom>
+                    <a:noFill/>
+                    <a:ln>
+                      <a:noFill/>
+                    </a:ln>
+                  </pic:spPr>
+                </pic:pic>
+              </a:graphicData>
+            </a:graphic>
+          </wp:inline>
+        </w:drawing>
+      </w:r>
+    </w:p>
+    <w:p>
+      <w:pPr>
+        <w:bidi w:val="0"/>
+        <w:rPr>
+          <w:rFonts w:hint="default"/>
+        </w:rPr>
+      </w:pPr>
+    </w:p>
+    <w:p>
+      <w:pPr>
+        <w:bidi w:val="0"/>
+        <w:rPr>
+          <w:rFonts w:hint="default"/>
+        </w:rPr>
+      </w:pPr>
+      <w:r>
+        <w:rPr>
+          <w:rFonts w:hint="default"/>
+        </w:rPr>
+        <w:t>Me indica que mi HEAD está apuntando a ese commit y para abajo todos los cambios que he ido haciendo. Lo que yo quiero es mover a donde apunta origin y revertir todos los cambios hechos desde entonces.  Ahora lo tengo así, sin teoría y solo dos archivos en mi proyecto, voy a hacer reset --hard al commit deseado</w:t>
+      </w:r>
+    </w:p>
+    <w:p>
+      <w:pPr>
+        <w:bidi w:val="0"/>
+      </w:pPr>
+      <w:r>
+        <w:drawing>
+          <wp:inline distT="0" distB="0" distL="114300" distR="114300">
+            <wp:extent cx="5380990" cy="2686050"/>
+            <wp:effectExtent l="0" t="0" r="14605" b="2540"/>
+            <wp:docPr id="95" name="Picture 9"/>
+            <wp:cNvGraphicFramePr>
+              <a:graphicFrameLocks xmlns:a="http://schemas.openxmlformats.org/drawingml/2006/main" noChangeAspect="1"/>
+            </wp:cNvGraphicFramePr>
+            <a:graphic xmlns:a="http://schemas.openxmlformats.org/drawingml/2006/main">
+              <a:graphicData uri="http://schemas.openxmlformats.org/drawingml/2006/picture">
+                <pic:pic xmlns:pic="http://schemas.openxmlformats.org/drawingml/2006/picture">
+                  <pic:nvPicPr>
+                    <pic:cNvPr id="95" name="Picture 9"/>
+                    <pic:cNvPicPr>
+                      <a:picLocks noChangeAspect="1"/>
+                    </pic:cNvPicPr>
+                  </pic:nvPicPr>
+                  <pic:blipFill>
+                    <a:blip r:embed="rId69"/>
+                    <a:stretch>
+                      <a:fillRect/>
+                    </a:stretch>
+                  </pic:blipFill>
+                  <pic:spPr>
+                    <a:xfrm>
+                      <a:off x="0" y="0"/>
+                      <a:ext cx="5380990" cy="2686050"/>
+                    </a:xfrm>
+                    <a:prstGeom prst="rect">
+                      <a:avLst/>
+                    </a:prstGeom>
+                    <a:noFill/>
+                    <a:ln>
+                      <a:noFill/>
+                    </a:ln>
+                  </pic:spPr>
+                </pic:pic>
+              </a:graphicData>
+            </a:graphic>
+          </wp:inline>
+        </w:drawing>
+      </w:r>
+    </w:p>
+    <w:p>
+      <w:pPr>
+        <w:bidi w:val="0"/>
+        <w:rPr>
+          <w:rFonts w:hint="default"/>
+        </w:rPr>
+      </w:pPr>
+      <w:r>
+        <w:rPr>
+          <w:rFonts w:hint="default"/>
+        </w:rPr>
+        <w:t xml:space="preserve">Hacemos el reset </w:t>
+      </w:r>
+    </w:p>
+    <w:p>
+      <w:pPr>
+        <w:bidi w:val="0"/>
+      </w:pPr>
+      <w:r>
+        <w:drawing>
+          <wp:inline distT="0" distB="0" distL="114300" distR="114300">
+            <wp:extent cx="5394325" cy="241300"/>
+            <wp:effectExtent l="0" t="0" r="1270" b="16510"/>
+            <wp:docPr id="96" name="Picture 10"/>
+            <wp:cNvGraphicFramePr>
+              <a:graphicFrameLocks xmlns:a="http://schemas.openxmlformats.org/drawingml/2006/main" noChangeAspect="1"/>
+            </wp:cNvGraphicFramePr>
+            <a:graphic xmlns:a="http://schemas.openxmlformats.org/drawingml/2006/main">
+              <a:graphicData uri="http://schemas.openxmlformats.org/drawingml/2006/picture">
+                <pic:pic xmlns:pic="http://schemas.openxmlformats.org/drawingml/2006/picture">
+                  <pic:nvPicPr>
+                    <pic:cNvPr id="96" name="Picture 10"/>
+                    <pic:cNvPicPr>
+                      <a:picLocks noChangeAspect="1"/>
+                    </pic:cNvPicPr>
+                  </pic:nvPicPr>
+                  <pic:blipFill>
+                    <a:blip r:embed="rId70"/>
+                    <a:stretch>
+                      <a:fillRect/>
+                    </a:stretch>
+                  </pic:blipFill>
+                  <pic:spPr>
+                    <a:xfrm>
+                      <a:off x="0" y="0"/>
+                      <a:ext cx="5394325" cy="241300"/>
+                    </a:xfrm>
+                    <a:prstGeom prst="rect">
+                      <a:avLst/>
+                    </a:prstGeom>
+                    <a:noFill/>
+                    <a:ln>
+                      <a:noFill/>
+                    </a:ln>
+                  </pic:spPr>
+                </pic:pic>
+              </a:graphicData>
+            </a:graphic>
+          </wp:inline>
+        </w:drawing>
+      </w:r>
+    </w:p>
+    <w:p>
+      <w:pPr>
+        <w:bidi w:val="0"/>
+        <w:rPr>
+          <w:rFonts w:hint="default"/>
+        </w:rPr>
+      </w:pPr>
+      <w:r>
+        <w:rPr>
+          <w:rFonts w:hint="default"/>
+        </w:rPr>
+        <w:t>Y vemos como todo vuelve a como estaba</w:t>
+      </w:r>
+    </w:p>
+    <w:p>
+      <w:pPr>
+        <w:bidi w:val="0"/>
+      </w:pPr>
+      <w:r>
+        <w:drawing>
+          <wp:inline distT="0" distB="0" distL="114300" distR="114300">
+            <wp:extent cx="5055870" cy="2458085"/>
+            <wp:effectExtent l="0" t="0" r="8255" b="9525"/>
+            <wp:docPr id="97" name="Picture 11"/>
+            <wp:cNvGraphicFramePr>
+              <a:graphicFrameLocks xmlns:a="http://schemas.openxmlformats.org/drawingml/2006/main" noChangeAspect="1"/>
+            </wp:cNvGraphicFramePr>
+            <a:graphic xmlns:a="http://schemas.openxmlformats.org/drawingml/2006/main">
+              <a:graphicData uri="http://schemas.openxmlformats.org/drawingml/2006/picture">
+                <pic:pic xmlns:pic="http://schemas.openxmlformats.org/drawingml/2006/picture">
+                  <pic:nvPicPr>
+                    <pic:cNvPr id="97" name="Picture 11"/>
+                    <pic:cNvPicPr>
+                      <a:picLocks noChangeAspect="1"/>
+                    </pic:cNvPicPr>
+                  </pic:nvPicPr>
+                  <pic:blipFill>
+                    <a:blip r:embed="rId71"/>
+                    <a:stretch>
+                      <a:fillRect/>
+                    </a:stretch>
+                  </pic:blipFill>
+                  <pic:spPr>
+                    <a:xfrm>
+                      <a:off x="0" y="0"/>
+                      <a:ext cx="5055870" cy="2458085"/>
+                    </a:xfrm>
+                    <a:prstGeom prst="rect">
+                      <a:avLst/>
+                    </a:prstGeom>
+                    <a:noFill/>
+                    <a:ln>
+                      <a:noFill/>
+                    </a:ln>
+                  </pic:spPr>
+                </pic:pic>
+              </a:graphicData>
+            </a:graphic>
+          </wp:inline>
+        </w:drawing>
+      </w:r>
+    </w:p>
+    <w:p>
+      <w:r>
+        <w:br w:type="page"/>
+      </w:r>
+    </w:p>
+    <w:p>
+      <w:pPr>
+        <w:bidi w:val="0"/>
+        <w:rPr>
+          <w:rFonts w:hint="default"/>
+        </w:rPr>
+      </w:pPr>
+      <w:r>
+        <w:rPr>
+          <w:rFonts w:hint="default"/>
+        </w:rPr>
+        <w:t>Recupero los archivos del proyecto y la teoria.</w:t>
+      </w:r>
+    </w:p>
+    <w:p>
+      <w:pPr>
+        <w:rPr>
+          <w:rFonts w:hint="default"/>
+        </w:rPr>
+      </w:pPr>
+      <w:r>
+        <w:rPr>
+          <w:rFonts w:hint="default"/>
+        </w:rPr>
         <w:br w:type="page"/>
       </w:r>
       <w:bookmarkStart w:id="13" w:name="_GoBack"/>
@@ -7587,17 +8416,23 @@
     </w:p>
     <w:p>
       <w:pPr>
+        <w:bidi w:val="0"/>
+        <w:rPr>
+          <w:rFonts w:hint="default"/>
+        </w:rPr>
+      </w:pPr>
+    </w:p>
+    <w:p>
+      <w:pPr>
         <w:pStyle w:val="2"/>
         <w:bidi w:val="0"/>
         <w:rPr>
           <w:rFonts w:hint="default"/>
-          <w:lang/>
-        </w:rPr>
-      </w:pPr>
-      <w:r>
-        <w:rPr>
-          <w:rFonts w:hint="default"/>
-          <w:lang/>
+        </w:rPr>
+      </w:pPr>
+      <w:r>
+        <w:rPr>
+          <w:rFonts w:hint="default"/>
         </w:rPr>
         <w:t>Apendices</w:t>
       </w:r>
@@ -7606,7 +8441,6 @@
       <w:pPr>
         <w:rPr>
           <w:rFonts w:hint="default"/>
-          <w:lang/>
         </w:rPr>
       </w:pPr>
     </w:p>
@@ -7616,13 +8450,11 @@
         <w:bidi w:val="0"/>
         <w:rPr>
           <w:rFonts w:hint="default"/>
-          <w:lang/>
-        </w:rPr>
-      </w:pPr>
-      <w:r>
-        <w:rPr>
-          <w:rFonts w:hint="default"/>
-          <w:lang/>
+        </w:rPr>
+      </w:pPr>
+      <w:r>
+        <w:rPr>
+          <w:rFonts w:hint="default"/>
         </w:rPr>
         <w:t>Evitar que GIT pida credenciales en cada push a GitHub</w:t>
       </w:r>
@@ -7631,7 +8463,6 @@
       <w:pPr>
         <w:rPr>
           <w:rFonts w:hint="default"/>
-          <w:lang/>
         </w:rPr>
       </w:pPr>
     </w:p>
@@ -7876,7 +8707,7 @@
                     </pic:cNvPicPr>
                   </pic:nvPicPr>
                   <pic:blipFill>
-                    <a:blip r:embed="rId61"/>
+                    <a:blip r:embed="rId72"/>
                     <a:stretch>
                       <a:fillRect/>
                     </a:stretch>
@@ -7956,7 +8787,6 @@
       <w:pPr>
         <w:rPr>
           <w:rFonts w:hint="default"/>
-          <w:lang/>
         </w:rPr>
       </w:pPr>
     </w:p>
@@ -8004,7 +8834,7 @@
     <w:sdtPr>
       <w:id w:val="465009086"/>
       <w:docPartObj>
-        <w:docPartGallery w:val="AutoText"/>
+        <w:docPartGallery w:val="autotext"/>
       </w:docPartObj>
     </w:sdtPr>
     <w:sdtContent>
@@ -8093,15 +8923,15 @@
     <w:lsdException w:uiPriority="99" w:name="index 7"/>
     <w:lsdException w:uiPriority="99" w:name="index 8"/>
     <w:lsdException w:uiPriority="99" w:name="index 9"/>
-    <w:lsdException w:uiPriority="39" w:semiHidden="0" w:name="toc 1"/>
+    <w:lsdException w:qFormat="1" w:uiPriority="39" w:semiHidden="0" w:name="toc 1"/>
     <w:lsdException w:uiPriority="39" w:semiHidden="0" w:name="toc 2"/>
-    <w:lsdException w:uiPriority="39" w:semiHidden="0" w:name="toc 3"/>
-    <w:lsdException w:uiPriority="39" w:semiHidden="0" w:name="toc 4"/>
-    <w:lsdException w:uiPriority="39" w:semiHidden="0" w:name="toc 5"/>
-    <w:lsdException w:uiPriority="39" w:semiHidden="0" w:name="toc 6"/>
-    <w:lsdException w:uiPriority="39" w:semiHidden="0" w:name="toc 7"/>
-    <w:lsdException w:uiPriority="39" w:semiHidden="0" w:name="toc 8"/>
-    <w:lsdException w:uiPriority="39" w:semiHidden="0" w:name="toc 9"/>
+    <w:lsdException w:qFormat="1" w:uiPriority="39" w:semiHidden="0" w:name="toc 3"/>
+    <w:lsdException w:qFormat="1" w:uiPriority="39" w:semiHidden="0" w:name="toc 4"/>
+    <w:lsdException w:qFormat="1" w:uiPriority="39" w:semiHidden="0" w:name="toc 5"/>
+    <w:lsdException w:qFormat="1" w:uiPriority="39" w:semiHidden="0" w:name="toc 6"/>
+    <w:lsdException w:qFormat="1" w:uiPriority="39" w:semiHidden="0" w:name="toc 7"/>
+    <w:lsdException w:qFormat="1" w:uiPriority="39" w:semiHidden="0" w:name="toc 8"/>
+    <w:lsdException w:qFormat="1" w:uiPriority="39" w:semiHidden="0" w:name="toc 9"/>
     <w:lsdException w:uiPriority="99" w:name="Normal Indent"/>
     <w:lsdException w:uiPriority="99" w:name="footnote text"/>
     <w:lsdException w:uiPriority="99" w:name="annotation text"/>
@@ -8159,18 +8989,18 @@
     <w:lsdException w:uiPriority="99" w:name="Body Text Indent 2"/>
     <w:lsdException w:uiPriority="99" w:name="Body Text Indent 3"/>
     <w:lsdException w:uiPriority="99" w:name="Block Text"/>
-    <w:lsdException w:uiPriority="99" w:semiHidden="0" w:name="Hyperlink"/>
+    <w:lsdException w:qFormat="1" w:uiPriority="99" w:semiHidden="0" w:name="Hyperlink"/>
     <w:lsdException w:uiPriority="99" w:name="FollowedHyperlink"/>
     <w:lsdException w:qFormat="1" w:unhideWhenUsed="0" w:uiPriority="22" w:semiHidden="0" w:name="Strong"/>
     <w:lsdException w:qFormat="1" w:unhideWhenUsed="0" w:uiPriority="20" w:semiHidden="0" w:name="Emphasis"/>
     <w:lsdException w:uiPriority="99" w:name="Document Map"/>
     <w:lsdException w:uiPriority="99" w:name="Plain Text"/>
     <w:lsdException w:uiPriority="99" w:name="E-mail Signature"/>
-    <w:lsdException w:uiPriority="99" w:semiHidden="0" w:name="Normal (Web)"/>
+    <w:lsdException w:qFormat="1" w:uiPriority="99" w:semiHidden="0" w:name="Normal (Web)"/>
     <w:lsdException w:uiPriority="99" w:name="HTML Acronym"/>
     <w:lsdException w:uiPriority="99" w:name="HTML Address"/>
     <w:lsdException w:uiPriority="99" w:name="HTML Cite"/>
-    <w:lsdException w:uiPriority="99" w:name="HTML Code"/>
+    <w:lsdException w:qFormat="1" w:uiPriority="99" w:name="HTML Code"/>
     <w:lsdException w:uiPriority="99" w:name="HTML Definition"/>
     <w:lsdException w:uiPriority="99" w:name="HTML Keyboard"/>
     <w:lsdException w:uiPriority="99" w:name="HTML Preformatted"/>
@@ -8225,13 +9055,13 @@
     <w:lsdException w:unhideWhenUsed="0" w:uiPriority="39" w:semiHidden="0" w:name="Table Grid"/>
     <w:lsdException w:uiPriority="99" w:name="Table Theme"/>
     <w:lsdException w:qFormat="1" w:unhideWhenUsed="0" w:uiPriority="1" w:semiHidden="0" w:name="No Spacing"/>
-    <w:lsdException w:qFormat="1" w:unhideWhenUsed="0" w:uiPriority="60" w:semiHidden="0" w:name="Light Shading"/>
-    <w:lsdException w:qFormat="1" w:unhideWhenUsed="0" w:uiPriority="61" w:semiHidden="0" w:name="Light List"/>
-    <w:lsdException w:qFormat="1" w:unhideWhenUsed="0" w:uiPriority="62" w:semiHidden="0" w:name="Light Grid"/>
-    <w:lsdException w:qFormat="1" w:unhideWhenUsed="0" w:uiPriority="63" w:semiHidden="0" w:name="Medium Shading 1"/>
-    <w:lsdException w:qFormat="1" w:unhideWhenUsed="0" w:uiPriority="64" w:semiHidden="0" w:name="Medium Shading 2"/>
-    <w:lsdException w:qFormat="1" w:unhideWhenUsed="0" w:uiPriority="65" w:semiHidden="0" w:name="Medium List 1"/>
-    <w:lsdException w:qFormat="1" w:unhideWhenUsed="0" w:uiPriority="66" w:semiHidden="0" w:name="Medium List 2"/>
+    <w:lsdException w:unhideWhenUsed="0" w:uiPriority="60" w:semiHidden="0" w:name="Light Shading"/>
+    <w:lsdException w:unhideWhenUsed="0" w:uiPriority="61" w:semiHidden="0" w:name="Light List"/>
+    <w:lsdException w:unhideWhenUsed="0" w:uiPriority="62" w:semiHidden="0" w:name="Light Grid"/>
+    <w:lsdException w:unhideWhenUsed="0" w:uiPriority="63" w:semiHidden="0" w:name="Medium Shading 1"/>
+    <w:lsdException w:unhideWhenUsed="0" w:uiPriority="64" w:semiHidden="0" w:name="Medium Shading 2"/>
+    <w:lsdException w:unhideWhenUsed="0" w:uiPriority="65" w:semiHidden="0" w:name="Medium List 1"/>
+    <w:lsdException w:unhideWhenUsed="0" w:uiPriority="66" w:semiHidden="0" w:name="Medium List 2"/>
     <w:lsdException w:unhideWhenUsed="0" w:uiPriority="67" w:semiHidden="0" w:name="Medium Grid 1"/>
     <w:lsdException w:unhideWhenUsed="0" w:uiPriority="68" w:semiHidden="0" w:name="Medium Grid 2"/>
     <w:lsdException w:unhideWhenUsed="0" w:uiPriority="69" w:semiHidden="0" w:name="Medium Grid 3"/>
@@ -8239,15 +9069,15 @@
     <w:lsdException w:unhideWhenUsed="0" w:uiPriority="71" w:semiHidden="0" w:name="Colorful Shading"/>
     <w:lsdException w:unhideWhenUsed="0" w:uiPriority="72" w:semiHidden="0" w:name="Colorful List"/>
     <w:lsdException w:unhideWhenUsed="0" w:uiPriority="73" w:semiHidden="0" w:name="Colorful Grid"/>
-    <w:lsdException w:qFormat="1" w:unhideWhenUsed="0" w:uiPriority="60" w:semiHidden="0" w:name="Light Shading Accent 1"/>
-    <w:lsdException w:qFormat="1" w:unhideWhenUsed="0" w:uiPriority="61" w:semiHidden="0" w:name="Light List Accent 1"/>
-    <w:lsdException w:qFormat="1" w:unhideWhenUsed="0" w:uiPriority="62" w:semiHidden="0" w:name="Light Grid Accent 1"/>
-    <w:lsdException w:qFormat="1" w:unhideWhenUsed="0" w:uiPriority="63" w:semiHidden="0" w:name="Medium Shading 1 Accent 1"/>
-    <w:lsdException w:qFormat="1" w:unhideWhenUsed="0" w:uiPriority="64" w:semiHidden="0" w:name="Medium Shading 2 Accent 1"/>
-    <w:lsdException w:qFormat="1" w:unhideWhenUsed="0" w:uiPriority="65" w:semiHidden="0" w:name="Medium List 1 Accent 1"/>
+    <w:lsdException w:unhideWhenUsed="0" w:uiPriority="60" w:semiHidden="0" w:name="Light Shading Accent 1"/>
+    <w:lsdException w:unhideWhenUsed="0" w:uiPriority="61" w:semiHidden="0" w:name="Light List Accent 1"/>
+    <w:lsdException w:unhideWhenUsed="0" w:uiPriority="62" w:semiHidden="0" w:name="Light Grid Accent 1"/>
+    <w:lsdException w:unhideWhenUsed="0" w:uiPriority="63" w:semiHidden="0" w:name="Medium Shading 1 Accent 1"/>
+    <w:lsdException w:unhideWhenUsed="0" w:uiPriority="64" w:semiHidden="0" w:name="Medium Shading 2 Accent 1"/>
+    <w:lsdException w:unhideWhenUsed="0" w:uiPriority="65" w:semiHidden="0" w:name="Medium List 1 Accent 1"/>
     <w:lsdException w:qFormat="1" w:unhideWhenUsed="0" w:uiPriority="29" w:semiHidden="0" w:name="Quote"/>
     <w:lsdException w:qFormat="1" w:unhideWhenUsed="0" w:uiPriority="30" w:semiHidden="0" w:name="Intense Quote"/>
-    <w:lsdException w:qFormat="1" w:unhideWhenUsed="0" w:uiPriority="66" w:semiHidden="0" w:name="Medium List 2 Accent 1"/>
+    <w:lsdException w:unhideWhenUsed="0" w:uiPriority="66" w:semiHidden="0" w:name="Medium List 2 Accent 1"/>
     <w:lsdException w:unhideWhenUsed="0" w:uiPriority="67" w:semiHidden="0" w:name="Medium Grid 1 Accent 1"/>
     <w:lsdException w:unhideWhenUsed="0" w:uiPriority="68" w:semiHidden="0" w:name="Medium Grid 2 Accent 1"/>
     <w:lsdException w:unhideWhenUsed="0" w:uiPriority="69" w:semiHidden="0" w:name="Medium Grid 3 Accent 1"/>
@@ -8255,13 +9085,13 @@
     <w:lsdException w:unhideWhenUsed="0" w:uiPriority="71" w:semiHidden="0" w:name="Colorful Shading Accent 1"/>
     <w:lsdException w:unhideWhenUsed="0" w:uiPriority="72" w:semiHidden="0" w:name="Colorful List Accent 1"/>
     <w:lsdException w:unhideWhenUsed="0" w:uiPriority="73" w:semiHidden="0" w:name="Colorful Grid Accent 1"/>
-    <w:lsdException w:qFormat="1" w:unhideWhenUsed="0" w:uiPriority="60" w:semiHidden="0" w:name="Light Shading Accent 2"/>
-    <w:lsdException w:qFormat="1" w:unhideWhenUsed="0" w:uiPriority="61" w:semiHidden="0" w:name="Light List Accent 2"/>
-    <w:lsdException w:qFormat="1" w:unhideWhenUsed="0" w:uiPriority="62" w:semiHidden="0" w:name="Light Grid Accent 2"/>
-    <w:lsdException w:qFormat="1" w:unhideWhenUsed="0" w:uiPriority="63" w:semiHidden="0" w:name="Medium Shading 1 Accent 2"/>
-    <w:lsdException w:qFormat="1" w:unhideWhenUsed="0" w:uiPriority="64" w:semiHidden="0" w:name="Medium Shading 2 Accent 2"/>
-    <w:lsdException w:qFormat="1" w:unhideWhenUsed="0" w:uiPriority="65" w:semiHidden="0" w:name="Medium List 1 Accent 2"/>
-    <w:lsdException w:qFormat="1" w:unhideWhenUsed="0" w:uiPriority="66" w:semiHidden="0" w:name="Medium List 2 Accent 2"/>
+    <w:lsdException w:unhideWhenUsed="0" w:uiPriority="60" w:semiHidden="0" w:name="Light Shading Accent 2"/>
+    <w:lsdException w:unhideWhenUsed="0" w:uiPriority="61" w:semiHidden="0" w:name="Light List Accent 2"/>
+    <w:lsdException w:unhideWhenUsed="0" w:uiPriority="62" w:semiHidden="0" w:name="Light Grid Accent 2"/>
+    <w:lsdException w:unhideWhenUsed="0" w:uiPriority="63" w:semiHidden="0" w:name="Medium Shading 1 Accent 2"/>
+    <w:lsdException w:unhideWhenUsed="0" w:uiPriority="64" w:semiHidden="0" w:name="Medium Shading 2 Accent 2"/>
+    <w:lsdException w:unhideWhenUsed="0" w:uiPriority="65" w:semiHidden="0" w:name="Medium List 1 Accent 2"/>
+    <w:lsdException w:unhideWhenUsed="0" w:uiPriority="66" w:semiHidden="0" w:name="Medium List 2 Accent 2"/>
     <w:lsdException w:unhideWhenUsed="0" w:uiPriority="67" w:semiHidden="0" w:name="Medium Grid 1 Accent 2"/>
     <w:lsdException w:unhideWhenUsed="0" w:uiPriority="68" w:semiHidden="0" w:name="Medium Grid 2 Accent 2"/>
     <w:lsdException w:unhideWhenUsed="0" w:uiPriority="69" w:semiHidden="0" w:name="Medium Grid 3 Accent 2"/>
@@ -8269,13 +9099,13 @@
     <w:lsdException w:unhideWhenUsed="0" w:uiPriority="71" w:semiHidden="0" w:name="Colorful Shading Accent 2"/>
     <w:lsdException w:unhideWhenUsed="0" w:uiPriority="72" w:semiHidden="0" w:name="Colorful List Accent 2"/>
     <w:lsdException w:unhideWhenUsed="0" w:uiPriority="73" w:semiHidden="0" w:name="Colorful Grid Accent 2"/>
-    <w:lsdException w:qFormat="1" w:unhideWhenUsed="0" w:uiPriority="60" w:semiHidden="0" w:name="Light Shading Accent 3"/>
-    <w:lsdException w:qFormat="1" w:unhideWhenUsed="0" w:uiPriority="61" w:semiHidden="0" w:name="Light List Accent 3"/>
-    <w:lsdException w:qFormat="1" w:unhideWhenUsed="0" w:uiPriority="62" w:semiHidden="0" w:name="Light Grid Accent 3"/>
-    <w:lsdException w:qFormat="1" w:unhideWhenUsed="0" w:uiPriority="63" w:semiHidden="0" w:name="Medium Shading 1 Accent 3"/>
-    <w:lsdException w:qFormat="1" w:unhideWhenUsed="0" w:uiPriority="64" w:semiHidden="0" w:name="Medium Shading 2 Accent 3"/>
-    <w:lsdException w:qFormat="1" w:unhideWhenUsed="0" w:uiPriority="65" w:semiHidden="0" w:name="Medium List 1 Accent 3"/>
-    <w:lsdException w:qFormat="1" w:unhideWhenUsed="0" w:uiPriority="66" w:semiHidden="0" w:name="Medium List 2 Accent 3"/>
+    <w:lsdException w:unhideWhenUsed="0" w:uiPriority="60" w:semiHidden="0" w:name="Light Shading Accent 3"/>
+    <w:lsdException w:unhideWhenUsed="0" w:uiPriority="61" w:semiHidden="0" w:name="Light List Accent 3"/>
+    <w:lsdException w:unhideWhenUsed="0" w:uiPriority="62" w:semiHidden="0" w:name="Light Grid Accent 3"/>
+    <w:lsdException w:unhideWhenUsed="0" w:uiPriority="63" w:semiHidden="0" w:name="Medium Shading 1 Accent 3"/>
+    <w:lsdException w:unhideWhenUsed="0" w:uiPriority="64" w:semiHidden="0" w:name="Medium Shading 2 Accent 3"/>
+    <w:lsdException w:unhideWhenUsed="0" w:uiPriority="65" w:semiHidden="0" w:name="Medium List 1 Accent 3"/>
+    <w:lsdException w:unhideWhenUsed="0" w:uiPriority="66" w:semiHidden="0" w:name="Medium List 2 Accent 3"/>
     <w:lsdException w:unhideWhenUsed="0" w:uiPriority="67" w:semiHidden="0" w:name="Medium Grid 1 Accent 3"/>
     <w:lsdException w:unhideWhenUsed="0" w:uiPriority="68" w:semiHidden="0" w:name="Medium Grid 2 Accent 3"/>
     <w:lsdException w:unhideWhenUsed="0" w:uiPriority="69" w:semiHidden="0" w:name="Medium Grid 3 Accent 3"/>
@@ -8283,13 +9113,13 @@
     <w:lsdException w:unhideWhenUsed="0" w:uiPriority="71" w:semiHidden="0" w:name="Colorful Shading Accent 3"/>
     <w:lsdException w:unhideWhenUsed="0" w:uiPriority="72" w:semiHidden="0" w:name="Colorful List Accent 3"/>
     <w:lsdException w:unhideWhenUsed="0" w:uiPriority="73" w:semiHidden="0" w:name="Colorful Grid Accent 3"/>
-    <w:lsdException w:qFormat="1" w:unhideWhenUsed="0" w:uiPriority="60" w:semiHidden="0" w:name="Light Shading Accent 4"/>
-    <w:lsdException w:qFormat="1" w:unhideWhenUsed="0" w:uiPriority="61" w:semiHidden="0" w:name="Light List Accent 4"/>
-    <w:lsdException w:qFormat="1" w:unhideWhenUsed="0" w:uiPriority="62" w:semiHidden="0" w:name="Light Grid Accent 4"/>
-    <w:lsdException w:qFormat="1" w:unhideWhenUsed="0" w:uiPriority="63" w:semiHidden="0" w:name="Medium Shading 1 Accent 4"/>
-    <w:lsdException w:qFormat="1" w:unhideWhenUsed="0" w:uiPriority="64" w:semiHidden="0" w:name="Medium Shading 2 Accent 4"/>
-    <w:lsdException w:qFormat="1" w:unhideWhenUsed="0" w:uiPriority="65" w:semiHidden="0" w:name="Medium List 1 Accent 4"/>
-    <w:lsdException w:qFormat="1" w:unhideWhenUsed="0" w:uiPriority="66" w:semiHidden="0" w:name="Medium List 2 Accent 4"/>
+    <w:lsdException w:unhideWhenUsed="0" w:uiPriority="60" w:semiHidden="0" w:name="Light Shading Accent 4"/>
+    <w:lsdException w:unhideWhenUsed="0" w:uiPriority="61" w:semiHidden="0" w:name="Light List Accent 4"/>
+    <w:lsdException w:unhideWhenUsed="0" w:uiPriority="62" w:semiHidden="0" w:name="Light Grid Accent 4"/>
+    <w:lsdException w:unhideWhenUsed="0" w:uiPriority="63" w:semiHidden="0" w:name="Medium Shading 1 Accent 4"/>
+    <w:lsdException w:unhideWhenUsed="0" w:uiPriority="64" w:semiHidden="0" w:name="Medium Shading 2 Accent 4"/>
+    <w:lsdException w:unhideWhenUsed="0" w:uiPriority="65" w:semiHidden="0" w:name="Medium List 1 Accent 4"/>
+    <w:lsdException w:unhideWhenUsed="0" w:uiPriority="66" w:semiHidden="0" w:name="Medium List 2 Accent 4"/>
     <w:lsdException w:unhideWhenUsed="0" w:uiPriority="67" w:semiHidden="0" w:name="Medium Grid 1 Accent 4"/>
     <w:lsdException w:unhideWhenUsed="0" w:uiPriority="68" w:semiHidden="0" w:name="Medium Grid 2 Accent 4"/>
     <w:lsdException w:unhideWhenUsed="0" w:uiPriority="69" w:semiHidden="0" w:name="Medium Grid 3 Accent 4"/>
@@ -8297,13 +9127,13 @@
     <w:lsdException w:unhideWhenUsed="0" w:uiPriority="71" w:semiHidden="0" w:name="Colorful Shading Accent 4"/>
     <w:lsdException w:unhideWhenUsed="0" w:uiPriority="72" w:semiHidden="0" w:name="Colorful List Accent 4"/>
     <w:lsdException w:unhideWhenUsed="0" w:uiPriority="73" w:semiHidden="0" w:name="Colorful Grid Accent 4"/>
-    <w:lsdException w:qFormat="1" w:unhideWhenUsed="0" w:uiPriority="60" w:semiHidden="0" w:name="Light Shading Accent 5"/>
-    <w:lsdException w:qFormat="1" w:unhideWhenUsed="0" w:uiPriority="61" w:semiHidden="0" w:name="Light List Accent 5"/>
-    <w:lsdException w:qFormat="1" w:unhideWhenUsed="0" w:uiPriority="62" w:semiHidden="0" w:name="Light Grid Accent 5"/>
-    <w:lsdException w:qFormat="1" w:unhideWhenUsed="0" w:uiPriority="63" w:semiHidden="0" w:name="Medium Shading 1 Accent 5"/>
-    <w:lsdException w:qFormat="1" w:unhideWhenUsed="0" w:uiPriority="64" w:semiHidden="0" w:name="Medium Shading 2 Accent 5"/>
-    <w:lsdException w:qFormat="1" w:unhideWhenUsed="0" w:uiPriority="65" w:semiHidden="0" w:name="Medium List 1 Accent 5"/>
-    <w:lsdException w:qFormat="1" w:unhideWhenUsed="0" w:uiPriority="66" w:semiHidden="0" w:name="Medium List 2 Accent 5"/>
+    <w:lsdException w:unhideWhenUsed="0" w:uiPriority="60" w:semiHidden="0" w:name="Light Shading Accent 5"/>
+    <w:lsdException w:unhideWhenUsed="0" w:uiPriority="61" w:semiHidden="0" w:name="Light List Accent 5"/>
+    <w:lsdException w:unhideWhenUsed="0" w:uiPriority="62" w:semiHidden="0" w:name="Light Grid Accent 5"/>
+    <w:lsdException w:unhideWhenUsed="0" w:uiPriority="63" w:semiHidden="0" w:name="Medium Shading 1 Accent 5"/>
+    <w:lsdException w:unhideWhenUsed="0" w:uiPriority="64" w:semiHidden="0" w:name="Medium Shading 2 Accent 5"/>
+    <w:lsdException w:unhideWhenUsed="0" w:uiPriority="65" w:semiHidden="0" w:name="Medium List 1 Accent 5"/>
+    <w:lsdException w:unhideWhenUsed="0" w:uiPriority="66" w:semiHidden="0" w:name="Medium List 2 Accent 5"/>
     <w:lsdException w:unhideWhenUsed="0" w:uiPriority="67" w:semiHidden="0" w:name="Medium Grid 1 Accent 5"/>
     <w:lsdException w:unhideWhenUsed="0" w:uiPriority="68" w:semiHidden="0" w:name="Medium Grid 2 Accent 5"/>
     <w:lsdException w:unhideWhenUsed="0" w:uiPriority="69" w:semiHidden="0" w:name="Medium Grid 3 Accent 5"/>
@@ -8311,13 +9141,13 @@
     <w:lsdException w:unhideWhenUsed="0" w:uiPriority="71" w:semiHidden="0" w:name="Colorful Shading Accent 5"/>
     <w:lsdException w:unhideWhenUsed="0" w:uiPriority="72" w:semiHidden="0" w:name="Colorful List Accent 5"/>
     <w:lsdException w:unhideWhenUsed="0" w:uiPriority="73" w:semiHidden="0" w:name="Colorful Grid Accent 5"/>
-    <w:lsdException w:qFormat="1" w:unhideWhenUsed="0" w:uiPriority="60" w:semiHidden="0" w:name="Light Shading Accent 6"/>
-    <w:lsdException w:qFormat="1" w:unhideWhenUsed="0" w:uiPriority="61" w:semiHidden="0" w:name="Light List Accent 6"/>
-    <w:lsdException w:qFormat="1" w:unhideWhenUsed="0" w:uiPriority="62" w:semiHidden="0" w:name="Light Grid Accent 6"/>
-    <w:lsdException w:qFormat="1" w:unhideWhenUsed="0" w:uiPriority="63" w:semiHidden="0" w:name="Medium Shading 1 Accent 6"/>
-    <w:lsdException w:qFormat="1" w:unhideWhenUsed="0" w:uiPriority="64" w:semiHidden="0" w:name="Medium Shading 2 Accent 6"/>
-    <w:lsdException w:qFormat="1" w:unhideWhenUsed="0" w:uiPriority="65" w:semiHidden="0" w:name="Medium List 1 Accent 6"/>
-    <w:lsdException w:qFormat="1" w:unhideWhenUsed="0" w:uiPriority="66" w:semiHidden="0" w:name="Medium List 2 Accent 6"/>
+    <w:lsdException w:unhideWhenUsed="0" w:uiPriority="60" w:semiHidden="0" w:name="Light Shading Accent 6"/>
+    <w:lsdException w:unhideWhenUsed="0" w:uiPriority="61" w:semiHidden="0" w:name="Light List Accent 6"/>
+    <w:lsdException w:unhideWhenUsed="0" w:uiPriority="62" w:semiHidden="0" w:name="Light Grid Accent 6"/>
+    <w:lsdException w:unhideWhenUsed="0" w:uiPriority="63" w:semiHidden="0" w:name="Medium Shading 1 Accent 6"/>
+    <w:lsdException w:unhideWhenUsed="0" w:uiPriority="64" w:semiHidden="0" w:name="Medium Shading 2 Accent 6"/>
+    <w:lsdException w:unhideWhenUsed="0" w:uiPriority="65" w:semiHidden="0" w:name="Medium List 1 Accent 6"/>
+    <w:lsdException w:unhideWhenUsed="0" w:uiPriority="66" w:semiHidden="0" w:name="Medium List 2 Accent 6"/>
     <w:lsdException w:unhideWhenUsed="0" w:uiPriority="67" w:semiHidden="0" w:name="Medium Grid 1 Accent 6"/>
     <w:lsdException w:unhideWhenUsed="0" w:uiPriority="68" w:semiHidden="0" w:name="Medium Grid 2 Accent 6"/>
     <w:lsdException w:unhideWhenUsed="0" w:uiPriority="69" w:semiHidden="0" w:name="Medium Grid 3 Accent 6"/>
@@ -8634,6 +9464,7 @@
     <w:basedOn w:val="11"/>
     <w:semiHidden/>
     <w:unhideWhenUsed/>
+    <w:qFormat/>
     <w:uiPriority w:val="99"/>
     <w:rPr>
       <w:rFonts w:ascii="Courier New" w:hAnsi="Courier New" w:cs="Courier New"/>
@@ -8645,6 +9476,7 @@
     <w:name w:val="Hyperlink"/>
     <w:basedOn w:val="11"/>
     <w:unhideWhenUsed/>
+    <w:qFormat/>
     <w:uiPriority w:val="99"/>
     <w:rPr>
       <w:color w:val="0563C1" w:themeColor="hyperlink"/>
@@ -8659,6 +9491,7 @@
   <w:style w:type="paragraph" w:styleId="19">
     <w:name w:val="Normal (Web)"/>
     <w:unhideWhenUsed/>
+    <w:qFormat/>
     <w:uiPriority w:val="99"/>
     <w:pPr>
       <w:spacing w:before="0" w:beforeAutospacing="1" w:after="0" w:afterAutospacing="1"/>
@@ -8666,6 +9499,7 @@
       <w:jc w:val="left"/>
     </w:pPr>
     <w:rPr>
+      <w:rFonts w:ascii="Times New Roman" w:hAnsi="Times New Roman" w:eastAsia="SimSun" w:cs="Times New Roman"/>
       <w:kern w:val="0"/>
       <w:sz w:val="24"/>
       <w:szCs w:val="24"/>
@@ -8733,6 +9567,7 @@
     <w:basedOn w:val="1"/>
     <w:next w:val="1"/>
     <w:unhideWhenUsed/>
+    <w:qFormat/>
     <w:uiPriority w:val="39"/>
     <w:pPr>
       <w:spacing w:before="120"/>
@@ -8768,6 +9603,7 @@
     <w:basedOn w:val="1"/>
     <w:next w:val="1"/>
     <w:unhideWhenUsed/>
+    <w:qFormat/>
     <w:uiPriority w:val="39"/>
     <w:pPr>
       <w:spacing w:after="0"/>
@@ -8786,6 +9622,7 @@
     <w:basedOn w:val="1"/>
     <w:next w:val="1"/>
     <w:unhideWhenUsed/>
+    <w:qFormat/>
     <w:uiPriority w:val="39"/>
     <w:pPr>
       <w:spacing w:after="0"/>
@@ -8802,6 +9639,7 @@
     <w:basedOn w:val="1"/>
     <w:next w:val="1"/>
     <w:unhideWhenUsed/>
+    <w:qFormat/>
     <w:uiPriority w:val="39"/>
     <w:pPr>
       <w:spacing w:after="0"/>
@@ -8818,6 +9656,7 @@
     <w:basedOn w:val="1"/>
     <w:next w:val="1"/>
     <w:unhideWhenUsed/>
+    <w:qFormat/>
     <w:uiPriority w:val="39"/>
     <w:pPr>
       <w:spacing w:after="0"/>
@@ -8834,6 +9673,7 @@
     <w:basedOn w:val="1"/>
     <w:next w:val="1"/>
     <w:unhideWhenUsed/>
+    <w:qFormat/>
     <w:uiPriority w:val="39"/>
     <w:pPr>
       <w:spacing w:after="0"/>
@@ -8850,6 +9690,7 @@
     <w:basedOn w:val="1"/>
     <w:next w:val="1"/>
     <w:unhideWhenUsed/>
+    <w:qFormat/>
     <w:uiPriority w:val="39"/>
     <w:pPr>
       <w:spacing w:after="0"/>
@@ -8866,6 +9707,7 @@
     <w:basedOn w:val="1"/>
     <w:next w:val="1"/>
     <w:unhideWhenUsed/>
+    <w:qFormat/>
     <w:uiPriority w:val="39"/>
     <w:pPr>
       <w:spacing w:after="0"/>
@@ -9178,7 +10020,7 @@
       <w:b/>
       <w:bCs/>
       <w:smallCaps/>
-      <w:color w:val="191919" w:themeColor="text1" w:themeTint="E6"/>
+      <w:color w:val="1A1A1A" w:themeColor="text1" w:themeTint="E6"/>
       <w:spacing w:val="10"/>
       <w:w w:val="100"/>
       <w:position w:val="0"/>

</xml_diff>

<commit_message>
explicacion de reset hard y reflog
</commit_message>
<xml_diff>
--- a/Teoria/Curso_Git&GitHub.docx
+++ b/Teoria/Curso_Git&GitHub.docx
@@ -6,7 +6,7 @@
       <w:sdtPr>
         <w:id w:val="1485349887"/>
         <w:docPartObj>
-          <w:docPartGallery w:val="AutoText"/>
+          <w:docPartGallery w:val="autotext"/>
         </w:docPartObj>
       </w:sdtPr>
       <w:sdtContent>
@@ -5042,7 +5042,6 @@
       <w:r>
         <w:rPr>
           <w:rFonts w:hint="default"/>
-          <w:lang/>
         </w:rPr>
         <w:t>- -</w:t>
       </w:r>
@@ -5908,13 +5907,11 @@
       <w:pPr>
         <w:rPr>
           <w:rFonts w:hint="default"/>
-          <w:lang/>
-        </w:rPr>
-      </w:pPr>
-      <w:r>
-        <w:rPr>
-          <w:rFonts w:hint="default"/>
-          <w:lang/>
+        </w:rPr>
+      </w:pPr>
+      <w:r>
+        <w:rPr>
+          <w:rFonts w:hint="default"/>
         </w:rPr>
         <w:t>En lugar de usar HEAD^ podemos añadir el id del commit al cual queremos volver</w:t>
       </w:r>
@@ -5923,13 +5920,11 @@
       <w:pPr>
         <w:rPr>
           <w:rFonts w:hint="default"/>
-          <w:lang/>
-        </w:rPr>
-      </w:pPr>
-      <w:r>
-        <w:rPr>
-          <w:rFonts w:hint="default"/>
-          <w:lang/>
+        </w:rPr>
+      </w:pPr>
+      <w:r>
+        <w:rPr>
+          <w:rFonts w:hint="default"/>
         </w:rPr>
         <w:t>Yo tengo este log:</w:t>
       </w:r>
@@ -5940,7 +5935,6 @@
           <w:rFonts w:hint="default" w:ascii="Fira Code" w:hAnsi="Fira Code" w:cs="Fira Code"/>
           <w:b/>
           <w:bCs/>
-          <w:lang/>
         </w:rPr>
       </w:pPr>
       <w:r>
@@ -5989,7 +5983,6 @@
       <w:r>
         <w:rPr>
           <w:rFonts w:hint="default"/>
-          <w:lang/>
         </w:rPr>
         <w:t xml:space="preserve">y quiero modificar el commit donde agrego linterna verde entonces voy al commir anterior el </w:t>
       </w:r>
@@ -5997,7 +5990,6 @@
         <w:rPr>
           <w:rFonts w:hint="default"/>
           <w:highlight w:val="lightGray"/>
-          <w:lang/>
         </w:rPr>
         <w:t>ee26bec</w:t>
       </w:r>
@@ -6005,7 +5997,6 @@
         <w:rPr>
           <w:rFonts w:hint="default"/>
           <w:highlight w:val="none"/>
-          <w:lang/>
         </w:rPr>
         <w:t xml:space="preserve">  </w:t>
       </w:r>
@@ -6059,13 +6050,11 @@
       <w:pPr>
         <w:rPr>
           <w:rFonts w:hint="default"/>
-          <w:lang/>
-        </w:rPr>
-      </w:pPr>
-      <w:r>
-        <w:rPr>
-          <w:rFonts w:hint="default"/>
-          <w:lang/>
+        </w:rPr>
+      </w:pPr>
+      <w:r>
+        <w:rPr>
+          <w:rFonts w:hint="default"/>
         </w:rPr>
         <w:t>Ahora vemos como el HEAD apunta a este commit</w:t>
       </w:r>
@@ -6074,7 +6063,6 @@
       <w:pPr>
         <w:rPr>
           <w:rFonts w:hint="default"/>
-          <w:lang/>
         </w:rPr>
       </w:pPr>
       <w:r>
@@ -6194,13 +6182,11 @@
       <w:pPr>
         <w:rPr>
           <w:rFonts w:hint="default"/>
-          <w:lang/>
-        </w:rPr>
-      </w:pPr>
-      <w:r>
-        <w:rPr>
-          <w:rFonts w:hint="default"/>
-          <w:lang/>
+        </w:rPr>
+      </w:pPr>
+      <w:r>
+        <w:rPr>
+          <w:rFonts w:hint="default"/>
         </w:rPr>
         <w:t>Una vez aquí hago las modificaciones en el archivo del commit (heroes).</w:t>
       </w:r>
@@ -6254,13 +6240,11 @@
       <w:pPr>
         <w:rPr>
           <w:rFonts w:hint="default"/>
-          <w:lang/>
-        </w:rPr>
-      </w:pPr>
-      <w:r>
-        <w:rPr>
-          <w:rFonts w:hint="default"/>
-          <w:lang/>
+        </w:rPr>
+      </w:pPr>
+      <w:r>
+        <w:rPr>
+          <w:rFonts w:hint="default"/>
         </w:rPr>
         <w:t>Si miramos la forma extendida se entiende mejor</w:t>
       </w:r>
@@ -6269,7 +6253,6 @@
       <w:pPr>
         <w:rPr>
           <w:rFonts w:hint="default"/>
-          <w:lang/>
         </w:rPr>
       </w:pPr>
       <w:r>
@@ -6322,13 +6305,11 @@
           <w:rFonts w:hint="default"/>
           <w:b/>
           <w:bCs/>
-          <w:lang/>
-        </w:rPr>
-      </w:pPr>
-      <w:r>
-        <w:rPr>
-          <w:rFonts w:hint="default"/>
-          <w:lang/>
+        </w:rPr>
+      </w:pPr>
+      <w:r>
+        <w:rPr>
+          <w:rFonts w:hint="default"/>
         </w:rPr>
         <w:t xml:space="preserve">Tenemos que hay archivos incluidos en el commit pero como hemos vuelto a ese commit y hecho nuevas modificaciones nos lo pone también como pendiente de agregar al commit por eso aparece la doble </w:t>
       </w:r>
@@ -6338,7 +6319,6 @@
           <w:b/>
           <w:bCs/>
           <w:color w:val="70AD47" w:themeColor="accent6"/>
-          <w:lang/>
           <w14:textFill>
             <w14:solidFill>
               <w14:schemeClr w14:val="accent6"/>
@@ -6353,7 +6333,6 @@
           <w:b/>
           <w:bCs/>
           <w:color w:val="FF0000"/>
-          <w:lang/>
         </w:rPr>
         <w:t>M</w:t>
       </w:r>
@@ -6362,7 +6341,6 @@
           <w:rFonts w:hint="default"/>
           <w:b/>
           <w:bCs/>
-          <w:lang/>
         </w:rPr>
         <w:t xml:space="preserve"> </w:t>
       </w:r>
@@ -6374,7 +6352,6 @@
           <w:b w:val="0"/>
           <w:bCs w:val="0"/>
           <w:color w:val="auto"/>
-          <w:lang/>
         </w:rPr>
       </w:pPr>
       <w:r>
@@ -6383,7 +6360,6 @@
           <w:b w:val="0"/>
           <w:bCs w:val="0"/>
           <w:color w:val="auto"/>
-          <w:lang/>
         </w:rPr>
         <w:t>Agregamos los cambios al stage</w:t>
       </w:r>
@@ -6484,13 +6460,11 @@
       <w:pPr>
         <w:rPr>
           <w:rFonts w:hint="default"/>
-          <w:lang/>
-        </w:rPr>
-      </w:pPr>
-      <w:r>
-        <w:rPr>
-          <w:rFonts w:hint="default"/>
-          <w:lang/>
+        </w:rPr>
+      </w:pPr>
+      <w:r>
+        <w:rPr>
+          <w:rFonts w:hint="default"/>
         </w:rPr>
         <w:t>Y hacemos el commit</w:t>
       </w:r>
@@ -6499,7 +6473,6 @@
       <w:pPr>
         <w:rPr>
           <w:rFonts w:hint="default"/>
-          <w:lang/>
         </w:rPr>
       </w:pPr>
       <w:r>
@@ -6550,13 +6523,11 @@
       <w:pPr>
         <w:rPr>
           <w:rFonts w:hint="default"/>
-          <w:lang/>
-        </w:rPr>
-      </w:pPr>
-      <w:r>
-        <w:rPr>
-          <w:rFonts w:hint="default"/>
-          <w:lang/>
+        </w:rPr>
+      </w:pPr>
+      <w:r>
+        <w:rPr>
+          <w:rFonts w:hint="default"/>
         </w:rPr>
         <w:t>Ahora si hacemos un log vemos el camino</w:t>
       </w:r>
@@ -6622,7 +6593,6 @@
         <w:rPr>
           <w:rStyle w:val="51"/>
           <w:rFonts w:hint="default" w:asciiTheme="minorHAnsi"/>
-          <w:lang/>
         </w:rPr>
         <w:t>merge</w:t>
       </w:r>
@@ -6631,13 +6601,11 @@
       <w:pPr>
         <w:rPr>
           <w:rFonts w:hint="default"/>
-          <w:lang/>
-        </w:rPr>
-      </w:pPr>
-      <w:r>
-        <w:rPr>
-          <w:rFonts w:hint="default"/>
-          <w:lang/>
+        </w:rPr>
+      </w:pPr>
+      <w:r>
+        <w:rPr>
+          <w:rFonts w:hint="default"/>
         </w:rPr>
         <w:t>Ahora vemos como el origin con sus commits que quiero mantener están en otra línea que el local por lo que hay que mergearlos para incluir todos esos cambios con la nueva línea local.</w:t>
       </w:r>
@@ -6646,13 +6614,11 @@
       <w:pPr>
         <w:rPr>
           <w:rFonts w:hint="default"/>
-          <w:lang/>
-        </w:rPr>
-      </w:pPr>
-      <w:r>
-        <w:rPr>
-          <w:rFonts w:hint="default"/>
-          <w:lang/>
+        </w:rPr>
+      </w:pPr>
+      <w:r>
+        <w:rPr>
+          <w:rFonts w:hint="default"/>
         </w:rPr>
         <w:t>Antes de nada guardo todos los archivos abiertos como por ejemplo el word con la teoría por eso me obliga a hacer añadirlo al stage</w:t>
       </w:r>
@@ -6775,13 +6741,11 @@
       <w:pPr>
         <w:rPr>
           <w:rFonts w:hint="default"/>
-          <w:lang/>
-        </w:rPr>
-      </w:pPr>
-      <w:r>
-        <w:rPr>
-          <w:rFonts w:hint="default"/>
-          <w:lang/>
+        </w:rPr>
+      </w:pPr>
+      <w:r>
+        <w:rPr>
+          <w:rFonts w:hint="default"/>
         </w:rPr>
         <w:t>Lo que hago es mirar el status veo que efectivamente teoria esta fuera del stage lo agrego y hago un commit</w:t>
       </w:r>
@@ -6835,13 +6799,11 @@
       <w:pPr>
         <w:rPr>
           <w:rFonts w:hint="default"/>
-          <w:lang/>
-        </w:rPr>
-      </w:pPr>
-      <w:r>
-        <w:rPr>
-          <w:rFonts w:hint="default"/>
-          <w:lang/>
+        </w:rPr>
+      </w:pPr>
+      <w:r>
+        <w:rPr>
+          <w:rFonts w:hint="default"/>
         </w:rPr>
         <w:t>Ahora en local no tengo archivos con cambios y puedo proceder al merge</w:t>
       </w:r>
@@ -6971,13 +6933,11 @@
           <w:color w:val="auto"/>
           <w:highlight w:val="yellow"/>
           <w:shd w:val="clear" w:color="auto" w:fill="auto"/>
-          <w:lang/>
-        </w:rPr>
-      </w:pPr>
-      <w:r>
-        <w:rPr>
-          <w:rFonts w:hint="default"/>
-          <w:lang/>
+        </w:rPr>
+      </w:pPr>
+      <w:r>
+        <w:rPr>
+          <w:rFonts w:hint="default"/>
         </w:rPr>
         <w:t xml:space="preserve">Obviamente cuando intento el merge me dice que hay conflictos por que los archivos modificados en local no concuerdan con los de origin(los de gitHub)  estos archivos son el de heroes.md y el word de teoria, si hago un status veo como estan marcados con el flag </w:t>
       </w:r>
@@ -6988,7 +6948,6 @@
           <w:bCs/>
           <w:color w:val="FF0000"/>
           <w:shd w:val="clear" w:color="auto" w:fill="auto"/>
-          <w:lang/>
         </w:rPr>
         <w:t xml:space="preserve">UU </w:t>
       </w:r>
@@ -6999,7 +6958,6 @@
           <w:bCs w:val="0"/>
           <w:color w:val="auto"/>
           <w:shd w:val="clear" w:color="auto" w:fill="auto"/>
-          <w:lang/>
         </w:rPr>
         <w:t xml:space="preserve">que significa </w:t>
       </w:r>
@@ -7011,7 +6969,6 @@
           <w:color w:val="auto"/>
           <w:highlight w:val="yellow"/>
           <w:shd w:val="clear" w:color="auto" w:fill="auto"/>
-          <w:lang/>
         </w:rPr>
         <w:t xml:space="preserve">updated/unmerged. </w:t>
       </w:r>
@@ -7025,7 +6982,6 @@
           <w:color w:val="auto"/>
           <w:highlight w:val="yellow"/>
           <w:shd w:val="clear" w:color="auto" w:fill="auto"/>
-          <w:lang/>
         </w:rPr>
       </w:pPr>
       <w:r>
@@ -7076,13 +7032,11 @@
       <w:pPr>
         <w:rPr>
           <w:rFonts w:hint="default"/>
-          <w:lang/>
-        </w:rPr>
-      </w:pPr>
-      <w:r>
-        <w:rPr>
-          <w:rFonts w:hint="default"/>
-          <w:lang/>
+        </w:rPr>
+      </w:pPr>
+      <w:r>
+        <w:rPr>
+          <w:rFonts w:hint="default"/>
         </w:rPr>
         <w:t xml:space="preserve">Pero que pasa que el .md el vsCode me muestra las opciones que tengo de manera grafica y me compara ambos archivos así yo puedo elegir con que cambios me quedo así que resulelvo ese comflicto y lo mergea.  Así que decido no hacer nada con el word y añado ambos archivos directamente al stage </w:t>
       </w:r>
@@ -7136,13 +7090,11 @@
       <w:pPr>
         <w:rPr>
           <w:rFonts w:hint="default"/>
-          <w:lang/>
-        </w:rPr>
-      </w:pPr>
-      <w:r>
-        <w:rPr>
-          <w:rFonts w:hint="default"/>
-          <w:lang/>
+        </w:rPr>
+      </w:pPr>
+      <w:r>
+        <w:rPr>
+          <w:rFonts w:hint="default"/>
         </w:rPr>
         <w:t>Aquí ya me dice que master (local) está adelantada 2 commits y origin/master (la de gitHub) atrasada 4. Así como me decía anteriormente q después de solventar los errores hiciese un commit y aunque solo he solventado el de heroes.md hago el commit a ver que pasa Y PARECE QUE FUNCIONA.</w:t>
       </w:r>
@@ -7151,7 +7103,6 @@
       <w:pPr>
         <w:rPr>
           <w:rFonts w:hint="default"/>
-          <w:lang/>
         </w:rPr>
       </w:pPr>
       <w:r>
@@ -7200,7 +7151,6 @@
       <w:r>
         <w:rPr>
           <w:rFonts w:hint="default"/>
-          <w:lang/>
         </w:rPr>
         <w:t xml:space="preserve"> </w:t>
       </w:r>
@@ -7209,125 +7159,109 @@
       <w:pPr>
         <w:rPr>
           <w:rFonts w:hint="default"/>
-          <w:lang/>
-        </w:rPr>
-      </w:pPr>
-    </w:p>
-    <w:p>
-      <w:pPr>
-        <w:rPr>
-          <w:rFonts w:hint="default"/>
-          <w:lang/>
-        </w:rPr>
-      </w:pPr>
-    </w:p>
-    <w:p>
-      <w:pPr>
-        <w:rPr>
-          <w:rFonts w:hint="default"/>
-          <w:lang/>
-        </w:rPr>
-      </w:pPr>
-    </w:p>
-    <w:p>
-      <w:pPr>
-        <w:rPr>
-          <w:rFonts w:hint="default"/>
-          <w:lang/>
-        </w:rPr>
-      </w:pPr>
-    </w:p>
-    <w:p>
-      <w:pPr>
-        <w:rPr>
-          <w:rFonts w:hint="default"/>
-          <w:lang/>
-        </w:rPr>
-      </w:pPr>
-    </w:p>
-    <w:p>
-      <w:pPr>
-        <w:rPr>
-          <w:rFonts w:hint="default"/>
-          <w:lang/>
-        </w:rPr>
-      </w:pPr>
-    </w:p>
-    <w:p>
-      <w:pPr>
-        <w:rPr>
-          <w:rFonts w:hint="default"/>
-          <w:lang/>
-        </w:rPr>
-      </w:pPr>
-    </w:p>
-    <w:p>
-      <w:pPr>
-        <w:rPr>
-          <w:rFonts w:hint="default"/>
-          <w:lang/>
-        </w:rPr>
-      </w:pPr>
-    </w:p>
-    <w:p>
-      <w:pPr>
-        <w:rPr>
-          <w:rFonts w:hint="default"/>
-          <w:lang/>
-        </w:rPr>
-      </w:pPr>
-    </w:p>
-    <w:p>
-      <w:pPr>
-        <w:rPr>
-          <w:rFonts w:hint="default"/>
-          <w:lang/>
-        </w:rPr>
-      </w:pPr>
-    </w:p>
-    <w:p>
-      <w:pPr>
-        <w:rPr>
-          <w:rFonts w:hint="default"/>
-          <w:lang/>
-        </w:rPr>
-      </w:pPr>
-    </w:p>
-    <w:p>
-      <w:pPr>
-        <w:rPr>
-          <w:rFonts w:hint="default"/>
-          <w:lang/>
-        </w:rPr>
-      </w:pPr>
-    </w:p>
-    <w:p>
-      <w:pPr>
-        <w:rPr>
-          <w:rFonts w:hint="default"/>
-          <w:lang/>
-        </w:rPr>
-      </w:pPr>
-    </w:p>
-    <w:p>
-      <w:pPr>
-        <w:rPr>
-          <w:rFonts w:hint="default"/>
-          <w:lang/>
-        </w:rPr>
-      </w:pPr>
-    </w:p>
-    <w:p>
-      <w:pPr>
-        <w:rPr>
-          <w:rFonts w:hint="default"/>
-          <w:lang/>
-        </w:rPr>
-      </w:pPr>
-      <w:r>
-        <w:rPr>
-          <w:rFonts w:hint="default"/>
-          <w:lang/>
+        </w:rPr>
+      </w:pPr>
+    </w:p>
+    <w:p>
+      <w:pPr>
+        <w:rPr>
+          <w:rFonts w:hint="default"/>
+        </w:rPr>
+      </w:pPr>
+    </w:p>
+    <w:p>
+      <w:pPr>
+        <w:rPr>
+          <w:rFonts w:hint="default"/>
+        </w:rPr>
+      </w:pPr>
+    </w:p>
+    <w:p>
+      <w:pPr>
+        <w:rPr>
+          <w:rFonts w:hint="default"/>
+        </w:rPr>
+      </w:pPr>
+    </w:p>
+    <w:p>
+      <w:pPr>
+        <w:rPr>
+          <w:rFonts w:hint="default"/>
+        </w:rPr>
+      </w:pPr>
+    </w:p>
+    <w:p>
+      <w:pPr>
+        <w:rPr>
+          <w:rFonts w:hint="default"/>
+        </w:rPr>
+      </w:pPr>
+    </w:p>
+    <w:p>
+      <w:pPr>
+        <w:rPr>
+          <w:rFonts w:hint="default"/>
+        </w:rPr>
+      </w:pPr>
+    </w:p>
+    <w:p>
+      <w:pPr>
+        <w:rPr>
+          <w:rFonts w:hint="default"/>
+        </w:rPr>
+      </w:pPr>
+    </w:p>
+    <w:p>
+      <w:pPr>
+        <w:rPr>
+          <w:rFonts w:hint="default"/>
+        </w:rPr>
+      </w:pPr>
+    </w:p>
+    <w:p>
+      <w:pPr>
+        <w:rPr>
+          <w:rFonts w:hint="default"/>
+        </w:rPr>
+      </w:pPr>
+    </w:p>
+    <w:p>
+      <w:pPr>
+        <w:rPr>
+          <w:rFonts w:hint="default"/>
+        </w:rPr>
+      </w:pPr>
+    </w:p>
+    <w:p>
+      <w:pPr>
+        <w:rPr>
+          <w:rFonts w:hint="default"/>
+        </w:rPr>
+      </w:pPr>
+    </w:p>
+    <w:p>
+      <w:pPr>
+        <w:rPr>
+          <w:rFonts w:hint="default"/>
+        </w:rPr>
+      </w:pPr>
+    </w:p>
+    <w:p>
+      <w:pPr>
+        <w:rPr>
+          <w:rFonts w:hint="default"/>
+        </w:rPr>
+      </w:pPr>
+    </w:p>
+    <w:p>
+      <w:pPr>
+        <w:rPr>
+          <w:rFonts w:hint="default"/>
+        </w:rPr>
+      </w:pPr>
+      <w:r>
+        <w:rPr>
+          <w:rFonts w:hint="default"/>
         </w:rPr>
         <w:t>Ha incluido en la misma línea de tiempo los commits del local con los de origin y al hacer el último commit parece que todo acabe allí pero me head local apunta al último commit, lo que es correcto, pero origin está por detrás por lo que tengo q hacer un push para igualarlos.</w:t>
       </w:r>
@@ -7519,13 +7453,11 @@
       <w:pPr>
         <w:rPr>
           <w:rFonts w:hint="default"/>
-          <w:lang/>
-        </w:rPr>
-      </w:pPr>
-      <w:r>
-        <w:rPr>
-          <w:rFonts w:hint="default"/>
-          <w:lang/>
+        </w:rPr>
+      </w:pPr>
+      <w:r>
+        <w:rPr>
+          <w:rFonts w:hint="default"/>
         </w:rPr>
         <w:t>Ahora ya tengo HEAD/master y origin apuntando al mismo commit.</w:t>
       </w:r>
@@ -7534,9 +7466,14 @@
       <w:pPr>
         <w:rPr>
           <w:rFonts w:hint="default"/>
-          <w:lang/>
-        </w:rPr>
-      </w:pPr>
+        </w:rPr>
+      </w:pPr>
+      <w:r>
+        <w:rPr>
+          <w:rFonts w:hint="default"/>
+        </w:rPr>
+        <w:br w:type="page"/>
+      </w:r>
     </w:p>
     <w:p>
       <w:pPr>
@@ -7544,13 +7481,11 @@
         <w:bidi w:val="0"/>
         <w:rPr>
           <w:rFonts w:hint="default"/>
-          <w:lang/>
-        </w:rPr>
-      </w:pPr>
-      <w:r>
-        <w:rPr>
-          <w:rFonts w:hint="default"/>
-          <w:lang/>
+        </w:rPr>
+      </w:pPr>
+      <w:r>
+        <w:rPr>
+          <w:rFonts w:hint="default"/>
         </w:rPr>
         <w:t>Reset - -mixed - -hard - - reflog</w:t>
       </w:r>
@@ -7559,27 +7494,921 @@
       <w:pPr>
         <w:rPr>
           <w:rFonts w:hint="default"/>
-          <w:lang/>
-        </w:rPr>
-      </w:pPr>
-    </w:p>
-    <w:p>
-      <w:pPr>
-        <w:rPr>
-          <w:rFonts w:hint="default"/>
-          <w:lang/>
-        </w:rPr>
-      </w:pPr>
-      <w:r>
-        <w:rPr>
-          <w:rFonts w:hint="default"/>
-          <w:lang/>
+        </w:rPr>
+      </w:pPr>
+    </w:p>
+    <w:p>
+      <w:pPr>
+        <w:rPr>
+          <w:rFonts w:hint="default"/>
+        </w:rPr>
+      </w:pPr>
+      <w:r>
+        <w:rPr>
+          <w:rFonts w:hint="default"/>
         </w:rPr>
         <w:t>Ahora lo tenemos todo bien y actualizado pero imaginemos que todos esos commits no nos sirven ya y queremos volver a un commit anterior para volver a comenzar desde allí para eso usamos reset mixed</w:t>
       </w:r>
     </w:p>
     <w:p>
-      <w:r>
+      <w:pPr>
+        <w:rPr>
+          <w:rFonts w:hint="default"/>
+        </w:rPr>
+      </w:pPr>
+      <w:r>
+        <w:drawing>
+          <wp:inline distT="0" distB="0" distL="114300" distR="114300">
+            <wp:extent cx="5850255" cy="1798955"/>
+            <wp:effectExtent l="0" t="0" r="5715" b="5715"/>
+            <wp:docPr id="58" name="Picture 1"/>
+            <wp:cNvGraphicFramePr>
+              <a:graphicFrameLocks xmlns:a="http://schemas.openxmlformats.org/drawingml/2006/main" noChangeAspect="1"/>
+            </wp:cNvGraphicFramePr>
+            <a:graphic xmlns:a="http://schemas.openxmlformats.org/drawingml/2006/main">
+              <a:graphicData uri="http://schemas.openxmlformats.org/drawingml/2006/picture">
+                <pic:pic xmlns:pic="http://schemas.openxmlformats.org/drawingml/2006/picture">
+                  <pic:nvPicPr>
+                    <pic:cNvPr id="58" name="Picture 1"/>
+                    <pic:cNvPicPr>
+                      <a:picLocks noChangeAspect="1"/>
+                    </pic:cNvPicPr>
+                  </pic:nvPicPr>
+                  <pic:blipFill>
+                    <a:blip r:embed="rId61"/>
+                    <a:stretch>
+                      <a:fillRect/>
+                    </a:stretch>
+                  </pic:blipFill>
+                  <pic:spPr>
+                    <a:xfrm>
+                      <a:off x="0" y="0"/>
+                      <a:ext cx="5850255" cy="1798955"/>
+                    </a:xfrm>
+                    <a:prstGeom prst="rect">
+                      <a:avLst/>
+                    </a:prstGeom>
+                    <a:noFill/>
+                    <a:ln>
+                      <a:noFill/>
+                    </a:ln>
+                  </pic:spPr>
+                </pic:pic>
+              </a:graphicData>
+            </a:graphic>
+          </wp:inline>
+        </w:drawing>
+      </w:r>
+    </w:p>
+    <w:p>
+      <w:pPr>
+        <w:bidi w:val="0"/>
+        <w:rPr>
+          <w:rFonts w:hint="default"/>
+        </w:rPr>
+      </w:pPr>
+      <w:r>
+        <w:rPr>
+          <w:rFonts w:hint="default"/>
+        </w:rPr>
+        <w:t xml:space="preserve">Yo tengo esto y quiero volver al punto dnd empieza la bifurcación </w:t>
+      </w:r>
+      <w:r>
+        <w:rPr>
+          <w:rFonts w:hint="default" w:ascii="Fira Code" w:hAnsi="Fira Code" w:cs="Fira Code"/>
+          <w:highlight w:val="lightGray"/>
+        </w:rPr>
+        <w:t>ee26bec</w:t>
+      </w:r>
+      <w:r>
+        <w:rPr>
+          <w:rFonts w:hint="default"/>
+        </w:rPr>
+        <w:t xml:space="preserve">para ello uso un reset - - mixed </w:t>
+      </w:r>
+    </w:p>
+    <w:p>
+      <w:pPr>
+        <w:bidi w:val="0"/>
+        <w:rPr>
+          <w:rFonts w:hint="default"/>
+        </w:rPr>
+      </w:pPr>
+      <w:r>
+        <w:rPr>
+          <w:sz w:val="22"/>
+        </w:rPr>
+        <mc:AlternateContent>
+          <mc:Choice Requires="wps">
+            <w:drawing>
+              <wp:anchor distT="0" distB="0" distL="114300" distR="114300" simplePos="0" relativeHeight="252776448" behindDoc="0" locked="0" layoutInCell="1" allowOverlap="1">
+                <wp:simplePos x="0" y="0"/>
+                <wp:positionH relativeFrom="column">
+                  <wp:posOffset>-71755</wp:posOffset>
+                </wp:positionH>
+                <wp:positionV relativeFrom="paragraph">
+                  <wp:posOffset>182245</wp:posOffset>
+                </wp:positionV>
+                <wp:extent cx="4090035" cy="307975"/>
+                <wp:effectExtent l="9525" t="0" r="25400" b="13970"/>
+                <wp:wrapNone/>
+                <wp:docPr id="71" name="Rectangle 71"/>
+                <wp:cNvGraphicFramePr/>
+                <a:graphic xmlns:a="http://schemas.openxmlformats.org/drawingml/2006/main">
+                  <a:graphicData uri="http://schemas.microsoft.com/office/word/2010/wordprocessingShape">
+                    <wps:wsp>
+                      <wps:cNvSpPr/>
+                      <wps:spPr>
+                        <a:xfrm>
+                          <a:off x="1008380" y="4340225"/>
+                          <a:ext cx="4090035" cy="307975"/>
+                        </a:xfrm>
+                        <a:prstGeom prst="rect">
+                          <a:avLst/>
+                        </a:prstGeom>
+                        <a:noFill/>
+                        <a:ln w="19050">
+                          <a:solidFill>
+                            <a:srgbClr val="FF0000"/>
+                          </a:solidFill>
+                        </a:ln>
+                      </wps:spPr>
+                      <wps:style>
+                        <a:lnRef idx="2">
+                          <a:schemeClr val="accent1">
+                            <a:shade val="50000"/>
+                          </a:schemeClr>
+                        </a:lnRef>
+                        <a:fillRef idx="1">
+                          <a:schemeClr val="accent1"/>
+                        </a:fillRef>
+                        <a:effectRef idx="0">
+                          <a:schemeClr val="accent1"/>
+                        </a:effectRef>
+                        <a:fontRef idx="minor">
+                          <a:schemeClr val="lt1"/>
+                        </a:fontRef>
+                      </wps:style>
+                      <wps:bodyPr rot="0" spcFirstLastPara="0" vertOverflow="overflow" horzOverflow="overflow" vert="horz" wrap="square" lIns="91440" tIns="45720" rIns="91440" bIns="45720" numCol="1" spcCol="0" rtlCol="0" fromWordArt="0" anchor="ctr" anchorCtr="0" forceAA="0" compatLnSpc="1">
+                        <a:noAutofit/>
+                      </wps:bodyPr>
+                    </wps:wsp>
+                  </a:graphicData>
+                </a:graphic>
+              </wp:anchor>
+            </w:drawing>
+          </mc:Choice>
+          <mc:Fallback>
+            <w:pict>
+              <v:rect id="_x0000_s1026" o:spid="_x0000_s1026" o:spt="1" style="position:absolute;left:0pt;margin-left:-5.65pt;margin-top:14.35pt;height:24.25pt;width:322.05pt;z-index:252776448;v-text-anchor:middle;mso-width-relative:page;mso-height-relative:page;" filled="f" stroked="t" coordsize="21600,21600" o:gfxdata="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">
+                <v:fill on="f" focussize="0,0"/>
+                <v:stroke weight="1.5pt" color="#FF0000 [3204]" miterlimit="8" joinstyle="miter"/>
+                <v:imagedata o:title=""/>
+                <o:lock v:ext="edit" aspectratio="f"/>
+              </v:rect>
+            </w:pict>
+          </mc:Fallback>
+        </mc:AlternateContent>
+      </w:r>
+      <w:r>
+        <w:drawing>
+          <wp:inline distT="0" distB="0" distL="114300" distR="114300">
+            <wp:extent cx="5831840" cy="2285365"/>
+            <wp:effectExtent l="0" t="0" r="5715" b="16510"/>
+            <wp:docPr id="68" name="Picture 2"/>
+            <wp:cNvGraphicFramePr>
+              <a:graphicFrameLocks xmlns:a="http://schemas.openxmlformats.org/drawingml/2006/main" noChangeAspect="1"/>
+            </wp:cNvGraphicFramePr>
+            <a:graphic xmlns:a="http://schemas.openxmlformats.org/drawingml/2006/main">
+              <a:graphicData uri="http://schemas.openxmlformats.org/drawingml/2006/picture">
+                <pic:pic xmlns:pic="http://schemas.openxmlformats.org/drawingml/2006/picture">
+                  <pic:nvPicPr>
+                    <pic:cNvPr id="68" name="Picture 2"/>
+                    <pic:cNvPicPr>
+                      <a:picLocks noChangeAspect="1"/>
+                    </pic:cNvPicPr>
+                  </pic:nvPicPr>
+                  <pic:blipFill>
+                    <a:blip r:embed="rId62"/>
+                    <a:stretch>
+                      <a:fillRect/>
+                    </a:stretch>
+                  </pic:blipFill>
+                  <pic:spPr>
+                    <a:xfrm>
+                      <a:off x="0" y="0"/>
+                      <a:ext cx="5831840" cy="2285365"/>
+                    </a:xfrm>
+                    <a:prstGeom prst="rect">
+                      <a:avLst/>
+                    </a:prstGeom>
+                    <a:noFill/>
+                    <a:ln>
+                      <a:noFill/>
+                    </a:ln>
+                  </pic:spPr>
+                </pic:pic>
+              </a:graphicData>
+            </a:graphic>
+          </wp:inline>
+        </w:drawing>
+      </w:r>
+    </w:p>
+    <w:p>
+      <w:pPr>
+        <w:bidi w:val="0"/>
+        <w:rPr>
+          <w:rFonts w:hint="default"/>
+        </w:rPr>
+      </w:pPr>
+      <w:r>
+        <w:rPr>
+          <w:rFonts w:hint="default"/>
+        </w:rPr>
+        <w:t>Vemos el head que apunta al commit escogido también aparece los archivos modificados entonces pero en pricipio todos los cambios se mantienen como los teníamos pero lo único es que están fuera del stage. Ahora si realmente queremos eliminar esos cambios y quedarnos en ese commit para trabajar a partir de ahí debemos hacer un reset --hard al mismo commit</w:t>
+      </w:r>
+    </w:p>
+    <w:p>
+      <w:pPr>
+        <w:bidi w:val="0"/>
+      </w:pPr>
+      <w:r>
+        <w:drawing>
+          <wp:inline distT="0" distB="0" distL="114300" distR="114300">
+            <wp:extent cx="5400040" cy="2102485"/>
+            <wp:effectExtent l="0" t="0" r="13970" b="15240"/>
+            <wp:docPr id="88" name="Picture 3"/>
+            <wp:cNvGraphicFramePr>
+              <a:graphicFrameLocks xmlns:a="http://schemas.openxmlformats.org/drawingml/2006/main" noChangeAspect="1"/>
+            </wp:cNvGraphicFramePr>
+            <a:graphic xmlns:a="http://schemas.openxmlformats.org/drawingml/2006/main">
+              <a:graphicData uri="http://schemas.openxmlformats.org/drawingml/2006/picture">
+                <pic:pic xmlns:pic="http://schemas.openxmlformats.org/drawingml/2006/picture">
+                  <pic:nvPicPr>
+                    <pic:cNvPr id="88" name="Picture 3"/>
+                    <pic:cNvPicPr>
+                      <a:picLocks noChangeAspect="1"/>
+                    </pic:cNvPicPr>
+                  </pic:nvPicPr>
+                  <pic:blipFill>
+                    <a:blip r:embed="rId63"/>
+                    <a:stretch>
+                      <a:fillRect/>
+                    </a:stretch>
+                  </pic:blipFill>
+                  <pic:spPr>
+                    <a:xfrm>
+                      <a:off x="0" y="0"/>
+                      <a:ext cx="5400040" cy="2102485"/>
+                    </a:xfrm>
+                    <a:prstGeom prst="rect">
+                      <a:avLst/>
+                    </a:prstGeom>
+                    <a:noFill/>
+                    <a:ln>
+                      <a:noFill/>
+                    </a:ln>
+                  </pic:spPr>
+                </pic:pic>
+              </a:graphicData>
+            </a:graphic>
+          </wp:inline>
+        </w:drawing>
+      </w:r>
+    </w:p>
+    <w:p>
+      <w:pPr>
+        <w:bidi w:val="0"/>
+        <w:rPr>
+          <w:rFonts w:hint="default" w:ascii="Fira Code" w:hAnsi="Fira Code" w:cs="Fira Code"/>
+          <w:highlight w:val="lightGray"/>
+        </w:rPr>
+      </w:pPr>
+      <w:r>
+        <w:rPr>
+          <w:rFonts w:hint="default"/>
+        </w:rPr>
+        <w:t xml:space="preserve">En el árbol sigue igual pero si vamos a los archivos implicados como .gitignore  heroes.md y el word se han perdido todos los cambios hechos después de ese commit </w:t>
+      </w:r>
+      <w:r>
+        <w:rPr>
+          <w:rFonts w:hint="default" w:ascii="Fira Code" w:hAnsi="Fira Code" w:cs="Fira Code"/>
+          <w:highlight w:val="lightGray"/>
+        </w:rPr>
+        <w:t>ee26bec.</w:t>
+      </w:r>
+    </w:p>
+    <w:p>
+      <w:pPr>
+        <w:bidi w:val="0"/>
+        <w:rPr>
+          <w:rFonts w:hint="default" w:ascii="Fira Code" w:hAnsi="Fira Code" w:cs="Fira Code"/>
+          <w:highlight w:val="lightGray"/>
+        </w:rPr>
+      </w:pPr>
+      <w:r>
+        <w:drawing>
+          <wp:inline distT="0" distB="0" distL="114300" distR="114300">
+            <wp:extent cx="5394325" cy="1339215"/>
+            <wp:effectExtent l="0" t="0" r="1270" b="5080"/>
+            <wp:docPr id="89" name="Picture 4"/>
+            <wp:cNvGraphicFramePr>
+              <a:graphicFrameLocks xmlns:a="http://schemas.openxmlformats.org/drawingml/2006/main" noChangeAspect="1"/>
+            </wp:cNvGraphicFramePr>
+            <a:graphic xmlns:a="http://schemas.openxmlformats.org/drawingml/2006/main">
+              <a:graphicData uri="http://schemas.openxmlformats.org/drawingml/2006/picture">
+                <pic:pic xmlns:pic="http://schemas.openxmlformats.org/drawingml/2006/picture">
+                  <pic:nvPicPr>
+                    <pic:cNvPr id="89" name="Picture 4"/>
+                    <pic:cNvPicPr>
+                      <a:picLocks noChangeAspect="1"/>
+                    </pic:cNvPicPr>
+                  </pic:nvPicPr>
+                  <pic:blipFill>
+                    <a:blip r:embed="rId64"/>
+                    <a:stretch>
+                      <a:fillRect/>
+                    </a:stretch>
+                  </pic:blipFill>
+                  <pic:spPr>
+                    <a:xfrm>
+                      <a:off x="0" y="0"/>
+                      <a:ext cx="5394325" cy="1339215"/>
+                    </a:xfrm>
+                    <a:prstGeom prst="rect">
+                      <a:avLst/>
+                    </a:prstGeom>
+                    <a:noFill/>
+                    <a:ln>
+                      <a:noFill/>
+                    </a:ln>
+                  </pic:spPr>
+                </pic:pic>
+              </a:graphicData>
+            </a:graphic>
+          </wp:inline>
+        </w:drawing>
+      </w:r>
+    </w:p>
+    <w:p>
+      <w:pPr>
+        <w:bidi w:val="0"/>
+      </w:pPr>
+      <w:r>
+        <w:drawing>
+          <wp:inline distT="0" distB="0" distL="114300" distR="114300">
+            <wp:extent cx="5394960" cy="1587500"/>
+            <wp:effectExtent l="0" t="0" r="635" b="14605"/>
+            <wp:docPr id="90" name="Picture 5"/>
+            <wp:cNvGraphicFramePr>
+              <a:graphicFrameLocks xmlns:a="http://schemas.openxmlformats.org/drawingml/2006/main" noChangeAspect="1"/>
+            </wp:cNvGraphicFramePr>
+            <a:graphic xmlns:a="http://schemas.openxmlformats.org/drawingml/2006/main">
+              <a:graphicData uri="http://schemas.openxmlformats.org/drawingml/2006/picture">
+                <pic:pic xmlns:pic="http://schemas.openxmlformats.org/drawingml/2006/picture">
+                  <pic:nvPicPr>
+                    <pic:cNvPr id="90" name="Picture 5"/>
+                    <pic:cNvPicPr>
+                      <a:picLocks noChangeAspect="1"/>
+                    </pic:cNvPicPr>
+                  </pic:nvPicPr>
+                  <pic:blipFill>
+                    <a:blip r:embed="rId65"/>
+                    <a:stretch>
+                      <a:fillRect/>
+                    </a:stretch>
+                  </pic:blipFill>
+                  <pic:spPr>
+                    <a:xfrm>
+                      <a:off x="0" y="0"/>
+                      <a:ext cx="5394960" cy="1587500"/>
+                    </a:xfrm>
+                    <a:prstGeom prst="rect">
+                      <a:avLst/>
+                    </a:prstGeom>
+                    <a:noFill/>
+                    <a:ln>
+                      <a:noFill/>
+                    </a:ln>
+                  </pic:spPr>
+                </pic:pic>
+              </a:graphicData>
+            </a:graphic>
+          </wp:inline>
+        </w:drawing>
+      </w:r>
+    </w:p>
+    <w:p>
+      <w:pPr>
+        <w:bidi w:val="0"/>
+      </w:pPr>
+    </w:p>
+    <w:p>
+      <w:pPr>
+        <w:bidi w:val="0"/>
+        <w:rPr>
+          <w:rFonts w:hint="default"/>
+        </w:rPr>
+      </w:pPr>
+      <w:r>
+        <w:rPr>
+          <w:rFonts w:hint="default"/>
+        </w:rPr>
+        <w:t xml:space="preserve">Sigamos bajando en el árbol y veremos como van desapareciendo los archivos, bajaré hasta donde agregamos las misiones </w:t>
+      </w:r>
+    </w:p>
+    <w:p>
+      <w:pPr>
+        <w:bidi w:val="0"/>
+      </w:pPr>
+      <w:r>
+        <w:drawing>
+          <wp:inline distT="0" distB="0" distL="114300" distR="114300">
+            <wp:extent cx="5394960" cy="2196465"/>
+            <wp:effectExtent l="0" t="0" r="635" b="13335"/>
+            <wp:docPr id="91" name="Picture 6"/>
+            <wp:cNvGraphicFramePr>
+              <a:graphicFrameLocks xmlns:a="http://schemas.openxmlformats.org/drawingml/2006/main" noChangeAspect="1"/>
+            </wp:cNvGraphicFramePr>
+            <a:graphic xmlns:a="http://schemas.openxmlformats.org/drawingml/2006/main">
+              <a:graphicData uri="http://schemas.openxmlformats.org/drawingml/2006/picture">
+                <pic:pic xmlns:pic="http://schemas.openxmlformats.org/drawingml/2006/picture">
+                  <pic:nvPicPr>
+                    <pic:cNvPr id="91" name="Picture 6"/>
+                    <pic:cNvPicPr>
+                      <a:picLocks noChangeAspect="1"/>
+                    </pic:cNvPicPr>
+                  </pic:nvPicPr>
+                  <pic:blipFill>
+                    <a:blip r:embed="rId66"/>
+                    <a:stretch>
+                      <a:fillRect/>
+                    </a:stretch>
+                  </pic:blipFill>
+                  <pic:spPr>
+                    <a:xfrm>
+                      <a:off x="0" y="0"/>
+                      <a:ext cx="5394960" cy="2196465"/>
+                    </a:xfrm>
+                    <a:prstGeom prst="rect">
+                      <a:avLst/>
+                    </a:prstGeom>
+                    <a:noFill/>
+                    <a:ln>
+                      <a:noFill/>
+                    </a:ln>
+                  </pic:spPr>
+                </pic:pic>
+              </a:graphicData>
+            </a:graphic>
+          </wp:inline>
+        </w:drawing>
+      </w:r>
+    </w:p>
+    <w:p>
+      <w:pPr>
+        <w:bidi w:val="0"/>
+        <w:rPr>
+          <w:rFonts w:hint="default"/>
+        </w:rPr>
+      </w:pPr>
+      <w:r>
+        <w:rPr>
+          <w:rFonts w:hint="default"/>
+        </w:rPr>
+        <w:t xml:space="preserve">El HEAD lo tenemos casi al principio del proyecto y nos ha desaparecido casi todo </w:t>
+      </w:r>
+    </w:p>
+    <w:p>
+      <w:pPr>
+        <w:bidi w:val="0"/>
+      </w:pPr>
+      <w:r>
+        <w:drawing>
+          <wp:inline distT="0" distB="0" distL="114300" distR="114300">
+            <wp:extent cx="3177540" cy="633730"/>
+            <wp:effectExtent l="0" t="0" r="8255" b="10795"/>
+            <wp:docPr id="92" name="Picture 7"/>
+            <wp:cNvGraphicFramePr>
+              <a:graphicFrameLocks xmlns:a="http://schemas.openxmlformats.org/drawingml/2006/main" noChangeAspect="1"/>
+            </wp:cNvGraphicFramePr>
+            <a:graphic xmlns:a="http://schemas.openxmlformats.org/drawingml/2006/main">
+              <a:graphicData uri="http://schemas.openxmlformats.org/drawingml/2006/picture">
+                <pic:pic xmlns:pic="http://schemas.openxmlformats.org/drawingml/2006/picture">
+                  <pic:nvPicPr>
+                    <pic:cNvPr id="92" name="Picture 7"/>
+                    <pic:cNvPicPr>
+                      <a:picLocks noChangeAspect="1"/>
+                    </pic:cNvPicPr>
+                  </pic:nvPicPr>
+                  <pic:blipFill>
+                    <a:blip r:embed="rId67"/>
+                    <a:stretch>
+                      <a:fillRect/>
+                    </a:stretch>
+                  </pic:blipFill>
+                  <pic:spPr>
+                    <a:xfrm>
+                      <a:off x="0" y="0"/>
+                      <a:ext cx="3177540" cy="633730"/>
+                    </a:xfrm>
+                    <a:prstGeom prst="rect">
+                      <a:avLst/>
+                    </a:prstGeom>
+                    <a:noFill/>
+                    <a:ln>
+                      <a:noFill/>
+                    </a:ln>
+                  </pic:spPr>
+                </pic:pic>
+              </a:graphicData>
+            </a:graphic>
+          </wp:inline>
+        </w:drawing>
+      </w:r>
+    </w:p>
+    <w:p>
+      <w:pPr>
+        <w:bidi w:val="0"/>
+        <w:rPr>
+          <w:rFonts w:hint="default"/>
+        </w:rPr>
+      </w:pPr>
+      <w:r>
+        <w:rPr>
+          <w:rFonts w:hint="default"/>
+        </w:rPr>
+        <w:t>Solo tenemos esos dos archivos en el proyecto y la teoría también se ha perdido.</w:t>
+      </w:r>
+    </w:p>
+    <w:p>
+      <w:pPr>
+        <w:bidi w:val="0"/>
+        <w:rPr>
+          <w:rFonts w:hint="default"/>
+        </w:rPr>
+      </w:pPr>
+      <w:r>
+        <w:rPr>
+          <w:rFonts w:hint="default"/>
+        </w:rPr>
+        <w:t>Pero ahora queremos recuperar todo lo borrado pero en el log ya no aparecen (a  mi sí pq trabajo con gitHub y como el origin/master está al principio y como no hice push pues lo mantiene) pero para git mantiene todo un registro de los pasos q vams dando así que aunq en local haya perdido todos los commits y los archivos con la instrucción reflog veoo todo los cambios efectuados en el árbol del tiempo y puedo volver a cualquier punto siempre que quiera</w:t>
+      </w:r>
+    </w:p>
+    <w:p>
+      <w:pPr>
+        <w:bidi w:val="0"/>
+        <w:rPr>
+          <w:rFonts w:hint="default"/>
+        </w:rPr>
+      </w:pPr>
+    </w:p>
+    <w:p>
+      <w:pPr>
+        <w:bidi w:val="0"/>
+        <w:rPr>
+          <w:rFonts w:hint="default"/>
+        </w:rPr>
+      </w:pPr>
+      <w:r>
+        <w:rPr>
+          <w:sz w:val="22"/>
+        </w:rPr>
+        <mc:AlternateContent>
+          <mc:Choice Requires="wps">
+            <w:drawing>
+              <wp:anchor distT="0" distB="0" distL="114300" distR="114300" simplePos="0" relativeHeight="252777472" behindDoc="0" locked="0" layoutInCell="1" allowOverlap="1">
+                <wp:simplePos x="0" y="0"/>
+                <wp:positionH relativeFrom="column">
+                  <wp:posOffset>-379095</wp:posOffset>
+                </wp:positionH>
+                <wp:positionV relativeFrom="paragraph">
+                  <wp:posOffset>-5080</wp:posOffset>
+                </wp:positionV>
+                <wp:extent cx="0" cy="1649095"/>
+                <wp:effectExtent l="85725" t="0" r="98425" b="8255"/>
+                <wp:wrapNone/>
+                <wp:docPr id="94" name="Straight Arrow Connector 94"/>
+                <wp:cNvGraphicFramePr/>
+                <a:graphic xmlns:a="http://schemas.openxmlformats.org/drawingml/2006/main">
+                  <a:graphicData uri="http://schemas.microsoft.com/office/word/2010/wordprocessingShape">
+                    <wps:wsp>
+                      <wps:cNvCnPr/>
+                      <wps:spPr>
+                        <a:xfrm>
+                          <a:off x="579755" y="894715"/>
+                          <a:ext cx="0" cy="1649095"/>
+                        </a:xfrm>
+                        <a:prstGeom prst="straightConnector1">
+                          <a:avLst/>
+                        </a:prstGeom>
+                        <a:ln w="38100">
+                          <a:solidFill>
+                            <a:srgbClr val="FF0000"/>
+                          </a:solidFill>
+                          <a:tailEnd type="arrow"/>
+                        </a:ln>
+                      </wps:spPr>
+                      <wps:style>
+                        <a:lnRef idx="1">
+                          <a:schemeClr val="accent1"/>
+                        </a:lnRef>
+                        <a:fillRef idx="0">
+                          <a:schemeClr val="accent1"/>
+                        </a:fillRef>
+                        <a:effectRef idx="0">
+                          <a:schemeClr val="accent1"/>
+                        </a:effectRef>
+                        <a:fontRef idx="minor">
+                          <a:schemeClr val="tx1"/>
+                        </a:fontRef>
+                      </wps:style>
+                      <wps:bodyPr/>
+                    </wps:wsp>
+                  </a:graphicData>
+                </a:graphic>
+              </wp:anchor>
+            </w:drawing>
+          </mc:Choice>
+          <mc:Fallback>
+            <w:pict>
+              <v:shape id="_x0000_s1026" o:spid="_x0000_s1026" o:spt="32" type="#_x0000_t32" style="position:absolute;left:0pt;margin-left:-29.85pt;margin-top:-0.4pt;height:129.85pt;width:0pt;z-index:252777472;mso-width-relative:page;mso-height-relative:page;" filled="f" stroked="t" coordsize="21600,21600" o:gfxdata="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">
+                <v:fill on="f" focussize="0,0"/>
+                <v:stroke weight="3pt" color="#FF0000 [3204]" miterlimit="8" joinstyle="miter" endarrow="open"/>
+                <v:imagedata o:title=""/>
+                <o:lock v:ext="edit" aspectratio="f"/>
+              </v:shape>
+            </w:pict>
+          </mc:Fallback>
+        </mc:AlternateContent>
+      </w:r>
+      <w:r>
+        <w:drawing>
+          <wp:inline distT="0" distB="0" distL="114300" distR="114300">
+            <wp:extent cx="5704840" cy="1708150"/>
+            <wp:effectExtent l="0" t="0" r="3810" b="4445"/>
+            <wp:docPr id="93" name="Picture 8"/>
+            <wp:cNvGraphicFramePr>
+              <a:graphicFrameLocks xmlns:a="http://schemas.openxmlformats.org/drawingml/2006/main" noChangeAspect="1"/>
+            </wp:cNvGraphicFramePr>
+            <a:graphic xmlns:a="http://schemas.openxmlformats.org/drawingml/2006/main">
+              <a:graphicData uri="http://schemas.openxmlformats.org/drawingml/2006/picture">
+                <pic:pic xmlns:pic="http://schemas.openxmlformats.org/drawingml/2006/picture">
+                  <pic:nvPicPr>
+                    <pic:cNvPr id="93" name="Picture 8"/>
+                    <pic:cNvPicPr>
+                      <a:picLocks noChangeAspect="1"/>
+                    </pic:cNvPicPr>
+                  </pic:nvPicPr>
+                  <pic:blipFill>
+                    <a:blip r:embed="rId68"/>
+                    <a:stretch>
+                      <a:fillRect/>
+                    </a:stretch>
+                  </pic:blipFill>
+                  <pic:spPr>
+                    <a:xfrm>
+                      <a:off x="0" y="0"/>
+                      <a:ext cx="5704840" cy="1708150"/>
+                    </a:xfrm>
+                    <a:prstGeom prst="rect">
+                      <a:avLst/>
+                    </a:prstGeom>
+                    <a:noFill/>
+                    <a:ln>
+                      <a:noFill/>
+                    </a:ln>
+                  </pic:spPr>
+                </pic:pic>
+              </a:graphicData>
+            </a:graphic>
+          </wp:inline>
+        </w:drawing>
+      </w:r>
+    </w:p>
+    <w:p>
+      <w:pPr>
+        <w:bidi w:val="0"/>
+        <w:rPr>
+          <w:rFonts w:hint="default"/>
+        </w:rPr>
+      </w:pPr>
+    </w:p>
+    <w:p>
+      <w:pPr>
+        <w:bidi w:val="0"/>
+        <w:rPr>
+          <w:rFonts w:hint="default"/>
+        </w:rPr>
+      </w:pPr>
+      <w:r>
+        <w:rPr>
+          <w:rFonts w:hint="default"/>
+        </w:rPr>
+        <w:t>Me indica que mi HEAD está apuntando a ese commit y para abajo todos los cambios que he ido haciendo. Lo que yo quiero es mover a donde apunta origin y revertir todos los cambios hechos desde entonces.  Ahora lo tengo así, sin teoría y solo dos archivos en mi proyecto, voy a hacer reset --hard al commit deseado</w:t>
+      </w:r>
+    </w:p>
+    <w:p>
+      <w:pPr>
+        <w:bidi w:val="0"/>
+      </w:pPr>
+      <w:r>
+        <w:drawing>
+          <wp:inline distT="0" distB="0" distL="114300" distR="114300">
+            <wp:extent cx="5380990" cy="2686050"/>
+            <wp:effectExtent l="0" t="0" r="14605" b="2540"/>
+            <wp:docPr id="95" name="Picture 9"/>
+            <wp:cNvGraphicFramePr>
+              <a:graphicFrameLocks xmlns:a="http://schemas.openxmlformats.org/drawingml/2006/main" noChangeAspect="1"/>
+            </wp:cNvGraphicFramePr>
+            <a:graphic xmlns:a="http://schemas.openxmlformats.org/drawingml/2006/main">
+              <a:graphicData uri="http://schemas.openxmlformats.org/drawingml/2006/picture">
+                <pic:pic xmlns:pic="http://schemas.openxmlformats.org/drawingml/2006/picture">
+                  <pic:nvPicPr>
+                    <pic:cNvPr id="95" name="Picture 9"/>
+                    <pic:cNvPicPr>
+                      <a:picLocks noChangeAspect="1"/>
+                    </pic:cNvPicPr>
+                  </pic:nvPicPr>
+                  <pic:blipFill>
+                    <a:blip r:embed="rId69"/>
+                    <a:stretch>
+                      <a:fillRect/>
+                    </a:stretch>
+                  </pic:blipFill>
+                  <pic:spPr>
+                    <a:xfrm>
+                      <a:off x="0" y="0"/>
+                      <a:ext cx="5380990" cy="2686050"/>
+                    </a:xfrm>
+                    <a:prstGeom prst="rect">
+                      <a:avLst/>
+                    </a:prstGeom>
+                    <a:noFill/>
+                    <a:ln>
+                      <a:noFill/>
+                    </a:ln>
+                  </pic:spPr>
+                </pic:pic>
+              </a:graphicData>
+            </a:graphic>
+          </wp:inline>
+        </w:drawing>
+      </w:r>
+    </w:p>
+    <w:p>
+      <w:pPr>
+        <w:bidi w:val="0"/>
+        <w:rPr>
+          <w:rFonts w:hint="default"/>
+        </w:rPr>
+      </w:pPr>
+      <w:r>
+        <w:rPr>
+          <w:rFonts w:hint="default"/>
+        </w:rPr>
+        <w:t xml:space="preserve">Hacemos el reset </w:t>
+      </w:r>
+    </w:p>
+    <w:p>
+      <w:pPr>
+        <w:bidi w:val="0"/>
+      </w:pPr>
+      <w:r>
+        <w:drawing>
+          <wp:inline distT="0" distB="0" distL="114300" distR="114300">
+            <wp:extent cx="5394325" cy="241300"/>
+            <wp:effectExtent l="0" t="0" r="1270" b="16510"/>
+            <wp:docPr id="96" name="Picture 10"/>
+            <wp:cNvGraphicFramePr>
+              <a:graphicFrameLocks xmlns:a="http://schemas.openxmlformats.org/drawingml/2006/main" noChangeAspect="1"/>
+            </wp:cNvGraphicFramePr>
+            <a:graphic xmlns:a="http://schemas.openxmlformats.org/drawingml/2006/main">
+              <a:graphicData uri="http://schemas.openxmlformats.org/drawingml/2006/picture">
+                <pic:pic xmlns:pic="http://schemas.openxmlformats.org/drawingml/2006/picture">
+                  <pic:nvPicPr>
+                    <pic:cNvPr id="96" name="Picture 10"/>
+                    <pic:cNvPicPr>
+                      <a:picLocks noChangeAspect="1"/>
+                    </pic:cNvPicPr>
+                  </pic:nvPicPr>
+                  <pic:blipFill>
+                    <a:blip r:embed="rId70"/>
+                    <a:stretch>
+                      <a:fillRect/>
+                    </a:stretch>
+                  </pic:blipFill>
+                  <pic:spPr>
+                    <a:xfrm>
+                      <a:off x="0" y="0"/>
+                      <a:ext cx="5394325" cy="241300"/>
+                    </a:xfrm>
+                    <a:prstGeom prst="rect">
+                      <a:avLst/>
+                    </a:prstGeom>
+                    <a:noFill/>
+                    <a:ln>
+                      <a:noFill/>
+                    </a:ln>
+                  </pic:spPr>
+                </pic:pic>
+              </a:graphicData>
+            </a:graphic>
+          </wp:inline>
+        </w:drawing>
+      </w:r>
+    </w:p>
+    <w:p>
+      <w:pPr>
+        <w:bidi w:val="0"/>
+        <w:rPr>
+          <w:rFonts w:hint="default"/>
+        </w:rPr>
+      </w:pPr>
+      <w:r>
+        <w:rPr>
+          <w:rFonts w:hint="default"/>
+        </w:rPr>
+        <w:t>Y vemos como todo vuelve a como estaba</w:t>
+      </w:r>
+    </w:p>
+    <w:p>
+      <w:pPr>
+        <w:bidi w:val="0"/>
+      </w:pPr>
+      <w:r>
+        <w:drawing>
+          <wp:inline distT="0" distB="0" distL="114300" distR="114300">
+            <wp:extent cx="5055870" cy="2458085"/>
+            <wp:effectExtent l="0" t="0" r="8255" b="9525"/>
+            <wp:docPr id="97" name="Picture 11"/>
+            <wp:cNvGraphicFramePr>
+              <a:graphicFrameLocks xmlns:a="http://schemas.openxmlformats.org/drawingml/2006/main" noChangeAspect="1"/>
+            </wp:cNvGraphicFramePr>
+            <a:graphic xmlns:a="http://schemas.openxmlformats.org/drawingml/2006/main">
+              <a:graphicData uri="http://schemas.openxmlformats.org/drawingml/2006/picture">
+                <pic:pic xmlns:pic="http://schemas.openxmlformats.org/drawingml/2006/picture">
+                  <pic:nvPicPr>
+                    <pic:cNvPr id="97" name="Picture 11"/>
+                    <pic:cNvPicPr>
+                      <a:picLocks noChangeAspect="1"/>
+                    </pic:cNvPicPr>
+                  </pic:nvPicPr>
+                  <pic:blipFill>
+                    <a:blip r:embed="rId71"/>
+                    <a:stretch>
+                      <a:fillRect/>
+                    </a:stretch>
+                  </pic:blipFill>
+                  <pic:spPr>
+                    <a:xfrm>
+                      <a:off x="0" y="0"/>
+                      <a:ext cx="5055870" cy="2458085"/>
+                    </a:xfrm>
+                    <a:prstGeom prst="rect">
+                      <a:avLst/>
+                    </a:prstGeom>
+                    <a:noFill/>
+                    <a:ln>
+                      <a:noFill/>
+                    </a:ln>
+                  </pic:spPr>
+                </pic:pic>
+              </a:graphicData>
+            </a:graphic>
+          </wp:inline>
+        </w:drawing>
+      </w:r>
+    </w:p>
+    <w:p>
+      <w:r>
+        <w:br w:type="page"/>
+      </w:r>
+    </w:p>
+    <w:p>
+      <w:pPr>
+        <w:bidi w:val="0"/>
+        <w:rPr>
+          <w:rFonts w:hint="default"/>
+        </w:rPr>
+      </w:pPr>
+      <w:r>
+        <w:rPr>
+          <w:rFonts w:hint="default"/>
+        </w:rPr>
+        <w:t>Recupero los archivos del proyecto y la teoria.</w:t>
+      </w:r>
+    </w:p>
+    <w:p>
+      <w:pPr>
+        <w:rPr>
+          <w:rFonts w:hint="default"/>
+        </w:rPr>
+      </w:pPr>
+      <w:r>
+        <w:rPr>
+          <w:rFonts w:hint="default"/>
+        </w:rPr>
         <w:br w:type="page"/>
       </w:r>
       <w:bookmarkStart w:id="13" w:name="_GoBack"/>
@@ -7587,17 +8416,23 @@
     </w:p>
     <w:p>
       <w:pPr>
+        <w:bidi w:val="0"/>
+        <w:rPr>
+          <w:rFonts w:hint="default"/>
+        </w:rPr>
+      </w:pPr>
+    </w:p>
+    <w:p>
+      <w:pPr>
         <w:pStyle w:val="2"/>
         <w:bidi w:val="0"/>
         <w:rPr>
           <w:rFonts w:hint="default"/>
-          <w:lang/>
-        </w:rPr>
-      </w:pPr>
-      <w:r>
-        <w:rPr>
-          <w:rFonts w:hint="default"/>
-          <w:lang/>
+        </w:rPr>
+      </w:pPr>
+      <w:r>
+        <w:rPr>
+          <w:rFonts w:hint="default"/>
         </w:rPr>
         <w:t>Apendices</w:t>
       </w:r>
@@ -7606,7 +8441,6 @@
       <w:pPr>
         <w:rPr>
           <w:rFonts w:hint="default"/>
-          <w:lang/>
         </w:rPr>
       </w:pPr>
     </w:p>
@@ -7616,13 +8450,11 @@
         <w:bidi w:val="0"/>
         <w:rPr>
           <w:rFonts w:hint="default"/>
-          <w:lang/>
-        </w:rPr>
-      </w:pPr>
-      <w:r>
-        <w:rPr>
-          <w:rFonts w:hint="default"/>
-          <w:lang/>
+        </w:rPr>
+      </w:pPr>
+      <w:r>
+        <w:rPr>
+          <w:rFonts w:hint="default"/>
         </w:rPr>
         <w:t>Evitar que GIT pida credenciales en cada push a GitHub</w:t>
       </w:r>
@@ -7631,7 +8463,6 @@
       <w:pPr>
         <w:rPr>
           <w:rFonts w:hint="default"/>
-          <w:lang/>
         </w:rPr>
       </w:pPr>
     </w:p>
@@ -7876,7 +8707,7 @@
                     </pic:cNvPicPr>
                   </pic:nvPicPr>
                   <pic:blipFill>
-                    <a:blip r:embed="rId61"/>
+                    <a:blip r:embed="rId72"/>
                     <a:stretch>
                       <a:fillRect/>
                     </a:stretch>
@@ -7956,7 +8787,6 @@
       <w:pPr>
         <w:rPr>
           <w:rFonts w:hint="default"/>
-          <w:lang/>
         </w:rPr>
       </w:pPr>
     </w:p>
@@ -8004,7 +8834,7 @@
     <w:sdtPr>
       <w:id w:val="465009086"/>
       <w:docPartObj>
-        <w:docPartGallery w:val="AutoText"/>
+        <w:docPartGallery w:val="autotext"/>
       </w:docPartObj>
     </w:sdtPr>
     <w:sdtContent>
@@ -8093,15 +8923,15 @@
     <w:lsdException w:uiPriority="99" w:name="index 7"/>
     <w:lsdException w:uiPriority="99" w:name="index 8"/>
     <w:lsdException w:uiPriority="99" w:name="index 9"/>
-    <w:lsdException w:uiPriority="39" w:semiHidden="0" w:name="toc 1"/>
+    <w:lsdException w:qFormat="1" w:uiPriority="39" w:semiHidden="0" w:name="toc 1"/>
     <w:lsdException w:uiPriority="39" w:semiHidden="0" w:name="toc 2"/>
-    <w:lsdException w:uiPriority="39" w:semiHidden="0" w:name="toc 3"/>
-    <w:lsdException w:uiPriority="39" w:semiHidden="0" w:name="toc 4"/>
-    <w:lsdException w:uiPriority="39" w:semiHidden="0" w:name="toc 5"/>
-    <w:lsdException w:uiPriority="39" w:semiHidden="0" w:name="toc 6"/>
-    <w:lsdException w:uiPriority="39" w:semiHidden="0" w:name="toc 7"/>
-    <w:lsdException w:uiPriority="39" w:semiHidden="0" w:name="toc 8"/>
-    <w:lsdException w:uiPriority="39" w:semiHidden="0" w:name="toc 9"/>
+    <w:lsdException w:qFormat="1" w:uiPriority="39" w:semiHidden="0" w:name="toc 3"/>
+    <w:lsdException w:qFormat="1" w:uiPriority="39" w:semiHidden="0" w:name="toc 4"/>
+    <w:lsdException w:qFormat="1" w:uiPriority="39" w:semiHidden="0" w:name="toc 5"/>
+    <w:lsdException w:qFormat="1" w:uiPriority="39" w:semiHidden="0" w:name="toc 6"/>
+    <w:lsdException w:qFormat="1" w:uiPriority="39" w:semiHidden="0" w:name="toc 7"/>
+    <w:lsdException w:qFormat="1" w:uiPriority="39" w:semiHidden="0" w:name="toc 8"/>
+    <w:lsdException w:qFormat="1" w:uiPriority="39" w:semiHidden="0" w:name="toc 9"/>
     <w:lsdException w:uiPriority="99" w:name="Normal Indent"/>
     <w:lsdException w:uiPriority="99" w:name="footnote text"/>
     <w:lsdException w:uiPriority="99" w:name="annotation text"/>
@@ -8159,18 +8989,18 @@
     <w:lsdException w:uiPriority="99" w:name="Body Text Indent 2"/>
     <w:lsdException w:uiPriority="99" w:name="Body Text Indent 3"/>
     <w:lsdException w:uiPriority="99" w:name="Block Text"/>
-    <w:lsdException w:uiPriority="99" w:semiHidden="0" w:name="Hyperlink"/>
+    <w:lsdException w:qFormat="1" w:uiPriority="99" w:semiHidden="0" w:name="Hyperlink"/>
     <w:lsdException w:uiPriority="99" w:name="FollowedHyperlink"/>
     <w:lsdException w:qFormat="1" w:unhideWhenUsed="0" w:uiPriority="22" w:semiHidden="0" w:name="Strong"/>
     <w:lsdException w:qFormat="1" w:unhideWhenUsed="0" w:uiPriority="20" w:semiHidden="0" w:name="Emphasis"/>
     <w:lsdException w:uiPriority="99" w:name="Document Map"/>
     <w:lsdException w:uiPriority="99" w:name="Plain Text"/>
     <w:lsdException w:uiPriority="99" w:name="E-mail Signature"/>
-    <w:lsdException w:uiPriority="99" w:semiHidden="0" w:name="Normal (Web)"/>
+    <w:lsdException w:qFormat="1" w:uiPriority="99" w:semiHidden="0" w:name="Normal (Web)"/>
     <w:lsdException w:uiPriority="99" w:name="HTML Acronym"/>
     <w:lsdException w:uiPriority="99" w:name="HTML Address"/>
     <w:lsdException w:uiPriority="99" w:name="HTML Cite"/>
-    <w:lsdException w:uiPriority="99" w:name="HTML Code"/>
+    <w:lsdException w:qFormat="1" w:uiPriority="99" w:name="HTML Code"/>
     <w:lsdException w:uiPriority="99" w:name="HTML Definition"/>
     <w:lsdException w:uiPriority="99" w:name="HTML Keyboard"/>
     <w:lsdException w:uiPriority="99" w:name="HTML Preformatted"/>
@@ -8225,13 +9055,13 @@
     <w:lsdException w:unhideWhenUsed="0" w:uiPriority="39" w:semiHidden="0" w:name="Table Grid"/>
     <w:lsdException w:uiPriority="99" w:name="Table Theme"/>
     <w:lsdException w:qFormat="1" w:unhideWhenUsed="0" w:uiPriority="1" w:semiHidden="0" w:name="No Spacing"/>
-    <w:lsdException w:qFormat="1" w:unhideWhenUsed="0" w:uiPriority="60" w:semiHidden="0" w:name="Light Shading"/>
-    <w:lsdException w:qFormat="1" w:unhideWhenUsed="0" w:uiPriority="61" w:semiHidden="0" w:name="Light List"/>
-    <w:lsdException w:qFormat="1" w:unhideWhenUsed="0" w:uiPriority="62" w:semiHidden="0" w:name="Light Grid"/>
-    <w:lsdException w:qFormat="1" w:unhideWhenUsed="0" w:uiPriority="63" w:semiHidden="0" w:name="Medium Shading 1"/>
-    <w:lsdException w:qFormat="1" w:unhideWhenUsed="0" w:uiPriority="64" w:semiHidden="0" w:name="Medium Shading 2"/>
-    <w:lsdException w:qFormat="1" w:unhideWhenUsed="0" w:uiPriority="65" w:semiHidden="0" w:name="Medium List 1"/>
-    <w:lsdException w:qFormat="1" w:unhideWhenUsed="0" w:uiPriority="66" w:semiHidden="0" w:name="Medium List 2"/>
+    <w:lsdException w:unhideWhenUsed="0" w:uiPriority="60" w:semiHidden="0" w:name="Light Shading"/>
+    <w:lsdException w:unhideWhenUsed="0" w:uiPriority="61" w:semiHidden="0" w:name="Light List"/>
+    <w:lsdException w:unhideWhenUsed="0" w:uiPriority="62" w:semiHidden="0" w:name="Light Grid"/>
+    <w:lsdException w:unhideWhenUsed="0" w:uiPriority="63" w:semiHidden="0" w:name="Medium Shading 1"/>
+    <w:lsdException w:unhideWhenUsed="0" w:uiPriority="64" w:semiHidden="0" w:name="Medium Shading 2"/>
+    <w:lsdException w:unhideWhenUsed="0" w:uiPriority="65" w:semiHidden="0" w:name="Medium List 1"/>
+    <w:lsdException w:unhideWhenUsed="0" w:uiPriority="66" w:semiHidden="0" w:name="Medium List 2"/>
     <w:lsdException w:unhideWhenUsed="0" w:uiPriority="67" w:semiHidden="0" w:name="Medium Grid 1"/>
     <w:lsdException w:unhideWhenUsed="0" w:uiPriority="68" w:semiHidden="0" w:name="Medium Grid 2"/>
     <w:lsdException w:unhideWhenUsed="0" w:uiPriority="69" w:semiHidden="0" w:name="Medium Grid 3"/>
@@ -8239,15 +9069,15 @@
     <w:lsdException w:unhideWhenUsed="0" w:uiPriority="71" w:semiHidden="0" w:name="Colorful Shading"/>
     <w:lsdException w:unhideWhenUsed="0" w:uiPriority="72" w:semiHidden="0" w:name="Colorful List"/>
     <w:lsdException w:unhideWhenUsed="0" w:uiPriority="73" w:semiHidden="0" w:name="Colorful Grid"/>
-    <w:lsdException w:qFormat="1" w:unhideWhenUsed="0" w:uiPriority="60" w:semiHidden="0" w:name="Light Shading Accent 1"/>
-    <w:lsdException w:qFormat="1" w:unhideWhenUsed="0" w:uiPriority="61" w:semiHidden="0" w:name="Light List Accent 1"/>
-    <w:lsdException w:qFormat="1" w:unhideWhenUsed="0" w:uiPriority="62" w:semiHidden="0" w:name="Light Grid Accent 1"/>
-    <w:lsdException w:qFormat="1" w:unhideWhenUsed="0" w:uiPriority="63" w:semiHidden="0" w:name="Medium Shading 1 Accent 1"/>
-    <w:lsdException w:qFormat="1" w:unhideWhenUsed="0" w:uiPriority="64" w:semiHidden="0" w:name="Medium Shading 2 Accent 1"/>
-    <w:lsdException w:qFormat="1" w:unhideWhenUsed="0" w:uiPriority="65" w:semiHidden="0" w:name="Medium List 1 Accent 1"/>
+    <w:lsdException w:unhideWhenUsed="0" w:uiPriority="60" w:semiHidden="0" w:name="Light Shading Accent 1"/>
+    <w:lsdException w:unhideWhenUsed="0" w:uiPriority="61" w:semiHidden="0" w:name="Light List Accent 1"/>
+    <w:lsdException w:unhideWhenUsed="0" w:uiPriority="62" w:semiHidden="0" w:name="Light Grid Accent 1"/>
+    <w:lsdException w:unhideWhenUsed="0" w:uiPriority="63" w:semiHidden="0" w:name="Medium Shading 1 Accent 1"/>
+    <w:lsdException w:unhideWhenUsed="0" w:uiPriority="64" w:semiHidden="0" w:name="Medium Shading 2 Accent 1"/>
+    <w:lsdException w:unhideWhenUsed="0" w:uiPriority="65" w:semiHidden="0" w:name="Medium List 1 Accent 1"/>
     <w:lsdException w:qFormat="1" w:unhideWhenUsed="0" w:uiPriority="29" w:semiHidden="0" w:name="Quote"/>
     <w:lsdException w:qFormat="1" w:unhideWhenUsed="0" w:uiPriority="30" w:semiHidden="0" w:name="Intense Quote"/>
-    <w:lsdException w:qFormat="1" w:unhideWhenUsed="0" w:uiPriority="66" w:semiHidden="0" w:name="Medium List 2 Accent 1"/>
+    <w:lsdException w:unhideWhenUsed="0" w:uiPriority="66" w:semiHidden="0" w:name="Medium List 2 Accent 1"/>
     <w:lsdException w:unhideWhenUsed="0" w:uiPriority="67" w:semiHidden="0" w:name="Medium Grid 1 Accent 1"/>
     <w:lsdException w:unhideWhenUsed="0" w:uiPriority="68" w:semiHidden="0" w:name="Medium Grid 2 Accent 1"/>
     <w:lsdException w:unhideWhenUsed="0" w:uiPriority="69" w:semiHidden="0" w:name="Medium Grid 3 Accent 1"/>
@@ -8255,13 +9085,13 @@
     <w:lsdException w:unhideWhenUsed="0" w:uiPriority="71" w:semiHidden="0" w:name="Colorful Shading Accent 1"/>
     <w:lsdException w:unhideWhenUsed="0" w:uiPriority="72" w:semiHidden="0" w:name="Colorful List Accent 1"/>
     <w:lsdException w:unhideWhenUsed="0" w:uiPriority="73" w:semiHidden="0" w:name="Colorful Grid Accent 1"/>
-    <w:lsdException w:qFormat="1" w:unhideWhenUsed="0" w:uiPriority="60" w:semiHidden="0" w:name="Light Shading Accent 2"/>
-    <w:lsdException w:qFormat="1" w:unhideWhenUsed="0" w:uiPriority="61" w:semiHidden="0" w:name="Light List Accent 2"/>
-    <w:lsdException w:qFormat="1" w:unhideWhenUsed="0" w:uiPriority="62" w:semiHidden="0" w:name="Light Grid Accent 2"/>
-    <w:lsdException w:qFormat="1" w:unhideWhenUsed="0" w:uiPriority="63" w:semiHidden="0" w:name="Medium Shading 1 Accent 2"/>
-    <w:lsdException w:qFormat="1" w:unhideWhenUsed="0" w:uiPriority="64" w:semiHidden="0" w:name="Medium Shading 2 Accent 2"/>
-    <w:lsdException w:qFormat="1" w:unhideWhenUsed="0" w:uiPriority="65" w:semiHidden="0" w:name="Medium List 1 Accent 2"/>
-    <w:lsdException w:qFormat="1" w:unhideWhenUsed="0" w:uiPriority="66" w:semiHidden="0" w:name="Medium List 2 Accent 2"/>
+    <w:lsdException w:unhideWhenUsed="0" w:uiPriority="60" w:semiHidden="0" w:name="Light Shading Accent 2"/>
+    <w:lsdException w:unhideWhenUsed="0" w:uiPriority="61" w:semiHidden="0" w:name="Light List Accent 2"/>
+    <w:lsdException w:unhideWhenUsed="0" w:uiPriority="62" w:semiHidden="0" w:name="Light Grid Accent 2"/>
+    <w:lsdException w:unhideWhenUsed="0" w:uiPriority="63" w:semiHidden="0" w:name="Medium Shading 1 Accent 2"/>
+    <w:lsdException w:unhideWhenUsed="0" w:uiPriority="64" w:semiHidden="0" w:name="Medium Shading 2 Accent 2"/>
+    <w:lsdException w:unhideWhenUsed="0" w:uiPriority="65" w:semiHidden="0" w:name="Medium List 1 Accent 2"/>
+    <w:lsdException w:unhideWhenUsed="0" w:uiPriority="66" w:semiHidden="0" w:name="Medium List 2 Accent 2"/>
     <w:lsdException w:unhideWhenUsed="0" w:uiPriority="67" w:semiHidden="0" w:name="Medium Grid 1 Accent 2"/>
     <w:lsdException w:unhideWhenUsed="0" w:uiPriority="68" w:semiHidden="0" w:name="Medium Grid 2 Accent 2"/>
     <w:lsdException w:unhideWhenUsed="0" w:uiPriority="69" w:semiHidden="0" w:name="Medium Grid 3 Accent 2"/>
@@ -8269,13 +9099,13 @@
     <w:lsdException w:unhideWhenUsed="0" w:uiPriority="71" w:semiHidden="0" w:name="Colorful Shading Accent 2"/>
     <w:lsdException w:unhideWhenUsed="0" w:uiPriority="72" w:semiHidden="0" w:name="Colorful List Accent 2"/>
     <w:lsdException w:unhideWhenUsed="0" w:uiPriority="73" w:semiHidden="0" w:name="Colorful Grid Accent 2"/>
-    <w:lsdException w:qFormat="1" w:unhideWhenUsed="0" w:uiPriority="60" w:semiHidden="0" w:name="Light Shading Accent 3"/>
-    <w:lsdException w:qFormat="1" w:unhideWhenUsed="0" w:uiPriority="61" w:semiHidden="0" w:name="Light List Accent 3"/>
-    <w:lsdException w:qFormat="1" w:unhideWhenUsed="0" w:uiPriority="62" w:semiHidden="0" w:name="Light Grid Accent 3"/>
-    <w:lsdException w:qFormat="1" w:unhideWhenUsed="0" w:uiPriority="63" w:semiHidden="0" w:name="Medium Shading 1 Accent 3"/>
-    <w:lsdException w:qFormat="1" w:unhideWhenUsed="0" w:uiPriority="64" w:semiHidden="0" w:name="Medium Shading 2 Accent 3"/>
-    <w:lsdException w:qFormat="1" w:unhideWhenUsed="0" w:uiPriority="65" w:semiHidden="0" w:name="Medium List 1 Accent 3"/>
-    <w:lsdException w:qFormat="1" w:unhideWhenUsed="0" w:uiPriority="66" w:semiHidden="0" w:name="Medium List 2 Accent 3"/>
+    <w:lsdException w:unhideWhenUsed="0" w:uiPriority="60" w:semiHidden="0" w:name="Light Shading Accent 3"/>
+    <w:lsdException w:unhideWhenUsed="0" w:uiPriority="61" w:semiHidden="0" w:name="Light List Accent 3"/>
+    <w:lsdException w:unhideWhenUsed="0" w:uiPriority="62" w:semiHidden="0" w:name="Light Grid Accent 3"/>
+    <w:lsdException w:unhideWhenUsed="0" w:uiPriority="63" w:semiHidden="0" w:name="Medium Shading 1 Accent 3"/>
+    <w:lsdException w:unhideWhenUsed="0" w:uiPriority="64" w:semiHidden="0" w:name="Medium Shading 2 Accent 3"/>
+    <w:lsdException w:unhideWhenUsed="0" w:uiPriority="65" w:semiHidden="0" w:name="Medium List 1 Accent 3"/>
+    <w:lsdException w:unhideWhenUsed="0" w:uiPriority="66" w:semiHidden="0" w:name="Medium List 2 Accent 3"/>
     <w:lsdException w:unhideWhenUsed="0" w:uiPriority="67" w:semiHidden="0" w:name="Medium Grid 1 Accent 3"/>
     <w:lsdException w:unhideWhenUsed="0" w:uiPriority="68" w:semiHidden="0" w:name="Medium Grid 2 Accent 3"/>
     <w:lsdException w:unhideWhenUsed="0" w:uiPriority="69" w:semiHidden="0" w:name="Medium Grid 3 Accent 3"/>
@@ -8283,13 +9113,13 @@
     <w:lsdException w:unhideWhenUsed="0" w:uiPriority="71" w:semiHidden="0" w:name="Colorful Shading Accent 3"/>
     <w:lsdException w:unhideWhenUsed="0" w:uiPriority="72" w:semiHidden="0" w:name="Colorful List Accent 3"/>
     <w:lsdException w:unhideWhenUsed="0" w:uiPriority="73" w:semiHidden="0" w:name="Colorful Grid Accent 3"/>
-    <w:lsdException w:qFormat="1" w:unhideWhenUsed="0" w:uiPriority="60" w:semiHidden="0" w:name="Light Shading Accent 4"/>
-    <w:lsdException w:qFormat="1" w:unhideWhenUsed="0" w:uiPriority="61" w:semiHidden="0" w:name="Light List Accent 4"/>
-    <w:lsdException w:qFormat="1" w:unhideWhenUsed="0" w:uiPriority="62" w:semiHidden="0" w:name="Light Grid Accent 4"/>
-    <w:lsdException w:qFormat="1" w:unhideWhenUsed="0" w:uiPriority="63" w:semiHidden="0" w:name="Medium Shading 1 Accent 4"/>
-    <w:lsdException w:qFormat="1" w:unhideWhenUsed="0" w:uiPriority="64" w:semiHidden="0" w:name="Medium Shading 2 Accent 4"/>
-    <w:lsdException w:qFormat="1" w:unhideWhenUsed="0" w:uiPriority="65" w:semiHidden="0" w:name="Medium List 1 Accent 4"/>
-    <w:lsdException w:qFormat="1" w:unhideWhenUsed="0" w:uiPriority="66" w:semiHidden="0" w:name="Medium List 2 Accent 4"/>
+    <w:lsdException w:unhideWhenUsed="0" w:uiPriority="60" w:semiHidden="0" w:name="Light Shading Accent 4"/>
+    <w:lsdException w:unhideWhenUsed="0" w:uiPriority="61" w:semiHidden="0" w:name="Light List Accent 4"/>
+    <w:lsdException w:unhideWhenUsed="0" w:uiPriority="62" w:semiHidden="0" w:name="Light Grid Accent 4"/>
+    <w:lsdException w:unhideWhenUsed="0" w:uiPriority="63" w:semiHidden="0" w:name="Medium Shading 1 Accent 4"/>
+    <w:lsdException w:unhideWhenUsed="0" w:uiPriority="64" w:semiHidden="0" w:name="Medium Shading 2 Accent 4"/>
+    <w:lsdException w:unhideWhenUsed="0" w:uiPriority="65" w:semiHidden="0" w:name="Medium List 1 Accent 4"/>
+    <w:lsdException w:unhideWhenUsed="0" w:uiPriority="66" w:semiHidden="0" w:name="Medium List 2 Accent 4"/>
     <w:lsdException w:unhideWhenUsed="0" w:uiPriority="67" w:semiHidden="0" w:name="Medium Grid 1 Accent 4"/>
     <w:lsdException w:unhideWhenUsed="0" w:uiPriority="68" w:semiHidden="0" w:name="Medium Grid 2 Accent 4"/>
     <w:lsdException w:unhideWhenUsed="0" w:uiPriority="69" w:semiHidden="0" w:name="Medium Grid 3 Accent 4"/>
@@ -8297,13 +9127,13 @@
     <w:lsdException w:unhideWhenUsed="0" w:uiPriority="71" w:semiHidden="0" w:name="Colorful Shading Accent 4"/>
     <w:lsdException w:unhideWhenUsed="0" w:uiPriority="72" w:semiHidden="0" w:name="Colorful List Accent 4"/>
     <w:lsdException w:unhideWhenUsed="0" w:uiPriority="73" w:semiHidden="0" w:name="Colorful Grid Accent 4"/>
-    <w:lsdException w:qFormat="1" w:unhideWhenUsed="0" w:uiPriority="60" w:semiHidden="0" w:name="Light Shading Accent 5"/>
-    <w:lsdException w:qFormat="1" w:unhideWhenUsed="0" w:uiPriority="61" w:semiHidden="0" w:name="Light List Accent 5"/>
-    <w:lsdException w:qFormat="1" w:unhideWhenUsed="0" w:uiPriority="62" w:semiHidden="0" w:name="Light Grid Accent 5"/>
-    <w:lsdException w:qFormat="1" w:unhideWhenUsed="0" w:uiPriority="63" w:semiHidden="0" w:name="Medium Shading 1 Accent 5"/>
-    <w:lsdException w:qFormat="1" w:unhideWhenUsed="0" w:uiPriority="64" w:semiHidden="0" w:name="Medium Shading 2 Accent 5"/>
-    <w:lsdException w:qFormat="1" w:unhideWhenUsed="0" w:uiPriority="65" w:semiHidden="0" w:name="Medium List 1 Accent 5"/>
-    <w:lsdException w:qFormat="1" w:unhideWhenUsed="0" w:uiPriority="66" w:semiHidden="0" w:name="Medium List 2 Accent 5"/>
+    <w:lsdException w:unhideWhenUsed="0" w:uiPriority="60" w:semiHidden="0" w:name="Light Shading Accent 5"/>
+    <w:lsdException w:unhideWhenUsed="0" w:uiPriority="61" w:semiHidden="0" w:name="Light List Accent 5"/>
+    <w:lsdException w:unhideWhenUsed="0" w:uiPriority="62" w:semiHidden="0" w:name="Light Grid Accent 5"/>
+    <w:lsdException w:unhideWhenUsed="0" w:uiPriority="63" w:semiHidden="0" w:name="Medium Shading 1 Accent 5"/>
+    <w:lsdException w:unhideWhenUsed="0" w:uiPriority="64" w:semiHidden="0" w:name="Medium Shading 2 Accent 5"/>
+    <w:lsdException w:unhideWhenUsed="0" w:uiPriority="65" w:semiHidden="0" w:name="Medium List 1 Accent 5"/>
+    <w:lsdException w:unhideWhenUsed="0" w:uiPriority="66" w:semiHidden="0" w:name="Medium List 2 Accent 5"/>
     <w:lsdException w:unhideWhenUsed="0" w:uiPriority="67" w:semiHidden="0" w:name="Medium Grid 1 Accent 5"/>
     <w:lsdException w:unhideWhenUsed="0" w:uiPriority="68" w:semiHidden="0" w:name="Medium Grid 2 Accent 5"/>
     <w:lsdException w:unhideWhenUsed="0" w:uiPriority="69" w:semiHidden="0" w:name="Medium Grid 3 Accent 5"/>
@@ -8311,13 +9141,13 @@
     <w:lsdException w:unhideWhenUsed="0" w:uiPriority="71" w:semiHidden="0" w:name="Colorful Shading Accent 5"/>
     <w:lsdException w:unhideWhenUsed="0" w:uiPriority="72" w:semiHidden="0" w:name="Colorful List Accent 5"/>
     <w:lsdException w:unhideWhenUsed="0" w:uiPriority="73" w:semiHidden="0" w:name="Colorful Grid Accent 5"/>
-    <w:lsdException w:qFormat="1" w:unhideWhenUsed="0" w:uiPriority="60" w:semiHidden="0" w:name="Light Shading Accent 6"/>
-    <w:lsdException w:qFormat="1" w:unhideWhenUsed="0" w:uiPriority="61" w:semiHidden="0" w:name="Light List Accent 6"/>
-    <w:lsdException w:qFormat="1" w:unhideWhenUsed="0" w:uiPriority="62" w:semiHidden="0" w:name="Light Grid Accent 6"/>
-    <w:lsdException w:qFormat="1" w:unhideWhenUsed="0" w:uiPriority="63" w:semiHidden="0" w:name="Medium Shading 1 Accent 6"/>
-    <w:lsdException w:qFormat="1" w:unhideWhenUsed="0" w:uiPriority="64" w:semiHidden="0" w:name="Medium Shading 2 Accent 6"/>
-    <w:lsdException w:qFormat="1" w:unhideWhenUsed="0" w:uiPriority="65" w:semiHidden="0" w:name="Medium List 1 Accent 6"/>
-    <w:lsdException w:qFormat="1" w:unhideWhenUsed="0" w:uiPriority="66" w:semiHidden="0" w:name="Medium List 2 Accent 6"/>
+    <w:lsdException w:unhideWhenUsed="0" w:uiPriority="60" w:semiHidden="0" w:name="Light Shading Accent 6"/>
+    <w:lsdException w:unhideWhenUsed="0" w:uiPriority="61" w:semiHidden="0" w:name="Light List Accent 6"/>
+    <w:lsdException w:unhideWhenUsed="0" w:uiPriority="62" w:semiHidden="0" w:name="Light Grid Accent 6"/>
+    <w:lsdException w:unhideWhenUsed="0" w:uiPriority="63" w:semiHidden="0" w:name="Medium Shading 1 Accent 6"/>
+    <w:lsdException w:unhideWhenUsed="0" w:uiPriority="64" w:semiHidden="0" w:name="Medium Shading 2 Accent 6"/>
+    <w:lsdException w:unhideWhenUsed="0" w:uiPriority="65" w:semiHidden="0" w:name="Medium List 1 Accent 6"/>
+    <w:lsdException w:unhideWhenUsed="0" w:uiPriority="66" w:semiHidden="0" w:name="Medium List 2 Accent 6"/>
     <w:lsdException w:unhideWhenUsed="0" w:uiPriority="67" w:semiHidden="0" w:name="Medium Grid 1 Accent 6"/>
     <w:lsdException w:unhideWhenUsed="0" w:uiPriority="68" w:semiHidden="0" w:name="Medium Grid 2 Accent 6"/>
     <w:lsdException w:unhideWhenUsed="0" w:uiPriority="69" w:semiHidden="0" w:name="Medium Grid 3 Accent 6"/>
@@ -8634,6 +9464,7 @@
     <w:basedOn w:val="11"/>
     <w:semiHidden/>
     <w:unhideWhenUsed/>
+    <w:qFormat/>
     <w:uiPriority w:val="99"/>
     <w:rPr>
       <w:rFonts w:ascii="Courier New" w:hAnsi="Courier New" w:cs="Courier New"/>
@@ -8645,6 +9476,7 @@
     <w:name w:val="Hyperlink"/>
     <w:basedOn w:val="11"/>
     <w:unhideWhenUsed/>
+    <w:qFormat/>
     <w:uiPriority w:val="99"/>
     <w:rPr>
       <w:color w:val="0563C1" w:themeColor="hyperlink"/>
@@ -8659,6 +9491,7 @@
   <w:style w:type="paragraph" w:styleId="19">
     <w:name w:val="Normal (Web)"/>
     <w:unhideWhenUsed/>
+    <w:qFormat/>
     <w:uiPriority w:val="99"/>
     <w:pPr>
       <w:spacing w:before="0" w:beforeAutospacing="1" w:after="0" w:afterAutospacing="1"/>
@@ -8666,6 +9499,7 @@
       <w:jc w:val="left"/>
     </w:pPr>
     <w:rPr>
+      <w:rFonts w:ascii="Times New Roman" w:hAnsi="Times New Roman" w:eastAsia="SimSun" w:cs="Times New Roman"/>
       <w:kern w:val="0"/>
       <w:sz w:val="24"/>
       <w:szCs w:val="24"/>
@@ -8733,6 +9567,7 @@
     <w:basedOn w:val="1"/>
     <w:next w:val="1"/>
     <w:unhideWhenUsed/>
+    <w:qFormat/>
     <w:uiPriority w:val="39"/>
     <w:pPr>
       <w:spacing w:before="120"/>
@@ -8768,6 +9603,7 @@
     <w:basedOn w:val="1"/>
     <w:next w:val="1"/>
     <w:unhideWhenUsed/>
+    <w:qFormat/>
     <w:uiPriority w:val="39"/>
     <w:pPr>
       <w:spacing w:after="0"/>
@@ -8786,6 +9622,7 @@
     <w:basedOn w:val="1"/>
     <w:next w:val="1"/>
     <w:unhideWhenUsed/>
+    <w:qFormat/>
     <w:uiPriority w:val="39"/>
     <w:pPr>
       <w:spacing w:after="0"/>
@@ -8802,6 +9639,7 @@
     <w:basedOn w:val="1"/>
     <w:next w:val="1"/>
     <w:unhideWhenUsed/>
+    <w:qFormat/>
     <w:uiPriority w:val="39"/>
     <w:pPr>
       <w:spacing w:after="0"/>
@@ -8818,6 +9656,7 @@
     <w:basedOn w:val="1"/>
     <w:next w:val="1"/>
     <w:unhideWhenUsed/>
+    <w:qFormat/>
     <w:uiPriority w:val="39"/>
     <w:pPr>
       <w:spacing w:after="0"/>
@@ -8834,6 +9673,7 @@
     <w:basedOn w:val="1"/>
     <w:next w:val="1"/>
     <w:unhideWhenUsed/>
+    <w:qFormat/>
     <w:uiPriority w:val="39"/>
     <w:pPr>
       <w:spacing w:after="0"/>
@@ -8850,6 +9690,7 @@
     <w:basedOn w:val="1"/>
     <w:next w:val="1"/>
     <w:unhideWhenUsed/>
+    <w:qFormat/>
     <w:uiPriority w:val="39"/>
     <w:pPr>
       <w:spacing w:after="0"/>
@@ -8866,6 +9707,7 @@
     <w:basedOn w:val="1"/>
     <w:next w:val="1"/>
     <w:unhideWhenUsed/>
+    <w:qFormat/>
     <w:uiPriority w:val="39"/>
     <w:pPr>
       <w:spacing w:after="0"/>
@@ -9178,7 +10020,7 @@
       <w:b/>
       <w:bCs/>
       <w:smallCaps/>
-      <w:color w:val="191919" w:themeColor="text1" w:themeTint="E6"/>
+      <w:color w:val="1A1A1A" w:themeColor="text1" w:themeTint="E6"/>
       <w:spacing w:val="10"/>
       <w:w w:val="100"/>
       <w:position w:val="0"/>

</xml_diff>

<commit_message>
renombrando mediante sistema de archivo No teminal
</commit_message>
<xml_diff>
--- a/Teoria/Curso_Git&GitHub.docx
+++ b/Teoria/Curso_Git&GitHub.docx
@@ -8404,23 +8404,589 @@
         <w:bidi w:val="0"/>
         <w:rPr>
           <w:rFonts w:hint="default"/>
-        </w:rPr>
-      </w:pPr>
-    </w:p>
-    <w:p>
-      <w:pPr>
-        <w:rPr>
-          <w:rFonts w:hint="default"/>
-        </w:rPr>
-      </w:pPr>
-      <w:r>
-        <w:rPr>
-          <w:rFonts w:hint="default"/>
-        </w:rPr>
-        <w:br w:type="page"/>
-      </w:r>
+          <w:lang/>
+        </w:rPr>
+      </w:pPr>
+    </w:p>
+    <w:p>
+      <w:pPr>
+        <w:pStyle w:val="4"/>
+        <w:bidi w:val="0"/>
+        <w:rPr>
+          <w:rFonts w:hint="default"/>
+          <w:lang/>
+        </w:rPr>
+      </w:pPr>
+      <w:r>
+        <w:rPr>
+          <w:rFonts w:hint="default"/>
+          <w:lang/>
+        </w:rPr>
+        <w:t>Renombrar y eliminar archivos con GIT</w:t>
+      </w:r>
+    </w:p>
+    <w:p>
+      <w:pPr>
+        <w:rPr>
+          <w:rFonts w:hint="default"/>
+          <w:lang/>
+        </w:rPr>
+      </w:pPr>
+    </w:p>
+    <w:p>
+      <w:pPr>
+        <w:pStyle w:val="5"/>
+        <w:bidi w:val="0"/>
+        <w:rPr>
+          <w:rFonts w:hint="default"/>
+          <w:lang/>
+        </w:rPr>
+      </w:pPr>
+      <w:r>
+        <w:rPr>
+          <w:rFonts w:hint="default"/>
+          <w:lang/>
+        </w:rPr>
+        <w:t>Con terminal</w:t>
+      </w:r>
+    </w:p>
+    <w:p>
+      <w:pPr>
+        <w:rPr>
+          <w:rStyle w:val="51"/>
+          <w:rFonts w:hint="default"/>
+          <w:lang/>
+        </w:rPr>
+      </w:pPr>
+      <w:r>
+        <w:rPr>
+          <w:rStyle w:val="51"/>
+        </w:rPr>
+        <w:t xml:space="preserve">Usamos: </w:t>
+      </w:r>
+      <w:r>
+        <w:rPr>
+          <w:rStyle w:val="51"/>
+          <w:rFonts w:hint="default" w:asciiTheme="minorHAnsi"/>
+          <w:lang/>
+        </w:rPr>
+        <w:t>mv rm</w:t>
+      </w:r>
+    </w:p>
+    <w:p>
+      <w:pPr>
+        <w:rPr>
+          <w:rFonts w:hint="default"/>
+          <w:lang/>
+        </w:rPr>
+      </w:pPr>
+      <w:r>
+        <w:rPr>
+          <w:rFonts w:hint="default"/>
+          <w:lang/>
+        </w:rPr>
+        <w:t>Si usamos la terminal para renombrar conservaremos toda la hstoria de ese archivo, no será considerado un archivo nuevo.</w:t>
+      </w:r>
+    </w:p>
+    <w:p>
+      <w:pPr>
+        <w:rPr>
+          <w:rFonts w:hint="default"/>
+          <w:lang/>
+        </w:rPr>
+      </w:pPr>
+      <w:r>
+        <w:rPr>
+          <w:sz w:val="22"/>
+        </w:rPr>
+        <mc:AlternateContent>
+          <mc:Choice Requires="wps">
+            <w:drawing>
+              <wp:anchor distT="0" distB="0" distL="114300" distR="114300" simplePos="0" relativeHeight="253897728" behindDoc="0" locked="0" layoutInCell="1" allowOverlap="1">
+                <wp:simplePos x="0" y="0"/>
+                <wp:positionH relativeFrom="column">
+                  <wp:posOffset>4950460</wp:posOffset>
+                </wp:positionH>
+                <wp:positionV relativeFrom="paragraph">
+                  <wp:posOffset>1658620</wp:posOffset>
+                </wp:positionV>
+                <wp:extent cx="226060" cy="253365"/>
+                <wp:effectExtent l="0" t="0" r="13970" b="20955"/>
+                <wp:wrapNone/>
+                <wp:docPr id="100" name="Straight Arrow Connector 100"/>
+                <wp:cNvGraphicFramePr/>
+                <a:graphic xmlns:a="http://schemas.openxmlformats.org/drawingml/2006/main">
+                  <a:graphicData uri="http://schemas.microsoft.com/office/word/2010/wordprocessingShape">
+                    <wps:wsp>
+                      <wps:cNvCnPr/>
+                      <wps:spPr>
+                        <a:xfrm flipH="1" flipV="1">
+                          <a:off x="0" y="0"/>
+                          <a:ext cx="226060" cy="253365"/>
+                        </a:xfrm>
+                        <a:prstGeom prst="straightConnector1">
+                          <a:avLst/>
+                        </a:prstGeom>
+                        <a:ln w="38100">
+                          <a:solidFill>
+                            <a:srgbClr val="FF0000"/>
+                          </a:solidFill>
+                          <a:tailEnd type="arrow"/>
+                        </a:ln>
+                      </wps:spPr>
+                      <wps:style>
+                        <a:lnRef idx="1">
+                          <a:schemeClr val="accent1"/>
+                        </a:lnRef>
+                        <a:fillRef idx="0">
+                          <a:schemeClr val="accent1"/>
+                        </a:fillRef>
+                        <a:effectRef idx="0">
+                          <a:schemeClr val="accent1"/>
+                        </a:effectRef>
+                        <a:fontRef idx="minor">
+                          <a:schemeClr val="tx1"/>
+                        </a:fontRef>
+                      </wps:style>
+                      <wps:bodyPr/>
+                    </wps:wsp>
+                  </a:graphicData>
+                </a:graphic>
+              </wp:anchor>
+            </w:drawing>
+          </mc:Choice>
+          <mc:Fallback>
+            <w:pict>
+              <v:shape id="_x0000_s1026" o:spid="_x0000_s1026" o:spt="32" type="#_x0000_t32" style="position:absolute;left:0pt;flip:x y;margin-left:389.8pt;margin-top:130.6pt;height:19.95pt;width:17.8pt;z-index:253897728;mso-width-relative:page;mso-height-relative:page;" filled="f" stroked="t" coordsize="21600,21600" o:gfxdata="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">
+                <v:fill on="f" focussize="0,0"/>
+                <v:stroke weight="3pt" color="#FF0000 [3204]" miterlimit="8" joinstyle="miter" endarrow="open"/>
+                <v:imagedata o:title=""/>
+                <o:lock v:ext="edit" aspectratio="f"/>
+              </v:shape>
+            </w:pict>
+          </mc:Fallback>
+        </mc:AlternateContent>
+      </w:r>
+      <w:r>
+        <w:rPr>
+          <w:rFonts w:hint="default"/>
+          <w:lang/>
+        </w:rPr>
+        <w:t>Creamos un nuevo archivo, destruir-mund.txt, y hacemos commit. Usando el comando mv cambiamos el nombre.</w:t>
+      </w:r>
+    </w:p>
+    <w:p>
+      <w:r>
+        <w:drawing>
+          <wp:inline distT="0" distB="0" distL="114300" distR="114300">
+            <wp:extent cx="5398135" cy="625475"/>
+            <wp:effectExtent l="0" t="0" r="2540" b="8890"/>
+            <wp:docPr id="98" name="Picture 1"/>
+            <wp:cNvGraphicFramePr>
+              <a:graphicFrameLocks xmlns:a="http://schemas.openxmlformats.org/drawingml/2006/main" noChangeAspect="1"/>
+            </wp:cNvGraphicFramePr>
+            <a:graphic xmlns:a="http://schemas.openxmlformats.org/drawingml/2006/main">
+              <a:graphicData uri="http://schemas.openxmlformats.org/drawingml/2006/picture">
+                <pic:pic xmlns:pic="http://schemas.openxmlformats.org/drawingml/2006/picture">
+                  <pic:nvPicPr>
+                    <pic:cNvPr id="98" name="Picture 1"/>
+                    <pic:cNvPicPr>
+                      <a:picLocks noChangeAspect="1"/>
+                    </pic:cNvPicPr>
+                  </pic:nvPicPr>
+                  <pic:blipFill>
+                    <a:blip r:embed="rId72"/>
+                    <a:stretch>
+                      <a:fillRect/>
+                    </a:stretch>
+                  </pic:blipFill>
+                  <pic:spPr>
+                    <a:xfrm>
+                      <a:off x="0" y="0"/>
+                      <a:ext cx="5398135" cy="625475"/>
+                    </a:xfrm>
+                    <a:prstGeom prst="rect">
+                      <a:avLst/>
+                    </a:prstGeom>
+                    <a:noFill/>
+                    <a:ln>
+                      <a:noFill/>
+                    </a:ln>
+                  </pic:spPr>
+                </pic:pic>
+              </a:graphicData>
+            </a:graphic>
+          </wp:inline>
+        </w:drawing>
+      </w:r>
+    </w:p>
+    <w:p>
+      <w:pPr>
+        <w:rPr>
+          <w:rFonts w:hint="default"/>
+          <w:color w:val="auto"/>
+          <w:lang/>
+        </w:rPr>
+      </w:pPr>
+      <w:r>
+        <w:rPr>
+          <w:rFonts w:hint="default"/>
+          <w:color w:val="70AD47" w:themeColor="accent6"/>
+          <w:lang/>
+          <w14:textFill>
+            <w14:solidFill>
+              <w14:schemeClr w14:val="accent6"/>
+            </w14:solidFill>
+          </w14:textFill>
+        </w:rPr>
+        <w:t xml:space="preserve">R </w:t>
+      </w:r>
+      <w:r>
+        <w:rPr>
+          <w:rFonts w:hint="default"/>
+          <w:color w:val="auto"/>
+          <w:lang/>
+        </w:rPr>
+        <w:t>de rename. Ese cambio está en el stage así que para confirmar el cambio hay que hacer un commit.</w:t>
+      </w:r>
+    </w:p>
+    <w:p>
+      <w:pPr>
+        <w:rPr>
+          <w:rFonts w:hint="default"/>
+          <w:color w:val="auto"/>
+          <w:lang/>
+        </w:rPr>
+      </w:pPr>
+      <w:r>
+        <w:rPr>
+          <w:sz w:val="22"/>
+        </w:rPr>
+        <mc:AlternateContent>
+          <mc:Choice Requires="wps">
+            <w:drawing>
+              <wp:anchor distT="0" distB="0" distL="114300" distR="114300" simplePos="0" relativeHeight="256138240" behindDoc="0" locked="0" layoutInCell="1" allowOverlap="1">
+                <wp:simplePos x="0" y="0"/>
+                <wp:positionH relativeFrom="column">
+                  <wp:posOffset>2381250</wp:posOffset>
+                </wp:positionH>
+                <wp:positionV relativeFrom="paragraph">
+                  <wp:posOffset>657225</wp:posOffset>
+                </wp:positionV>
+                <wp:extent cx="520065" cy="40005"/>
+                <wp:effectExtent l="0" t="55245" r="11430" b="41910"/>
+                <wp:wrapNone/>
+                <wp:docPr id="101" name="Straight Arrow Connector 101"/>
+                <wp:cNvGraphicFramePr/>
+                <a:graphic xmlns:a="http://schemas.openxmlformats.org/drawingml/2006/main">
+                  <a:graphicData uri="http://schemas.microsoft.com/office/word/2010/wordprocessingShape">
+                    <wps:wsp>
+                      <wps:cNvCnPr/>
+                      <wps:spPr>
+                        <a:xfrm flipH="1" flipV="1">
+                          <a:off x="0" y="0"/>
+                          <a:ext cx="520065" cy="40005"/>
+                        </a:xfrm>
+                        <a:prstGeom prst="straightConnector1">
+                          <a:avLst/>
+                        </a:prstGeom>
+                        <a:ln w="28575">
+                          <a:solidFill>
+                            <a:srgbClr val="FF0000"/>
+                          </a:solidFill>
+                          <a:tailEnd type="arrow"/>
+                        </a:ln>
+                      </wps:spPr>
+                      <wps:style>
+                        <a:lnRef idx="1">
+                          <a:schemeClr val="accent1"/>
+                        </a:lnRef>
+                        <a:fillRef idx="0">
+                          <a:schemeClr val="accent1"/>
+                        </a:fillRef>
+                        <a:effectRef idx="0">
+                          <a:schemeClr val="accent1"/>
+                        </a:effectRef>
+                        <a:fontRef idx="minor">
+                          <a:schemeClr val="tx1"/>
+                        </a:fontRef>
+                      </wps:style>
+                      <wps:bodyPr/>
+                    </wps:wsp>
+                  </a:graphicData>
+                </a:graphic>
+              </wp:anchor>
+            </w:drawing>
+          </mc:Choice>
+          <mc:Fallback>
+            <w:pict>
+              <v:shape id="_x0000_s1026" o:spid="_x0000_s1026" o:spt="32" type="#_x0000_t32" style="position:absolute;left:0pt;flip:x y;margin-left:187.5pt;margin-top:51.75pt;height:3.15pt;width:40.95pt;z-index:256138240;mso-width-relative:page;mso-height-relative:page;" filled="f" stroked="t" coordsize="21600,21600" o:gfxdata="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">
+                <v:fill on="f" focussize="0,0"/>
+                <v:stroke weight="2.25pt" color="#FF0000 [3204]" miterlimit="8" joinstyle="miter" endarrow="open"/>
+                <v:imagedata o:title=""/>
+                <o:lock v:ext="edit" aspectratio="f"/>
+              </v:shape>
+            </w:pict>
+          </mc:Fallback>
+        </mc:AlternateContent>
+      </w:r>
+      <w:r>
+        <w:drawing>
+          <wp:inline distT="0" distB="0" distL="114300" distR="114300">
+            <wp:extent cx="5399405" cy="1769110"/>
+            <wp:effectExtent l="0" t="0" r="1270" b="13970"/>
+            <wp:docPr id="99" name="Picture 2"/>
+            <wp:cNvGraphicFramePr>
+              <a:graphicFrameLocks xmlns:a="http://schemas.openxmlformats.org/drawingml/2006/main" noChangeAspect="1"/>
+            </wp:cNvGraphicFramePr>
+            <a:graphic xmlns:a="http://schemas.openxmlformats.org/drawingml/2006/main">
+              <a:graphicData uri="http://schemas.openxmlformats.org/drawingml/2006/picture">
+                <pic:pic xmlns:pic="http://schemas.openxmlformats.org/drawingml/2006/picture">
+                  <pic:nvPicPr>
+                    <pic:cNvPr id="99" name="Picture 2"/>
+                    <pic:cNvPicPr>
+                      <a:picLocks noChangeAspect="1"/>
+                    </pic:cNvPicPr>
+                  </pic:nvPicPr>
+                  <pic:blipFill>
+                    <a:blip r:embed="rId73"/>
+                    <a:stretch>
+                      <a:fillRect/>
+                    </a:stretch>
+                  </pic:blipFill>
+                  <pic:spPr>
+                    <a:xfrm>
+                      <a:off x="0" y="0"/>
+                      <a:ext cx="5399405" cy="1769110"/>
+                    </a:xfrm>
+                    <a:prstGeom prst="rect">
+                      <a:avLst/>
+                    </a:prstGeom>
+                    <a:noFill/>
+                    <a:ln>
+                      <a:noFill/>
+                    </a:ln>
+                  </pic:spPr>
+                </pic:pic>
+              </a:graphicData>
+            </a:graphic>
+          </wp:inline>
+        </w:drawing>
+      </w:r>
+    </w:p>
+    <w:p>
+      <w:pPr>
+        <w:rPr>
+          <w:rFonts w:hint="default"/>
+          <w:color w:val="auto"/>
+          <w:lang/>
+        </w:rPr>
+      </w:pPr>
+      <w:r>
+        <w:rPr>
+          <w:rFonts w:hint="default"/>
+          <w:color w:val="auto"/>
+          <w:lang/>
+        </w:rPr>
+        <w:t>Vemos como no queda nada en el satge y se ha confirmado el cambio.</w:t>
+      </w:r>
+    </w:p>
+    <w:p>
+      <w:pPr>
+        <w:rPr>
+          <w:rFonts w:hint="default"/>
+          <w:color w:val="auto"/>
+          <w:lang/>
+        </w:rPr>
+      </w:pPr>
+    </w:p>
+    <w:p>
+      <w:pPr>
+        <w:rPr>
+          <w:rFonts w:hint="default"/>
+          <w:color w:val="auto"/>
+          <w:lang/>
+        </w:rPr>
+      </w:pPr>
+      <w:r>
+        <w:rPr>
+          <w:rFonts w:hint="default"/>
+          <w:color w:val="auto"/>
+          <w:lang/>
+        </w:rPr>
+        <w:t xml:space="preserve">Si queremos eliminar el archivo usamos rm y lo mismo se nos quedará e cambio en el stage y luego confirmamos con un commit </w:t>
+      </w:r>
+    </w:p>
+    <w:p>
+      <w:pPr>
+        <w:rPr>
+          <w:rFonts w:hint="default"/>
+          <w:lang/>
+        </w:rPr>
+      </w:pPr>
+      <w:r>
+        <w:drawing>
+          <wp:inline distT="0" distB="0" distL="114300" distR="114300">
+            <wp:extent cx="5976620" cy="1474470"/>
+            <wp:effectExtent l="0" t="0" r="6985" b="0"/>
+            <wp:docPr id="102" name="Picture 3"/>
+            <wp:cNvGraphicFramePr>
+              <a:graphicFrameLocks xmlns:a="http://schemas.openxmlformats.org/drawingml/2006/main" noChangeAspect="1"/>
+            </wp:cNvGraphicFramePr>
+            <a:graphic xmlns:a="http://schemas.openxmlformats.org/drawingml/2006/main">
+              <a:graphicData uri="http://schemas.openxmlformats.org/drawingml/2006/picture">
+                <pic:pic xmlns:pic="http://schemas.openxmlformats.org/drawingml/2006/picture">
+                  <pic:nvPicPr>
+                    <pic:cNvPr id="102" name="Picture 3"/>
+                    <pic:cNvPicPr>
+                      <a:picLocks noChangeAspect="1"/>
+                    </pic:cNvPicPr>
+                  </pic:nvPicPr>
+                  <pic:blipFill>
+                    <a:blip r:embed="rId74"/>
+                    <a:stretch>
+                      <a:fillRect/>
+                    </a:stretch>
+                  </pic:blipFill>
+                  <pic:spPr>
+                    <a:xfrm>
+                      <a:off x="0" y="0"/>
+                      <a:ext cx="5976620" cy="1474470"/>
+                    </a:xfrm>
+                    <a:prstGeom prst="rect">
+                      <a:avLst/>
+                    </a:prstGeom>
+                    <a:noFill/>
+                    <a:ln>
+                      <a:noFill/>
+                    </a:ln>
+                  </pic:spPr>
+                </pic:pic>
+              </a:graphicData>
+            </a:graphic>
+          </wp:inline>
+        </w:drawing>
+      </w:r>
+    </w:p>
+    <w:p>
+      <w:pPr>
+        <w:rPr>
+          <w:rFonts w:hint="default"/>
+          <w:lang/>
+        </w:rPr>
+      </w:pPr>
+      <w:r>
+        <w:rPr>
+          <w:rFonts w:hint="default"/>
+          <w:color w:val="70AD47" w:themeColor="accent6"/>
+          <w:lang/>
+          <w14:textFill>
+            <w14:solidFill>
+              <w14:schemeClr w14:val="accent6"/>
+            </w14:solidFill>
+          </w14:textFill>
+        </w:rPr>
+        <w:t>D</w:t>
+      </w:r>
+      <w:r>
+        <w:rPr>
+          <w:rFonts w:hint="default"/>
+          <w:color w:val="70AD47" w:themeColor="accent6"/>
+          <w14:textFill>
+            <w14:solidFill>
+              <w14:schemeClr w14:val="accent6"/>
+            </w14:solidFill>
+          </w14:textFill>
+        </w:rPr>
+        <w:t xml:space="preserve"> </w:t>
+      </w:r>
+      <w:r>
+        <w:rPr>
+          <w:rFonts w:hint="default"/>
+          <w:color w:val="auto"/>
+        </w:rPr>
+        <w:t xml:space="preserve">de </w:t>
+      </w:r>
+      <w:r>
+        <w:rPr>
+          <w:rFonts w:hint="default"/>
+          <w:color w:val="auto"/>
+          <w:lang/>
+        </w:rPr>
+        <w:t>delete</w:t>
+      </w:r>
+      <w:r>
+        <w:rPr>
+          <w:rFonts w:hint="default"/>
+          <w:color w:val="auto"/>
+        </w:rPr>
+        <w:t>.</w:t>
+      </w:r>
+    </w:p>
+    <w:p>
+      <w:pPr>
+        <w:rPr>
+          <w:rFonts w:hint="default"/>
+        </w:rPr>
+      </w:pPr>
       <w:bookmarkStart w:id="13" w:name="_GoBack"/>
       <w:bookmarkEnd w:id="13"/>
+    </w:p>
+    <w:p>
+      <w:pPr>
+        <w:rPr>
+          <w:rFonts w:hint="default"/>
+        </w:rPr>
+      </w:pPr>
+    </w:p>
+    <w:p>
+      <w:pPr>
+        <w:rPr>
+          <w:rFonts w:hint="default"/>
+        </w:rPr>
+      </w:pPr>
+    </w:p>
+    <w:p>
+      <w:pPr>
+        <w:rPr>
+          <w:rFonts w:hint="default"/>
+        </w:rPr>
+      </w:pPr>
+    </w:p>
+    <w:p>
+      <w:pPr>
+        <w:rPr>
+          <w:rFonts w:hint="default"/>
+        </w:rPr>
+      </w:pPr>
+    </w:p>
+    <w:p>
+      <w:pPr>
+        <w:rPr>
+          <w:rFonts w:hint="default"/>
+        </w:rPr>
+      </w:pPr>
+    </w:p>
+    <w:p>
+      <w:pPr>
+        <w:rPr>
+          <w:rFonts w:hint="default"/>
+          <w:lang/>
+        </w:rPr>
+      </w:pPr>
+      <w:r>
+        <w:rPr>
+          <w:rFonts w:hint="default"/>
+        </w:rPr>
+        <w:br w:type="page"/>
+      </w:r>
+      <w:r>
+        <w:rPr>
+          <w:rFonts w:hint="default"/>
+          <w:lang/>
+        </w:rPr>
+        <w:t xml:space="preserve"> </w:t>
+      </w:r>
     </w:p>
     <w:p>
       <w:pPr>
@@ -8715,7 +9281,7 @@
                     </pic:cNvPicPr>
                   </pic:nvPicPr>
                   <pic:blipFill>
-                    <a:blip r:embed="rId72"/>
+                    <a:blip r:embed="rId75"/>
                     <a:stretch>
                       <a:fillRect/>
                     </a:stretch>
@@ -8919,7 +9485,7 @@
     <w:lsdException w:qFormat="1" w:uiPriority="9" w:semiHidden="0" w:name="heading 4"/>
     <w:lsdException w:qFormat="1" w:uiPriority="9" w:semiHidden="0" w:name="heading 5"/>
     <w:lsdException w:qFormat="1" w:uiPriority="9" w:semiHidden="0" w:name="heading 6"/>
-    <w:lsdException w:qFormat="1" w:uiPriority="9" w:name="heading 7"/>
+    <w:lsdException w:qFormat="1" w:uiPriority="9" w:semiHidden="0" w:name="heading 7"/>
     <w:lsdException w:qFormat="1" w:uiPriority="9" w:name="heading 8"/>
     <w:lsdException w:qFormat="1" w:uiPriority="9" w:name="heading 9"/>
     <w:lsdException w:uiPriority="99" w:name="index 1"/>
@@ -8932,7 +9498,7 @@
     <w:lsdException w:uiPriority="99" w:name="index 8"/>
     <w:lsdException w:uiPriority="99" w:name="index 9"/>
     <w:lsdException w:qFormat="1" w:uiPriority="39" w:semiHidden="0" w:name="toc 1"/>
-    <w:lsdException w:uiPriority="39" w:semiHidden="0" w:name="toc 2"/>
+    <w:lsdException w:qFormat="1" w:uiPriority="39" w:semiHidden="0" w:name="toc 2"/>
     <w:lsdException w:qFormat="1" w:uiPriority="39" w:semiHidden="0" w:name="toc 3"/>
     <w:lsdException w:qFormat="1" w:uiPriority="39" w:semiHidden="0" w:name="toc 4"/>
     <w:lsdException w:qFormat="1" w:uiPriority="39" w:semiHidden="0" w:name="toc 5"/>
@@ -8946,7 +9512,7 @@
     <w:lsdException w:qFormat="1" w:uiPriority="99" w:semiHidden="0" w:name="header"/>
     <w:lsdException w:qFormat="1" w:uiPriority="99" w:semiHidden="0" w:name="footer"/>
     <w:lsdException w:uiPriority="99" w:name="index heading"/>
-    <w:lsdException w:qFormat="1" w:uiPriority="35" w:name="caption"/>
+    <w:lsdException w:qFormat="1" w:uiPriority="35" w:semiHidden="0" w:name="caption"/>
     <w:lsdException w:uiPriority="99" w:name="table of figures"/>
     <w:lsdException w:uiPriority="99" w:name="envelope address"/>
     <w:lsdException w:uiPriority="99" w:name="envelope return"/>
@@ -8977,7 +9543,7 @@
     <w:lsdException w:qFormat="1" w:unhideWhenUsed="0" w:uiPriority="10" w:semiHidden="0" w:name="Title"/>
     <w:lsdException w:uiPriority="99" w:name="Closing"/>
     <w:lsdException w:uiPriority="99" w:name="Signature"/>
-    <w:lsdException w:qFormat="1" w:uiPriority="1" w:name="Default Paragraph Font"/>
+    <w:lsdException w:qFormat="1" w:uiPriority="1" w:semiHidden="0" w:name="Default Paragraph Font"/>
     <w:lsdException w:uiPriority="99" w:name="Body Text"/>
     <w:lsdException w:uiPriority="99" w:name="Body Text Indent"/>
     <w:lsdException w:uiPriority="99" w:name="List Continue"/>
@@ -9063,101 +9629,101 @@
     <w:lsdException w:unhideWhenUsed="0" w:uiPriority="39" w:semiHidden="0" w:name="Table Grid"/>
     <w:lsdException w:uiPriority="99" w:name="Table Theme"/>
     <w:lsdException w:qFormat="1" w:unhideWhenUsed="0" w:uiPriority="1" w:semiHidden="0" w:name="No Spacing"/>
-    <w:lsdException w:unhideWhenUsed="0" w:uiPriority="60" w:semiHidden="0" w:name="Light Shading"/>
-    <w:lsdException w:unhideWhenUsed="0" w:uiPriority="61" w:semiHidden="0" w:name="Light List"/>
-    <w:lsdException w:unhideWhenUsed="0" w:uiPriority="62" w:semiHidden="0" w:name="Light Grid"/>
-    <w:lsdException w:unhideWhenUsed="0" w:uiPriority="63" w:semiHidden="0" w:name="Medium Shading 1"/>
-    <w:lsdException w:unhideWhenUsed="0" w:uiPriority="64" w:semiHidden="0" w:name="Medium Shading 2"/>
-    <w:lsdException w:unhideWhenUsed="0" w:uiPriority="65" w:semiHidden="0" w:name="Medium List 1"/>
-    <w:lsdException w:unhideWhenUsed="0" w:uiPriority="66" w:semiHidden="0" w:name="Medium List 2"/>
-    <w:lsdException w:unhideWhenUsed="0" w:uiPriority="67" w:semiHidden="0" w:name="Medium Grid 1"/>
-    <w:lsdException w:unhideWhenUsed="0" w:uiPriority="68" w:semiHidden="0" w:name="Medium Grid 2"/>
-    <w:lsdException w:unhideWhenUsed="0" w:uiPriority="69" w:semiHidden="0" w:name="Medium Grid 3"/>
+    <w:lsdException w:qFormat="1" w:unhideWhenUsed="0" w:uiPriority="60" w:semiHidden="0" w:name="Light Shading"/>
+    <w:lsdException w:qFormat="1" w:unhideWhenUsed="0" w:uiPriority="61" w:semiHidden="0" w:name="Light List"/>
+    <w:lsdException w:qFormat="1" w:unhideWhenUsed="0" w:uiPriority="62" w:semiHidden="0" w:name="Light Grid"/>
+    <w:lsdException w:qFormat="1" w:unhideWhenUsed="0" w:uiPriority="63" w:semiHidden="0" w:name="Medium Shading 1"/>
+    <w:lsdException w:qFormat="1" w:unhideWhenUsed="0" w:uiPriority="64" w:semiHidden="0" w:name="Medium Shading 2"/>
+    <w:lsdException w:qFormat="1" w:unhideWhenUsed="0" w:uiPriority="65" w:semiHidden="0" w:name="Medium List 1"/>
+    <w:lsdException w:qFormat="1" w:unhideWhenUsed="0" w:uiPriority="66" w:semiHidden="0" w:name="Medium List 2"/>
+    <w:lsdException w:qFormat="1" w:unhideWhenUsed="0" w:uiPriority="67" w:semiHidden="0" w:name="Medium Grid 1"/>
+    <w:lsdException w:qFormat="1" w:unhideWhenUsed="0" w:uiPriority="68" w:semiHidden="0" w:name="Medium Grid 2"/>
+    <w:lsdException w:qFormat="1" w:unhideWhenUsed="0" w:uiPriority="69" w:semiHidden="0" w:name="Medium Grid 3"/>
     <w:lsdException w:unhideWhenUsed="0" w:uiPriority="70" w:semiHidden="0" w:name="Dark List"/>
     <w:lsdException w:unhideWhenUsed="0" w:uiPriority="71" w:semiHidden="0" w:name="Colorful Shading"/>
     <w:lsdException w:unhideWhenUsed="0" w:uiPriority="72" w:semiHidden="0" w:name="Colorful List"/>
     <w:lsdException w:unhideWhenUsed="0" w:uiPriority="73" w:semiHidden="0" w:name="Colorful Grid"/>
-    <w:lsdException w:unhideWhenUsed="0" w:uiPriority="60" w:semiHidden="0" w:name="Light Shading Accent 1"/>
-    <w:lsdException w:unhideWhenUsed="0" w:uiPriority="61" w:semiHidden="0" w:name="Light List Accent 1"/>
-    <w:lsdException w:unhideWhenUsed="0" w:uiPriority="62" w:semiHidden="0" w:name="Light Grid Accent 1"/>
-    <w:lsdException w:unhideWhenUsed="0" w:uiPriority="63" w:semiHidden="0" w:name="Medium Shading 1 Accent 1"/>
-    <w:lsdException w:unhideWhenUsed="0" w:uiPriority="64" w:semiHidden="0" w:name="Medium Shading 2 Accent 1"/>
-    <w:lsdException w:unhideWhenUsed="0" w:uiPriority="65" w:semiHidden="0" w:name="Medium List 1 Accent 1"/>
+    <w:lsdException w:qFormat="1" w:unhideWhenUsed="0" w:uiPriority="60" w:semiHidden="0" w:name="Light Shading Accent 1"/>
+    <w:lsdException w:qFormat="1" w:unhideWhenUsed="0" w:uiPriority="61" w:semiHidden="0" w:name="Light List Accent 1"/>
+    <w:lsdException w:qFormat="1" w:unhideWhenUsed="0" w:uiPriority="62" w:semiHidden="0" w:name="Light Grid Accent 1"/>
+    <w:lsdException w:qFormat="1" w:unhideWhenUsed="0" w:uiPriority="63" w:semiHidden="0" w:name="Medium Shading 1 Accent 1"/>
+    <w:lsdException w:qFormat="1" w:unhideWhenUsed="0" w:uiPriority="64" w:semiHidden="0" w:name="Medium Shading 2 Accent 1"/>
+    <w:lsdException w:qFormat="1" w:unhideWhenUsed="0" w:uiPriority="65" w:semiHidden="0" w:name="Medium List 1 Accent 1"/>
     <w:lsdException w:qFormat="1" w:unhideWhenUsed="0" w:uiPriority="29" w:semiHidden="0" w:name="Quote"/>
     <w:lsdException w:qFormat="1" w:unhideWhenUsed="0" w:uiPriority="30" w:semiHidden="0" w:name="Intense Quote"/>
-    <w:lsdException w:unhideWhenUsed="0" w:uiPriority="66" w:semiHidden="0" w:name="Medium List 2 Accent 1"/>
-    <w:lsdException w:unhideWhenUsed="0" w:uiPriority="67" w:semiHidden="0" w:name="Medium Grid 1 Accent 1"/>
-    <w:lsdException w:unhideWhenUsed="0" w:uiPriority="68" w:semiHidden="0" w:name="Medium Grid 2 Accent 1"/>
-    <w:lsdException w:unhideWhenUsed="0" w:uiPriority="69" w:semiHidden="0" w:name="Medium Grid 3 Accent 1"/>
+    <w:lsdException w:qFormat="1" w:unhideWhenUsed="0" w:uiPriority="66" w:semiHidden="0" w:name="Medium List 2 Accent 1"/>
+    <w:lsdException w:qFormat="1" w:unhideWhenUsed="0" w:uiPriority="67" w:semiHidden="0" w:name="Medium Grid 1 Accent 1"/>
+    <w:lsdException w:qFormat="1" w:unhideWhenUsed="0" w:uiPriority="68" w:semiHidden="0" w:name="Medium Grid 2 Accent 1"/>
+    <w:lsdException w:qFormat="1" w:unhideWhenUsed="0" w:uiPriority="69" w:semiHidden="0" w:name="Medium Grid 3 Accent 1"/>
     <w:lsdException w:unhideWhenUsed="0" w:uiPriority="70" w:semiHidden="0" w:name="Dark List Accent 1"/>
     <w:lsdException w:unhideWhenUsed="0" w:uiPriority="71" w:semiHidden="0" w:name="Colorful Shading Accent 1"/>
     <w:lsdException w:unhideWhenUsed="0" w:uiPriority="72" w:semiHidden="0" w:name="Colorful List Accent 1"/>
     <w:lsdException w:unhideWhenUsed="0" w:uiPriority="73" w:semiHidden="0" w:name="Colorful Grid Accent 1"/>
-    <w:lsdException w:unhideWhenUsed="0" w:uiPriority="60" w:semiHidden="0" w:name="Light Shading Accent 2"/>
-    <w:lsdException w:unhideWhenUsed="0" w:uiPriority="61" w:semiHidden="0" w:name="Light List Accent 2"/>
-    <w:lsdException w:unhideWhenUsed="0" w:uiPriority="62" w:semiHidden="0" w:name="Light Grid Accent 2"/>
-    <w:lsdException w:unhideWhenUsed="0" w:uiPriority="63" w:semiHidden="0" w:name="Medium Shading 1 Accent 2"/>
-    <w:lsdException w:unhideWhenUsed="0" w:uiPriority="64" w:semiHidden="0" w:name="Medium Shading 2 Accent 2"/>
-    <w:lsdException w:unhideWhenUsed="0" w:uiPriority="65" w:semiHidden="0" w:name="Medium List 1 Accent 2"/>
-    <w:lsdException w:unhideWhenUsed="0" w:uiPriority="66" w:semiHidden="0" w:name="Medium List 2 Accent 2"/>
-    <w:lsdException w:unhideWhenUsed="0" w:uiPriority="67" w:semiHidden="0" w:name="Medium Grid 1 Accent 2"/>
-    <w:lsdException w:unhideWhenUsed="0" w:uiPriority="68" w:semiHidden="0" w:name="Medium Grid 2 Accent 2"/>
-    <w:lsdException w:unhideWhenUsed="0" w:uiPriority="69" w:semiHidden="0" w:name="Medium Grid 3 Accent 2"/>
+    <w:lsdException w:qFormat="1" w:unhideWhenUsed="0" w:uiPriority="60" w:semiHidden="0" w:name="Light Shading Accent 2"/>
+    <w:lsdException w:qFormat="1" w:unhideWhenUsed="0" w:uiPriority="61" w:semiHidden="0" w:name="Light List Accent 2"/>
+    <w:lsdException w:qFormat="1" w:unhideWhenUsed="0" w:uiPriority="62" w:semiHidden="0" w:name="Light Grid Accent 2"/>
+    <w:lsdException w:qFormat="1" w:unhideWhenUsed="0" w:uiPriority="63" w:semiHidden="0" w:name="Medium Shading 1 Accent 2"/>
+    <w:lsdException w:qFormat="1" w:unhideWhenUsed="0" w:uiPriority="64" w:semiHidden="0" w:name="Medium Shading 2 Accent 2"/>
+    <w:lsdException w:qFormat="1" w:unhideWhenUsed="0" w:uiPriority="65" w:semiHidden="0" w:name="Medium List 1 Accent 2"/>
+    <w:lsdException w:qFormat="1" w:unhideWhenUsed="0" w:uiPriority="66" w:semiHidden="0" w:name="Medium List 2 Accent 2"/>
+    <w:lsdException w:qFormat="1" w:unhideWhenUsed="0" w:uiPriority="67" w:semiHidden="0" w:name="Medium Grid 1 Accent 2"/>
+    <w:lsdException w:qFormat="1" w:unhideWhenUsed="0" w:uiPriority="68" w:semiHidden="0" w:name="Medium Grid 2 Accent 2"/>
+    <w:lsdException w:qFormat="1" w:unhideWhenUsed="0" w:uiPriority="69" w:semiHidden="0" w:name="Medium Grid 3 Accent 2"/>
     <w:lsdException w:unhideWhenUsed="0" w:uiPriority="70" w:semiHidden="0" w:name="Dark List Accent 2"/>
     <w:lsdException w:unhideWhenUsed="0" w:uiPriority="71" w:semiHidden="0" w:name="Colorful Shading Accent 2"/>
     <w:lsdException w:unhideWhenUsed="0" w:uiPriority="72" w:semiHidden="0" w:name="Colorful List Accent 2"/>
     <w:lsdException w:unhideWhenUsed="0" w:uiPriority="73" w:semiHidden="0" w:name="Colorful Grid Accent 2"/>
-    <w:lsdException w:unhideWhenUsed="0" w:uiPriority="60" w:semiHidden="0" w:name="Light Shading Accent 3"/>
-    <w:lsdException w:unhideWhenUsed="0" w:uiPriority="61" w:semiHidden="0" w:name="Light List Accent 3"/>
-    <w:lsdException w:unhideWhenUsed="0" w:uiPriority="62" w:semiHidden="0" w:name="Light Grid Accent 3"/>
-    <w:lsdException w:unhideWhenUsed="0" w:uiPriority="63" w:semiHidden="0" w:name="Medium Shading 1 Accent 3"/>
-    <w:lsdException w:unhideWhenUsed="0" w:uiPriority="64" w:semiHidden="0" w:name="Medium Shading 2 Accent 3"/>
-    <w:lsdException w:unhideWhenUsed="0" w:uiPriority="65" w:semiHidden="0" w:name="Medium List 1 Accent 3"/>
-    <w:lsdException w:unhideWhenUsed="0" w:uiPriority="66" w:semiHidden="0" w:name="Medium List 2 Accent 3"/>
-    <w:lsdException w:unhideWhenUsed="0" w:uiPriority="67" w:semiHidden="0" w:name="Medium Grid 1 Accent 3"/>
-    <w:lsdException w:unhideWhenUsed="0" w:uiPriority="68" w:semiHidden="0" w:name="Medium Grid 2 Accent 3"/>
-    <w:lsdException w:unhideWhenUsed="0" w:uiPriority="69" w:semiHidden="0" w:name="Medium Grid 3 Accent 3"/>
+    <w:lsdException w:qFormat="1" w:unhideWhenUsed="0" w:uiPriority="60" w:semiHidden="0" w:name="Light Shading Accent 3"/>
+    <w:lsdException w:qFormat="1" w:unhideWhenUsed="0" w:uiPriority="61" w:semiHidden="0" w:name="Light List Accent 3"/>
+    <w:lsdException w:qFormat="1" w:unhideWhenUsed="0" w:uiPriority="62" w:semiHidden="0" w:name="Light Grid Accent 3"/>
+    <w:lsdException w:qFormat="1" w:unhideWhenUsed="0" w:uiPriority="63" w:semiHidden="0" w:name="Medium Shading 1 Accent 3"/>
+    <w:lsdException w:qFormat="1" w:unhideWhenUsed="0" w:uiPriority="64" w:semiHidden="0" w:name="Medium Shading 2 Accent 3"/>
+    <w:lsdException w:qFormat="1" w:unhideWhenUsed="0" w:uiPriority="65" w:semiHidden="0" w:name="Medium List 1 Accent 3"/>
+    <w:lsdException w:qFormat="1" w:unhideWhenUsed="0" w:uiPriority="66" w:semiHidden="0" w:name="Medium List 2 Accent 3"/>
+    <w:lsdException w:qFormat="1" w:unhideWhenUsed="0" w:uiPriority="67" w:semiHidden="0" w:name="Medium Grid 1 Accent 3"/>
+    <w:lsdException w:qFormat="1" w:unhideWhenUsed="0" w:uiPriority="68" w:semiHidden="0" w:name="Medium Grid 2 Accent 3"/>
+    <w:lsdException w:qFormat="1" w:unhideWhenUsed="0" w:uiPriority="69" w:semiHidden="0" w:name="Medium Grid 3 Accent 3"/>
     <w:lsdException w:unhideWhenUsed="0" w:uiPriority="70" w:semiHidden="0" w:name="Dark List Accent 3"/>
     <w:lsdException w:unhideWhenUsed="0" w:uiPriority="71" w:semiHidden="0" w:name="Colorful Shading Accent 3"/>
     <w:lsdException w:unhideWhenUsed="0" w:uiPriority="72" w:semiHidden="0" w:name="Colorful List Accent 3"/>
     <w:lsdException w:unhideWhenUsed="0" w:uiPriority="73" w:semiHidden="0" w:name="Colorful Grid Accent 3"/>
-    <w:lsdException w:unhideWhenUsed="0" w:uiPriority="60" w:semiHidden="0" w:name="Light Shading Accent 4"/>
-    <w:lsdException w:unhideWhenUsed="0" w:uiPriority="61" w:semiHidden="0" w:name="Light List Accent 4"/>
-    <w:lsdException w:unhideWhenUsed="0" w:uiPriority="62" w:semiHidden="0" w:name="Light Grid Accent 4"/>
-    <w:lsdException w:unhideWhenUsed="0" w:uiPriority="63" w:semiHidden="0" w:name="Medium Shading 1 Accent 4"/>
-    <w:lsdException w:unhideWhenUsed="0" w:uiPriority="64" w:semiHidden="0" w:name="Medium Shading 2 Accent 4"/>
-    <w:lsdException w:unhideWhenUsed="0" w:uiPriority="65" w:semiHidden="0" w:name="Medium List 1 Accent 4"/>
-    <w:lsdException w:unhideWhenUsed="0" w:uiPriority="66" w:semiHidden="0" w:name="Medium List 2 Accent 4"/>
-    <w:lsdException w:unhideWhenUsed="0" w:uiPriority="67" w:semiHidden="0" w:name="Medium Grid 1 Accent 4"/>
-    <w:lsdException w:unhideWhenUsed="0" w:uiPriority="68" w:semiHidden="0" w:name="Medium Grid 2 Accent 4"/>
-    <w:lsdException w:unhideWhenUsed="0" w:uiPriority="69" w:semiHidden="0" w:name="Medium Grid 3 Accent 4"/>
+    <w:lsdException w:qFormat="1" w:unhideWhenUsed="0" w:uiPriority="60" w:semiHidden="0" w:name="Light Shading Accent 4"/>
+    <w:lsdException w:qFormat="1" w:unhideWhenUsed="0" w:uiPriority="61" w:semiHidden="0" w:name="Light List Accent 4"/>
+    <w:lsdException w:qFormat="1" w:unhideWhenUsed="0" w:uiPriority="62" w:semiHidden="0" w:name="Light Grid Accent 4"/>
+    <w:lsdException w:qFormat="1" w:unhideWhenUsed="0" w:uiPriority="63" w:semiHidden="0" w:name="Medium Shading 1 Accent 4"/>
+    <w:lsdException w:qFormat="1" w:unhideWhenUsed="0" w:uiPriority="64" w:semiHidden="0" w:name="Medium Shading 2 Accent 4"/>
+    <w:lsdException w:qFormat="1" w:unhideWhenUsed="0" w:uiPriority="65" w:semiHidden="0" w:name="Medium List 1 Accent 4"/>
+    <w:lsdException w:qFormat="1" w:unhideWhenUsed="0" w:uiPriority="66" w:semiHidden="0" w:name="Medium List 2 Accent 4"/>
+    <w:lsdException w:qFormat="1" w:unhideWhenUsed="0" w:uiPriority="67" w:semiHidden="0" w:name="Medium Grid 1 Accent 4"/>
+    <w:lsdException w:qFormat="1" w:unhideWhenUsed="0" w:uiPriority="68" w:semiHidden="0" w:name="Medium Grid 2 Accent 4"/>
+    <w:lsdException w:qFormat="1" w:unhideWhenUsed="0" w:uiPriority="69" w:semiHidden="0" w:name="Medium Grid 3 Accent 4"/>
     <w:lsdException w:unhideWhenUsed="0" w:uiPriority="70" w:semiHidden="0" w:name="Dark List Accent 4"/>
     <w:lsdException w:unhideWhenUsed="0" w:uiPriority="71" w:semiHidden="0" w:name="Colorful Shading Accent 4"/>
     <w:lsdException w:unhideWhenUsed="0" w:uiPriority="72" w:semiHidden="0" w:name="Colorful List Accent 4"/>
     <w:lsdException w:unhideWhenUsed="0" w:uiPriority="73" w:semiHidden="0" w:name="Colorful Grid Accent 4"/>
-    <w:lsdException w:unhideWhenUsed="0" w:uiPriority="60" w:semiHidden="0" w:name="Light Shading Accent 5"/>
-    <w:lsdException w:unhideWhenUsed="0" w:uiPriority="61" w:semiHidden="0" w:name="Light List Accent 5"/>
-    <w:lsdException w:unhideWhenUsed="0" w:uiPriority="62" w:semiHidden="0" w:name="Light Grid Accent 5"/>
-    <w:lsdException w:unhideWhenUsed="0" w:uiPriority="63" w:semiHidden="0" w:name="Medium Shading 1 Accent 5"/>
-    <w:lsdException w:unhideWhenUsed="0" w:uiPriority="64" w:semiHidden="0" w:name="Medium Shading 2 Accent 5"/>
-    <w:lsdException w:unhideWhenUsed="0" w:uiPriority="65" w:semiHidden="0" w:name="Medium List 1 Accent 5"/>
-    <w:lsdException w:unhideWhenUsed="0" w:uiPriority="66" w:semiHidden="0" w:name="Medium List 2 Accent 5"/>
-    <w:lsdException w:unhideWhenUsed="0" w:uiPriority="67" w:semiHidden="0" w:name="Medium Grid 1 Accent 5"/>
-    <w:lsdException w:unhideWhenUsed="0" w:uiPriority="68" w:semiHidden="0" w:name="Medium Grid 2 Accent 5"/>
-    <w:lsdException w:unhideWhenUsed="0" w:uiPriority="69" w:semiHidden="0" w:name="Medium Grid 3 Accent 5"/>
+    <w:lsdException w:qFormat="1" w:unhideWhenUsed="0" w:uiPriority="60" w:semiHidden="0" w:name="Light Shading Accent 5"/>
+    <w:lsdException w:qFormat="1" w:unhideWhenUsed="0" w:uiPriority="61" w:semiHidden="0" w:name="Light List Accent 5"/>
+    <w:lsdException w:qFormat="1" w:unhideWhenUsed="0" w:uiPriority="62" w:semiHidden="0" w:name="Light Grid Accent 5"/>
+    <w:lsdException w:qFormat="1" w:unhideWhenUsed="0" w:uiPriority="63" w:semiHidden="0" w:name="Medium Shading 1 Accent 5"/>
+    <w:lsdException w:qFormat="1" w:unhideWhenUsed="0" w:uiPriority="64" w:semiHidden="0" w:name="Medium Shading 2 Accent 5"/>
+    <w:lsdException w:qFormat="1" w:unhideWhenUsed="0" w:uiPriority="65" w:semiHidden="0" w:name="Medium List 1 Accent 5"/>
+    <w:lsdException w:qFormat="1" w:unhideWhenUsed="0" w:uiPriority="66" w:semiHidden="0" w:name="Medium List 2 Accent 5"/>
+    <w:lsdException w:qFormat="1" w:unhideWhenUsed="0" w:uiPriority="67" w:semiHidden="0" w:name="Medium Grid 1 Accent 5"/>
+    <w:lsdException w:qFormat="1" w:unhideWhenUsed="0" w:uiPriority="68" w:semiHidden="0" w:name="Medium Grid 2 Accent 5"/>
+    <w:lsdException w:qFormat="1" w:unhideWhenUsed="0" w:uiPriority="69" w:semiHidden="0" w:name="Medium Grid 3 Accent 5"/>
     <w:lsdException w:unhideWhenUsed="0" w:uiPriority="70" w:semiHidden="0" w:name="Dark List Accent 5"/>
     <w:lsdException w:unhideWhenUsed="0" w:uiPriority="71" w:semiHidden="0" w:name="Colorful Shading Accent 5"/>
     <w:lsdException w:unhideWhenUsed="0" w:uiPriority="72" w:semiHidden="0" w:name="Colorful List Accent 5"/>
     <w:lsdException w:unhideWhenUsed="0" w:uiPriority="73" w:semiHidden="0" w:name="Colorful Grid Accent 5"/>
-    <w:lsdException w:unhideWhenUsed="0" w:uiPriority="60" w:semiHidden="0" w:name="Light Shading Accent 6"/>
-    <w:lsdException w:unhideWhenUsed="0" w:uiPriority="61" w:semiHidden="0" w:name="Light List Accent 6"/>
-    <w:lsdException w:unhideWhenUsed="0" w:uiPriority="62" w:semiHidden="0" w:name="Light Grid Accent 6"/>
-    <w:lsdException w:unhideWhenUsed="0" w:uiPriority="63" w:semiHidden="0" w:name="Medium Shading 1 Accent 6"/>
-    <w:lsdException w:unhideWhenUsed="0" w:uiPriority="64" w:semiHidden="0" w:name="Medium Shading 2 Accent 6"/>
-    <w:lsdException w:unhideWhenUsed="0" w:uiPriority="65" w:semiHidden="0" w:name="Medium List 1 Accent 6"/>
-    <w:lsdException w:unhideWhenUsed="0" w:uiPriority="66" w:semiHidden="0" w:name="Medium List 2 Accent 6"/>
-    <w:lsdException w:unhideWhenUsed="0" w:uiPriority="67" w:semiHidden="0" w:name="Medium Grid 1 Accent 6"/>
-    <w:lsdException w:unhideWhenUsed="0" w:uiPriority="68" w:semiHidden="0" w:name="Medium Grid 2 Accent 6"/>
+    <w:lsdException w:qFormat="1" w:unhideWhenUsed="0" w:uiPriority="60" w:semiHidden="0" w:name="Light Shading Accent 6"/>
+    <w:lsdException w:qFormat="1" w:unhideWhenUsed="0" w:uiPriority="61" w:semiHidden="0" w:name="Light List Accent 6"/>
+    <w:lsdException w:qFormat="1" w:unhideWhenUsed="0" w:uiPriority="62" w:semiHidden="0" w:name="Light Grid Accent 6"/>
+    <w:lsdException w:qFormat="1" w:unhideWhenUsed="0" w:uiPriority="63" w:semiHidden="0" w:name="Medium Shading 1 Accent 6"/>
+    <w:lsdException w:qFormat="1" w:unhideWhenUsed="0" w:uiPriority="64" w:semiHidden="0" w:name="Medium Shading 2 Accent 6"/>
+    <w:lsdException w:qFormat="1" w:unhideWhenUsed="0" w:uiPriority="65" w:semiHidden="0" w:name="Medium List 1 Accent 6"/>
+    <w:lsdException w:qFormat="1" w:unhideWhenUsed="0" w:uiPriority="66" w:semiHidden="0" w:name="Medium List 2 Accent 6"/>
+    <w:lsdException w:qFormat="1" w:unhideWhenUsed="0" w:uiPriority="67" w:semiHidden="0" w:name="Medium Grid 1 Accent 6"/>
+    <w:lsdException w:qFormat="1" w:unhideWhenUsed="0" w:uiPriority="68" w:semiHidden="0" w:name="Medium Grid 2 Accent 6"/>
     <w:lsdException w:unhideWhenUsed="0" w:uiPriority="69" w:semiHidden="0" w:name="Medium Grid 3 Accent 6"/>
     <w:lsdException w:unhideWhenUsed="0" w:uiPriority="70" w:semiHidden="0" w:name="Dark List Accent 6"/>
     <w:lsdException w:unhideWhenUsed="0" w:uiPriority="71" w:semiHidden="0" w:name="Colorful Shading Accent 6"/>
@@ -9254,11 +9820,11 @@
     <w:pPr>
       <w:keepNext/>
       <w:keepLines/>
-      <w:spacing w:before="80" w:after="0"/>
+      <w:spacing w:before="80" w:after="100" w:afterLines="100"/>
       <w:outlineLvl w:val="3"/>
     </w:pPr>
     <w:rPr>
-      <w:rFonts w:asciiTheme="majorHAnsi" w:hAnsiTheme="majorHAnsi" w:eastAsiaTheme="majorEastAsia" w:cstheme="majorBidi"/>
+      <w:rFonts w:asciiTheme="majorAscii" w:hAnsiTheme="majorAscii" w:eastAsiaTheme="majorEastAsia" w:cstheme="majorBidi"/>
       <w:i/>
       <w:iCs/>
       <w:sz w:val="28"/>
@@ -9312,7 +9878,6 @@
     <w:basedOn w:val="1"/>
     <w:next w:val="1"/>
     <w:link w:val="38"/>
-    <w:semiHidden/>
     <w:unhideWhenUsed/>
     <w:qFormat/>
     <w:uiPriority w:val="9"/>
@@ -9381,7 +9946,6 @@
   </w:style>
   <w:style w:type="character" w:default="1" w:styleId="11">
     <w:name w:val="Default Paragraph Font"/>
-    <w:semiHidden/>
     <w:unhideWhenUsed/>
     <w:qFormat/>
     <w:uiPriority w:val="1"/>
@@ -9405,7 +9969,6 @@
     <w:name w:val="caption"/>
     <w:basedOn w:val="1"/>
     <w:next w:val="1"/>
-    <w:semiHidden/>
     <w:unhideWhenUsed/>
     <w:qFormat/>
     <w:uiPriority w:val="35"/>
@@ -9594,6 +10157,7 @@
     <w:basedOn w:val="1"/>
     <w:next w:val="1"/>
     <w:unhideWhenUsed/>
+    <w:qFormat/>
     <w:uiPriority w:val="39"/>
     <w:pPr>
       <w:spacing w:after="0"/>
@@ -9747,7 +10311,7 @@
     <w:qFormat/>
     <w:uiPriority w:val="9"/>
     <w:rPr>
-      <w:rFonts w:asciiTheme="majorHAnsi" w:hAnsiTheme="majorHAnsi" w:eastAsiaTheme="majorEastAsia" w:cstheme="majorBidi"/>
+      <w:rFonts w:asciiTheme="majorAscii" w:hAnsiTheme="majorAscii" w:eastAsiaTheme="majorEastAsia" w:cstheme="majorBidi"/>
       <w:i/>
       <w:iCs/>
       <w:sz w:val="28"/>

</xml_diff>

<commit_message>
demo-06 tema de ramas
</commit_message>
<xml_diff>
--- a/Teoria/Curso_Git&GitHub.docx
+++ b/Teoria/Curso_Git&GitHub.docx
@@ -42,7 +42,7 @@
                         </pic:cNvPicPr>
                       </pic:nvPicPr>
                       <pic:blipFill>
-                        <a:blip r:embed="rId7">
+                        <a:blip r:embed="rId10">
                           <a:extLst>
                             <a:ext uri="{28A0092B-C50C-407E-A947-70E740481C1C}">
                               <a14:useLocalDpi xmlns:a14="http://schemas.microsoft.com/office/drawing/2010/main" val="0"/>
@@ -2107,7 +2107,7 @@
                     </pic:cNvPicPr>
                   </pic:nvPicPr>
                   <pic:blipFill>
-                    <a:blip r:embed="rId8">
+                    <a:blip r:embed="rId11">
                       <a:extLst>
                         <a:ext uri="{28A0092B-C50C-407E-A947-70E740481C1C}">
                           <a14:useLocalDpi xmlns:a14="http://schemas.microsoft.com/office/drawing/2010/main" val="0"/>
@@ -2159,7 +2159,7 @@
                     </pic:cNvPicPr>
                   </pic:nvPicPr>
                   <pic:blipFill>
-                    <a:blip r:embed="rId9">
+                    <a:blip r:embed="rId12">
                       <a:extLst>
                         <a:ext uri="{28A0092B-C50C-407E-A947-70E740481C1C}">
                           <a14:useLocalDpi xmlns:a14="http://schemas.microsoft.com/office/drawing/2010/main" val="0"/>
@@ -2216,7 +2216,7 @@
                     </pic:cNvPicPr>
                   </pic:nvPicPr>
                   <pic:blipFill>
-                    <a:blip r:embed="rId10">
+                    <a:blip r:embed="rId13">
                       <a:extLst>
                         <a:ext uri="{28A0092B-C50C-407E-A947-70E740481C1C}">
                           <a14:useLocalDpi xmlns:a14="http://schemas.microsoft.com/office/drawing/2010/main" val="0"/>
@@ -2273,7 +2273,7 @@
                     </pic:cNvPicPr>
                   </pic:nvPicPr>
                   <pic:blipFill>
-                    <a:blip r:embed="rId11">
+                    <a:blip r:embed="rId14">
                       <a:extLst>
                         <a:ext uri="{28A0092B-C50C-407E-A947-70E740481C1C}">
                           <a14:useLocalDpi xmlns:a14="http://schemas.microsoft.com/office/drawing/2010/main" val="0"/>
@@ -2325,7 +2325,7 @@
                     </pic:cNvPicPr>
                   </pic:nvPicPr>
                   <pic:blipFill>
-                    <a:blip r:embed="rId12">
+                    <a:blip r:embed="rId15">
                       <a:extLst>
                         <a:ext uri="{28A0092B-C50C-407E-A947-70E740481C1C}">
                           <a14:useLocalDpi xmlns:a14="http://schemas.microsoft.com/office/drawing/2010/main" val="0"/>
@@ -2398,7 +2398,7 @@
                     </pic:cNvPicPr>
                   </pic:nvPicPr>
                   <pic:blipFill>
-                    <a:blip r:embed="rId13"/>
+                    <a:blip r:embed="rId16"/>
                     <a:stretch>
                       <a:fillRect/>
                     </a:stretch>
@@ -2449,7 +2449,7 @@
                     </pic:cNvPicPr>
                   </pic:nvPicPr>
                   <pic:blipFill>
-                    <a:blip r:embed="rId14">
+                    <a:blip r:embed="rId17">
                       <a:extLst>
                         <a:ext uri="{28A0092B-C50C-407E-A947-70E740481C1C}">
                           <a14:useLocalDpi xmlns:a14="http://schemas.microsoft.com/office/drawing/2010/main" val="0"/>
@@ -2501,7 +2501,7 @@
                     </pic:cNvPicPr>
                   </pic:nvPicPr>
                   <pic:blipFill>
-                    <a:blip r:embed="rId15">
+                    <a:blip r:embed="rId18">
                       <a:extLst>
                         <a:ext uri="{28A0092B-C50C-407E-A947-70E740481C1C}">
                           <a14:useLocalDpi xmlns:a14="http://schemas.microsoft.com/office/drawing/2010/main" val="0"/>
@@ -2563,7 +2563,7 @@
                     </pic:cNvPicPr>
                   </pic:nvPicPr>
                   <pic:blipFill>
-                    <a:blip r:embed="rId16">
+                    <a:blip r:embed="rId19">
                       <a:extLst>
                         <a:ext uri="{28A0092B-C50C-407E-A947-70E740481C1C}">
                           <a14:useLocalDpi xmlns:a14="http://schemas.microsoft.com/office/drawing/2010/main" val="0"/>
@@ -2647,7 +2647,7 @@
                     </pic:cNvPicPr>
                   </pic:nvPicPr>
                   <pic:blipFill>
-                    <a:blip r:embed="rId17">
+                    <a:blip r:embed="rId20">
                       <a:extLst>
                         <a:ext uri="{28A0092B-C50C-407E-A947-70E740481C1C}">
                           <a14:useLocalDpi xmlns:a14="http://schemas.microsoft.com/office/drawing/2010/main" val="0"/>
@@ -2726,7 +2726,7 @@
                     </pic:cNvPicPr>
                   </pic:nvPicPr>
                   <pic:blipFill>
-                    <a:blip r:embed="rId18">
+                    <a:blip r:embed="rId21">
                       <a:extLst>
                         <a:ext uri="{28A0092B-C50C-407E-A947-70E740481C1C}">
                           <a14:useLocalDpi xmlns:a14="http://schemas.microsoft.com/office/drawing/2010/main" val="0"/>
@@ -3137,7 +3137,7 @@
                     </pic:cNvPicPr>
                   </pic:nvPicPr>
                   <pic:blipFill>
-                    <a:blip r:embed="rId19">
+                    <a:blip r:embed="rId22">
                       <a:extLst>
                         <a:ext uri="{28A0092B-C50C-407E-A947-70E740481C1C}">
                           <a14:useLocalDpi xmlns:a14="http://schemas.microsoft.com/office/drawing/2010/main" val="0"/>
@@ -3182,7 +3182,7 @@
                     </pic:cNvPicPr>
                   </pic:nvPicPr>
                   <pic:blipFill>
-                    <a:blip r:embed="rId20"/>
+                    <a:blip r:embed="rId23"/>
                     <a:stretch>
                       <a:fillRect/>
                     </a:stretch>
@@ -3244,7 +3244,7 @@
                     </pic:cNvPicPr>
                   </pic:nvPicPr>
                   <pic:blipFill>
-                    <a:blip r:embed="rId21"/>
+                    <a:blip r:embed="rId24"/>
                     <a:stretch>
                       <a:fillRect/>
                     </a:stretch>
@@ -3368,7 +3368,7 @@
                     </pic:cNvPicPr>
                   </pic:nvPicPr>
                   <pic:blipFill>
-                    <a:blip r:embed="rId22"/>
+                    <a:blip r:embed="rId25"/>
                     <a:stretch>
                       <a:fillRect/>
                     </a:stretch>
@@ -3489,7 +3489,7 @@
                     </pic:cNvPicPr>
                   </pic:nvPicPr>
                   <pic:blipFill>
-                    <a:blip r:embed="rId23"/>
+                    <a:blip r:embed="rId26"/>
                     <a:stretch>
                       <a:fillRect/>
                     </a:stretch>
@@ -3608,7 +3608,7 @@
                     </pic:cNvPicPr>
                   </pic:nvPicPr>
                   <pic:blipFill>
-                    <a:blip r:embed="rId24"/>
+                    <a:blip r:embed="rId27"/>
                     <a:stretch>
                       <a:fillRect/>
                     </a:stretch>
@@ -3654,7 +3654,7 @@
                     </pic:cNvPicPr>
                   </pic:nvPicPr>
                   <pic:blipFill>
-                    <a:blip r:embed="rId25"/>
+                    <a:blip r:embed="rId28"/>
                     <a:stretch>
                       <a:fillRect/>
                     </a:stretch>
@@ -3695,7 +3695,7 @@
                     </pic:cNvPicPr>
                   </pic:nvPicPr>
                   <pic:blipFill>
-                    <a:blip r:embed="rId26"/>
+                    <a:blip r:embed="rId29"/>
                     <a:stretch>
                       <a:fillRect/>
                     </a:stretch>
@@ -3741,7 +3741,7 @@
                     </pic:cNvPicPr>
                   </pic:nvPicPr>
                   <pic:blipFill>
-                    <a:blip r:embed="rId27"/>
+                    <a:blip r:embed="rId30"/>
                     <a:stretch>
                       <a:fillRect/>
                     </a:stretch>
@@ -3965,7 +3965,7 @@
                     </pic:cNvPicPr>
                   </pic:nvPicPr>
                   <pic:blipFill>
-                    <a:blip r:embed="rId27"/>
+                    <a:blip r:embed="rId30"/>
                     <a:stretch>
                       <a:fillRect/>
                     </a:stretch>
@@ -4011,7 +4011,7 @@
                     </pic:cNvPicPr>
                   </pic:nvPicPr>
                   <pic:blipFill>
-                    <a:blip r:embed="rId28"/>
+                    <a:blip r:embed="rId31"/>
                     <a:stretch>
                       <a:fillRect/>
                     </a:stretch>
@@ -4063,7 +4063,7 @@
                     </pic:cNvPicPr>
                   </pic:nvPicPr>
                   <pic:blipFill>
-                    <a:blip r:embed="rId29"/>
+                    <a:blip r:embed="rId32"/>
                     <a:stretch>
                       <a:fillRect/>
                     </a:stretch>
@@ -4120,7 +4120,7 @@
                     </pic:cNvPicPr>
                   </pic:nvPicPr>
                   <pic:blipFill>
-                    <a:blip r:embed="rId30"/>
+                    <a:blip r:embed="rId33"/>
                     <a:stretch>
                       <a:fillRect/>
                     </a:stretch>
@@ -4198,7 +4198,7 @@
                     </pic:cNvPicPr>
                   </pic:nvPicPr>
                   <pic:blipFill>
-                    <a:blip r:embed="rId31"/>
+                    <a:blip r:embed="rId34"/>
                     <a:stretch>
                       <a:fillRect/>
                     </a:stretch>
@@ -4250,7 +4250,7 @@
                     </pic:cNvPicPr>
                   </pic:nvPicPr>
                   <pic:blipFill>
-                    <a:blip r:embed="rId32"/>
+                    <a:blip r:embed="rId35"/>
                     <a:stretch>
                       <a:fillRect/>
                     </a:stretch>
@@ -4301,7 +4301,7 @@
                     </pic:cNvPicPr>
                   </pic:nvPicPr>
                   <pic:blipFill>
-                    <a:blip r:embed="rId33"/>
+                    <a:blip r:embed="rId36"/>
                     <a:stretch>
                       <a:fillRect/>
                     </a:stretch>
@@ -4415,7 +4415,7 @@
                     </pic:cNvPicPr>
                   </pic:nvPicPr>
                   <pic:blipFill>
-                    <a:blip r:embed="rId34"/>
+                    <a:blip r:embed="rId37"/>
                     <a:stretch>
                       <a:fillRect/>
                     </a:stretch>
@@ -4461,7 +4461,7 @@
                     </pic:cNvPicPr>
                   </pic:nvPicPr>
                   <pic:blipFill>
-                    <a:blip r:embed="rId35"/>
+                    <a:blip r:embed="rId38"/>
                     <a:stretch>
                       <a:fillRect/>
                     </a:stretch>
@@ -4507,7 +4507,7 @@
                     </pic:cNvPicPr>
                   </pic:nvPicPr>
                   <pic:blipFill>
-                    <a:blip r:embed="rId36"/>
+                    <a:blip r:embed="rId39"/>
                     <a:stretch>
                       <a:fillRect/>
                     </a:stretch>
@@ -4569,7 +4569,7 @@
                     </pic:cNvPicPr>
                   </pic:nvPicPr>
                   <pic:blipFill>
-                    <a:blip r:embed="rId37"/>
+                    <a:blip r:embed="rId40"/>
                     <a:stretch>
                       <a:fillRect/>
                     </a:stretch>
@@ -4694,7 +4694,7 @@
                     </pic:cNvPicPr>
                   </pic:nvPicPr>
                   <pic:blipFill>
-                    <a:blip r:embed="rId38"/>
+                    <a:blip r:embed="rId41"/>
                     <a:stretch>
                       <a:fillRect/>
                     </a:stretch>
@@ -4815,7 +4815,7 @@
                     </pic:cNvPicPr>
                   </pic:nvPicPr>
                   <pic:blipFill>
-                    <a:blip r:embed="rId39"/>
+                    <a:blip r:embed="rId42"/>
                     <a:stretch>
                       <a:fillRect/>
                     </a:stretch>
@@ -5008,7 +5008,7 @@
                     </pic:cNvPicPr>
                   </pic:nvPicPr>
                   <pic:blipFill>
-                    <a:blip r:embed="rId40"/>
+                    <a:blip r:embed="rId43"/>
                     <a:stretch>
                       <a:fillRect/>
                     </a:stretch>
@@ -5076,7 +5076,7 @@
                     </pic:cNvPicPr>
                   </pic:nvPicPr>
                   <pic:blipFill>
-                    <a:blip r:embed="rId41"/>
+                    <a:blip r:embed="rId44"/>
                     <a:stretch>
                       <a:fillRect/>
                     </a:stretch>
@@ -5122,7 +5122,7 @@
                     </pic:cNvPicPr>
                   </pic:nvPicPr>
                   <pic:blipFill>
-                    <a:blip r:embed="rId42"/>
+                    <a:blip r:embed="rId45"/>
                     <a:stretch>
                       <a:fillRect/>
                     </a:stretch>
@@ -5179,7 +5179,7 @@
                     </pic:cNvPicPr>
                   </pic:nvPicPr>
                   <pic:blipFill>
-                    <a:blip r:embed="rId43">
+                    <a:blip r:embed="rId46">
                       <a:extLst>
                         <a:ext uri="{28A0092B-C50C-407E-A947-70E740481C1C}">
                           <a14:useLocalDpi xmlns:a14="http://schemas.microsoft.com/office/drawing/2010/main" val="0"/>
@@ -5882,7 +5882,7 @@
                     </pic:cNvPicPr>
                   </pic:nvPicPr>
                   <pic:blipFill>
-                    <a:blip r:embed="rId44"/>
+                    <a:blip r:embed="rId47"/>
                     <a:stretch>
                       <a:fillRect/>
                     </a:stretch>
@@ -5956,7 +5956,7 @@
                     </pic:cNvPicPr>
                   </pic:nvPicPr>
                   <pic:blipFill>
-                    <a:blip r:embed="rId45"/>
+                    <a:blip r:embed="rId48"/>
                     <a:stretch>
                       <a:fillRect/>
                     </a:stretch>
@@ -6021,7 +6021,7 @@
                     </pic:cNvPicPr>
                   </pic:nvPicPr>
                   <pic:blipFill>
-                    <a:blip r:embed="rId46"/>
+                    <a:blip r:embed="rId49"/>
                     <a:stretch>
                       <a:fillRect/>
                     </a:stretch>
@@ -6153,7 +6153,7 @@
                     </pic:cNvPicPr>
                   </pic:nvPicPr>
                   <pic:blipFill>
-                    <a:blip r:embed="rId47"/>
+                    <a:blip r:embed="rId50"/>
                     <a:stretch>
                       <a:fillRect/>
                     </a:stretch>
@@ -6211,7 +6211,7 @@
                     </pic:cNvPicPr>
                   </pic:nvPicPr>
                   <pic:blipFill>
-                    <a:blip r:embed="rId48"/>
+                    <a:blip r:embed="rId51"/>
                     <a:stretch>
                       <a:fillRect/>
                     </a:stretch>
@@ -6274,7 +6274,7 @@
                     </pic:cNvPicPr>
                   </pic:nvPicPr>
                   <pic:blipFill>
-                    <a:blip r:embed="rId49"/>
+                    <a:blip r:embed="rId52"/>
                     <a:stretch>
                       <a:fillRect/>
                     </a:stretch>
@@ -6384,7 +6384,7 @@
                     </pic:cNvPicPr>
                   </pic:nvPicPr>
                   <pic:blipFill>
-                    <a:blip r:embed="rId50"/>
+                    <a:blip r:embed="rId53"/>
                     <a:stretch>
                       <a:fillRect/>
                     </a:stretch>
@@ -6431,7 +6431,7 @@
                     </pic:cNvPicPr>
                   </pic:nvPicPr>
                   <pic:blipFill>
-                    <a:blip r:embed="rId51"/>
+                    <a:blip r:embed="rId54"/>
                     <a:stretch>
                       <a:fillRect/>
                     </a:stretch>
@@ -6494,7 +6494,7 @@
                     </pic:cNvPicPr>
                   </pic:nvPicPr>
                   <pic:blipFill>
-                    <a:blip r:embed="rId52"/>
+                    <a:blip r:embed="rId55"/>
                     <a:stretch>
                       <a:fillRect/>
                     </a:stretch>
@@ -6552,7 +6552,7 @@
                     </pic:cNvPicPr>
                   </pic:nvPicPr>
                   <pic:blipFill>
-                    <a:blip r:embed="rId53"/>
+                    <a:blip r:embed="rId56"/>
                     <a:stretch>
                       <a:fillRect/>
                     </a:stretch>
@@ -6712,7 +6712,7 @@
                     </pic:cNvPicPr>
                   </pic:nvPicPr>
                   <pic:blipFill>
-                    <a:blip r:embed="rId54"/>
+                    <a:blip r:embed="rId57"/>
                     <a:stretch>
                       <a:fillRect/>
                     </a:stretch>
@@ -6770,7 +6770,7 @@
                     </pic:cNvPicPr>
                   </pic:nvPicPr>
                   <pic:blipFill>
-                    <a:blip r:embed="rId55"/>
+                    <a:blip r:embed="rId58"/>
                     <a:stretch>
                       <a:fillRect/>
                     </a:stretch>
@@ -6899,7 +6899,7 @@
                     </pic:cNvPicPr>
                   </pic:nvPicPr>
                   <pic:blipFill>
-                    <a:blip r:embed="rId56"/>
+                    <a:blip r:embed="rId59"/>
                     <a:stretch>
                       <a:fillRect/>
                     </a:stretch>
@@ -7003,7 +7003,7 @@
                     </pic:cNvPicPr>
                   </pic:nvPicPr>
                   <pic:blipFill>
-                    <a:blip r:embed="rId57"/>
+                    <a:blip r:embed="rId60"/>
                     <a:stretch>
                       <a:fillRect/>
                     </a:stretch>
@@ -7061,7 +7061,7 @@
                     </pic:cNvPicPr>
                   </pic:nvPicPr>
                   <pic:blipFill>
-                    <a:blip r:embed="rId58"/>
+                    <a:blip r:embed="rId61"/>
                     <a:stretch>
                       <a:fillRect/>
                     </a:stretch>
@@ -7124,7 +7124,7 @@
                     </pic:cNvPicPr>
                   </pic:nvPicPr>
                   <pic:blipFill>
-                    <a:blip r:embed="rId59"/>
+                    <a:blip r:embed="rId62"/>
                     <a:stretch>
                       <a:fillRect/>
                     </a:stretch>
@@ -7424,7 +7424,7 @@
                     </pic:cNvPicPr>
                   </pic:nvPicPr>
                   <pic:blipFill>
-                    <a:blip r:embed="rId60"/>
+                    <a:blip r:embed="rId63"/>
                     <a:stretch>
                       <a:fillRect/>
                     </a:stretch>
@@ -7535,7 +7535,7 @@
                     </pic:cNvPicPr>
                   </pic:nvPicPr>
                   <pic:blipFill>
-                    <a:blip r:embed="rId61"/>
+                    <a:blip r:embed="rId64"/>
                     <a:stretch>
                       <a:fillRect/>
                     </a:stretch>
@@ -7689,7 +7689,7 @@
                     </pic:cNvPicPr>
                   </pic:nvPicPr>
                   <pic:blipFill>
-                    <a:blip r:embed="rId62"/>
+                    <a:blip r:embed="rId65"/>
                     <a:stretch>
                       <a:fillRect/>
                     </a:stretch>
@@ -7751,7 +7751,7 @@
                     </pic:cNvPicPr>
                   </pic:nvPicPr>
                   <pic:blipFill>
-                    <a:blip r:embed="rId63"/>
+                    <a:blip r:embed="rId66"/>
                     <a:stretch>
                       <a:fillRect/>
                     </a:stretch>
@@ -7825,7 +7825,7 @@
                     </pic:cNvPicPr>
                   </pic:nvPicPr>
                   <pic:blipFill>
-                    <a:blip r:embed="rId64"/>
+                    <a:blip r:embed="rId67"/>
                     <a:stretch>
                       <a:fillRect/>
                     </a:stretch>
@@ -7873,7 +7873,7 @@
                     </pic:cNvPicPr>
                   </pic:nvPicPr>
                   <pic:blipFill>
-                    <a:blip r:embed="rId65"/>
+                    <a:blip r:embed="rId68"/>
                     <a:stretch>
                       <a:fillRect/>
                     </a:stretch>
@@ -7940,7 +7940,7 @@
                     </pic:cNvPicPr>
                   </pic:nvPicPr>
                   <pic:blipFill>
-                    <a:blip r:embed="rId66"/>
+                    <a:blip r:embed="rId69"/>
                     <a:stretch>
                       <a:fillRect/>
                     </a:stretch>
@@ -8002,7 +8002,7 @@
                     </pic:cNvPicPr>
                   </pic:nvPicPr>
                   <pic:blipFill>
-                    <a:blip r:embed="rId67"/>
+                    <a:blip r:embed="rId70"/>
                     <a:stretch>
                       <a:fillRect/>
                     </a:stretch>
@@ -8161,7 +8161,7 @@
                     </pic:cNvPicPr>
                   </pic:nvPicPr>
                   <pic:blipFill>
-                    <a:blip r:embed="rId68"/>
+                    <a:blip r:embed="rId71"/>
                     <a:stretch>
                       <a:fillRect/>
                     </a:stretch>
@@ -8231,7 +8231,7 @@
                     </pic:cNvPicPr>
                   </pic:nvPicPr>
                   <pic:blipFill>
-                    <a:blip r:embed="rId69"/>
+                    <a:blip r:embed="rId72"/>
                     <a:stretch>
                       <a:fillRect/>
                     </a:stretch>
@@ -8293,7 +8293,7 @@
                     </pic:cNvPicPr>
                   </pic:nvPicPr>
                   <pic:blipFill>
-                    <a:blip r:embed="rId70"/>
+                    <a:blip r:embed="rId73"/>
                     <a:stretch>
                       <a:fillRect/>
                     </a:stretch>
@@ -8355,7 +8355,7 @@
                     </pic:cNvPicPr>
                   </pic:nvPicPr>
                   <pic:blipFill>
-                    <a:blip r:embed="rId71"/>
+                    <a:blip r:embed="rId74"/>
                     <a:stretch>
                       <a:fillRect/>
                     </a:stretch>
@@ -8404,7 +8404,6 @@
         <w:bidi w:val="0"/>
         <w:rPr>
           <w:rFonts w:hint="default"/>
-          <w:lang/>
         </w:rPr>
       </w:pPr>
     </w:p>
@@ -8414,13 +8413,11 @@
         <w:bidi w:val="0"/>
         <w:rPr>
           <w:rFonts w:hint="default"/>
-          <w:lang/>
-        </w:rPr>
-      </w:pPr>
-      <w:r>
-        <w:rPr>
-          <w:rFonts w:hint="default"/>
-          <w:lang/>
+        </w:rPr>
+      </w:pPr>
+      <w:r>
+        <w:rPr>
+          <w:rFonts w:hint="default"/>
         </w:rPr>
         <w:t>Renombrar y eliminar archivos con GIT</w:t>
       </w:r>
@@ -8429,7 +8426,6 @@
       <w:pPr>
         <w:rPr>
           <w:rFonts w:hint="default"/>
-          <w:lang/>
         </w:rPr>
       </w:pPr>
     </w:p>
@@ -8439,13 +8435,11 @@
         <w:bidi w:val="0"/>
         <w:rPr>
           <w:rFonts w:hint="default"/>
-          <w:lang/>
-        </w:rPr>
-      </w:pPr>
-      <w:r>
-        <w:rPr>
-          <w:rFonts w:hint="default"/>
-          <w:lang/>
+        </w:rPr>
+      </w:pPr>
+      <w:r>
+        <w:rPr>
+          <w:rFonts w:hint="default"/>
         </w:rPr>
         <w:t>Con terminal</w:t>
       </w:r>
@@ -8455,7 +8449,6 @@
         <w:rPr>
           <w:rStyle w:val="51"/>
           <w:rFonts w:hint="default"/>
-          <w:lang/>
         </w:rPr>
       </w:pPr>
       <w:r>
@@ -8468,33 +8461,41 @@
         <w:rPr>
           <w:rStyle w:val="51"/>
           <w:rFonts w:hint="default" w:asciiTheme="minorHAnsi"/>
+        </w:rPr>
+        <w:t>mv rm</w:t>
+      </w:r>
+    </w:p>
+    <w:p>
+      <w:pPr>
+        <w:rPr>
+          <w:rFonts w:hint="default"/>
+        </w:rPr>
+      </w:pPr>
+      <w:r>
+        <w:rPr>
+          <w:rFonts w:hint="default"/>
+        </w:rPr>
+        <w:t>Si usamos la terminal para renombrar conservaremos toda la hstoria de ese archivo, no será considerado un archivo nuevo.</w:t>
+      </w:r>
+    </w:p>
+    <w:p>
+      <w:pPr>
+        <w:rPr>
+          <w:rFonts w:hint="default"/>
+          <w:sz w:val="22"/>
           <w:lang/>
         </w:rPr>
-        <w:t>mv rm</w:t>
-      </w:r>
-    </w:p>
-    <w:p>
-      <w:pPr>
-        <w:rPr>
-          <w:rFonts w:hint="default"/>
+      </w:pPr>
+      <w:r>
+        <w:rPr>
+          <w:rFonts w:hint="default"/>
+          <w:sz w:val="22"/>
           <w:lang/>
         </w:rPr>
-      </w:pPr>
-      <w:r>
-        <w:rPr>
-          <w:rFonts w:hint="default"/>
-          <w:lang/>
-        </w:rPr>
-        <w:t>Si usamos la terminal para renombrar conservaremos toda la hstoria de ese archivo, no será considerado un archivo nuevo.</w:t>
-      </w:r>
-    </w:p>
-    <w:p>
-      <w:pPr>
-        <w:rPr>
-          <w:rFonts w:hint="default"/>
-          <w:lang/>
-        </w:rPr>
-      </w:pPr>
+        <w:t xml:space="preserve">En mi caso tengo un directorio, Pruebas que quiero renombrar a T1_GIT_Basico utilizo el comando mv de esta manera (git mv nombre_archivo_antiguo nuevo_nombre): </w:t>
+      </w:r>
+    </w:p>
+    <w:p>
       <w:r>
         <w:rPr>
           <w:sz w:val="22"/>
@@ -8502,18 +8503,18 @@
         <mc:AlternateContent>
           <mc:Choice Requires="wps">
             <w:drawing>
-              <wp:anchor distT="0" distB="0" distL="114300" distR="114300" simplePos="0" relativeHeight="253897728" behindDoc="0" locked="0" layoutInCell="1" allowOverlap="1">
+              <wp:anchor distT="0" distB="0" distL="114300" distR="114300" simplePos="0" relativeHeight="265100288" behindDoc="0" locked="0" layoutInCell="1" allowOverlap="1">
                 <wp:simplePos x="0" y="0"/>
                 <wp:positionH relativeFrom="column">
-                  <wp:posOffset>4950460</wp:posOffset>
+                  <wp:posOffset>4605020</wp:posOffset>
                 </wp:positionH>
                 <wp:positionV relativeFrom="paragraph">
-                  <wp:posOffset>1658620</wp:posOffset>
+                  <wp:posOffset>78740</wp:posOffset>
                 </wp:positionV>
-                <wp:extent cx="226060" cy="253365"/>
-                <wp:effectExtent l="0" t="0" r="13970" b="20955"/>
+                <wp:extent cx="520065" cy="40005"/>
+                <wp:effectExtent l="0" t="55245" r="11430" b="41910"/>
                 <wp:wrapNone/>
-                <wp:docPr id="100" name="Straight Arrow Connector 100"/>
+                <wp:docPr id="110" name="Straight Arrow Connector 110"/>
                 <wp:cNvGraphicFramePr/>
                 <a:graphic xmlns:a="http://schemas.openxmlformats.org/drawingml/2006/main">
                   <a:graphicData uri="http://schemas.microsoft.com/office/word/2010/wordprocessingShape">
@@ -8522,12 +8523,12 @@
                       <wps:spPr>
                         <a:xfrm flipH="1" flipV="1">
                           <a:off x="0" y="0"/>
-                          <a:ext cx="226060" cy="253365"/>
+                          <a:ext cx="520065" cy="40005"/>
                         </a:xfrm>
                         <a:prstGeom prst="straightConnector1">
                           <a:avLst/>
                         </a:prstGeom>
-                        <a:ln w="38100">
+                        <a:ln w="28575">
                           <a:solidFill>
                             <a:srgbClr val="FF0000"/>
                           </a:solidFill>
@@ -8557,9 +8558,9 @@
           </mc:Choice>
           <mc:Fallback>
             <w:pict>
-              <v:shape id="_x0000_s1026" o:spid="_x0000_s1026" o:spt="32" type="#_x0000_t32" style="position:absolute;left:0pt;flip:x y;margin-left:389.8pt;margin-top:130.6pt;height:19.95pt;width:17.8pt;z-index:253897728;mso-width-relative:page;mso-height-relative:page;" filled="f" stroked="t" coordsize="21600,21600" o:gfxdata="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">
+              <v:shape id="_x0000_s1026" o:spid="_x0000_s1026" o:spt="32" type="#_x0000_t32" style="position:absolute;left:0pt;flip:x y;margin-left:362.6pt;margin-top:6.2pt;height:3.15pt;width:40.95pt;z-index:265100288;mso-width-relative:page;mso-height-relative:page;" filled="f" stroked="t" coordsize="21600,21600" o:gfxdata="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">
                 <v:fill on="f" focussize="0,0"/>
-                <v:stroke weight="3pt" color="#FF0000 [3204]" miterlimit="8" joinstyle="miter" endarrow="open"/>
+                <v:stroke weight="2.25pt" color="#FF0000 [3204]" miterlimit="8" joinstyle="miter" endarrow="open"/>
                 <v:imagedata o:title=""/>
                 <o:lock v:ext="edit" aspectratio="f"/>
               </v:shape>
@@ -8568,20 +8569,11 @@
         </mc:AlternateContent>
       </w:r>
       <w:r>
-        <w:rPr>
-          <w:rFonts w:hint="default"/>
-          <w:lang/>
-        </w:rPr>
-        <w:t>Creamos un nuevo archivo, destruir-mund.txt, y hacemos commit. Usando el comando mv cambiamos el nombre.</w:t>
-      </w:r>
-    </w:p>
-    <w:p>
-      <w:r>
         <w:drawing>
           <wp:inline distT="0" distB="0" distL="114300" distR="114300">
-            <wp:extent cx="5398135" cy="625475"/>
-            <wp:effectExtent l="0" t="0" r="2540" b="8890"/>
-            <wp:docPr id="98" name="Picture 1"/>
+            <wp:extent cx="5396230" cy="1535430"/>
+            <wp:effectExtent l="0" t="0" r="4445" b="7620"/>
+            <wp:docPr id="109" name="Picture 2"/>
             <wp:cNvGraphicFramePr>
               <a:graphicFrameLocks xmlns:a="http://schemas.openxmlformats.org/drawingml/2006/main" noChangeAspect="1"/>
             </wp:cNvGraphicFramePr>
@@ -8589,13 +8581,13 @@
               <a:graphicData uri="http://schemas.openxmlformats.org/drawingml/2006/picture">
                 <pic:pic xmlns:pic="http://schemas.openxmlformats.org/drawingml/2006/picture">
                   <pic:nvPicPr>
-                    <pic:cNvPr id="98" name="Picture 1"/>
+                    <pic:cNvPr id="109" name="Picture 2"/>
                     <pic:cNvPicPr>
                       <a:picLocks noChangeAspect="1"/>
                     </pic:cNvPicPr>
                   </pic:nvPicPr>
                   <pic:blipFill>
-                    <a:blip r:embed="rId72"/>
+                    <a:blip r:embed="rId75"/>
                     <a:stretch>
                       <a:fillRect/>
                     </a:stretch>
@@ -8603,7 +8595,7 @@
                   <pic:spPr>
                     <a:xfrm>
                       <a:off x="0" y="0"/>
-                      <a:ext cx="5398135" cy="625475"/>
+                      <a:ext cx="5396230" cy="1535430"/>
                     </a:xfrm>
                     <a:prstGeom prst="rect">
                       <a:avLst/>
@@ -8624,8 +8616,22 @@
       <w:pPr>
         <w:rPr>
           <w:rFonts w:hint="default"/>
+          <w:lang/>
+        </w:rPr>
+      </w:pPr>
+      <w:r>
+        <w:rPr>
+          <w:rFonts w:hint="default"/>
+          <w:lang/>
+        </w:rPr>
+        <w:t>Vemos como todo el contenido del directorio se va renombrando con la nueva ruta</w:t>
+      </w:r>
+    </w:p>
+    <w:p>
+      <w:pPr>
+        <w:rPr>
+          <w:rFonts w:hint="default"/>
           <w:color w:val="auto"/>
-          <w:lang/>
         </w:rPr>
       </w:pPr>
       <w:r>
@@ -8634,7 +8640,6 @@
           <w:b/>
           <w:bCs/>
           <w:color w:val="70AD47" w:themeColor="accent6"/>
-          <w:lang/>
           <w14:textFill>
             <w14:solidFill>
               <w14:schemeClr w14:val="accent6"/>
@@ -8647,7 +8652,6 @@
         <w:rPr>
           <w:rFonts w:hint="default"/>
           <w:color w:val="70AD47" w:themeColor="accent6"/>
-          <w:lang/>
           <w14:textFill>
             <w14:solidFill>
               <w14:schemeClr w14:val="accent6"/>
@@ -8660,7 +8664,6 @@
         <w:rPr>
           <w:rFonts w:hint="default"/>
           <w:color w:val="auto"/>
-          <w:lang/>
         </w:rPr>
         <w:t>de rename. Ese cambio está en el stage así que para confirmar el cambio hay que hacer un commit.</w:t>
       </w:r>
@@ -8670,7 +8673,6 @@
         <w:rPr>
           <w:rFonts w:hint="default"/>
           <w:color w:val="auto"/>
-          <w:lang/>
         </w:rPr>
       </w:pPr>
       <w:r>
@@ -8764,7 +8766,7 @@
                     </pic:cNvPicPr>
                   </pic:nvPicPr>
                   <pic:blipFill>
-                    <a:blip r:embed="rId73"/>
+                    <a:blip r:embed="rId76"/>
                     <a:stretch>
                       <a:fillRect/>
                     </a:stretch>
@@ -8794,14 +8796,12 @@
         <w:rPr>
           <w:rFonts w:hint="default"/>
           <w:color w:val="auto"/>
-          <w:lang/>
         </w:rPr>
       </w:pPr>
       <w:r>
         <w:rPr>
           <w:rFonts w:hint="default"/>
           <w:color w:val="auto"/>
-          <w:lang/>
         </w:rPr>
         <w:t>Vemos como no queda nada en el satge y se ha confirmado el cambio.</w:t>
       </w:r>
@@ -8811,7 +8811,6 @@
         <w:rPr>
           <w:rFonts w:hint="default"/>
           <w:color w:val="auto"/>
-          <w:lang/>
         </w:rPr>
       </w:pPr>
     </w:p>
@@ -8820,14 +8819,12 @@
         <w:rPr>
           <w:rFonts w:hint="default"/>
           <w:color w:val="auto"/>
-          <w:lang/>
         </w:rPr>
       </w:pPr>
       <w:r>
         <w:rPr>
           <w:rFonts w:hint="default"/>
           <w:color w:val="auto"/>
-          <w:lang/>
         </w:rPr>
         <w:t xml:space="preserve">Si queremos eliminar el archivo usamos rm y lo mismo se nos quedará e cambio en el stage y luego confirmamos con un commit </w:t>
       </w:r>
@@ -8836,7 +8833,6 @@
       <w:pPr>
         <w:rPr>
           <w:rFonts w:hint="default"/>
-          <w:lang/>
         </w:rPr>
       </w:pPr>
       <w:r>
@@ -8858,7 +8854,7 @@
                     </pic:cNvPicPr>
                   </pic:nvPicPr>
                   <pic:blipFill>
-                    <a:blip r:embed="rId74"/>
+                    <a:blip r:embed="rId77"/>
                     <a:stretch>
                       <a:fillRect/>
                     </a:stretch>
@@ -8887,7 +8883,6 @@
       <w:pPr>
         <w:rPr>
           <w:rFonts w:hint="default"/>
-          <w:lang/>
         </w:rPr>
       </w:pPr>
       <w:r>
@@ -8895,19 +8890,6 @@
           <w:rFonts w:hint="default"/>
           <w:b/>
           <w:bCs/>
-          <w:color w:val="70AD47" w:themeColor="accent6"/>
-          <w:lang/>
-          <w14:textFill>
-            <w14:solidFill>
-              <w14:schemeClr w14:val="accent6"/>
-            </w14:solidFill>
-          </w14:textFill>
-        </w:rPr>
-        <w:t>D</w:t>
-      </w:r>
-      <w:r>
-        <w:rPr>
-          <w:rFonts w:hint="default"/>
           <w:color w:val="70AD47" w:themeColor="accent6"/>
           <w14:textFill>
             <w14:solidFill>
@@ -8915,6 +8897,18 @@
             </w14:solidFill>
           </w14:textFill>
         </w:rPr>
+        <w:t>D</w:t>
+      </w:r>
+      <w:r>
+        <w:rPr>
+          <w:rFonts w:hint="default"/>
+          <w:color w:val="70AD47" w:themeColor="accent6"/>
+          <w14:textFill>
+            <w14:solidFill>
+              <w14:schemeClr w14:val="accent6"/>
+            </w14:solidFill>
+          </w14:textFill>
+        </w:rPr>
         <w:t xml:space="preserve"> </w:t>
       </w:r>
       <w:r>
@@ -8922,63 +8916,46 @@
           <w:rFonts w:hint="default"/>
           <w:color w:val="auto"/>
         </w:rPr>
-        <w:t xml:space="preserve">de </w:t>
-      </w:r>
-      <w:r>
-        <w:rPr>
-          <w:rFonts w:hint="default"/>
-          <w:color w:val="auto"/>
-          <w:lang/>
-        </w:rPr>
-        <w:t>delete</w:t>
-      </w:r>
-      <w:r>
-        <w:rPr>
-          <w:rFonts w:hint="default"/>
-          <w:color w:val="auto"/>
-        </w:rPr>
-        <w:t>.</w:t>
-      </w:r>
-    </w:p>
-    <w:p>
-      <w:pPr>
-        <w:rPr>
-          <w:rFonts w:hint="default"/>
-        </w:rPr>
-      </w:pPr>
-    </w:p>
-    <w:p>
-      <w:pPr>
-        <w:rPr>
-          <w:rFonts w:hint="default"/>
-        </w:rPr>
-      </w:pPr>
-    </w:p>
-    <w:p>
-      <w:pPr>
-        <w:rPr>
-          <w:rFonts w:hint="default"/>
-        </w:rPr>
-      </w:pPr>
-    </w:p>
-    <w:p>
-      <w:pPr>
-        <w:rPr>
-          <w:rFonts w:hint="default"/>
-        </w:rPr>
-      </w:pPr>
-    </w:p>
-    <w:p>
-      <w:pPr>
-        <w:rPr>
-          <w:rFonts w:hint="default"/>
-          <w:lang/>
-        </w:rPr>
-      </w:pPr>
-      <w:r>
-        <w:rPr>
-          <w:rFonts w:hint="default"/>
-          <w:lang/>
+        <w:t>de delete.</w:t>
+      </w:r>
+    </w:p>
+    <w:p>
+      <w:pPr>
+        <w:rPr>
+          <w:rFonts w:hint="default"/>
+        </w:rPr>
+      </w:pPr>
+    </w:p>
+    <w:p>
+      <w:pPr>
+        <w:rPr>
+          <w:rFonts w:hint="default"/>
+        </w:rPr>
+      </w:pPr>
+    </w:p>
+    <w:p>
+      <w:pPr>
+        <w:rPr>
+          <w:rFonts w:hint="default"/>
+        </w:rPr>
+      </w:pPr>
+    </w:p>
+    <w:p>
+      <w:pPr>
+        <w:rPr>
+          <w:rFonts w:hint="default"/>
+        </w:rPr>
+      </w:pPr>
+    </w:p>
+    <w:p>
+      <w:pPr>
+        <w:rPr>
+          <w:rFonts w:hint="default"/>
+        </w:rPr>
+      </w:pPr>
+      <w:r>
+        <w:rPr>
+          <w:rFonts w:hint="default"/>
         </w:rPr>
         <w:t>Si usamos el sistema de archivos para hacer cambios en nuestros proyecto debemos proceder de la siguiente manera para que git entienda los cambios.</w:t>
       </w:r>
@@ -8991,13 +8968,11 @@
         </w:numPr>
         <w:rPr>
           <w:rFonts w:hint="default"/>
-          <w:lang/>
-        </w:rPr>
-      </w:pPr>
-      <w:r>
-        <w:rPr>
-          <w:rFonts w:hint="default"/>
-          <w:lang/>
+        </w:rPr>
+      </w:pPr>
+      <w:r>
+        <w:rPr>
+          <w:rFonts w:hint="default"/>
         </w:rPr>
         <w:t>Hacemos la modificación (cambiar el nombre de un fichero)</w:t>
       </w:r>
@@ -9005,6 +8980,7 @@
     <w:p>
       <w:pPr>
         <w:numPr>
+          <w:ilvl w:val="0"/>
           <w:numId w:val="0"/>
         </w:numPr>
       </w:pPr>
@@ -9027,7 +9003,7 @@
                     </pic:cNvPicPr>
                   </pic:nvPicPr>
                   <pic:blipFill>
-                    <a:blip r:embed="rId75"/>
+                    <a:blip r:embed="rId78"/>
                     <a:stretch>
                       <a:fillRect/>
                     </a:stretch>
@@ -9061,13 +9037,11 @@
         <w:ind w:leftChars="200"/>
         <w:rPr>
           <w:rFonts w:hint="default"/>
-          <w:lang/>
-        </w:rPr>
-      </w:pPr>
-      <w:r>
-        <w:rPr>
-          <w:rFonts w:hint="default"/>
-          <w:lang/>
+        </w:rPr>
+      </w:pPr>
+      <w:r>
+        <w:rPr>
+          <w:rFonts w:hint="default"/>
         </w:rPr>
         <w:t>Git interpreta que hemos eliminad un arcivo y hemos creado otro nuevo, así que debemos registrar el cambio como un update.</w:t>
       </w:r>
@@ -9084,7 +9058,6 @@
           <w:b w:val="0"/>
           <w:bCs w:val="0"/>
           <w:color w:val="auto"/>
-          <w:lang/>
         </w:rPr>
       </w:pPr>
       <w:r>
@@ -9093,7 +9066,6 @@
           <w:b/>
           <w:bCs/>
           <w:color w:val="FF0000"/>
-          <w:lang/>
         </w:rPr>
         <w:t xml:space="preserve">?? </w:t>
       </w:r>
@@ -9103,7 +9075,6 @@
           <w:b w:val="0"/>
           <w:bCs w:val="0"/>
           <w:color w:val="auto"/>
-          <w:lang/>
         </w:rPr>
         <w:t>significa que es un archivo sin seguimiento, para remediarlo hay que hacer un add</w:t>
       </w:r>
@@ -9120,7 +9091,6 @@
           <w:b w:val="0"/>
           <w:bCs w:val="0"/>
           <w:color w:val="auto"/>
-          <w:lang/>
         </w:rPr>
       </w:pPr>
       <w:r>
@@ -9129,7 +9099,6 @@
           <w:b/>
           <w:bCs/>
           <w:color w:val="FF0000"/>
-          <w:lang/>
         </w:rPr>
         <w:t xml:space="preserve">D </w:t>
       </w:r>
@@ -9139,7 +9108,6 @@
           <w:b w:val="0"/>
           <w:bCs w:val="0"/>
           <w:color w:val="auto"/>
-          <w:lang/>
         </w:rPr>
         <w:t>delete, archivo eliminado</w:t>
       </w:r>
@@ -9156,7 +9124,6 @@
           <w:b w:val="0"/>
           <w:bCs w:val="0"/>
           <w:color w:val="auto"/>
-          <w:lang/>
         </w:rPr>
       </w:pPr>
       <w:r>
@@ -9165,7 +9132,6 @@
           <w:b/>
           <w:bCs/>
           <w:color w:val="FF0000"/>
-          <w:lang/>
         </w:rPr>
         <w:t xml:space="preserve">M </w:t>
       </w:r>
@@ -9175,7 +9141,6 @@
           <w:b w:val="0"/>
           <w:bCs w:val="0"/>
           <w:color w:val="auto"/>
-          <w:lang/>
         </w:rPr>
         <w:t>modified, archivo modificado</w:t>
       </w:r>
@@ -9188,13 +9153,11 @@
         </w:numPr>
         <w:rPr>
           <w:rFonts w:hint="default"/>
-          <w:lang/>
-        </w:rPr>
-      </w:pPr>
-      <w:r>
-        <w:rPr>
-          <w:rFonts w:hint="default"/>
-          <w:lang/>
+        </w:rPr>
+      </w:pPr>
+      <w:r>
+        <w:rPr>
+          <w:rFonts w:hint="default"/>
         </w:rPr>
         <w:t>Hacemos un update git add -u</w:t>
       </w:r>
@@ -9202,17 +9165,16 @@
     <w:p>
       <w:pPr>
         <w:numPr>
+          <w:ilvl w:val="0"/>
           <w:numId w:val="0"/>
         </w:numPr>
         <w:rPr>
           <w:rFonts w:hint="default"/>
-          <w:lang/>
-        </w:rPr>
-      </w:pPr>
-      <w:r>
-        <w:rPr>
-          <w:rFonts w:hint="default"/>
-          <w:lang/>
+        </w:rPr>
+      </w:pPr>
+      <w:r>
+        <w:rPr>
+          <w:rFonts w:hint="default"/>
         </w:rPr>
         <w:t>Este comando nos permite añadir al stage solo aquellos archivos modificados/eliminados sin añadir los que no estan en seguimiento.</w:t>
       </w:r>
@@ -9220,12 +9182,12 @@
     <w:p>
       <w:pPr>
         <w:numPr>
+          <w:ilvl w:val="0"/>
           <w:numId w:val="0"/>
         </w:numPr>
         <w:spacing w:after="120" w:line="240" w:lineRule="auto"/>
         <w:rPr>
           <w:rFonts w:hint="default"/>
-          <w:lang/>
         </w:rPr>
       </w:pPr>
       <w:r>
@@ -9247,7 +9209,7 @@
                     </pic:cNvPicPr>
                   </pic:nvPicPr>
                   <pic:blipFill>
-                    <a:blip r:embed="rId76"/>
+                    <a:blip r:embed="rId79"/>
                     <a:stretch>
                       <a:fillRect/>
                     </a:stretch>
@@ -9276,13 +9238,11 @@
       <w:pPr>
         <w:rPr>
           <w:rFonts w:hint="default"/>
-          <w:lang/>
-        </w:rPr>
-      </w:pPr>
-      <w:r>
-        <w:rPr>
-          <w:rFonts w:hint="default"/>
-          <w:lang/>
+        </w:rPr>
+      </w:pPr>
+      <w:r>
+        <w:rPr>
+          <w:rFonts w:hint="default"/>
         </w:rPr>
         <w:t>Hemos subido al stage el delete pero no ha añadido el nuevo. Para que lo reconozca como un renombramiento hacemos un -A</w:t>
       </w:r>
@@ -9384,7 +9344,7 @@
                     </pic:cNvPicPr>
                   </pic:nvPicPr>
                   <pic:blipFill>
-                    <a:blip r:embed="rId77"/>
+                    <a:blip r:embed="rId80"/>
                     <a:stretch>
                       <a:fillRect/>
                     </a:stretch>
@@ -9413,13 +9373,11 @@
       <w:pPr>
         <w:rPr>
           <w:rFonts w:hint="default"/>
-          <w:lang/>
-        </w:rPr>
-      </w:pPr>
-      <w:r>
-        <w:rPr>
-          <w:rFonts w:hint="default"/>
-          <w:lang/>
+        </w:rPr>
+      </w:pPr>
+      <w:r>
+        <w:rPr>
+          <w:rFonts w:hint="default"/>
         </w:rPr>
         <w:t>Para confirmar el cambio hacemos el commit</w:t>
       </w:r>
@@ -9428,13 +9386,11 @@
       <w:pPr>
         <w:rPr>
           <w:rFonts w:hint="default"/>
-          <w:lang/>
-        </w:rPr>
-      </w:pPr>
-      <w:r>
-        <w:rPr>
-          <w:rFonts w:hint="default"/>
-          <w:lang/>
+        </w:rPr>
+      </w:pPr>
+      <w:r>
+        <w:rPr>
+          <w:rFonts w:hint="default"/>
         </w:rPr>
         <w:t>Si eliminamos el archivo es lo mismo primero un add -u y después un commit</w:t>
       </w:r>
@@ -9464,7 +9420,7 @@
                     </pic:cNvPicPr>
                   </pic:nvPicPr>
                   <pic:blipFill>
-                    <a:blip r:embed="rId78"/>
+                    <a:blip r:embed="rId81"/>
                     <a:stretch>
                       <a:fillRect/>
                     </a:stretch>
@@ -9493,11 +9449,376 @@
       <w:pPr>
         <w:rPr>
           <w:rFonts w:hint="default"/>
+        </w:rPr>
+      </w:pPr>
+    </w:p>
+    <w:p>
+      <w:pPr>
+        <w:rPr>
+          <w:rFonts w:hint="default"/>
+        </w:rPr>
+      </w:pPr>
+    </w:p>
+    <w:p>
+      <w:pPr>
+        <w:rPr>
+          <w:rFonts w:hint="default"/>
+        </w:rPr>
+      </w:pPr>
+    </w:p>
+    <w:p>
+      <w:pPr>
+        <w:rPr>
+          <w:rFonts w:hint="default"/>
+        </w:rPr>
+      </w:pPr>
+    </w:p>
+    <w:p>
+      <w:pPr>
+        <w:rPr>
+          <w:rFonts w:hint="default"/>
+        </w:rPr>
+      </w:pPr>
+    </w:p>
+    <w:p>
+      <w:pPr>
+        <w:rPr>
+          <w:rFonts w:hint="default"/>
+        </w:rPr>
+      </w:pPr>
+    </w:p>
+    <w:p>
+      <w:pPr>
+        <w:rPr>
+          <w:rFonts w:hint="default"/>
+        </w:rPr>
+      </w:pPr>
+    </w:p>
+    <w:p>
+      <w:pPr>
+        <w:rPr>
+          <w:rFonts w:hint="default"/>
+        </w:rPr>
+      </w:pPr>
+    </w:p>
+    <w:p>
+      <w:pPr>
+        <w:pStyle w:val="4"/>
+        <w:bidi w:val="0"/>
+        <w:rPr>
+          <w:rFonts w:hint="default"/>
           <w:lang/>
         </w:rPr>
       </w:pPr>
+      <w:r>
+        <w:rPr>
+          <w:rFonts w:hint="default"/>
+          <w:lang/>
+        </w:rPr>
+        <w:t>Ignorar archivos en git - .gitignore</w:t>
+      </w:r>
+    </w:p>
+    <w:p>
+      <w:pPr>
+        <w:rPr>
+          <w:rFonts w:hint="default"/>
+          <w:lang/>
+        </w:rPr>
+      </w:pPr>
+    </w:p>
+    <w:p>
+      <w:pPr>
+        <w:rPr>
+          <w:rFonts w:hint="default"/>
+          <w:lang/>
+        </w:rPr>
+      </w:pPr>
+      <w:r>
+        <w:rPr>
+          <w:rFonts w:hint="default"/>
+          <w:lang/>
+        </w:rPr>
+        <w:t>Este archivo debe ir en la raíz del proyecto.</w:t>
+      </w:r>
+    </w:p>
+    <w:p>
+      <w:pPr>
+        <w:rPr>
+          <w:rFonts w:hint="default"/>
+          <w:lang/>
+        </w:rPr>
+      </w:pPr>
+      <w:r>
+        <w:rPr>
+          <w:rFonts w:hint="default"/>
+          <w:lang/>
+        </w:rPr>
+        <w:t>En cada línea de este archivo debe tener una expresión para gnorar ciertos archivos.</w:t>
+      </w:r>
+    </w:p>
+    <w:p>
+      <w:r>
+        <w:drawing>
+          <wp:inline distT="0" distB="0" distL="114300" distR="114300">
+            <wp:extent cx="3763645" cy="1937385"/>
+            <wp:effectExtent l="0" t="0" r="8255" b="0"/>
+            <wp:docPr id="108" name="Picture 1"/>
+            <wp:cNvGraphicFramePr>
+              <a:graphicFrameLocks xmlns:a="http://schemas.openxmlformats.org/drawingml/2006/main" noChangeAspect="1"/>
+            </wp:cNvGraphicFramePr>
+            <a:graphic xmlns:a="http://schemas.openxmlformats.org/drawingml/2006/main">
+              <a:graphicData uri="http://schemas.openxmlformats.org/drawingml/2006/picture">
+                <pic:pic xmlns:pic="http://schemas.openxmlformats.org/drawingml/2006/picture">
+                  <pic:nvPicPr>
+                    <pic:cNvPr id="108" name="Picture 1"/>
+                    <pic:cNvPicPr>
+                      <a:picLocks noChangeAspect="1"/>
+                    </pic:cNvPicPr>
+                  </pic:nvPicPr>
+                  <pic:blipFill>
+                    <a:blip r:embed="rId82"/>
+                    <a:stretch>
+                      <a:fillRect/>
+                    </a:stretch>
+                  </pic:blipFill>
+                  <pic:spPr>
+                    <a:xfrm>
+                      <a:off x="0" y="0"/>
+                      <a:ext cx="3763645" cy="1937385"/>
+                    </a:xfrm>
+                    <a:prstGeom prst="rect">
+                      <a:avLst/>
+                    </a:prstGeom>
+                    <a:noFill/>
+                    <a:ln>
+                      <a:noFill/>
+                    </a:ln>
+                  </pic:spPr>
+                </pic:pic>
+              </a:graphicData>
+            </a:graphic>
+          </wp:inline>
+        </w:drawing>
+      </w:r>
+    </w:p>
+    <w:p>
+      <w:r>
+        <w:br w:type="page"/>
+      </w:r>
+    </w:p>
+    <w:p>
+      <w:pPr>
+        <w:pStyle w:val="2"/>
+        <w:bidi w:val="0"/>
+        <w:rPr>
+          <w:rFonts w:hint="default"/>
+          <w:lang/>
+        </w:rPr>
+      </w:pPr>
+      <w:r>
+        <w:rPr>
+          <w:rFonts w:hint="default"/>
+          <w:lang/>
+        </w:rPr>
+        <w:t>TEMA 3 - RAMAS CONFLICTOS Y TAGS</w:t>
+      </w:r>
+    </w:p>
+    <w:p>
+      <w:pPr>
+        <w:rPr>
+          <w:rFonts w:hint="default"/>
+          <w:lang/>
+        </w:rPr>
+      </w:pPr>
+    </w:p>
+    <w:p>
+      <w:pPr>
+        <w:pStyle w:val="3"/>
+        <w:bidi w:val="0"/>
+        <w:rPr>
+          <w:rFonts w:hint="default"/>
+          <w:lang/>
+        </w:rPr>
+      </w:pPr>
+      <w:r>
+        <w:rPr>
+          <w:rFonts w:hint="default"/>
+          <w:lang/>
+        </w:rPr>
+        <w:t>Definición</w:t>
+      </w:r>
+    </w:p>
+    <w:p>
+      <w:pPr>
+        <w:rPr>
+          <w:rFonts w:hint="default"/>
+          <w:lang/>
+        </w:rPr>
+      </w:pPr>
+      <w:r>
+        <w:rPr>
+          <w:rFonts w:hint="default"/>
+          <w:lang/>
+        </w:rPr>
+        <w:t>Una rama no es más que una línea del tiempo alterativa a la línea principal (master).  En esa rama podemos hacer nestras modificaciones añadir funcionalidades al proyecto sin alterar el proyecto principal, si posteriormente se aceptan los cambios y todo funciona bien se puede agregar al proyecto principal, rama master, lo que llamamos merge.</w:t>
+      </w:r>
+    </w:p>
+    <w:p>
+      <w:pPr>
+        <w:rPr>
+          <w:rFonts w:hint="default"/>
+          <w:lang/>
+        </w:rPr>
+      </w:pPr>
+      <w:r>
+        <w:rPr>
+          <w:rFonts w:hint="default"/>
+          <w:lang/>
+        </w:rPr>
+        <w:t>Hay tres tipos de merge:</w:t>
+      </w:r>
+    </w:p>
+    <w:p>
+      <w:pPr>
+        <w:numPr>
+          <w:ilvl w:val="0"/>
+          <w:numId w:val="2"/>
+        </w:numPr>
+        <w:ind w:firstLine="708" w:firstLineChars="0"/>
+        <w:rPr>
+          <w:rFonts w:hint="default"/>
+          <w:lang/>
+        </w:rPr>
+      </w:pPr>
+      <w:r>
+        <w:rPr>
+          <w:rFonts w:hint="default"/>
+          <w:b/>
+          <w:bCs/>
+          <w:lang/>
+        </w:rPr>
+        <w:t>Fast-forward</w:t>
+      </w:r>
+      <w:r>
+        <w:rPr>
+          <w:rFonts w:hint="default"/>
+          <w:lang/>
+        </w:rPr>
+        <w:t xml:space="preserve"> =&gt; éste se da cuando en la rama master no ha habido ningún cambio desde que se separó la rama secundaria así que simplemente GIT incorpora los cambios a la principal cerrando la secundaria.</w:t>
+      </w:r>
+    </w:p>
+    <w:p>
+      <w:pPr>
+        <w:numPr>
+          <w:ilvl w:val="0"/>
+          <w:numId w:val="2"/>
+        </w:numPr>
+        <w:ind w:firstLine="708" w:firstLineChars="0"/>
+        <w:rPr>
+          <w:rFonts w:hint="default"/>
+          <w:lang/>
+        </w:rPr>
+      </w:pPr>
+      <w:r>
+        <w:rPr>
+          <w:rFonts w:hint="default"/>
+          <w:b/>
+          <w:bCs/>
+          <w:lang/>
+        </w:rPr>
+        <w:t xml:space="preserve">Merge automático </w:t>
+      </w:r>
+      <w:r>
+        <w:rPr>
+          <w:rFonts w:hint="default"/>
+          <w:b w:val="0"/>
+          <w:bCs w:val="0"/>
+          <w:lang/>
+        </w:rPr>
+        <w:t xml:space="preserve">=&gt; es cuando sí ha habido cambios en la rama principal (master) pero </w:t>
+      </w:r>
+      <w:r>
+        <w:rPr>
+          <w:rFonts w:hint="default"/>
+          <w:b w:val="0"/>
+          <w:bCs w:val="0"/>
+          <w:u w:val="single" w:color="FF0000"/>
+          <w:lang/>
+        </w:rPr>
+        <w:t>no</w:t>
+      </w:r>
+      <w:r>
+        <w:rPr>
+          <w:rFonts w:hint="default"/>
+          <w:b w:val="0"/>
+          <w:bCs w:val="0"/>
+          <w:lang/>
+        </w:rPr>
+        <w:t xml:space="preserve"> en archivos comunes entre la rama secundaria y master así que git vuelve a incorporar los cambios sin ningún problema.</w:t>
+      </w:r>
+    </w:p>
+    <w:p>
+      <w:pPr>
+        <w:numPr>
+          <w:ilvl w:val="0"/>
+          <w:numId w:val="2"/>
+        </w:numPr>
+        <w:ind w:firstLine="708" w:firstLineChars="0"/>
+        <w:rPr>
+          <w:rFonts w:hint="default"/>
+          <w:lang/>
+        </w:rPr>
+      </w:pPr>
+      <w:r>
+        <w:rPr>
+          <w:rFonts w:hint="default"/>
+          <w:b/>
+          <w:bCs/>
+          <w:lang/>
+        </w:rPr>
+        <w:t>Merge manual</w:t>
+      </w:r>
+      <w:r>
+        <w:rPr>
+          <w:rFonts w:hint="default"/>
+          <w:b w:val="0"/>
+          <w:bCs w:val="0"/>
+          <w:lang/>
+        </w:rPr>
+        <w:t xml:space="preserve">=&gt;  en este caso git solicita una solución manual ya que que la rama secundaria ha modificado archivos que también se encuentran en la principal. Así una vez resulete el cnflicto se debe realizar un merge commit. </w:t>
+      </w:r>
       <w:bookmarkStart w:id="13" w:name="_GoBack"/>
       <w:bookmarkEnd w:id="13"/>
+    </w:p>
+    <w:p>
+      <w:pPr>
+        <w:rPr>
+          <w:rFonts w:hint="default"/>
+          <w:lang/>
+        </w:rPr>
+      </w:pPr>
+      <w:r>
+        <w:rPr>
+          <w:rFonts w:hint="default"/>
+          <w:lang/>
+        </w:rPr>
+        <w:t xml:space="preserve"> </w:t>
+      </w:r>
+    </w:p>
+    <w:p>
+      <w:pPr>
+        <w:rPr>
+          <w:rFonts w:hint="default"/>
+          <w:lang/>
+        </w:rPr>
+      </w:pPr>
+    </w:p>
+    <w:p>
+      <w:pPr>
+        <w:rPr>
+          <w:rFonts w:hint="default"/>
+        </w:rPr>
+      </w:pPr>
       <w:r>
         <w:rPr>
           <w:rFonts w:hint="default"/>
@@ -9507,7 +9828,6 @@
       <w:r>
         <w:rPr>
           <w:rFonts w:hint="default"/>
-          <w:lang/>
         </w:rPr>
         <w:t xml:space="preserve"> </w:t>
       </w:r>
@@ -9805,7 +10125,7 @@
                     </pic:cNvPicPr>
                   </pic:nvPicPr>
                   <pic:blipFill>
-                    <a:blip r:embed="rId79"/>
+                    <a:blip r:embed="rId83"/>
                     <a:stretch>
                       <a:fillRect/>
                     </a:stretch>
@@ -9889,7 +10209,10 @@
       </w:pPr>
     </w:p>
     <w:sectPr>
-      <w:footerReference r:id="rId5" w:type="default"/>
+      <w:headerReference r:id="rId6" w:type="first"/>
+      <w:footerReference r:id="rId8" w:type="first"/>
+      <w:headerReference r:id="rId5" w:type="default"/>
+      <w:footerReference r:id="rId7" w:type="default"/>
       <w:pgSz w:w="11906" w:h="16838"/>
       <w:pgMar w:top="1417" w:right="1701" w:bottom="1417" w:left="1701" w:header="708" w:footer="708" w:gutter="0"/>
       <w:pgNumType w:start="0"/>
@@ -9967,6 +10290,16 @@
 </w:ftr>
 </file>
 
+<file path=word/footer2.xml><?xml version="1.0" encoding="utf-8"?>
+<w:ftr xmlns:wpc="http://schemas.microsoft.com/office/word/2010/wordprocessingCanvas" xmlns:mc="http://schemas.openxmlformats.org/markup-compatibility/2006" xmlns:o="urn:schemas-microsoft-com:office:office" xmlns:r="http://schemas.openxmlformats.org/officeDocument/2006/relationships" xmlns:m="http://schemas.openxmlformats.org/officeDocument/2006/math" xmlns:v="urn:schemas-microsoft-com:vml" xmlns:wp14="http://schemas.microsoft.com/office/word/2010/wordprocessingDrawing" xmlns:wp="http://schemas.openxmlformats.org/drawingml/2006/wordprocessingDrawing" xmlns:w10="urn:schemas-microsoft-com:office:word" xmlns:w="http://schemas.openxmlformats.org/wordprocessingml/2006/main" xmlns:w14="http://schemas.microsoft.com/office/word/2010/wordml" xmlns:w15="http://schemas.microsoft.com/office/word/2012/wordml" xmlns:wpg="http://schemas.microsoft.com/office/word/2010/wordprocessingGroup" xmlns:wpi="http://schemas.microsoft.com/office/word/2010/wordprocessingInk" xmlns:wne="http://schemas.microsoft.com/office/word/2006/wordml" xmlns:wps="http://schemas.microsoft.com/office/word/2010/wordprocessingShape" xmlns:wpsCustomData="http://www.wps.cn/officeDocument/2013/wpsCustomData" mc:Ignorable="w14 w15 wp14">
+  <w:p>
+    <w:pPr>
+      <w:pStyle w:val="15"/>
+    </w:pPr>
+  </w:p>
+</w:ftr>
+</file>
+
 <file path=word/footnotes.xml><?xml version="1.0" encoding="utf-8"?>
 <w:footnotes xmlns:wpc="http://schemas.microsoft.com/office/word/2010/wordprocessingCanvas" xmlns:mc="http://schemas.openxmlformats.org/markup-compatibility/2006" xmlns:o="urn:schemas-microsoft-com:office:office" xmlns:r="http://schemas.openxmlformats.org/officeDocument/2006/relationships" xmlns:m="http://schemas.openxmlformats.org/officeDocument/2006/math" xmlns:v="urn:schemas-microsoft-com:vml" xmlns:wp14="http://schemas.microsoft.com/office/word/2010/wordprocessingDrawing" xmlns:wp="http://schemas.openxmlformats.org/drawingml/2006/wordprocessingDrawing" xmlns:w="http://schemas.openxmlformats.org/wordprocessingml/2006/main" xmlns:w14="http://schemas.microsoft.com/office/word/2010/wordml" xmlns:w15="http://schemas.microsoft.com/office/word/2012/wordml" xmlns:w10="urn:schemas-microsoft-com:office:word" xmlns:wpg="http://schemas.microsoft.com/office/word/2010/wordprocessingGroup" xmlns:wpi="http://schemas.microsoft.com/office/word/2010/wordprocessingInk" xmlns:wne="http://schemas.microsoft.com/office/word/2006/wordml" xmlns:wps="http://schemas.microsoft.com/office/word/2010/wordprocessingShape" xmlns:wpsCustomData="http://www.wps.cn/officeDocument/2013/wpsCustomData" mc:Ignorable="w14 w15 wp14">
   <w:footnote w:type="separator" w:id="0">
@@ -9990,11 +10323,43 @@
     </w:p>
   </w:footnote>
 </w:footnotes>
+</file>
+
+<file path=word/header1.xml><?xml version="1.0" encoding="utf-8"?>
+<w:hdr xmlns:wpc="http://schemas.microsoft.com/office/word/2010/wordprocessingCanvas" xmlns:mc="http://schemas.openxmlformats.org/markup-compatibility/2006" xmlns:o="urn:schemas-microsoft-com:office:office" xmlns:r="http://schemas.openxmlformats.org/officeDocument/2006/relationships" xmlns:m="http://schemas.openxmlformats.org/officeDocument/2006/math" xmlns:v="urn:schemas-microsoft-com:vml" xmlns:wp14="http://schemas.microsoft.com/office/word/2010/wordprocessingDrawing" xmlns:wp="http://schemas.openxmlformats.org/drawingml/2006/wordprocessingDrawing" xmlns:w10="urn:schemas-microsoft-com:office:word" xmlns:w="http://schemas.openxmlformats.org/wordprocessingml/2006/main" xmlns:w14="http://schemas.microsoft.com/office/word/2010/wordml" xmlns:w15="http://schemas.microsoft.com/office/word/2012/wordml" xmlns:wpg="http://schemas.microsoft.com/office/word/2010/wordprocessingGroup" xmlns:wpi="http://schemas.microsoft.com/office/word/2010/wordprocessingInk" xmlns:wne="http://schemas.microsoft.com/office/word/2006/wordml" xmlns:wps="http://schemas.microsoft.com/office/word/2010/wordprocessingShape" xmlns:wpsCustomData="http://www.wps.cn/officeDocument/2013/wpsCustomData" mc:Ignorable="w14 w15 wp14">
+  <w:p>
+    <w:pPr>
+      <w:pStyle w:val="16"/>
+    </w:pPr>
+  </w:p>
+</w:hdr>
+</file>
+
+<file path=word/header2.xml><?xml version="1.0" encoding="utf-8"?>
+<w:hdr xmlns:wpc="http://schemas.microsoft.com/office/word/2010/wordprocessingCanvas" xmlns:mc="http://schemas.openxmlformats.org/markup-compatibility/2006" xmlns:o="urn:schemas-microsoft-com:office:office" xmlns:r="http://schemas.openxmlformats.org/officeDocument/2006/relationships" xmlns:m="http://schemas.openxmlformats.org/officeDocument/2006/math" xmlns:v="urn:schemas-microsoft-com:vml" xmlns:wp14="http://schemas.microsoft.com/office/word/2010/wordprocessingDrawing" xmlns:wp="http://schemas.openxmlformats.org/drawingml/2006/wordprocessingDrawing" xmlns:w10="urn:schemas-microsoft-com:office:word" xmlns:w="http://schemas.openxmlformats.org/wordprocessingml/2006/main" xmlns:w14="http://schemas.microsoft.com/office/word/2010/wordml" xmlns:w15="http://schemas.microsoft.com/office/word/2012/wordml" xmlns:wpg="http://schemas.microsoft.com/office/word/2010/wordprocessingGroup" xmlns:wpi="http://schemas.microsoft.com/office/word/2010/wordprocessingInk" xmlns:wne="http://schemas.microsoft.com/office/word/2006/wordml" xmlns:wps="http://schemas.microsoft.com/office/word/2010/wordprocessingShape" xmlns:wpsCustomData="http://www.wps.cn/officeDocument/2013/wpsCustomData" mc:Ignorable="w14 w15 wp14">
+  <w:p>
+    <w:pPr>
+      <w:pStyle w:val="16"/>
+    </w:pPr>
+  </w:p>
+</w:hdr>
 </file>
 
 <file path=word/numbering.xml><?xml version="1.0" encoding="utf-8"?>
 <w:numbering xmlns:wpc="http://schemas.microsoft.com/office/word/2010/wordprocessingCanvas" xmlns:mc="http://schemas.openxmlformats.org/markup-compatibility/2006" xmlns:o="urn:schemas-microsoft-com:office:office" xmlns:r="http://schemas.openxmlformats.org/officeDocument/2006/relationships" xmlns:m="http://schemas.openxmlformats.org/officeDocument/2006/math" xmlns:v="urn:schemas-microsoft-com:vml" xmlns:wp14="http://schemas.microsoft.com/office/word/2010/wordprocessingDrawing" xmlns:wp="http://schemas.openxmlformats.org/drawingml/2006/wordprocessingDrawing" xmlns:w10="urn:schemas-microsoft-com:office:word" xmlns:w="http://schemas.openxmlformats.org/wordprocessingml/2006/main" xmlns:w14="http://schemas.microsoft.com/office/word/2010/wordml" xmlns:wpg="http://schemas.microsoft.com/office/word/2010/wordprocessingGroup" xmlns:wpi="http://schemas.microsoft.com/office/word/2010/wordprocessingInk" xmlns:wne="http://schemas.microsoft.com/office/word/2006/wordml" xmlns:wps="http://schemas.microsoft.com/office/word/2010/wordprocessingShape" mc:Ignorable="w14 wp14">
   <w:abstractNum w:abstractNumId="0">
+    <w:nsid w:val="E6DBDAE3"/>
+    <w:multiLevelType w:val="singleLevel"/>
+    <w:tmpl w:val="E6DBDAE3"/>
+    <w:lvl w:ilvl="0" w:tentative="0">
+      <w:start w:val="1"/>
+      <w:numFmt w:val="decimal"/>
+      <w:suff w:val="space"/>
+      <w:lvlText w:val="%1."/>
+      <w:lvlJc w:val="left"/>
+    </w:lvl>
+  </w:abstractNum>
+  <w:abstractNum w:abstractNumId="1">
     <w:nsid w:val="F7BF025F"/>
     <w:multiLevelType w:val="singleLevel"/>
     <w:tmpl w:val="F7BF025F"/>
@@ -10007,6 +10372,9 @@
     </w:lvl>
   </w:abstractNum>
   <w:num w:numId="1">
+    <w:abstractNumId w:val="1"/>
+  </w:num>
+  <w:num w:numId="2">
     <w:abstractNumId w:val="0"/>
   </w:num>
 </w:numbering>
@@ -10199,7 +10567,7 @@
     <w:lsdException w:qFormat="1" w:unhideWhenUsed="0" w:uiPriority="67" w:semiHidden="0" w:name="Medium Grid 1 Accent 1"/>
     <w:lsdException w:qFormat="1" w:unhideWhenUsed="0" w:uiPriority="68" w:semiHidden="0" w:name="Medium Grid 2 Accent 1"/>
     <w:lsdException w:qFormat="1" w:unhideWhenUsed="0" w:uiPriority="69" w:semiHidden="0" w:name="Medium Grid 3 Accent 1"/>
-    <w:lsdException w:unhideWhenUsed="0" w:uiPriority="70" w:semiHidden="0" w:name="Dark List Accent 1"/>
+    <w:lsdException w:qFormat="1" w:unhideWhenUsed="0" w:uiPriority="70" w:semiHidden="0" w:name="Dark List Accent 1"/>
     <w:lsdException w:unhideWhenUsed="0" w:uiPriority="71" w:semiHidden="0" w:name="Colorful Shading Accent 1"/>
     <w:lsdException w:unhideWhenUsed="0" w:uiPriority="72" w:semiHidden="0" w:name="Colorful List Accent 1"/>
     <w:lsdException w:unhideWhenUsed="0" w:uiPriority="73" w:semiHidden="0" w:name="Colorful Grid Accent 1"/>
@@ -10229,7 +10597,7 @@
     <w:lsdException w:qFormat="1" w:unhideWhenUsed="0" w:uiPriority="69" w:semiHidden="0" w:name="Medium Grid 3 Accent 3"/>
     <w:lsdException w:unhideWhenUsed="0" w:uiPriority="70" w:semiHidden="0" w:name="Dark List Accent 3"/>
     <w:lsdException w:unhideWhenUsed="0" w:uiPriority="71" w:semiHidden="0" w:name="Colorful Shading Accent 3"/>
-    <w:lsdException w:unhideWhenUsed="0" w:uiPriority="72" w:semiHidden="0" w:name="Colorful List Accent 3"/>
+    <w:lsdException w:qFormat="1" w:unhideWhenUsed="0" w:uiPriority="72" w:semiHidden="0" w:name="Colorful List Accent 3"/>
     <w:lsdException w:unhideWhenUsed="0" w:uiPriority="73" w:semiHidden="0" w:name="Colorful Grid Accent 3"/>
     <w:lsdException w:qFormat="1" w:unhideWhenUsed="0" w:uiPriority="60" w:semiHidden="0" w:name="Light Shading Accent 4"/>
     <w:lsdException w:qFormat="1" w:unhideWhenUsed="0" w:uiPriority="61" w:semiHidden="0" w:name="Light List Accent 4"/>
@@ -10241,7 +10609,7 @@
     <w:lsdException w:qFormat="1" w:unhideWhenUsed="0" w:uiPriority="67" w:semiHidden="0" w:name="Medium Grid 1 Accent 4"/>
     <w:lsdException w:qFormat="1" w:unhideWhenUsed="0" w:uiPriority="68" w:semiHidden="0" w:name="Medium Grid 2 Accent 4"/>
     <w:lsdException w:qFormat="1" w:unhideWhenUsed="0" w:uiPriority="69" w:semiHidden="0" w:name="Medium Grid 3 Accent 4"/>
-    <w:lsdException w:unhideWhenUsed="0" w:uiPriority="70" w:semiHidden="0" w:name="Dark List Accent 4"/>
+    <w:lsdException w:qFormat="1" w:unhideWhenUsed="0" w:uiPriority="70" w:semiHidden="0" w:name="Dark List Accent 4"/>
     <w:lsdException w:unhideWhenUsed="0" w:uiPriority="71" w:semiHidden="0" w:name="Colorful Shading Accent 4"/>
     <w:lsdException w:unhideWhenUsed="0" w:uiPriority="72" w:semiHidden="0" w:name="Colorful List Accent 4"/>
     <w:lsdException w:unhideWhenUsed="0" w:uiPriority="73" w:semiHidden="0" w:name="Colorful Grid Accent 4"/>
@@ -10271,7 +10639,7 @@
     <w:lsdException w:unhideWhenUsed="0" w:uiPriority="69" w:semiHidden="0" w:name="Medium Grid 3 Accent 6"/>
     <w:lsdException w:unhideWhenUsed="0" w:uiPriority="70" w:semiHidden="0" w:name="Dark List Accent 6"/>
     <w:lsdException w:unhideWhenUsed="0" w:uiPriority="71" w:semiHidden="0" w:name="Colorful Shading Accent 6"/>
-    <w:lsdException w:unhideWhenUsed="0" w:uiPriority="72" w:semiHidden="0" w:name="Colorful List Accent 6"/>
+    <w:lsdException w:qFormat="1" w:unhideWhenUsed="0" w:uiPriority="72" w:semiHidden="0" w:name="Colorful List Accent 6"/>
     <w:lsdException w:unhideWhenUsed="0" w:uiPriority="73" w:semiHidden="0" w:name="Colorful Grid Accent 6"/>
   </w:latentStyles>
   <w:style w:type="paragraph" w:default="1" w:styleId="1">
@@ -10336,7 +10704,7 @@
     <w:name w:val="heading 3"/>
     <w:basedOn w:val="1"/>
     <w:next w:val="1"/>
-    <w:link w:val="32"/>
+    <w:link w:val="33"/>
     <w:unhideWhenUsed/>
     <w:qFormat/>
     <w:uiPriority w:val="9"/>
@@ -10357,7 +10725,7 @@
     <w:name w:val="heading 4"/>
     <w:basedOn w:val="1"/>
     <w:next w:val="1"/>
-    <w:link w:val="33"/>
+    <w:link w:val="32"/>
     <w:unhideWhenUsed/>
     <w:qFormat/>
     <w:uiPriority w:val="9"/>
@@ -10836,19 +11204,6 @@
     </w:rPr>
   </w:style>
   <w:style w:type="character" w:customStyle="1" w:styleId="32">
-    <w:name w:val="Título 3 Car"/>
-    <w:basedOn w:val="11"/>
-    <w:link w:val="4"/>
-    <w:qFormat/>
-    <w:uiPriority w:val="9"/>
-    <w:rPr>
-      <w:rFonts w:asciiTheme="majorHAnsi" w:hAnsiTheme="majorHAnsi" w:eastAsiaTheme="majorEastAsia" w:cstheme="majorBidi"/>
-      <w:caps/>
-      <w:sz w:val="28"/>
-      <w:szCs w:val="28"/>
-    </w:rPr>
-  </w:style>
-  <w:style w:type="character" w:customStyle="1" w:styleId="33">
     <w:name w:val="Título 4 Car"/>
     <w:basedOn w:val="11"/>
     <w:link w:val="5"/>
@@ -10858,6 +11213,19 @@
       <w:rFonts w:asciiTheme="majorAscii" w:hAnsiTheme="majorAscii" w:eastAsiaTheme="majorEastAsia" w:cstheme="majorBidi"/>
       <w:i/>
       <w:iCs/>
+      <w:sz w:val="28"/>
+      <w:szCs w:val="28"/>
+    </w:rPr>
+  </w:style>
+  <w:style w:type="character" w:customStyle="1" w:styleId="33">
+    <w:name w:val="Título 3 Car"/>
+    <w:basedOn w:val="11"/>
+    <w:link w:val="4"/>
+    <w:qFormat/>
+    <w:uiPriority w:val="9"/>
+    <w:rPr>
+      <w:rFonts w:asciiTheme="majorHAnsi" w:hAnsiTheme="majorHAnsi" w:eastAsiaTheme="majorEastAsia" w:cstheme="majorBidi"/>
+      <w:caps/>
       <w:sz w:val="28"/>
       <w:szCs w:val="28"/>
     </w:rPr>

</xml_diff>

<commit_message>
añado un cuarto desde la rama-villano2
</commit_message>
<xml_diff>
--- a/Teoria/Curso_Git&GitHub.docx
+++ b/Teoria/Curso_Git&GitHub.docx
@@ -9754,7 +9754,7 @@
           <w:bCs w:val="0"/>
           <w:lang/>
         </w:rPr>
-        <w:t xml:space="preserve"> en archivos comunes entre la rama secundaria y master así que git vuelve a incorporar los cambios sin ningún problema.</w:t>
+        <w:t xml:space="preserve"> en archivos comunes entre la rama secundaria y master así que git vuelve a incorporar los cambios sin ningún problema. </w:t>
       </w:r>
     </w:p>
     <w:p>
@@ -9787,38 +9787,981 @@
         </w:rPr>
         <w:t xml:space="preserve">=&gt;  en este caso git solicita una solución manual ya que que la rama secundaria ha modificado archivos que también se encuentran en la principal. Así una vez resulete el cnflicto se debe realizar un merge commit. </w:t>
       </w:r>
+    </w:p>
+    <w:p>
+      <w:pPr>
+        <w:rPr>
+          <w:rFonts w:hint="default"/>
+          <w:lang/>
+        </w:rPr>
+      </w:pPr>
+      <w:r>
+        <w:rPr>
+          <w:rFonts w:hint="default"/>
+          <w:lang/>
+        </w:rPr>
+        <w:t xml:space="preserve"> </w:t>
+      </w:r>
+    </w:p>
+    <w:p>
+      <w:pPr>
+        <w:pStyle w:val="3"/>
+        <w:bidi w:val="0"/>
+        <w:rPr>
+          <w:rFonts w:hint="default"/>
+          <w:lang/>
+        </w:rPr>
+      </w:pPr>
+      <w:r>
+        <w:rPr>
+          <w:rFonts w:hint="default"/>
+          <w:lang/>
+        </w:rPr>
+        <w:t>Fast-forwars ejemplo</w:t>
+      </w:r>
+    </w:p>
+    <w:p>
+      <w:pPr>
+        <w:rPr>
+          <w:rFonts w:hint="default"/>
+          <w:lang/>
+        </w:rPr>
+      </w:pPr>
+    </w:p>
+    <w:p>
+      <w:pPr>
+        <w:rPr>
+          <w:rFonts w:hint="default"/>
+          <w:lang/>
+        </w:rPr>
+      </w:pPr>
+      <w:r>
+        <w:rPr>
+          <w:rStyle w:val="51"/>
+        </w:rPr>
+        <w:t xml:space="preserve">Usamos: </w:t>
+      </w:r>
+      <w:r>
+        <w:rPr>
+          <w:rStyle w:val="51"/>
+          <w:rFonts w:hint="default" w:asciiTheme="minorHAnsi"/>
+          <w:lang/>
+        </w:rPr>
+        <w:t>branch diff -d</w:t>
+      </w:r>
+    </w:p>
+    <w:p>
+      <w:pPr>
+        <w:numPr>
+          <w:ilvl w:val="0"/>
+          <w:numId w:val="3"/>
+        </w:numPr>
+        <w:ind w:firstLine="708" w:firstLineChars="0"/>
+        <w:rPr>
+          <w:rFonts w:hint="default"/>
+          <w:lang/>
+        </w:rPr>
+      </w:pPr>
+      <w:r>
+        <w:rPr>
+          <w:rFonts w:hint="default"/>
+          <w:lang/>
+        </w:rPr>
+        <w:t>En nuestro proyecto Demo-06 creamos un archivo, villanos, pero no estamos seguros si incluirlo en master así que creamos una rama llamada villanos.</w:t>
+      </w:r>
+    </w:p>
+    <w:p>
+      <w:r>
+        <w:drawing>
+          <wp:inline distT="0" distB="0" distL="114300" distR="114300">
+            <wp:extent cx="1760855" cy="1675130"/>
+            <wp:effectExtent l="0" t="0" r="5080" b="5080"/>
+            <wp:docPr id="111" name="Picture 3"/>
+            <wp:cNvGraphicFramePr>
+              <a:graphicFrameLocks xmlns:a="http://schemas.openxmlformats.org/drawingml/2006/main" noChangeAspect="1"/>
+            </wp:cNvGraphicFramePr>
+            <a:graphic xmlns:a="http://schemas.openxmlformats.org/drawingml/2006/main">
+              <a:graphicData uri="http://schemas.openxmlformats.org/drawingml/2006/picture">
+                <pic:pic xmlns:pic="http://schemas.openxmlformats.org/drawingml/2006/picture">
+                  <pic:nvPicPr>
+                    <pic:cNvPr id="111" name="Picture 3"/>
+                    <pic:cNvPicPr>
+                      <a:picLocks noChangeAspect="1"/>
+                    </pic:cNvPicPr>
+                  </pic:nvPicPr>
+                  <pic:blipFill>
+                    <a:blip r:embed="rId83"/>
+                    <a:stretch>
+                      <a:fillRect/>
+                    </a:stretch>
+                  </pic:blipFill>
+                  <pic:spPr>
+                    <a:xfrm>
+                      <a:off x="0" y="0"/>
+                      <a:ext cx="1760855" cy="1675130"/>
+                    </a:xfrm>
+                    <a:prstGeom prst="rect">
+                      <a:avLst/>
+                    </a:prstGeom>
+                    <a:noFill/>
+                    <a:ln>
+                      <a:noFill/>
+                    </a:ln>
+                  </pic:spPr>
+                </pic:pic>
+              </a:graphicData>
+            </a:graphic>
+          </wp:inline>
+        </w:drawing>
+      </w:r>
+    </w:p>
+    <w:p>
+      <w:r>
+        <w:drawing>
+          <wp:inline distT="0" distB="0" distL="114300" distR="114300">
+            <wp:extent cx="5400040" cy="358775"/>
+            <wp:effectExtent l="0" t="0" r="635" b="1270"/>
+            <wp:docPr id="112" name="Picture 4"/>
+            <wp:cNvGraphicFramePr>
+              <a:graphicFrameLocks xmlns:a="http://schemas.openxmlformats.org/drawingml/2006/main" noChangeAspect="1"/>
+            </wp:cNvGraphicFramePr>
+            <a:graphic xmlns:a="http://schemas.openxmlformats.org/drawingml/2006/main">
+              <a:graphicData uri="http://schemas.openxmlformats.org/drawingml/2006/picture">
+                <pic:pic xmlns:pic="http://schemas.openxmlformats.org/drawingml/2006/picture">
+                  <pic:nvPicPr>
+                    <pic:cNvPr id="112" name="Picture 4"/>
+                    <pic:cNvPicPr>
+                      <a:picLocks noChangeAspect="1"/>
+                    </pic:cNvPicPr>
+                  </pic:nvPicPr>
+                  <pic:blipFill>
+                    <a:blip r:embed="rId84"/>
+                    <a:stretch>
+                      <a:fillRect/>
+                    </a:stretch>
+                  </pic:blipFill>
+                  <pic:spPr>
+                    <a:xfrm>
+                      <a:off x="0" y="0"/>
+                      <a:ext cx="5400040" cy="358775"/>
+                    </a:xfrm>
+                    <a:prstGeom prst="rect">
+                      <a:avLst/>
+                    </a:prstGeom>
+                    <a:noFill/>
+                    <a:ln>
+                      <a:noFill/>
+                    </a:ln>
+                  </pic:spPr>
+                </pic:pic>
+              </a:graphicData>
+            </a:graphic>
+          </wp:inline>
+        </w:drawing>
+      </w:r>
+    </w:p>
+    <w:p>
+      <w:pPr>
+        <w:numPr>
+          <w:ilvl w:val="0"/>
+          <w:numId w:val="3"/>
+        </w:numPr>
+        <w:ind w:left="0" w:leftChars="0" w:firstLine="708" w:firstLineChars="0"/>
+        <w:rPr>
+          <w:rFonts w:hint="default"/>
+        </w:rPr>
+      </w:pPr>
+      <w:r>
+        <w:rPr>
+          <w:rFonts w:hint="default"/>
+          <w:lang/>
+        </w:rPr>
+        <w:t>Creamos la rama con git banch</w:t>
+      </w:r>
+    </w:p>
+    <w:p>
+      <w:pPr>
+        <w:numPr>
+          <w:numId w:val="0"/>
+        </w:numPr>
+      </w:pPr>
+      <w:r>
+        <w:drawing>
+          <wp:inline distT="0" distB="0" distL="114300" distR="114300">
+            <wp:extent cx="5399405" cy="514350"/>
+            <wp:effectExtent l="0" t="0" r="1270" b="0"/>
+            <wp:docPr id="113" name="Picture 5"/>
+            <wp:cNvGraphicFramePr>
+              <a:graphicFrameLocks xmlns:a="http://schemas.openxmlformats.org/drawingml/2006/main" noChangeAspect="1"/>
+            </wp:cNvGraphicFramePr>
+            <a:graphic xmlns:a="http://schemas.openxmlformats.org/drawingml/2006/main">
+              <a:graphicData uri="http://schemas.openxmlformats.org/drawingml/2006/picture">
+                <pic:pic xmlns:pic="http://schemas.openxmlformats.org/drawingml/2006/picture">
+                  <pic:nvPicPr>
+                    <pic:cNvPr id="113" name="Picture 5"/>
+                    <pic:cNvPicPr>
+                      <a:picLocks noChangeAspect="1"/>
+                    </pic:cNvPicPr>
+                  </pic:nvPicPr>
+                  <pic:blipFill>
+                    <a:blip r:embed="rId85"/>
+                    <a:stretch>
+                      <a:fillRect/>
+                    </a:stretch>
+                  </pic:blipFill>
+                  <pic:spPr>
+                    <a:xfrm>
+                      <a:off x="0" y="0"/>
+                      <a:ext cx="5399405" cy="514350"/>
+                    </a:xfrm>
+                    <a:prstGeom prst="rect">
+                      <a:avLst/>
+                    </a:prstGeom>
+                    <a:noFill/>
+                    <a:ln>
+                      <a:noFill/>
+                    </a:ln>
+                  </pic:spPr>
+                </pic:pic>
+              </a:graphicData>
+            </a:graphic>
+          </wp:inline>
+        </w:drawing>
+      </w:r>
+    </w:p>
+    <w:p>
+      <w:pPr>
+        <w:numPr>
+          <w:ilvl w:val="0"/>
+          <w:numId w:val="3"/>
+        </w:numPr>
+        <w:ind w:left="0" w:leftChars="0" w:firstLine="708" w:firstLineChars="0"/>
+        <w:rPr>
+          <w:rFonts w:hint="default"/>
+        </w:rPr>
+      </w:pPr>
+      <w:r>
+        <w:rPr>
+          <w:rFonts w:hint="default"/>
+          <w:lang/>
+        </w:rPr>
+        <w:t>nos movemos a la rama deseada con un checkout</w:t>
+      </w:r>
+    </w:p>
+    <w:p>
+      <w:pPr>
+        <w:numPr>
+          <w:numId w:val="0"/>
+        </w:numPr>
+        <w:ind w:left="708" w:leftChars="0"/>
+      </w:pPr>
+      <w:r>
+        <w:drawing>
+          <wp:inline distT="0" distB="0" distL="114300" distR="114300">
+            <wp:extent cx="5395595" cy="784860"/>
+            <wp:effectExtent l="0" t="0" r="5080" b="3810"/>
+            <wp:docPr id="116" name="Picture 8"/>
+            <wp:cNvGraphicFramePr>
+              <a:graphicFrameLocks xmlns:a="http://schemas.openxmlformats.org/drawingml/2006/main" noChangeAspect="1"/>
+            </wp:cNvGraphicFramePr>
+            <a:graphic xmlns:a="http://schemas.openxmlformats.org/drawingml/2006/main">
+              <a:graphicData uri="http://schemas.openxmlformats.org/drawingml/2006/picture">
+                <pic:pic xmlns:pic="http://schemas.openxmlformats.org/drawingml/2006/picture">
+                  <pic:nvPicPr>
+                    <pic:cNvPr id="116" name="Picture 8"/>
+                    <pic:cNvPicPr>
+                      <a:picLocks noChangeAspect="1"/>
+                    </pic:cNvPicPr>
+                  </pic:nvPicPr>
+                  <pic:blipFill>
+                    <a:blip r:embed="rId86"/>
+                    <a:stretch>
+                      <a:fillRect/>
+                    </a:stretch>
+                  </pic:blipFill>
+                  <pic:spPr>
+                    <a:xfrm>
+                      <a:off x="0" y="0"/>
+                      <a:ext cx="5395595" cy="784860"/>
+                    </a:xfrm>
+                    <a:prstGeom prst="rect">
+                      <a:avLst/>
+                    </a:prstGeom>
+                    <a:noFill/>
+                    <a:ln>
+                      <a:noFill/>
+                    </a:ln>
+                  </pic:spPr>
+                </pic:pic>
+              </a:graphicData>
+            </a:graphic>
+          </wp:inline>
+        </w:drawing>
+      </w:r>
+    </w:p>
+    <w:p>
+      <w:pPr>
+        <w:numPr>
+          <w:ilvl w:val="0"/>
+          <w:numId w:val="3"/>
+        </w:numPr>
+        <w:ind w:left="0" w:leftChars="0" w:firstLine="708" w:firstLineChars="0"/>
+        <w:rPr>
+          <w:rFonts w:hint="default"/>
+          <w:lang/>
+        </w:rPr>
+      </w:pPr>
+      <w:r>
+        <w:rPr>
+          <w:rFonts w:hint="default"/>
+          <w:lang/>
+        </w:rPr>
+        <w:t>Añadimos villanos al stage</w:t>
+      </w:r>
+    </w:p>
+    <w:p>
+      <w:pPr>
+        <w:numPr>
+          <w:numId w:val="0"/>
+        </w:numPr>
+        <w:ind w:left="708" w:leftChars="0"/>
+      </w:pPr>
+      <w:r>
+        <w:drawing>
+          <wp:inline distT="0" distB="0" distL="114300" distR="114300">
+            <wp:extent cx="5396230" cy="1520190"/>
+            <wp:effectExtent l="0" t="0" r="4445" b="5715"/>
+            <wp:docPr id="117" name="Picture 9"/>
+            <wp:cNvGraphicFramePr>
+              <a:graphicFrameLocks xmlns:a="http://schemas.openxmlformats.org/drawingml/2006/main" noChangeAspect="1"/>
+            </wp:cNvGraphicFramePr>
+            <a:graphic xmlns:a="http://schemas.openxmlformats.org/drawingml/2006/main">
+              <a:graphicData uri="http://schemas.openxmlformats.org/drawingml/2006/picture">
+                <pic:pic xmlns:pic="http://schemas.openxmlformats.org/drawingml/2006/picture">
+                  <pic:nvPicPr>
+                    <pic:cNvPr id="117" name="Picture 9"/>
+                    <pic:cNvPicPr>
+                      <a:picLocks noChangeAspect="1"/>
+                    </pic:cNvPicPr>
+                  </pic:nvPicPr>
+                  <pic:blipFill>
+                    <a:blip r:embed="rId87"/>
+                    <a:stretch>
+                      <a:fillRect/>
+                    </a:stretch>
+                  </pic:blipFill>
+                  <pic:spPr>
+                    <a:xfrm>
+                      <a:off x="0" y="0"/>
+                      <a:ext cx="5396230" cy="1520190"/>
+                    </a:xfrm>
+                    <a:prstGeom prst="rect">
+                      <a:avLst/>
+                    </a:prstGeom>
+                    <a:noFill/>
+                    <a:ln>
+                      <a:noFill/>
+                    </a:ln>
+                  </pic:spPr>
+                </pic:pic>
+              </a:graphicData>
+            </a:graphic>
+          </wp:inline>
+        </w:drawing>
+      </w:r>
+    </w:p>
+    <w:p>
+      <w:pPr>
+        <w:numPr>
+          <w:numId w:val="0"/>
+        </w:numPr>
+        <w:ind w:left="708" w:leftChars="0"/>
+        <w:rPr>
+          <w:rFonts w:hint="default"/>
+          <w:lang/>
+        </w:rPr>
+      </w:pPr>
+      <w:r>
+        <w:rPr>
+          <w:rFonts w:hint="default"/>
+          <w:lang/>
+        </w:rPr>
+        <w:t>Vemos como nuestro HEAD apunta al último commit de la rama donde nos encontramos,  master está un commit por debajo.</w:t>
+      </w:r>
+    </w:p>
+    <w:p>
+      <w:pPr>
+        <w:numPr>
+          <w:numId w:val="0"/>
+        </w:numPr>
+        <w:ind w:left="708" w:leftChars="0"/>
+        <w:rPr>
+          <w:rFonts w:hint="default"/>
+          <w:lang/>
+        </w:rPr>
+      </w:pPr>
+      <w:r>
+        <w:rPr>
+          <w:rFonts w:hint="default"/>
+          <w:lang/>
+        </w:rPr>
+        <w:t>Editamos de nuevo el fichero y hacemos un nuevo commit en la rama villanos</w:t>
+      </w:r>
+    </w:p>
+    <w:p>
+      <w:pPr>
+        <w:numPr>
+          <w:numId w:val="0"/>
+        </w:numPr>
+        <w:ind w:left="708" w:leftChars="0"/>
+      </w:pPr>
+      <w:r>
+        <w:drawing>
+          <wp:inline distT="0" distB="0" distL="114300" distR="114300">
+            <wp:extent cx="5393690" cy="829945"/>
+            <wp:effectExtent l="0" t="0" r="6985" b="10160"/>
+            <wp:docPr id="118" name="Picture 10"/>
+            <wp:cNvGraphicFramePr>
+              <a:graphicFrameLocks xmlns:a="http://schemas.openxmlformats.org/drawingml/2006/main" noChangeAspect="1"/>
+            </wp:cNvGraphicFramePr>
+            <a:graphic xmlns:a="http://schemas.openxmlformats.org/drawingml/2006/main">
+              <a:graphicData uri="http://schemas.openxmlformats.org/drawingml/2006/picture">
+                <pic:pic xmlns:pic="http://schemas.openxmlformats.org/drawingml/2006/picture">
+                  <pic:nvPicPr>
+                    <pic:cNvPr id="118" name="Picture 10"/>
+                    <pic:cNvPicPr>
+                      <a:picLocks noChangeAspect="1"/>
+                    </pic:cNvPicPr>
+                  </pic:nvPicPr>
+                  <pic:blipFill>
+                    <a:blip r:embed="rId88"/>
+                    <a:stretch>
+                      <a:fillRect/>
+                    </a:stretch>
+                  </pic:blipFill>
+                  <pic:spPr>
+                    <a:xfrm>
+                      <a:off x="0" y="0"/>
+                      <a:ext cx="5393690" cy="829945"/>
+                    </a:xfrm>
+                    <a:prstGeom prst="rect">
+                      <a:avLst/>
+                    </a:prstGeom>
+                    <a:noFill/>
+                    <a:ln>
+                      <a:noFill/>
+                    </a:ln>
+                  </pic:spPr>
+                </pic:pic>
+              </a:graphicData>
+            </a:graphic>
+          </wp:inline>
+        </w:drawing>
+      </w:r>
+    </w:p>
+    <w:p>
+      <w:pPr>
+        <w:numPr>
+          <w:ilvl w:val="0"/>
+          <w:numId w:val="3"/>
+        </w:numPr>
+        <w:ind w:left="0" w:leftChars="0" w:firstLine="708" w:firstLineChars="0"/>
+        <w:rPr>
+          <w:rFonts w:hint="default"/>
+          <w:lang/>
+        </w:rPr>
+      </w:pPr>
+      <w:r>
+        <w:rPr>
+          <w:rFonts w:hint="default"/>
+          <w:lang/>
+        </w:rPr>
+        <w:t xml:space="preserve"> Integramos la nueva rama con la master, antes mirareos la diferencia entre las ramas con diff</w:t>
+      </w:r>
+    </w:p>
+    <w:p>
+      <w:pPr>
+        <w:numPr>
+          <w:numId w:val="0"/>
+        </w:numPr>
+        <w:ind w:left="708" w:leftChars="0"/>
+      </w:pPr>
+      <w:r>
+        <w:drawing>
+          <wp:inline distT="0" distB="0" distL="114300" distR="114300">
+            <wp:extent cx="5393690" cy="1446530"/>
+            <wp:effectExtent l="0" t="0" r="6985" b="10795"/>
+            <wp:docPr id="119" name="Picture 11"/>
+            <wp:cNvGraphicFramePr>
+              <a:graphicFrameLocks xmlns:a="http://schemas.openxmlformats.org/drawingml/2006/main" noChangeAspect="1"/>
+            </wp:cNvGraphicFramePr>
+            <a:graphic xmlns:a="http://schemas.openxmlformats.org/drawingml/2006/main">
+              <a:graphicData uri="http://schemas.openxmlformats.org/drawingml/2006/picture">
+                <pic:pic xmlns:pic="http://schemas.openxmlformats.org/drawingml/2006/picture">
+                  <pic:nvPicPr>
+                    <pic:cNvPr id="119" name="Picture 11"/>
+                    <pic:cNvPicPr>
+                      <a:picLocks noChangeAspect="1"/>
+                    </pic:cNvPicPr>
+                  </pic:nvPicPr>
+                  <pic:blipFill>
+                    <a:blip r:embed="rId89"/>
+                    <a:stretch>
+                      <a:fillRect/>
+                    </a:stretch>
+                  </pic:blipFill>
+                  <pic:spPr>
+                    <a:xfrm>
+                      <a:off x="0" y="0"/>
+                      <a:ext cx="5393690" cy="1446530"/>
+                    </a:xfrm>
+                    <a:prstGeom prst="rect">
+                      <a:avLst/>
+                    </a:prstGeom>
+                    <a:noFill/>
+                    <a:ln>
+                      <a:noFill/>
+                    </a:ln>
+                  </pic:spPr>
+                </pic:pic>
+              </a:graphicData>
+            </a:graphic>
+          </wp:inline>
+        </w:drawing>
+      </w:r>
+    </w:p>
+    <w:p>
+      <w:pPr>
+        <w:numPr>
+          <w:numId w:val="0"/>
+        </w:numPr>
+        <w:ind w:left="708" w:leftChars="0"/>
+        <w:rPr>
+          <w:rFonts w:hint="default"/>
+          <w:lang/>
+        </w:rPr>
+      </w:pPr>
+      <w:r>
+        <w:rPr>
+          <w:rFonts w:hint="default"/>
+          <w:lang/>
+        </w:rPr>
+        <w:t>Vemos como indica que en la rama a(villanos) tenemos un archivo villanos que en la rama b (master) no existe.</w:t>
+      </w:r>
+    </w:p>
+    <w:p>
+      <w:pPr>
+        <w:numPr>
+          <w:ilvl w:val="0"/>
+          <w:numId w:val="3"/>
+        </w:numPr>
+        <w:ind w:left="0" w:leftChars="0" w:firstLine="708" w:firstLineChars="0"/>
+        <w:rPr>
+          <w:rFonts w:hint="default"/>
+          <w:lang/>
+        </w:rPr>
+      </w:pPr>
+      <w:r>
+        <w:rPr>
+          <w:rFonts w:hint="default"/>
+          <w:lang/>
+        </w:rPr>
+        <w:t>Para fusionar las ramas lo que queremos es fusionar la secundaria con la primaria pero partiendo de master así que volvemos a master y hacemos un merge.</w:t>
+      </w:r>
+    </w:p>
+    <w:p>
+      <w:pPr>
+        <w:numPr>
+          <w:numId w:val="0"/>
+        </w:numPr>
+        <w:ind w:left="708" w:leftChars="0"/>
+      </w:pPr>
+      <w:r>
+        <w:rPr>
+          <w:sz w:val="22"/>
+        </w:rPr>
+        <mc:AlternateContent>
+          <mc:Choice Requires="wps">
+            <w:drawing>
+              <wp:anchor distT="0" distB="0" distL="114300" distR="114300" simplePos="0" relativeHeight="283024384" behindDoc="0" locked="0" layoutInCell="1" allowOverlap="1">
+                <wp:simplePos x="0" y="0"/>
+                <wp:positionH relativeFrom="column">
+                  <wp:posOffset>1262380</wp:posOffset>
+                </wp:positionH>
+                <wp:positionV relativeFrom="paragraph">
+                  <wp:posOffset>330835</wp:posOffset>
+                </wp:positionV>
+                <wp:extent cx="520065" cy="40005"/>
+                <wp:effectExtent l="0" t="55245" r="11430" b="41910"/>
+                <wp:wrapNone/>
+                <wp:docPr id="122" name="Straight Arrow Connector 122"/>
+                <wp:cNvGraphicFramePr/>
+                <a:graphic xmlns:a="http://schemas.openxmlformats.org/drawingml/2006/main">
+                  <a:graphicData uri="http://schemas.microsoft.com/office/word/2010/wordprocessingShape">
+                    <wps:wsp>
+                      <wps:cNvCnPr/>
+                      <wps:spPr>
+                        <a:xfrm flipH="1" flipV="1">
+                          <a:off x="0" y="0"/>
+                          <a:ext cx="520065" cy="40005"/>
+                        </a:xfrm>
+                        <a:prstGeom prst="straightConnector1">
+                          <a:avLst/>
+                        </a:prstGeom>
+                        <a:ln w="28575">
+                          <a:solidFill>
+                            <a:srgbClr val="FF0000"/>
+                          </a:solidFill>
+                          <a:tailEnd type="arrow"/>
+                        </a:ln>
+                      </wps:spPr>
+                      <wps:style>
+                        <a:lnRef idx="1">
+                          <a:schemeClr val="accent1"/>
+                        </a:lnRef>
+                        <a:fillRef idx="0">
+                          <a:schemeClr val="accent1"/>
+                        </a:fillRef>
+                        <a:effectRef idx="0">
+                          <a:schemeClr val="accent1"/>
+                        </a:effectRef>
+                        <a:fontRef idx="minor">
+                          <a:schemeClr val="tx1"/>
+                        </a:fontRef>
+                      </wps:style>
+                      <wps:bodyPr/>
+                    </wps:wsp>
+                  </a:graphicData>
+                </a:graphic>
+              </wp:anchor>
+            </w:drawing>
+          </mc:Choice>
+          <mc:Fallback>
+            <w:pict>
+              <v:shape id="_x0000_s1026" o:spid="_x0000_s1026" o:spt="32" type="#_x0000_t32" style="position:absolute;left:0pt;flip:x y;margin-left:99.4pt;margin-top:26.05pt;height:3.15pt;width:40.95pt;z-index:283024384;mso-width-relative:page;mso-height-relative:page;" filled="f" stroked="t" coordsize="21600,21600" o:gfxdata="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">
+                <v:fill on="f" focussize="0,0"/>
+                <v:stroke weight="2.25pt" color="#FF0000 [3204]" miterlimit="8" joinstyle="miter" endarrow="open"/>
+                <v:imagedata o:title=""/>
+                <o:lock v:ext="edit" aspectratio="f"/>
+              </v:shape>
+            </w:pict>
+          </mc:Fallback>
+        </mc:AlternateContent>
+      </w:r>
+      <w:r>
+        <w:rPr>
+          <w:sz w:val="22"/>
+        </w:rPr>
+        <mc:AlternateContent>
+          <mc:Choice Requires="wps">
+            <w:drawing>
+              <wp:anchor distT="0" distB="0" distL="114300" distR="114300" simplePos="0" relativeHeight="274062336" behindDoc="0" locked="0" layoutInCell="1" allowOverlap="1">
+                <wp:simplePos x="0" y="0"/>
+                <wp:positionH relativeFrom="column">
+                  <wp:posOffset>5220335</wp:posOffset>
+                </wp:positionH>
+                <wp:positionV relativeFrom="paragraph">
+                  <wp:posOffset>208915</wp:posOffset>
+                </wp:positionV>
+                <wp:extent cx="326390" cy="191770"/>
+                <wp:effectExtent l="0" t="0" r="16510" b="13970"/>
+                <wp:wrapNone/>
+                <wp:docPr id="121" name="Straight Arrow Connector 121"/>
+                <wp:cNvGraphicFramePr/>
+                <a:graphic xmlns:a="http://schemas.openxmlformats.org/drawingml/2006/main">
+                  <a:graphicData uri="http://schemas.microsoft.com/office/word/2010/wordprocessingShape">
+                    <wps:wsp>
+                      <wps:cNvCnPr/>
+                      <wps:spPr>
+                        <a:xfrm flipH="1" flipV="1">
+                          <a:off x="0" y="0"/>
+                          <a:ext cx="326390" cy="191770"/>
+                        </a:xfrm>
+                        <a:prstGeom prst="straightConnector1">
+                          <a:avLst/>
+                        </a:prstGeom>
+                        <a:ln w="28575">
+                          <a:solidFill>
+                            <a:srgbClr val="FF0000"/>
+                          </a:solidFill>
+                          <a:tailEnd type="arrow"/>
+                        </a:ln>
+                      </wps:spPr>
+                      <wps:style>
+                        <a:lnRef idx="1">
+                          <a:schemeClr val="accent1"/>
+                        </a:lnRef>
+                        <a:fillRef idx="0">
+                          <a:schemeClr val="accent1"/>
+                        </a:fillRef>
+                        <a:effectRef idx="0">
+                          <a:schemeClr val="accent1"/>
+                        </a:effectRef>
+                        <a:fontRef idx="minor">
+                          <a:schemeClr val="tx1"/>
+                        </a:fontRef>
+                      </wps:style>
+                      <wps:bodyPr/>
+                    </wps:wsp>
+                  </a:graphicData>
+                </a:graphic>
+              </wp:anchor>
+            </w:drawing>
+          </mc:Choice>
+          <mc:Fallback>
+            <w:pict>
+              <v:shape id="_x0000_s1026" o:spid="_x0000_s1026" o:spt="32" type="#_x0000_t32" style="position:absolute;left:0pt;flip:x y;margin-left:411.05pt;margin-top:16.45pt;height:15.1pt;width:25.7pt;z-index:274062336;mso-width-relative:page;mso-height-relative:page;" filled="f" stroked="t" coordsize="21600,21600" o:gfxdata="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">
+                <v:fill on="f" focussize="0,0"/>
+                <v:stroke weight="2.25pt" color="#FF0000 [3204]" miterlimit="8" joinstyle="miter" endarrow="open"/>
+                <v:imagedata o:title=""/>
+                <o:lock v:ext="edit" aspectratio="f"/>
+              </v:shape>
+            </w:pict>
+          </mc:Fallback>
+        </mc:AlternateContent>
+      </w:r>
+      <w:r>
+        <w:drawing>
+          <wp:inline distT="0" distB="0" distL="114300" distR="114300">
+            <wp:extent cx="5394325" cy="793115"/>
+            <wp:effectExtent l="0" t="0" r="6350" b="12700"/>
+            <wp:docPr id="120" name="Picture 12"/>
+            <wp:cNvGraphicFramePr>
+              <a:graphicFrameLocks xmlns:a="http://schemas.openxmlformats.org/drawingml/2006/main" noChangeAspect="1"/>
+            </wp:cNvGraphicFramePr>
+            <a:graphic xmlns:a="http://schemas.openxmlformats.org/drawingml/2006/main">
+              <a:graphicData uri="http://schemas.openxmlformats.org/drawingml/2006/picture">
+                <pic:pic xmlns:pic="http://schemas.openxmlformats.org/drawingml/2006/picture">
+                  <pic:nvPicPr>
+                    <pic:cNvPr id="120" name="Picture 12"/>
+                    <pic:cNvPicPr>
+                      <a:picLocks noChangeAspect="1"/>
+                    </pic:cNvPicPr>
+                  </pic:nvPicPr>
+                  <pic:blipFill>
+                    <a:blip r:embed="rId90"/>
+                    <a:stretch>
+                      <a:fillRect/>
+                    </a:stretch>
+                  </pic:blipFill>
+                  <pic:spPr>
+                    <a:xfrm>
+                      <a:off x="0" y="0"/>
+                      <a:ext cx="5394325" cy="793115"/>
+                    </a:xfrm>
+                    <a:prstGeom prst="rect">
+                      <a:avLst/>
+                    </a:prstGeom>
+                    <a:noFill/>
+                    <a:ln>
+                      <a:noFill/>
+                    </a:ln>
+                  </pic:spPr>
+                </pic:pic>
+              </a:graphicData>
+            </a:graphic>
+          </wp:inline>
+        </w:drawing>
+      </w:r>
+    </w:p>
+    <w:p>
+      <w:pPr>
+        <w:numPr>
+          <w:numId w:val="0"/>
+        </w:numPr>
+        <w:ind w:left="708" w:leftChars="0"/>
+      </w:pPr>
+      <w:r>
+        <w:drawing>
+          <wp:inline distT="0" distB="0" distL="114300" distR="114300">
+            <wp:extent cx="5396230" cy="1000760"/>
+            <wp:effectExtent l="0" t="0" r="4445" b="10795"/>
+            <wp:docPr id="123" name="Picture 13"/>
+            <wp:cNvGraphicFramePr>
+              <a:graphicFrameLocks xmlns:a="http://schemas.openxmlformats.org/drawingml/2006/main" noChangeAspect="1"/>
+            </wp:cNvGraphicFramePr>
+            <a:graphic xmlns:a="http://schemas.openxmlformats.org/drawingml/2006/main">
+              <a:graphicData uri="http://schemas.openxmlformats.org/drawingml/2006/picture">
+                <pic:pic xmlns:pic="http://schemas.openxmlformats.org/drawingml/2006/picture">
+                  <pic:nvPicPr>
+                    <pic:cNvPr id="123" name="Picture 13"/>
+                    <pic:cNvPicPr>
+                      <a:picLocks noChangeAspect="1"/>
+                    </pic:cNvPicPr>
+                  </pic:nvPicPr>
+                  <pic:blipFill>
+                    <a:blip r:embed="rId91"/>
+                    <a:stretch>
+                      <a:fillRect/>
+                    </a:stretch>
+                  </pic:blipFill>
+                  <pic:spPr>
+                    <a:xfrm>
+                      <a:off x="0" y="0"/>
+                      <a:ext cx="5396230" cy="1000760"/>
+                    </a:xfrm>
+                    <a:prstGeom prst="rect">
+                      <a:avLst/>
+                    </a:prstGeom>
+                    <a:noFill/>
+                    <a:ln>
+                      <a:noFill/>
+                    </a:ln>
+                  </pic:spPr>
+                </pic:pic>
+              </a:graphicData>
+            </a:graphic>
+          </wp:inline>
+        </w:drawing>
+      </w:r>
+    </w:p>
+    <w:p>
+      <w:pPr>
+        <w:numPr>
+          <w:numId w:val="0"/>
+        </w:numPr>
+        <w:ind w:left="708" w:leftChars="0"/>
+      </w:pPr>
+    </w:p>
+    <w:p>
+      <w:pPr>
+        <w:numPr>
+          <w:numId w:val="0"/>
+        </w:numPr>
+        <w:ind w:left="708" w:leftChars="0"/>
+      </w:pPr>
+    </w:p>
+    <w:p>
+      <w:pPr>
+        <w:numPr>
+          <w:numId w:val="0"/>
+        </w:numPr>
+        <w:ind w:left="708" w:leftChars="0"/>
+      </w:pPr>
+    </w:p>
+    <w:p>
+      <w:pPr>
+        <w:numPr>
+          <w:numId w:val="0"/>
+        </w:numPr>
+        <w:ind w:left="708" w:leftChars="0"/>
+        <w:rPr>
+          <w:rFonts w:hint="default"/>
+          <w:lang/>
+        </w:rPr>
+      </w:pPr>
+      <w:r>
+        <w:rPr>
+          <w:rFonts w:hint="default"/>
+          <w:lang/>
+        </w:rPr>
+        <w:t>Ahora vemos como master y rama-villanos apuntan al mismo commit. Una vez terminado el trabajo en la rama secundaria es bueno cerrarla para ello git branch -d</w:t>
+      </w:r>
+    </w:p>
+    <w:p>
+      <w:pPr>
+        <w:numPr>
+          <w:numId w:val="0"/>
+        </w:numPr>
+        <w:ind w:left="708" w:leftChars="0"/>
+      </w:pPr>
+      <w:r>
+        <w:drawing>
+          <wp:inline distT="0" distB="0" distL="114300" distR="114300">
+            <wp:extent cx="5393690" cy="767715"/>
+            <wp:effectExtent l="0" t="0" r="6985" b="3810"/>
+            <wp:docPr id="124" name="Picture 14"/>
+            <wp:cNvGraphicFramePr>
+              <a:graphicFrameLocks xmlns:a="http://schemas.openxmlformats.org/drawingml/2006/main" noChangeAspect="1"/>
+            </wp:cNvGraphicFramePr>
+            <a:graphic xmlns:a="http://schemas.openxmlformats.org/drawingml/2006/main">
+              <a:graphicData uri="http://schemas.openxmlformats.org/drawingml/2006/picture">
+                <pic:pic xmlns:pic="http://schemas.openxmlformats.org/drawingml/2006/picture">
+                  <pic:nvPicPr>
+                    <pic:cNvPr id="124" name="Picture 14"/>
+                    <pic:cNvPicPr>
+                      <a:picLocks noChangeAspect="1"/>
+                    </pic:cNvPicPr>
+                  </pic:nvPicPr>
+                  <pic:blipFill>
+                    <a:blip r:embed="rId92"/>
+                    <a:stretch>
+                      <a:fillRect/>
+                    </a:stretch>
+                  </pic:blipFill>
+                  <pic:spPr>
+                    <a:xfrm>
+                      <a:off x="0" y="0"/>
+                      <a:ext cx="5393690" cy="767715"/>
+                    </a:xfrm>
+                    <a:prstGeom prst="rect">
+                      <a:avLst/>
+                    </a:prstGeom>
+                    <a:noFill/>
+                    <a:ln>
+                      <a:noFill/>
+                    </a:ln>
+                  </pic:spPr>
+                </pic:pic>
+              </a:graphicData>
+            </a:graphic>
+          </wp:inline>
+        </w:drawing>
+      </w:r>
+    </w:p>
+    <w:p>
+      <w:pPr>
+        <w:numPr>
+          <w:numId w:val="0"/>
+        </w:numPr>
+        <w:ind w:left="708" w:leftChars="0"/>
+      </w:pPr>
+    </w:p>
+    <w:p>
+      <w:pPr>
+        <w:pStyle w:val="3"/>
+        <w:bidi w:val="0"/>
+        <w:rPr>
+          <w:rFonts w:hint="default"/>
+          <w:lang/>
+        </w:rPr>
+      </w:pPr>
+      <w:r>
+        <w:rPr>
+          <w:rFonts w:hint="default"/>
+          <w:lang/>
+        </w:rPr>
+        <w:t>Merge automático</w:t>
+      </w:r>
+    </w:p>
+    <w:p>
+      <w:pPr>
+        <w:rPr>
+          <w:rFonts w:hint="default"/>
+          <w:lang/>
+        </w:rPr>
+      </w:pPr>
+    </w:p>
+    <w:p>
+      <w:pPr>
+        <w:rPr>
+          <w:rFonts w:hint="default"/>
+          <w:lang/>
+        </w:rPr>
+      </w:pPr>
+    </w:p>
+    <w:p>
+      <w:pPr>
+        <w:numPr>
+          <w:numId w:val="0"/>
+        </w:numPr>
+        <w:ind w:left="708" w:leftChars="0"/>
+        <w:rPr>
+          <w:rFonts w:hint="default"/>
+        </w:rPr>
+      </w:pPr>
       <w:bookmarkStart w:id="13" w:name="_GoBack"/>
       <w:bookmarkEnd w:id="13"/>
-    </w:p>
-    <w:p>
-      <w:pPr>
-        <w:rPr>
-          <w:rFonts w:hint="default"/>
-          <w:lang/>
-        </w:rPr>
-      </w:pPr>
-      <w:r>
-        <w:rPr>
-          <w:rFonts w:hint="default"/>
-          <w:lang/>
-        </w:rPr>
-        <w:t xml:space="preserve"> </w:t>
-      </w:r>
-    </w:p>
-    <w:p>
-      <w:pPr>
-        <w:rPr>
-          <w:rFonts w:hint="default"/>
-          <w:lang/>
-        </w:rPr>
-      </w:pPr>
-    </w:p>
-    <w:p>
-      <w:pPr>
-        <w:rPr>
-          <w:rFonts w:hint="default"/>
-        </w:rPr>
-      </w:pPr>
       <w:r>
         <w:rPr>
           <w:rFonts w:hint="default"/>
@@ -10125,7 +11068,7 @@
                     </pic:cNvPicPr>
                   </pic:nvPicPr>
                   <pic:blipFill>
-                    <a:blip r:embed="rId83"/>
+                    <a:blip r:embed="rId93"/>
                     <a:stretch>
                       <a:fillRect/>
                     </a:stretch>
@@ -10371,11 +11314,25 @@
       <w:lvlJc w:val="left"/>
     </w:lvl>
   </w:abstractNum>
+  <w:abstractNum w:abstractNumId="2">
+    <w:nsid w:val="FAFC2293"/>
+    <w:multiLevelType w:val="singleLevel"/>
+    <w:tmpl w:val="FAFC2293"/>
+    <w:lvl w:ilvl="0" w:tentative="0">
+      <w:start w:val="1"/>
+      <w:numFmt w:val="decimal"/>
+      <w:lvlText w:val="%1."/>
+      <w:lvlJc w:val="left"/>
+    </w:lvl>
+  </w:abstractNum>
   <w:num w:numId="1">
     <w:abstractNumId w:val="1"/>
   </w:num>
   <w:num w:numId="2">
     <w:abstractNumId w:val="0"/>
+  </w:num>
+  <w:num w:numId="3">
+    <w:abstractNumId w:val="2"/>
   </w:num>
 </w:numbering>
 </file>

</xml_diff>

<commit_message>
actualizamos las misiones master
</commit_message>
<xml_diff>
--- a/Teoria/Curso_Git&GitHub.docx
+++ b/Teoria/Curso_Git&GitHub.docx
@@ -10749,6 +10749,538 @@
           <w:lang/>
         </w:rPr>
       </w:pPr>
+      <w:r>
+        <w:rPr>
+          <w:rFonts w:hint="default"/>
+          <w:lang/>
+        </w:rPr>
+        <w:t xml:space="preserve">En esta ocasión creamos una nueva rama y nos movemos automáticamente a ella. </w:t>
+      </w:r>
+    </w:p>
+    <w:p>
+      <w:pPr>
+        <w:rPr>
+          <w:rFonts w:hint="default"/>
+          <w:lang/>
+        </w:rPr>
+      </w:pPr>
+      <w:r>
+        <w:drawing>
+          <wp:inline distT="0" distB="0" distL="114300" distR="114300">
+            <wp:extent cx="5394960" cy="329565"/>
+            <wp:effectExtent l="0" t="0" r="5715" b="13335"/>
+            <wp:docPr id="125" name="Picture 15"/>
+            <wp:cNvGraphicFramePr>
+              <a:graphicFrameLocks xmlns:a="http://schemas.openxmlformats.org/drawingml/2006/main" noChangeAspect="1"/>
+            </wp:cNvGraphicFramePr>
+            <a:graphic xmlns:a="http://schemas.openxmlformats.org/drawingml/2006/main">
+              <a:graphicData uri="http://schemas.openxmlformats.org/drawingml/2006/picture">
+                <pic:pic xmlns:pic="http://schemas.openxmlformats.org/drawingml/2006/picture">
+                  <pic:nvPicPr>
+                    <pic:cNvPr id="125" name="Picture 15"/>
+                    <pic:cNvPicPr>
+                      <a:picLocks noChangeAspect="1"/>
+                    </pic:cNvPicPr>
+                  </pic:nvPicPr>
+                  <pic:blipFill>
+                    <a:blip r:embed="rId93"/>
+                    <a:stretch>
+                      <a:fillRect/>
+                    </a:stretch>
+                  </pic:blipFill>
+                  <pic:spPr>
+                    <a:xfrm>
+                      <a:off x="0" y="0"/>
+                      <a:ext cx="5394960" cy="329565"/>
+                    </a:xfrm>
+                    <a:prstGeom prst="rect">
+                      <a:avLst/>
+                    </a:prstGeom>
+                    <a:noFill/>
+                    <a:ln>
+                      <a:noFill/>
+                    </a:ln>
+                  </pic:spPr>
+                </pic:pic>
+              </a:graphicData>
+            </a:graphic>
+          </wp:inline>
+        </w:drawing>
+      </w:r>
+    </w:p>
+    <w:p>
+      <w:pPr>
+        <w:rPr>
+          <w:rFonts w:hint="default"/>
+          <w:lang/>
+        </w:rPr>
+      </w:pPr>
+      <w:r>
+        <w:rPr>
+          <w:rFonts w:hint="default"/>
+          <w:lang/>
+        </w:rPr>
+        <w:t>Modificamos el archivo villanos desde la rama nueva.</w:t>
+      </w:r>
+    </w:p>
+    <w:p>
+      <w:r>
+        <w:drawing>
+          <wp:inline distT="0" distB="0" distL="114300" distR="114300">
+            <wp:extent cx="5397500" cy="497840"/>
+            <wp:effectExtent l="0" t="0" r="3175" b="16510"/>
+            <wp:docPr id="126" name="Picture 16"/>
+            <wp:cNvGraphicFramePr>
+              <a:graphicFrameLocks xmlns:a="http://schemas.openxmlformats.org/drawingml/2006/main" noChangeAspect="1"/>
+            </wp:cNvGraphicFramePr>
+            <a:graphic xmlns:a="http://schemas.openxmlformats.org/drawingml/2006/main">
+              <a:graphicData uri="http://schemas.openxmlformats.org/drawingml/2006/picture">
+                <pic:pic xmlns:pic="http://schemas.openxmlformats.org/drawingml/2006/picture">
+                  <pic:nvPicPr>
+                    <pic:cNvPr id="126" name="Picture 16"/>
+                    <pic:cNvPicPr>
+                      <a:picLocks noChangeAspect="1"/>
+                    </pic:cNvPicPr>
+                  </pic:nvPicPr>
+                  <pic:blipFill>
+                    <a:blip r:embed="rId94"/>
+                    <a:stretch>
+                      <a:fillRect/>
+                    </a:stretch>
+                  </pic:blipFill>
+                  <pic:spPr>
+                    <a:xfrm>
+                      <a:off x="0" y="0"/>
+                      <a:ext cx="5397500" cy="497840"/>
+                    </a:xfrm>
+                    <a:prstGeom prst="rect">
+                      <a:avLst/>
+                    </a:prstGeom>
+                    <a:noFill/>
+                    <a:ln>
+                      <a:noFill/>
+                    </a:ln>
+                  </pic:spPr>
+                </pic:pic>
+              </a:graphicData>
+            </a:graphic>
+          </wp:inline>
+        </w:drawing>
+      </w:r>
+    </w:p>
+    <w:p>
+      <w:pPr>
+        <w:rPr>
+          <w:rFonts w:hint="default"/>
+          <w:lang/>
+        </w:rPr>
+      </w:pPr>
+      <w:r>
+        <w:rPr>
+          <w:rFonts w:hint="default"/>
+          <w:lang/>
+        </w:rPr>
+        <w:t xml:space="preserve"> Hago un commit. </w:t>
+      </w:r>
+    </w:p>
+    <w:p>
+      <w:pPr>
+        <w:rPr>
+          <w:rFonts w:hint="default"/>
+          <w:lang/>
+        </w:rPr>
+      </w:pPr>
+      <w:r>
+        <w:rPr>
+          <w:rFonts w:hint="default"/>
+          <w:lang/>
+        </w:rPr>
+        <w:t xml:space="preserve">Ahora bien si me muevo a master ese cambio no aparece. Pero una vez en master hacemos una modificación sobre un archivo distinto. Así master modifico archivo heroes y desde rama-vilanos modifico el archivo villanos </w:t>
+      </w:r>
+    </w:p>
+    <w:p>
+      <w:r>
+        <w:drawing>
+          <wp:inline distT="0" distB="0" distL="114300" distR="114300">
+            <wp:extent cx="5397500" cy="646430"/>
+            <wp:effectExtent l="0" t="0" r="3175" b="5080"/>
+            <wp:docPr id="128" name="Picture 18"/>
+            <wp:cNvGraphicFramePr>
+              <a:graphicFrameLocks xmlns:a="http://schemas.openxmlformats.org/drawingml/2006/main" noChangeAspect="1"/>
+            </wp:cNvGraphicFramePr>
+            <a:graphic xmlns:a="http://schemas.openxmlformats.org/drawingml/2006/main">
+              <a:graphicData uri="http://schemas.openxmlformats.org/drawingml/2006/picture">
+                <pic:pic xmlns:pic="http://schemas.openxmlformats.org/drawingml/2006/picture">
+                  <pic:nvPicPr>
+                    <pic:cNvPr id="128" name="Picture 18"/>
+                    <pic:cNvPicPr>
+                      <a:picLocks noChangeAspect="1"/>
+                    </pic:cNvPicPr>
+                  </pic:nvPicPr>
+                  <pic:blipFill>
+                    <a:blip r:embed="rId95"/>
+                    <a:stretch>
+                      <a:fillRect/>
+                    </a:stretch>
+                  </pic:blipFill>
+                  <pic:spPr>
+                    <a:xfrm>
+                      <a:off x="0" y="0"/>
+                      <a:ext cx="5397500" cy="646430"/>
+                    </a:xfrm>
+                    <a:prstGeom prst="rect">
+                      <a:avLst/>
+                    </a:prstGeom>
+                    <a:noFill/>
+                    <a:ln>
+                      <a:noFill/>
+                    </a:ln>
+                  </pic:spPr>
+                </pic:pic>
+              </a:graphicData>
+            </a:graphic>
+          </wp:inline>
+        </w:drawing>
+      </w:r>
+    </w:p>
+    <w:p>
+      <w:pPr>
+        <w:rPr>
+          <w:rFonts w:hint="default"/>
+          <w:lang/>
+        </w:rPr>
+      </w:pPr>
+      <w:r>
+        <w:rPr>
+          <w:rFonts w:hint="default"/>
+          <w:lang/>
+        </w:rPr>
+        <w:t xml:space="preserve">Como ambas ramas hicieron un commit se ven representadas por separado. </w:t>
+      </w:r>
+    </w:p>
+    <w:p>
+      <w:pPr>
+        <w:rPr>
+          <w:rFonts w:hint="default"/>
+          <w:lang/>
+        </w:rPr>
+      </w:pPr>
+      <w:r>
+        <w:rPr>
+          <w:rFonts w:hint="default"/>
+          <w:lang/>
+        </w:rPr>
+        <w:t xml:space="preserve">Ahora quiero unir las dos ramas estando siempre en master. Como amas ramas han trabajado sore archivos distintos el merge es automático. Me aparecerá para que incluya un texto para el commit. </w:t>
+      </w:r>
+    </w:p>
+    <w:p>
+      <w:pPr>
+        <w:rPr>
+          <w:rFonts w:hint="default"/>
+          <w:lang/>
+        </w:rPr>
+      </w:pPr>
+      <w:r>
+        <w:drawing>
+          <wp:inline distT="0" distB="0" distL="114300" distR="114300">
+            <wp:extent cx="5400040" cy="561975"/>
+            <wp:effectExtent l="0" t="0" r="635" b="3810"/>
+            <wp:docPr id="130" name="Picture 20"/>
+            <wp:cNvGraphicFramePr>
+              <a:graphicFrameLocks xmlns:a="http://schemas.openxmlformats.org/drawingml/2006/main" noChangeAspect="1"/>
+            </wp:cNvGraphicFramePr>
+            <a:graphic xmlns:a="http://schemas.openxmlformats.org/drawingml/2006/main">
+              <a:graphicData uri="http://schemas.openxmlformats.org/drawingml/2006/picture">
+                <pic:pic xmlns:pic="http://schemas.openxmlformats.org/drawingml/2006/picture">
+                  <pic:nvPicPr>
+                    <pic:cNvPr id="130" name="Picture 20"/>
+                    <pic:cNvPicPr>
+                      <a:picLocks noChangeAspect="1"/>
+                    </pic:cNvPicPr>
+                  </pic:nvPicPr>
+                  <pic:blipFill>
+                    <a:blip r:embed="rId96"/>
+                    <a:stretch>
+                      <a:fillRect/>
+                    </a:stretch>
+                  </pic:blipFill>
+                  <pic:spPr>
+                    <a:xfrm>
+                      <a:off x="0" y="0"/>
+                      <a:ext cx="5400040" cy="561975"/>
+                    </a:xfrm>
+                    <a:prstGeom prst="rect">
+                      <a:avLst/>
+                    </a:prstGeom>
+                    <a:noFill/>
+                    <a:ln>
+                      <a:noFill/>
+                    </a:ln>
+                  </pic:spPr>
+                </pic:pic>
+              </a:graphicData>
+            </a:graphic>
+          </wp:inline>
+        </w:drawing>
+      </w:r>
+    </w:p>
+    <w:p>
+      <w:r>
+        <w:drawing>
+          <wp:inline distT="0" distB="0" distL="114300" distR="114300">
+            <wp:extent cx="5395595" cy="930275"/>
+            <wp:effectExtent l="0" t="0" r="5080" b="12700"/>
+            <wp:docPr id="129" name="Picture 19"/>
+            <wp:cNvGraphicFramePr>
+              <a:graphicFrameLocks xmlns:a="http://schemas.openxmlformats.org/drawingml/2006/main" noChangeAspect="1"/>
+            </wp:cNvGraphicFramePr>
+            <a:graphic xmlns:a="http://schemas.openxmlformats.org/drawingml/2006/main">
+              <a:graphicData uri="http://schemas.openxmlformats.org/drawingml/2006/picture">
+                <pic:pic xmlns:pic="http://schemas.openxmlformats.org/drawingml/2006/picture">
+                  <pic:nvPicPr>
+                    <pic:cNvPr id="129" name="Picture 19"/>
+                    <pic:cNvPicPr>
+                      <a:picLocks noChangeAspect="1"/>
+                    </pic:cNvPicPr>
+                  </pic:nvPicPr>
+                  <pic:blipFill>
+                    <a:blip r:embed="rId97"/>
+                    <a:stretch>
+                      <a:fillRect/>
+                    </a:stretch>
+                  </pic:blipFill>
+                  <pic:spPr>
+                    <a:xfrm>
+                      <a:off x="0" y="0"/>
+                      <a:ext cx="5395595" cy="930275"/>
+                    </a:xfrm>
+                    <a:prstGeom prst="rect">
+                      <a:avLst/>
+                    </a:prstGeom>
+                    <a:noFill/>
+                    <a:ln>
+                      <a:noFill/>
+                    </a:ln>
+                  </pic:spPr>
+                </pic:pic>
+              </a:graphicData>
+            </a:graphic>
+          </wp:inline>
+        </w:drawing>
+      </w:r>
+    </w:p>
+    <w:p>
+      <w:pPr>
+        <w:rPr>
+          <w:rFonts w:hint="default"/>
+          <w:lang/>
+        </w:rPr>
+      </w:pPr>
+      <w:r>
+        <w:rPr>
+          <w:rFonts w:hint="default"/>
+          <w:lang/>
+        </w:rPr>
+        <w:t>Ahora veo como se han unidos las dos ramas</w:t>
+      </w:r>
+    </w:p>
+    <w:p>
+      <w:r>
+        <w:drawing>
+          <wp:inline distT="0" distB="0" distL="114300" distR="114300">
+            <wp:extent cx="5397500" cy="842645"/>
+            <wp:effectExtent l="0" t="0" r="3175" b="14605"/>
+            <wp:docPr id="131" name="Picture 21"/>
+            <wp:cNvGraphicFramePr>
+              <a:graphicFrameLocks xmlns:a="http://schemas.openxmlformats.org/drawingml/2006/main" noChangeAspect="1"/>
+            </wp:cNvGraphicFramePr>
+            <a:graphic xmlns:a="http://schemas.openxmlformats.org/drawingml/2006/main">
+              <a:graphicData uri="http://schemas.openxmlformats.org/drawingml/2006/picture">
+                <pic:pic xmlns:pic="http://schemas.openxmlformats.org/drawingml/2006/picture">
+                  <pic:nvPicPr>
+                    <pic:cNvPr id="131" name="Picture 21"/>
+                    <pic:cNvPicPr>
+                      <a:picLocks noChangeAspect="1"/>
+                    </pic:cNvPicPr>
+                  </pic:nvPicPr>
+                  <pic:blipFill>
+                    <a:blip r:embed="rId98"/>
+                    <a:stretch>
+                      <a:fillRect/>
+                    </a:stretch>
+                  </pic:blipFill>
+                  <pic:spPr>
+                    <a:xfrm>
+                      <a:off x="0" y="0"/>
+                      <a:ext cx="5397500" cy="842645"/>
+                    </a:xfrm>
+                    <a:prstGeom prst="rect">
+                      <a:avLst/>
+                    </a:prstGeom>
+                    <a:noFill/>
+                    <a:ln>
+                      <a:noFill/>
+                    </a:ln>
+                  </pic:spPr>
+                </pic:pic>
+              </a:graphicData>
+            </a:graphic>
+          </wp:inline>
+        </w:drawing>
+      </w:r>
+    </w:p>
+    <w:p/>
+    <w:p>
+      <w:pPr>
+        <w:rPr>
+          <w:rFonts w:hint="default"/>
+          <w:lang/>
+        </w:rPr>
+      </w:pPr>
+      <w:r>
+        <w:rPr>
+          <w:rFonts w:hint="default"/>
+          <w:lang/>
+        </w:rPr>
+        <w:t>Los cambios de ambas ramas se reflejan en la rama master.</w:t>
+      </w:r>
+    </w:p>
+    <w:p>
+      <w:pPr>
+        <w:rPr>
+          <w:rFonts w:hint="default"/>
+          <w:lang/>
+        </w:rPr>
+      </w:pPr>
+      <w:r>
+        <w:rPr>
+          <w:rFonts w:hint="default"/>
+          <w:lang/>
+        </w:rPr>
+        <w:t>Finalmente borramos la rama secundaria.</w:t>
+      </w:r>
+    </w:p>
+    <w:p>
+      <w:pPr>
+        <w:rPr>
+          <w:rFonts w:hint="default"/>
+          <w:lang/>
+        </w:rPr>
+      </w:pPr>
+      <w:r>
+        <w:drawing>
+          <wp:inline distT="0" distB="0" distL="114300" distR="114300">
+            <wp:extent cx="5398135" cy="716280"/>
+            <wp:effectExtent l="0" t="0" r="2540" b="3810"/>
+            <wp:docPr id="132" name="Picture 22"/>
+            <wp:cNvGraphicFramePr>
+              <a:graphicFrameLocks xmlns:a="http://schemas.openxmlformats.org/drawingml/2006/main" noChangeAspect="1"/>
+            </wp:cNvGraphicFramePr>
+            <a:graphic xmlns:a="http://schemas.openxmlformats.org/drawingml/2006/main">
+              <a:graphicData uri="http://schemas.openxmlformats.org/drawingml/2006/picture">
+                <pic:pic xmlns:pic="http://schemas.openxmlformats.org/drawingml/2006/picture">
+                  <pic:nvPicPr>
+                    <pic:cNvPr id="132" name="Picture 22"/>
+                    <pic:cNvPicPr>
+                      <a:picLocks noChangeAspect="1"/>
+                    </pic:cNvPicPr>
+                  </pic:nvPicPr>
+                  <pic:blipFill>
+                    <a:blip r:embed="rId99"/>
+                    <a:stretch>
+                      <a:fillRect/>
+                    </a:stretch>
+                  </pic:blipFill>
+                  <pic:spPr>
+                    <a:xfrm>
+                      <a:off x="0" y="0"/>
+                      <a:ext cx="5398135" cy="716280"/>
+                    </a:xfrm>
+                    <a:prstGeom prst="rect">
+                      <a:avLst/>
+                    </a:prstGeom>
+                    <a:noFill/>
+                    <a:ln>
+                      <a:noFill/>
+                    </a:ln>
+                  </pic:spPr>
+                </pic:pic>
+              </a:graphicData>
+            </a:graphic>
+          </wp:inline>
+        </w:drawing>
+      </w:r>
+    </w:p>
+    <w:p>
+      <w:pPr>
+        <w:rPr>
+          <w:rFonts w:hint="default"/>
+          <w:lang/>
+        </w:rPr>
+      </w:pPr>
+      <w:r>
+        <w:rPr>
+          <w:rFonts w:hint="default"/>
+          <w:lang/>
+        </w:rPr>
+        <w:t>Ya desapareció la rama-villanos2</w:t>
+      </w:r>
+    </w:p>
+    <w:p>
+      <w:pPr>
+        <w:pStyle w:val="3"/>
+        <w:bidi w:val="0"/>
+        <w:rPr>
+          <w:rFonts w:hint="default"/>
+          <w:lang/>
+        </w:rPr>
+      </w:pPr>
+      <w:r>
+        <w:rPr>
+          <w:rFonts w:hint="default"/>
+        </w:rPr>
+        <w:t xml:space="preserve">Merge </w:t>
+      </w:r>
+      <w:r>
+        <w:rPr>
+          <w:rFonts w:hint="default"/>
+          <w:lang/>
+        </w:rPr>
+        <w:t>Manual o con conflictos</w:t>
+      </w:r>
+    </w:p>
+    <w:p>
+      <w:pPr>
+        <w:rPr>
+          <w:rFonts w:hint="default"/>
+          <w:lang/>
+        </w:rPr>
+      </w:pPr>
+    </w:p>
+    <w:p>
+      <w:pPr>
+        <w:rPr>
+          <w:rFonts w:hint="default"/>
+          <w:lang/>
+        </w:rPr>
+      </w:pPr>
+      <w:r>
+        <w:rPr>
+          <w:rFonts w:hint="default"/>
+          <w:lang/>
+        </w:rPr>
+        <w:t>Creamos una rama llamada comflict</w:t>
+      </w:r>
+      <w:bookmarkStart w:id="13" w:name="_GoBack"/>
+      <w:bookmarkEnd w:id="13"/>
+    </w:p>
+    <w:p>
+      <w:pPr>
+        <w:rPr>
+          <w:rFonts w:hint="default"/>
+          <w:lang/>
+        </w:rPr>
+      </w:pPr>
     </w:p>
     <w:p>
       <w:pPr>
@@ -10760,8 +11292,6 @@
           <w:rFonts w:hint="default"/>
         </w:rPr>
       </w:pPr>
-      <w:bookmarkStart w:id="13" w:name="_GoBack"/>
-      <w:bookmarkEnd w:id="13"/>
       <w:r>
         <w:rPr>
           <w:rFonts w:hint="default"/>
@@ -11068,7 +11598,7 @@
                     </pic:cNvPicPr>
                   </pic:nvPicPr>
                   <pic:blipFill>
-                    <a:blip r:embed="rId93"/>
+                    <a:blip r:embed="rId100"/>
                     <a:stretch>
                       <a:fillRect/>
                     </a:stretch>

</xml_diff>